<commit_message>
revised chapters down from Gregor.
</commit_message>
<xml_diff>
--- a/manuscript/Chapter07/MVC2iA_CH_07.docx
+++ b/manuscript/Chapter07/MVC2iA_CH_07.docx
@@ -1,6 +1,6 @@
 
 <file path=word/document.xml><?xml version="1.0" encoding="utf-8"?>
-<w:document xmlns:ve="http://schemas.openxmlformats.org/markup-compatibility/2006" xmlns:o="urn:schemas-microsoft-com:office:office" xmlns:r="http://schemas.openxmlformats.org/officeDocument/2006/relationships" xmlns:m="http://schemas.openxmlformats.org/officeDocument/2006/math" xmlns:v="urn:schemas-microsoft-com:vml" xmlns:wp="http://schemas.openxmlformats.org/drawingml/2006/wordprocessingDrawing" xmlns:w10="urn:schemas-microsoft-com:office:word" xmlns:w="http://schemas.openxmlformats.org/wordprocessingml/2006/main" xmlns:wne="http://schemas.microsoft.com/office/word/2006/wordml">
+<w:document xmlns:mo="http://schemas.microsoft.com/office/mac/office/2008/main" xmlns:ve="http://schemas.openxmlformats.org/markup-compatibility/2006" xmlns:mv="urn:schemas-microsoft-com:mac:vml" xmlns:o="urn:schemas-microsoft-com:office:office" xmlns:r="http://schemas.openxmlformats.org/officeDocument/2006/relationships" xmlns:m="http://schemas.openxmlformats.org/officeDocument/2006/math" xmlns:v="urn:schemas-microsoft-com:vml" xmlns:wp="http://schemas.openxmlformats.org/drawingml/2006/wordprocessingDrawing" xmlns:w10="urn:schemas-microsoft-com:office:word" xmlns:w="http://schemas.openxmlformats.org/wordprocessingml/2006/main" xmlns:wne="http://schemas.microsoft.com/office/word/2006/wordml">
   <w:body>
     <w:p>
       <w:pPr>
@@ -14,8 +14,23 @@
       <w:pPr>
         <w:pStyle w:val="COChapterTitle"/>
       </w:pPr>
-      <w:r>
-        <w:t>Leveraging existing ASP.NET features</w:t>
+      <w:commentRangeStart w:id="0"/>
+      <w:r>
+        <w:t>Leveraging</w:t>
+      </w:r>
+      <w:commentRangeEnd w:id="0"/>
+      <w:r>
+        <w:rPr>
+          <w:rStyle w:val="CommentReference"/>
+          <w:rFonts w:ascii="Times New Roman" w:hAnsi="Times New Roman"/>
+          <w:i w:val="0"/>
+          <w:vanish/>
+          <w:color w:val="000000"/>
+        </w:rPr>
+        <w:commentReference w:id="0"/>
+      </w:r>
+      <w:r>
+        <w:t xml:space="preserve"> existing ASP.NET features</w:t>
       </w:r>
     </w:p>
     <w:p>
@@ -34,7 +49,7 @@
           <w:numId w:val="28"/>
         </w:numPr>
       </w:pPr>
-      <w:bookmarkStart w:id="0" w:name="_Toc188355271"/>
+      <w:bookmarkStart w:id="1" w:name="_Toc188355271"/>
       <w:r>
         <w:t>Exploring the ASP.NET Server controls supported in ASP.NET MVC</w:t>
       </w:r>
@@ -111,7 +126,7 @@
         <w:t>, and localization</w:t>
       </w:r>
     </w:p>
-    <w:bookmarkEnd w:id="0"/>
+    <w:bookmarkEnd w:id="1"/>
     <w:p>
       <w:pPr>
         <w:pStyle w:val="Body1"/>
@@ -168,191 +183,248 @@
         <w:t xml:space="preserve"> </w:t>
       </w:r>
       <w:r>
-        <w:t>By the end of the chapter, you should feel comfortable leveraging your existing knowledge of ASP.NET to build robust web sites with ASP.NET MVC.</w:t>
+        <w:t xml:space="preserve">By the end of the chapter, you should feel comfortable </w:t>
+      </w:r>
+      <w:commentRangeStart w:id="2"/>
+      <w:r>
+        <w:t>leveraging</w:t>
+      </w:r>
+      <w:commentRangeEnd w:id="2"/>
+      <w:r>
+        <w:rPr>
+          <w:rStyle w:val="CommentReference"/>
+          <w:rFonts w:ascii="Times New Roman" w:hAnsi="Times New Roman"/>
+          <w:vanish/>
+        </w:rPr>
+        <w:commentReference w:id="2"/>
+      </w:r>
+      <w:r>
+        <w:t xml:space="preserve"> your existing knowledge of ASP.NET to build robust web sites with ASP.NET MVC.</w:t>
       </w:r>
     </w:p>
     <w:p>
       <w:pPr>
         <w:pStyle w:val="Head1"/>
       </w:pPr>
-      <w:bookmarkStart w:id="1" w:name="_Toc225334473"/>
-      <w:bookmarkStart w:id="2" w:name="_Toc226367918"/>
-      <w:bookmarkStart w:id="3" w:name="_Toc232863467"/>
-      <w:bookmarkStart w:id="4" w:name="_Toc232903626"/>
+      <w:bookmarkStart w:id="3" w:name="_Toc225334473"/>
+      <w:bookmarkStart w:id="4" w:name="_Toc226367918"/>
+      <w:bookmarkStart w:id="5" w:name="_Toc232863467"/>
+      <w:bookmarkStart w:id="6" w:name="_Toc232903626"/>
       <w:r>
         <w:t>7</w:t>
       </w:r>
       <w:r>
         <w:t>.1 ASP.NET server controls</w:t>
       </w:r>
-      <w:bookmarkEnd w:id="1"/>
-      <w:bookmarkEnd w:id="2"/>
       <w:bookmarkEnd w:id="3"/>
       <w:bookmarkEnd w:id="4"/>
-      <w:r>
-        <w:fldChar w:fldCharType="begin"/>
-      </w:r>
-      <w:r>
-        <w:instrText xml:space="preserve"> XE "control:server" </w:instrText>
-      </w:r>
-      <w:r>
-        <w:fldChar w:fldCharType="end"/>
-      </w:r>
-      <w:r>
-        <w:fldChar w:fldCharType="begin"/>
-      </w:r>
-      <w:r>
-        <w:instrText xml:space="preserve"> XE "s</w:instrText>
-      </w:r>
-      <w:r>
-        <w:instrText xml:space="preserve">erver </w:instrText>
-      </w:r>
-      <w:r>
-        <w:instrText>c</w:instrText>
-      </w:r>
-      <w:r>
-        <w:instrText>ontrols</w:instrText>
-      </w:r>
-      <w:r>
-        <w:instrText xml:space="preserve">" </w:instrText>
-      </w:r>
-      <w:r>
-        <w:fldChar w:fldCharType="end"/>
-      </w:r>
-    </w:p>
-    <w:p>
-      <w:pPr>
-        <w:pStyle w:val="Body1"/>
-      </w:pPr>
-      <w:r>
-        <w:t>As you just learned, some ASP.NET server controls work with ASP.NET MVC, but which ones?</w:t>
-      </w:r>
-      <w:r>
-        <w:t xml:space="preserve"> </w:t>
-      </w:r>
-      <w:r>
-        <w:t xml:space="preserve">How can we determine if a control will work? To put it simply, any control that depends on </w:t>
-      </w:r>
-      <w:r>
-        <w:rPr>
-          <w:rStyle w:val="CodeinText"/>
-        </w:rPr>
-        <w:t>ViewState</w:t>
-      </w:r>
-      <w:r>
-        <w:t xml:space="preserve"> or generates postbacks will not be helpful. Some controls will render, but they require a </w:t>
-      </w:r>
-      <w:r>
-        <w:rPr>
-          <w:rStyle w:val="CodeinText"/>
-        </w:rPr>
-        <w:t>&lt;form runat="server"&gt;</w:t>
-      </w:r>
-      <w:r>
-        <w:t xml:space="preserve"> which you might not want to add. Adding a server-side form tag will put hidden fields on the page for </w:t>
-      </w:r>
-      <w:r>
-        <w:rPr>
-          <w:rStyle w:val="CodeinText"/>
-        </w:rPr>
-        <w:t>ViewState</w:t>
-      </w:r>
-      <w:r>
-        <w:t xml:space="preserve"> and event validation. The form will also POST to the same action you are on, which is sometimes unacceptable.</w:t>
-      </w:r>
-      <w:r>
-        <w:t xml:space="preserve"> In this </w:t>
-      </w:r>
-      <w:r>
-        <w:lastRenderedPageBreak/>
-        <w:t xml:space="preserve">section, we'll visit the </w:t>
-      </w:r>
-      <w:r>
-        <w:rPr>
-          <w:rStyle w:val="CodeinText"/>
-        </w:rPr>
-        <w:t>TextBox</w:t>
-      </w:r>
-      <w:r>
-        <w:t xml:space="preserve">, </w:t>
-      </w:r>
-      <w:r>
-        <w:rPr>
-          <w:rStyle w:val="CodeinText"/>
-        </w:rPr>
-        <w:t>Menu</w:t>
-      </w:r>
-      <w:r>
-        <w:t xml:space="preserve">, </w:t>
-      </w:r>
-      <w:r>
-        <w:rPr>
-          <w:rStyle w:val="CodeinText"/>
-        </w:rPr>
-        <w:t>TreeView</w:t>
-      </w:r>
-      <w:r>
-        <w:t xml:space="preserve">, and </w:t>
-      </w:r>
-      <w:r>
-        <w:rPr>
-          <w:rStyle w:val="CodeinText"/>
-        </w:rPr>
-        <w:t>GridView</w:t>
-      </w:r>
-      <w:r>
-        <w:t xml:space="preserve"> and see how they function. Finally, we'll see some alternative options to the traditional server-side controls that you </w:t>
-      </w:r>
-      <w:r>
-        <w:rPr>
-          <w:rStyle w:val="Italics"/>
-        </w:rPr>
-        <w:t>can</w:t>
-      </w:r>
-      <w:r>
-        <w:t xml:space="preserve"> leverage in your ASP.NET MVC applications.</w:t>
-      </w:r>
-    </w:p>
-    <w:p>
-      <w:pPr>
-        <w:pStyle w:val="CalloutHead"/>
-      </w:pPr>
-      <w:r>
-        <w:t>Note</w:t>
-      </w:r>
-    </w:p>
-    <w:p>
-      <w:pPr>
-        <w:pStyle w:val="Callout"/>
-      </w:pPr>
-      <w:r>
-        <w:t>The code in this section is purely exploratory. Most of it contains hacks and other workarounds that go against the intended design of an MVC web application. The intent of this section is to see how far we can bend the framework without breaking it. Your authors would not recommend using these methods in a production application unless absolutely necessary.</w:t>
-      </w:r>
-      <w:r>
-        <w:t xml:space="preserve">  Furthermore, server-side controls are changing considerably from .NET 3.5 SP1 to .NET 4.0.  These changes are outside the scope of the book, but expect changes in the rendered html as well as the generated client id.</w:t>
-      </w:r>
-      <w:r>
-        <w:t xml:space="preserve">  Going forward, all ASP.NET MVC view helpers will work with Web Forms, and many more Web Forms controls will render fine with MVC views.</w:t>
-      </w:r>
-    </w:p>
-    <w:p>
-      <w:pPr>
-        <w:pStyle w:val="Head2"/>
-      </w:pPr>
-      <w:bookmarkStart w:id="5" w:name="_Toc225334474"/>
-      <w:bookmarkStart w:id="6" w:name="_Toc226367919"/>
-      <w:bookmarkStart w:id="7" w:name="_Toc232863468"/>
-      <w:bookmarkStart w:id="8" w:name="_Toc232903627"/>
-      <w:r>
-        <w:t>7</w:t>
-      </w:r>
-      <w:r>
-        <w:t>.1.1 The TextBox</w:t>
-      </w:r>
       <w:bookmarkEnd w:id="5"/>
       <w:bookmarkEnd w:id="6"/>
-      <w:bookmarkEnd w:id="7"/>
-      <w:bookmarkEnd w:id="8"/>
+      <w:r>
+        <w:fldChar w:fldCharType="begin"/>
+      </w:r>
+      <w:r>
+        <w:instrText xml:space="preserve"> XE "control:server" </w:instrText>
+      </w:r>
+      <w:r>
+        <w:fldChar w:fldCharType="end"/>
+      </w:r>
+      <w:r>
+        <w:fldChar w:fldCharType="begin"/>
+      </w:r>
+      <w:r>
+        <w:instrText xml:space="preserve"> XE "s</w:instrText>
+      </w:r>
+      <w:r>
+        <w:instrText xml:space="preserve">erver </w:instrText>
+      </w:r>
+      <w:r>
+        <w:instrText>c</w:instrText>
+      </w:r>
+      <w:r>
+        <w:instrText>ontrols</w:instrText>
+      </w:r>
+      <w:r>
+        <w:instrText xml:space="preserve">" </w:instrText>
+      </w:r>
+      <w:r>
+        <w:fldChar w:fldCharType="end"/>
+      </w:r>
+    </w:p>
+    <w:p>
+      <w:pPr>
+        <w:pStyle w:val="Body1"/>
+      </w:pPr>
+      <w:r>
+        <w:t>As you just learned, some ASP.NET server controls work with ASP.NET MVC, but which ones?</w:t>
+      </w:r>
+      <w:r>
+        <w:t xml:space="preserve"> </w:t>
+      </w:r>
+      <w:r>
+        <w:t xml:space="preserve">How can we determine if a control will work? To put it simply, any control that depends on </w:t>
+      </w:r>
+      <w:commentRangeStart w:id="7"/>
+      <w:r>
+        <w:rPr>
+          <w:rStyle w:val="CodeinText"/>
+        </w:rPr>
+        <w:t>ViewState</w:t>
+      </w:r>
+      <w:r>
+        <w:t xml:space="preserve"> or generates postbacks will not be helpful. </w:t>
+      </w:r>
+      <w:commentRangeEnd w:id="7"/>
+      <w:r>
+        <w:rPr>
+          <w:rStyle w:val="CommentReference"/>
+          <w:rFonts w:ascii="Times New Roman" w:hAnsi="Times New Roman"/>
+          <w:vanish/>
+        </w:rPr>
+        <w:commentReference w:id="7"/>
+      </w:r>
+      <w:r>
+        <w:t xml:space="preserve">Some controls will render, but they require a </w:t>
+      </w:r>
+      <w:r>
+        <w:rPr>
+          <w:rStyle w:val="CodeinText"/>
+        </w:rPr>
+        <w:t>&lt;form runat="server"&gt;</w:t>
+      </w:r>
+      <w:r>
+        <w:t xml:space="preserve"> which you might not want to add. Adding a server-side form tag will put hidden fields on the page for </w:t>
+      </w:r>
+      <w:r>
+        <w:rPr>
+          <w:rStyle w:val="CodeinText"/>
+        </w:rPr>
+        <w:t>ViewState</w:t>
+      </w:r>
+      <w:r>
+        <w:t xml:space="preserve"> and event validation. The form will also POST to the same action you are on, which is sometimes unacceptable.</w:t>
+      </w:r>
+      <w:r>
+        <w:t xml:space="preserve"> In this section, we'll visit the </w:t>
+      </w:r>
+      <w:r>
+        <w:rPr>
+          <w:rStyle w:val="CodeinText"/>
+        </w:rPr>
+        <w:t>TextBox</w:t>
+      </w:r>
+      <w:r>
+        <w:t xml:space="preserve">, </w:t>
+      </w:r>
+      <w:r>
+        <w:rPr>
+          <w:rStyle w:val="CodeinText"/>
+        </w:rPr>
+        <w:t>Menu</w:t>
+      </w:r>
+      <w:r>
+        <w:t xml:space="preserve">, </w:t>
+      </w:r>
+      <w:r>
+        <w:rPr>
+          <w:rStyle w:val="CodeinText"/>
+        </w:rPr>
+        <w:t>TreeView</w:t>
+      </w:r>
+      <w:r>
+        <w:t xml:space="preserve">, and </w:t>
+      </w:r>
+      <w:r>
+        <w:rPr>
+          <w:rStyle w:val="CodeinText"/>
+        </w:rPr>
+        <w:t>GridView</w:t>
+      </w:r>
+      <w:r>
+        <w:t xml:space="preserve"> and see how they function. Finally, we'll see some alternative options to the traditional server-side controls that you </w:t>
+      </w:r>
+      <w:r>
+        <w:rPr>
+          <w:rStyle w:val="Italics"/>
+        </w:rPr>
+        <w:t>can</w:t>
+      </w:r>
+      <w:r>
+        <w:t xml:space="preserve"> </w:t>
+      </w:r>
+      <w:commentRangeStart w:id="8"/>
+      <w:r>
+        <w:t>leverage</w:t>
+      </w:r>
+      <w:commentRangeEnd w:id="8"/>
+      <w:r>
+        <w:rPr>
+          <w:rStyle w:val="CommentReference"/>
+          <w:rFonts w:ascii="Times New Roman" w:hAnsi="Times New Roman"/>
+          <w:vanish/>
+        </w:rPr>
+        <w:commentReference w:id="8"/>
+      </w:r>
+      <w:r>
+        <w:t xml:space="preserve"> in your ASP.NET MVC applications.</w:t>
+      </w:r>
+    </w:p>
+    <w:p>
+      <w:pPr>
+        <w:pStyle w:val="CalloutHead"/>
+      </w:pPr>
+      <w:r>
+        <w:t>Note</w:t>
+      </w:r>
+    </w:p>
+    <w:p>
+      <w:pPr>
+        <w:pStyle w:val="Callout"/>
+      </w:pPr>
+      <w:r>
+        <w:t xml:space="preserve">The code in this section is purely exploratory. Most of it contains hacks and other workarounds that go against the intended design of an MVC web application. The intent of this section is to see how far we can bend the framework without breaking it. </w:t>
+      </w:r>
+      <w:commentRangeStart w:id="9"/>
+      <w:r>
+        <w:t xml:space="preserve">Your authors would </w:t>
+      </w:r>
+      <w:commentRangeEnd w:id="9"/>
+      <w:r>
+        <w:rPr>
+          <w:rStyle w:val="CommentReference"/>
+          <w:rFonts w:ascii="Times New Roman" w:hAnsi="Times New Roman"/>
+          <w:vanish/>
+        </w:rPr>
+        <w:commentReference w:id="9"/>
+      </w:r>
+      <w:r>
+        <w:t>not recommend using these methods in a production application unless absolutely necessary.</w:t>
+      </w:r>
+      <w:r>
+        <w:t xml:space="preserve">  Furthermore, server-side controls are changing considerably from .NET 3.5 SP1 to .NET 4.0.  These changes are outside the scope of the book, but expect changes in the rendered html as well as the generated client id.</w:t>
+      </w:r>
+      <w:r>
+        <w:t xml:space="preserve">  Going forward, all ASP.NET MVC view helpers will work with Web Forms, and many more Web Forms controls will render fine with MVC views.</w:t>
+      </w:r>
+    </w:p>
+    <w:p>
+      <w:pPr>
+        <w:pStyle w:val="Head2"/>
+      </w:pPr>
+      <w:bookmarkStart w:id="10" w:name="_Toc225334474"/>
+      <w:bookmarkStart w:id="11" w:name="_Toc226367919"/>
+      <w:bookmarkStart w:id="12" w:name="_Toc232863468"/>
+      <w:bookmarkStart w:id="13" w:name="_Toc232903627"/>
+      <w:r>
+        <w:t>7</w:t>
+      </w:r>
+      <w:r>
+        <w:t>.1.1 The TextBox</w:t>
+      </w:r>
+      <w:bookmarkEnd w:id="10"/>
+      <w:bookmarkEnd w:id="11"/>
+      <w:bookmarkEnd w:id="12"/>
+      <w:bookmarkEnd w:id="13"/>
       <w:r>
         <w:fldChar w:fldCharType="begin"/>
       </w:r>
@@ -504,7 +576,7 @@
                     </pic:cNvPicPr>
                   </pic:nvPicPr>
                   <pic:blipFill>
-                    <a:blip r:embed="rId7"/>
+                    <a:blip r:embed="rId8"/>
                     <a:srcRect/>
                     <a:stretch>
                       <a:fillRect/>
@@ -538,7 +610,6 @@
         <w:pStyle w:val="FigureCaption"/>
       </w:pPr>
       <w:r>
-        <w:lastRenderedPageBreak/>
         <w:t xml:space="preserve">Figure </w:t>
       </w:r>
       <w:r>
@@ -583,7 +654,7 @@
                     </pic:cNvPicPr>
                   </pic:nvPicPr>
                   <pic:blipFill>
-                    <a:blip r:embed="rId8"/>
+                    <a:blip r:embed="rId9"/>
                     <a:srcRect/>
                     <a:stretch>
                       <a:fillRect/>
@@ -735,7 +806,6 @@
         <w:pStyle w:val="Code"/>
       </w:pPr>
       <w:r>
-        <w:lastRenderedPageBreak/>
         <w:t>&lt;/script&gt;</w:t>
       </w:r>
     </w:p>
@@ -866,20 +936,20 @@
       <w:pPr>
         <w:pStyle w:val="Head2"/>
       </w:pPr>
-      <w:bookmarkStart w:id="9" w:name="_Toc225334475"/>
-      <w:bookmarkStart w:id="10" w:name="_Toc226367920"/>
-      <w:bookmarkStart w:id="11" w:name="_Toc232863469"/>
-      <w:bookmarkStart w:id="12" w:name="_Toc232903628"/>
+      <w:bookmarkStart w:id="14" w:name="_Toc225334475"/>
+      <w:bookmarkStart w:id="15" w:name="_Toc226367920"/>
+      <w:bookmarkStart w:id="16" w:name="_Toc232863469"/>
+      <w:bookmarkStart w:id="17" w:name="_Toc232903628"/>
       <w:r>
         <w:t>7</w:t>
       </w:r>
       <w:r>
         <w:t>.1.2 Other common controls</w:t>
       </w:r>
-      <w:bookmarkEnd w:id="9"/>
-      <w:bookmarkEnd w:id="10"/>
-      <w:bookmarkEnd w:id="11"/>
-      <w:bookmarkEnd w:id="12"/>
+      <w:bookmarkEnd w:id="14"/>
+      <w:bookmarkEnd w:id="15"/>
+      <w:bookmarkEnd w:id="16"/>
+      <w:bookmarkEnd w:id="17"/>
     </w:p>
     <w:p>
       <w:pPr>
@@ -1099,6 +1169,7 @@
       <w:pPr>
         <w:pStyle w:val="Figure"/>
       </w:pPr>
+      <w:commentRangeStart w:id="18"/>
       <w:r>
         <w:rPr>
           <w:noProof/>
@@ -1121,7 +1192,7 @@
                     </pic:cNvPicPr>
                   </pic:nvPicPr>
                   <pic:blipFill>
-                    <a:blip r:embed="rId9"/>
+                    <a:blip r:embed="rId10"/>
                     <a:srcRect/>
                     <a:stretch>
                       <a:fillRect/>
@@ -1149,6 +1220,14 @@
           </wp:inline>
         </w:drawing>
       </w:r>
+      <w:commentRangeEnd w:id="18"/>
+      <w:r>
+        <w:rPr>
+          <w:rStyle w:val="CommentReference"/>
+          <w:vanish/>
+        </w:rPr>
+        <w:commentReference w:id="18"/>
+      </w:r>
     </w:p>
     <w:p>
       <w:pPr>
@@ -1194,11 +1273,7 @@
         <w:fldChar w:fldCharType="end"/>
       </w:r>
       <w:r>
-        <w:t xml:space="preserve">. Unfortunately it depends on a server-side </w:t>
-      </w:r>
-      <w:r>
-        <w:lastRenderedPageBreak/>
-        <w:t>form tag. JavaScript surgery would be needed to make it function properly. WebKit-based browsers (Chrome</w:t>
+        <w:t>. Unfortunately it depends on a server-side form tag. JavaScript surgery would be needed to make it function properly. WebKit-based browsers (Chrome</w:t>
       </w:r>
       <w:r>
         <w:fldChar w:fldCharType="begin"/>
@@ -1234,6 +1309,7 @@
       <w:pPr>
         <w:pStyle w:val="Figure"/>
       </w:pPr>
+      <w:commentRangeStart w:id="19"/>
       <w:r>
         <w:rPr>
           <w:noProof/>
@@ -1256,7 +1332,7 @@
                     </pic:cNvPicPr>
                   </pic:nvPicPr>
                   <pic:blipFill>
-                    <a:blip r:embed="rId10"/>
+                    <a:blip r:embed="rId11"/>
                     <a:srcRect/>
                     <a:stretch>
                       <a:fillRect/>
@@ -1284,6 +1360,14 @@
           </wp:inline>
         </w:drawing>
       </w:r>
+      <w:commentRangeEnd w:id="19"/>
+      <w:r>
+        <w:rPr>
+          <w:rStyle w:val="CommentReference"/>
+          <w:vanish/>
+        </w:rPr>
+        <w:commentReference w:id="19"/>
+      </w:r>
     </w:p>
     <w:p>
       <w:pPr>
@@ -1445,7 +1529,6 @@
         <w:pStyle w:val="Body"/>
       </w:pPr>
       <w:r>
-        <w:lastRenderedPageBreak/>
         <w:t xml:space="preserve">It would be hard to live without these two controls: </w:t>
       </w:r>
       <w:r>
@@ -1540,8 +1623,21 @@
       <w:pPr>
         <w:pStyle w:val="Body"/>
       </w:pPr>
-      <w:r>
-        <w:t xml:space="preserve">I have so far neglected the big daddy of ASP.NET server controls. Yes, I am talking about the </w:t>
+      <w:commentRangeStart w:id="20"/>
+      <w:r>
+        <w:t xml:space="preserve">I have so far neglected the big daddy of ASP.NET server controls. Yes, I am talking about </w:t>
+      </w:r>
+      <w:commentRangeEnd w:id="20"/>
+      <w:r>
+        <w:rPr>
+          <w:rStyle w:val="CommentReference"/>
+          <w:rFonts w:ascii="Times New Roman" w:hAnsi="Times New Roman"/>
+          <w:vanish/>
+        </w:rPr>
+        <w:commentReference w:id="20"/>
+      </w:r>
+      <w:r>
+        <w:t xml:space="preserve">the </w:t>
       </w:r>
       <w:r>
         <w:rPr>
@@ -1608,20 +1704,20 @@
       <w:pPr>
         <w:pStyle w:val="Head2"/>
       </w:pPr>
-      <w:bookmarkStart w:id="13" w:name="_Toc225334476"/>
-      <w:bookmarkStart w:id="14" w:name="_Toc226367921"/>
-      <w:bookmarkStart w:id="15" w:name="_Toc232863470"/>
-      <w:bookmarkStart w:id="16" w:name="_Toc232903629"/>
+      <w:bookmarkStart w:id="21" w:name="_Toc225334476"/>
+      <w:bookmarkStart w:id="22" w:name="_Toc226367921"/>
+      <w:bookmarkStart w:id="23" w:name="_Toc232863470"/>
+      <w:bookmarkStart w:id="24" w:name="_Toc232903629"/>
       <w:r>
         <w:t>7</w:t>
       </w:r>
       <w:r>
         <w:t>.1.3 The GridView</w:t>
       </w:r>
-      <w:bookmarkEnd w:id="13"/>
-      <w:bookmarkEnd w:id="14"/>
-      <w:bookmarkEnd w:id="15"/>
-      <w:bookmarkEnd w:id="16"/>
+      <w:bookmarkEnd w:id="21"/>
+      <w:bookmarkEnd w:id="22"/>
+      <w:bookmarkEnd w:id="23"/>
+      <w:bookmarkEnd w:id="24"/>
     </w:p>
     <w:p>
       <w:pPr>
@@ -1681,8 +1777,21 @@
       <w:r>
         <w:t xml:space="preserve"> </w:t>
       </w:r>
-      <w:r>
-        <w:t xml:space="preserve">This type of code should send bad vibes up your spine, but the point is that </w:t>
+      <w:commentRangeStart w:id="25"/>
+      <w:r>
+        <w:t xml:space="preserve">This type of code should send bad vibes up your spine, </w:t>
+      </w:r>
+      <w:commentRangeEnd w:id="25"/>
+      <w:r>
+        <w:rPr>
+          <w:rStyle w:val="CommentReference"/>
+          <w:rFonts w:ascii="Times New Roman" w:hAnsi="Times New Roman"/>
+          <w:vanish/>
+        </w:rPr>
+        <w:commentReference w:id="25"/>
+      </w:r>
+      <w:r>
+        <w:t xml:space="preserve">but the point is that </w:t>
       </w:r>
       <w:r>
         <w:t>it’s</w:t>
@@ -1817,7 +1926,6 @@
         <w:rPr>
           <w:noProof/>
         </w:rPr>
-        <w:lastRenderedPageBreak/>
         <w:drawing>
           <wp:inline distT="0" distB="0" distL="0" distR="0">
             <wp:extent cx="4667250" cy="2579370"/>
@@ -1836,7 +1944,7 @@
                     </pic:cNvPicPr>
                   </pic:nvPicPr>
                   <pic:blipFill>
-                    <a:blip r:embed="rId11"/>
+                    <a:blip r:embed="rId12"/>
                     <a:srcRect/>
                     <a:stretch>
                       <a:fillRect/>
@@ -1954,7 +2062,7 @@
       <w:r>
         <w:t xml:space="preserve">In fact, UI component vendors like Telerik are already offering UI components for use with ASP.NET MVC.  You can find a free grid component here: </w:t>
       </w:r>
-      <w:hyperlink r:id="rId12" w:history="1">
+      <w:hyperlink r:id="rId13" w:history="1">
         <w:r>
           <w:rPr>
             <w:rStyle w:val="Hyperlink"/>
@@ -1970,20 +2078,20 @@
       <w:pPr>
         <w:pStyle w:val="Head2"/>
       </w:pPr>
-      <w:bookmarkStart w:id="17" w:name="_Toc225334477"/>
-      <w:bookmarkStart w:id="18" w:name="_Toc226367922"/>
-      <w:bookmarkStart w:id="19" w:name="_Toc232863471"/>
-      <w:bookmarkStart w:id="20" w:name="_Toc232903630"/>
+      <w:bookmarkStart w:id="26" w:name="_Toc225334477"/>
+      <w:bookmarkStart w:id="27" w:name="_Toc226367922"/>
+      <w:bookmarkStart w:id="28" w:name="_Toc232863471"/>
+      <w:bookmarkStart w:id="29" w:name="_Toc232903630"/>
       <w:r>
         <w:t>7</w:t>
       </w:r>
       <w:r>
         <w:t>.1.4 Where do I get the good stuff?</w:t>
       </w:r>
-      <w:bookmarkEnd w:id="17"/>
-      <w:bookmarkEnd w:id="18"/>
-      <w:bookmarkEnd w:id="19"/>
-      <w:bookmarkEnd w:id="20"/>
+      <w:bookmarkEnd w:id="26"/>
+      <w:bookmarkEnd w:id="27"/>
+      <w:bookmarkEnd w:id="28"/>
+      <w:bookmarkEnd w:id="29"/>
     </w:p>
     <w:p>
       <w:pPr>
@@ -2103,7 +2211,7 @@
       <w:r>
         <w:t xml:space="preserve"> </w:t>
       </w:r>
-      <w:hyperlink r:id="rId13" w:history="1">
+      <w:hyperlink r:id="rId14" w:history="1">
         <w:r>
           <w:t>http://jquery.bassistance.de/treeview/demo/</w:t>
         </w:r>
@@ -2129,7 +2237,7 @@
       <w:r>
         <w:t xml:space="preserve"> </w:t>
       </w:r>
-      <w:hyperlink r:id="rId14" w:history="1">
+      <w:hyperlink r:id="rId15" w:history="1">
         <w:r>
           <w:t>http://jdsharp.us/jQuery/plugins/jdMenu/</w:t>
         </w:r>
@@ -2144,7 +2252,6 @@
         </w:numPr>
       </w:pPr>
       <w:r>
-        <w:lastRenderedPageBreak/>
         <w:t xml:space="preserve">jQuery Tabs </w:t>
       </w:r>
       <w:r>
@@ -2156,7 +2263,7 @@
       <w:r>
         <w:t xml:space="preserve"> </w:t>
       </w:r>
-      <w:hyperlink r:id="rId15" w:history="1">
+      <w:hyperlink r:id="rId16" w:history="1">
         <w:r>
           <w:t>http://stilbuero.de/jquery/tabs/</w:t>
         </w:r>
@@ -2167,27 +2274,43 @@
         <w:pStyle w:val="Body1"/>
       </w:pPr>
       <w:r>
-        <w:t xml:space="preserve">Although ASP.NET MVC does not gain much from server controls—as you have clearly seen in these examples—other aspects of ASP.NET function exactly as they did in Web Forms. We can leverage the ASP.NET platform in the same way as before. The first topic we'll investigate is state management. </w:t>
+        <w:t xml:space="preserve">Although ASP.NET MVC does not gain much from server controls—as you have clearly seen in these examples—other aspects of ASP.NET function exactly as they did in Web Forms. We can </w:t>
+      </w:r>
+      <w:commentRangeStart w:id="30"/>
+      <w:r>
+        <w:t>leverage</w:t>
+      </w:r>
+      <w:commentRangeEnd w:id="30"/>
+      <w:r>
+        <w:rPr>
+          <w:rStyle w:val="CommentReference"/>
+          <w:rFonts w:ascii="Times New Roman" w:hAnsi="Times New Roman"/>
+          <w:vanish/>
+        </w:rPr>
+        <w:commentReference w:id="30"/>
+      </w:r>
+      <w:r>
+        <w:t xml:space="preserve"> the ASP.NET platform in the same way as before. The first topic we'll investigate is state management. </w:t>
       </w:r>
     </w:p>
     <w:p>
       <w:pPr>
         <w:pStyle w:val="Head1"/>
       </w:pPr>
-      <w:bookmarkStart w:id="21" w:name="_Toc225334478"/>
-      <w:bookmarkStart w:id="22" w:name="_Toc226367923"/>
-      <w:bookmarkStart w:id="23" w:name="_Toc232863472"/>
-      <w:bookmarkStart w:id="24" w:name="_Toc232903631"/>
+      <w:bookmarkStart w:id="31" w:name="_Toc225334478"/>
+      <w:bookmarkStart w:id="32" w:name="_Toc226367923"/>
+      <w:bookmarkStart w:id="33" w:name="_Toc232863472"/>
+      <w:bookmarkStart w:id="34" w:name="_Toc232903631"/>
       <w:r>
         <w:t>7</w:t>
       </w:r>
       <w:r>
         <w:t>.2 State management</w:t>
       </w:r>
-      <w:bookmarkEnd w:id="21"/>
-      <w:bookmarkEnd w:id="22"/>
-      <w:bookmarkEnd w:id="23"/>
-      <w:bookmarkEnd w:id="24"/>
+      <w:bookmarkEnd w:id="31"/>
+      <w:bookmarkEnd w:id="32"/>
+      <w:bookmarkEnd w:id="33"/>
+      <w:bookmarkEnd w:id="34"/>
     </w:p>
     <w:p>
       <w:pPr>
@@ -2221,27 +2344,43 @@
         <w:t>state</w:t>
       </w:r>
       <w:r>
-        <w:t>. As we all know, the web is a stateless environment, so special techniques have to be used to retain data about the user’s current state and recent activity. Session state and cookie storage address these concerns. Sometimes it’s helpful to store per-user data that lives only for a single web request. Request storage is useful in these scenarios. Frequent trips to a back-end data store can yield horrible performance under heavy load. ASP.NET’s built-in support for caching can help keep a popular application running efficiently. We’ll examine the ASP.NET Cache first.</w:t>
+        <w:t xml:space="preserve">. As we all know, the web is a stateless environment, so special techniques have to be used to retain data about the user’s current state and recent activity. Session state and cookie storage address these concerns. Sometimes it’s helpful to store per-user data that lives only for a single web request. Request storage is useful in these scenarios. Frequent trips to a back-end data store can yield horrible performance under heavy load. ASP.NET’s built-in support for caching can help keep a popular application running efficiently. We’ll examine the ASP.NET </w:t>
+      </w:r>
+      <w:commentRangeStart w:id="35"/>
+      <w:r>
+        <w:t>Cache</w:t>
+      </w:r>
+      <w:commentRangeEnd w:id="35"/>
+      <w:r>
+        <w:rPr>
+          <w:rStyle w:val="CommentReference"/>
+          <w:rFonts w:ascii="Times New Roman" w:hAnsi="Times New Roman"/>
+          <w:vanish/>
+        </w:rPr>
+        <w:commentReference w:id="35"/>
+      </w:r>
+      <w:r>
+        <w:t xml:space="preserve"> first.</w:t>
       </w:r>
     </w:p>
     <w:p>
       <w:pPr>
         <w:pStyle w:val="Head2"/>
       </w:pPr>
-      <w:bookmarkStart w:id="25" w:name="_Toc225334479"/>
-      <w:bookmarkStart w:id="26" w:name="_Toc226367924"/>
-      <w:bookmarkStart w:id="27" w:name="_Toc232863473"/>
-      <w:bookmarkStart w:id="28" w:name="_Toc232903632"/>
+      <w:bookmarkStart w:id="36" w:name="_Toc225334479"/>
+      <w:bookmarkStart w:id="37" w:name="_Toc226367924"/>
+      <w:bookmarkStart w:id="38" w:name="_Toc232863473"/>
+      <w:bookmarkStart w:id="39" w:name="_Toc232903632"/>
       <w:r>
         <w:t>7</w:t>
       </w:r>
       <w:r>
         <w:t>.2.1 Caching</w:t>
       </w:r>
-      <w:bookmarkEnd w:id="25"/>
-      <w:bookmarkEnd w:id="26"/>
-      <w:bookmarkEnd w:id="27"/>
-      <w:bookmarkEnd w:id="28"/>
+      <w:bookmarkEnd w:id="36"/>
+      <w:bookmarkEnd w:id="37"/>
+      <w:bookmarkEnd w:id="38"/>
+      <w:bookmarkEnd w:id="39"/>
     </w:p>
     <w:p>
       <w:pPr>
@@ -2336,15 +2475,35 @@
         <w:t xml:space="preserve"> If you want to read more about advanced caching, see Professional ASP.NET 3.5.</w:t>
       </w:r>
     </w:p>
+    <w:commentRangeStart w:id="40"/>
     <w:p>
       <w:pPr>
         <w:pStyle w:val="Callout"/>
       </w:pPr>
-      <w:hyperlink r:id="rId16" w:history="1">
-        <w:r>
-          <w:t>http://www.amazon.com/Professional-ASP-NET-3-5-VB-Programmer/dp/0470187573</w:t>
-        </w:r>
-      </w:hyperlink>
+      <w:r>
+        <w:fldChar w:fldCharType="begin"/>
+      </w:r>
+      <w:r>
+        <w:instrText>HYPERLINK "http://www.amazon.com/Professional-ASP-NET-3-5-VB-Programmer/dp/0470187573"</w:instrText>
+      </w:r>
+      <w:r>
+        <w:fldChar w:fldCharType="separate"/>
+      </w:r>
+      <w:r>
+        <w:t>http://www.amazon.com/Professional-ASP-NET-3-5-VB-Programmer/dp/0470187573</w:t>
+      </w:r>
+      <w:r>
+        <w:fldChar w:fldCharType="end"/>
+      </w:r>
+      <w:commentRangeEnd w:id="40"/>
+      <w:r>
+        <w:rPr>
+          <w:rStyle w:val="CommentReference"/>
+          <w:rFonts w:ascii="Times New Roman" w:hAnsi="Times New Roman"/>
+          <w:vanish/>
+        </w:rPr>
+        <w:commentReference w:id="40"/>
+      </w:r>
     </w:p>
     <w:p>
       <w:pPr>
@@ -2432,11 +2591,7 @@
         <w:t>was not built with testability in mind.</w:t>
       </w:r>
       <w:r>
-        <w:t xml:space="preserve">  Even through System.Web.Abstractions.dll contains abstract wrappers around so much of the core of ASP.NET, some parts, like caching, are still </w:t>
-      </w:r>
-      <w:r>
-        <w:lastRenderedPageBreak/>
-        <w:t>very concrete.</w:t>
+        <w:t xml:space="preserve">  Even through System.Web.Abstractions.dll contains abstract wrappers around so much of the core of ASP.NET, some parts, like caching, are still very concrete.</w:t>
       </w:r>
       <w:r>
         <w:t xml:space="preserve"> </w:t>
@@ -2494,6 +2649,7 @@
       <w:pPr>
         <w:pStyle w:val="CodeListingCaption"/>
       </w:pPr>
+      <w:commentRangeStart w:id="41"/>
       <w:r>
         <w:t xml:space="preserve">Listing </w:t>
       </w:r>
@@ -2503,6 +2659,17 @@
       <w:r>
         <w:t>.2 Wrapping the cache in our own, testable interface</w:t>
       </w:r>
+      <w:commentRangeEnd w:id="41"/>
+      <w:r>
+        <w:rPr>
+          <w:rStyle w:val="CommentReference"/>
+          <w:rFonts w:ascii="Times New Roman" w:hAnsi="Times New Roman"/>
+          <w:b w:val="0"/>
+          <w:vanish/>
+          <w:color w:val="000000"/>
+        </w:rPr>
+        <w:commentReference w:id="41"/>
+      </w:r>
     </w:p>
     <w:p>
       <w:pPr>
@@ -2692,34 +2859,539 @@
         <w:pStyle w:val="CodeListingCaption"/>
       </w:pPr>
       <w:r>
+        <w:t>Li</w:t>
+      </w:r>
+      <w:commentRangeStart w:id="42"/>
+      <w:r>
+        <w:t xml:space="preserve">sting </w:t>
+      </w:r>
+      <w:r>
+        <w:t>7</w:t>
+      </w:r>
+      <w:r>
+        <w:t>.3 Using the cache wrapper in our controllers</w:t>
+      </w:r>
+      <w:commentRangeEnd w:id="42"/>
+      <w:r>
+        <w:rPr>
+          <w:rStyle w:val="CommentReference"/>
+          <w:rFonts w:ascii="Times New Roman" w:hAnsi="Times New Roman"/>
+          <w:b w:val="0"/>
+          <w:vanish/>
+          <w:color w:val="000000"/>
+        </w:rPr>
+        <w:commentReference w:id="42"/>
+      </w:r>
+    </w:p>
+    <w:p>
+      <w:pPr>
+        <w:pStyle w:val="Code"/>
+      </w:pPr>
+      <w:r>
+        <w:t>private ICache _cache;</w:t>
+      </w:r>
+    </w:p>
+    <w:p>
+      <w:pPr>
+        <w:pStyle w:val="Code"/>
+      </w:pPr>
+    </w:p>
+    <w:p>
+      <w:pPr>
+        <w:pStyle w:val="Code"/>
+      </w:pPr>
+      <w:r>
+        <w:t>public HomeController(ICache cache)</w:t>
+      </w:r>
+    </w:p>
+    <w:p>
+      <w:pPr>
+        <w:pStyle w:val="Code"/>
+      </w:pPr>
+      <w:r>
+        <w:t>{</w:t>
+      </w:r>
+    </w:p>
+    <w:p>
+      <w:pPr>
+        <w:pStyle w:val="Code"/>
+      </w:pPr>
+      <w:r>
+        <w:t xml:space="preserve">   _cache = cache;</w:t>
+      </w:r>
+    </w:p>
+    <w:p>
+      <w:pPr>
+        <w:pStyle w:val="Code"/>
+      </w:pPr>
+      <w:r>
+        <w:t>}</w:t>
+      </w:r>
+    </w:p>
+    <w:p>
+      <w:pPr>
+        <w:pStyle w:val="Code"/>
+      </w:pPr>
+    </w:p>
+    <w:p>
+      <w:pPr>
+        <w:pStyle w:val="Code"/>
+      </w:pPr>
+      <w:r>
+        <w:t>public ActionResult CacheTest()</w:t>
+      </w:r>
+    </w:p>
+    <w:p>
+      <w:pPr>
+        <w:pStyle w:val="Code"/>
+      </w:pPr>
+      <w:r>
+        <w:t>{</w:t>
+      </w:r>
+    </w:p>
+    <w:p>
+      <w:pPr>
+        <w:pStyle w:val="Code"/>
+      </w:pPr>
+      <w:r>
+        <w:t xml:space="preserve">    const string key = "test";</w:t>
+      </w:r>
+      <w:r>
+        <w:t xml:space="preserve">    </w:t>
+      </w:r>
+    </w:p>
+    <w:p>
+      <w:pPr>
+        <w:pStyle w:val="Code"/>
+      </w:pPr>
+    </w:p>
+    <w:p>
+      <w:pPr>
+        <w:pStyle w:val="Code"/>
+      </w:pPr>
+      <w:r>
+        <w:t xml:space="preserve">    if(</w:t>
+      </w:r>
+      <w:r>
+        <w:t>!</w:t>
+      </w:r>
+      <w:r>
+        <w:t>_cache.Exists(key))</w:t>
+      </w:r>
+    </w:p>
+    <w:p>
+      <w:pPr>
+        <w:pStyle w:val="Code"/>
+      </w:pPr>
+      <w:r>
+        <w:t xml:space="preserve">        _cache.Add(key, "value");</w:t>
+      </w:r>
+    </w:p>
+    <w:p>
+      <w:pPr>
+        <w:pStyle w:val="Code"/>
+      </w:pPr>
+    </w:p>
+    <w:p>
+      <w:pPr>
+        <w:pStyle w:val="Code"/>
+      </w:pPr>
+      <w:r>
+        <w:t xml:space="preserve">    var message = _cache.Get&lt;string&gt;(key);</w:t>
+      </w:r>
+    </w:p>
+    <w:p>
+      <w:pPr>
+        <w:pStyle w:val="Code"/>
+      </w:pPr>
+      <w:r>
+        <w:t xml:space="preserve">    </w:t>
+      </w:r>
+    </w:p>
+    <w:p>
+      <w:pPr>
+        <w:pStyle w:val="Code"/>
+      </w:pPr>
+      <w:r>
+        <w:t xml:space="preserve">    return Content(message);</w:t>
+      </w:r>
+      <w:r>
+        <w:t xml:space="preserve"> </w:t>
+      </w:r>
+    </w:p>
+    <w:p>
+      <w:pPr>
+        <w:pStyle w:val="Code"/>
+      </w:pPr>
+      <w:r>
+        <w:t>}</w:t>
+      </w:r>
+    </w:p>
+    <w:p>
+      <w:pPr>
+        <w:pStyle w:val="CodeListingCaption"/>
+      </w:pPr>
+      <w:r>
         <w:t xml:space="preserve">Listing </w:t>
       </w:r>
       <w:r>
         <w:t>7</w:t>
       </w:r>
       <w:r>
-        <w:t>.3 Using the cache wrapper in our controllers</w:t>
-      </w:r>
-    </w:p>
-    <w:p>
-      <w:pPr>
-        <w:pStyle w:val="Code"/>
-      </w:pPr>
-      <w:r>
-        <w:t>private ICache _cache;</w:t>
-      </w:r>
-    </w:p>
-    <w:p>
-      <w:pPr>
-        <w:pStyle w:val="Code"/>
-      </w:pPr>
-    </w:p>
-    <w:p>
-      <w:pPr>
-        <w:pStyle w:val="Code"/>
-      </w:pPr>
-      <w:r>
-        <w:t>public HomeController(ICache cache)</w:t>
+        <w:t>.4 Testing an action that accesses the cache</w:t>
+      </w:r>
+    </w:p>
+    <w:p>
+      <w:pPr>
+        <w:pStyle w:val="Code"/>
+      </w:pPr>
+      <w:r>
+        <w:t>[Test]</w:t>
+      </w:r>
+    </w:p>
+    <w:p>
+      <w:pPr>
+        <w:pStyle w:val="Code"/>
+      </w:pPr>
+      <w:r>
+        <w:t>public void CacheTest()</w:t>
+      </w:r>
+    </w:p>
+    <w:p>
+      <w:pPr>
+        <w:pStyle w:val="Code"/>
+      </w:pPr>
+      <w:r>
+        <w:t xml:space="preserve">{            </w:t>
+      </w:r>
+    </w:p>
+    <w:p>
+      <w:pPr>
+        <w:pStyle w:val="Code"/>
+      </w:pPr>
+      <w:r>
+        <w:t xml:space="preserve">    var fakeCache = MockRepository.GenerateStub&lt;ICache&gt;();</w:t>
+      </w:r>
+    </w:p>
+    <w:p>
+      <w:pPr>
+        <w:pStyle w:val="Code"/>
+      </w:pPr>
+      <w:r>
+        <w:t xml:space="preserve">    var controller = new HomeController(fakeCache);</w:t>
+      </w:r>
+      <w:r>
+        <w:t xml:space="preserve">             #A</w:t>
+      </w:r>
+    </w:p>
+    <w:p>
+      <w:pPr>
+        <w:pStyle w:val="Code"/>
+      </w:pPr>
+    </w:p>
+    <w:p>
+      <w:pPr>
+        <w:pStyle w:val="Code"/>
+      </w:pPr>
+      <w:r>
+        <w:t xml:space="preserve">    fakeCache.Stub(x =&gt; x.Exists("test")).Return(false);</w:t>
+      </w:r>
+    </w:p>
+    <w:p>
+      <w:pPr>
+        <w:pStyle w:val="Code"/>
+      </w:pPr>
+    </w:p>
+    <w:p>
+      <w:pPr>
+        <w:pStyle w:val="Code"/>
+      </w:pPr>
+      <w:r>
+        <w:t xml:space="preserve">    controller.CacheTest();</w:t>
+      </w:r>
+      <w:r>
+        <w:t xml:space="preserve">                                              #B</w:t>
+      </w:r>
+    </w:p>
+    <w:p>
+      <w:pPr>
+        <w:pStyle w:val="Code"/>
+      </w:pPr>
+    </w:p>
+    <w:p>
+      <w:pPr>
+        <w:pStyle w:val="Code"/>
+      </w:pPr>
+      <w:r>
+        <w:t xml:space="preserve">    fakeCache.AssertWasCalled(x =&gt; x.Add("test", "value"));</w:t>
+      </w:r>
+      <w:r>
+        <w:t xml:space="preserve">              #C</w:t>
+      </w:r>
+    </w:p>
+    <w:p>
+      <w:pPr>
+        <w:pStyle w:val="Code"/>
+      </w:pPr>
+      <w:r>
+        <w:t xml:space="preserve">    fakeCache.AssertWasCalled(x =&gt; x.Get&lt;string&gt;("test"));</w:t>
+      </w:r>
+    </w:p>
+    <w:p>
+      <w:pPr>
+        <w:pStyle w:val="Code"/>
+      </w:pPr>
+      <w:r>
+        <w:t>}</w:t>
+      </w:r>
+    </w:p>
+    <w:p>
+      <w:pPr>
+        <w:pStyle w:val="Code"/>
+      </w:pPr>
+    </w:p>
+    <w:p>
+      <w:pPr>
+        <w:pStyle w:val="CodeAnnotation"/>
+      </w:pPr>
+      <w:r>
+        <w:t>#A S</w:t>
+      </w:r>
+      <w:r>
+        <w:t>et</w:t>
+      </w:r>
+      <w:r>
+        <w:t xml:space="preserve"> </w:t>
+      </w:r>
+      <w:r>
+        <w:t xml:space="preserve">up controller </w:t>
+      </w:r>
+      <w:r>
+        <w:t>with</w:t>
+      </w:r>
+      <w:r>
+        <w:t xml:space="preserve"> fake cache</w:t>
+      </w:r>
+    </w:p>
+    <w:p>
+      <w:pPr>
+        <w:pStyle w:val="CodeAnnotation"/>
+      </w:pPr>
+      <w:r>
+        <w:t>#B Invoke action on controller</w:t>
+      </w:r>
+    </w:p>
+    <w:p>
+      <w:pPr>
+        <w:pStyle w:val="CodeAnnotation"/>
+      </w:pPr>
+      <w:r>
+        <w:t>#C Assert methods called on cache</w:t>
+      </w:r>
+    </w:p>
+    <w:p>
+      <w:pPr>
+        <w:pStyle w:val="Code"/>
+        <w:ind w:left="0"/>
+      </w:pPr>
+    </w:p>
+    <w:p>
+      <w:pPr>
+        <w:pStyle w:val="Body1"/>
+      </w:pPr>
+      <w:r>
+        <w:t>Wrapping the cache in our interface</w:t>
+      </w:r>
+      <w:r>
+        <w:fldChar w:fldCharType="begin"/>
+      </w:r>
+      <w:r>
+        <w:instrText xml:space="preserve"> XE "cache:wrapping in our interface" </w:instrText>
+      </w:r>
+      <w:r>
+        <w:fldChar w:fldCharType="end"/>
+      </w:r>
+      <w:r>
+        <w:t xml:space="preserve"> allowed us to write code decoupled from a specific implementation. It also aided us during testing. If we </w:t>
+      </w:r>
+      <w:r>
+        <w:t>did not abstract this concept, our controller would remain untestable.</w:t>
+      </w:r>
+    </w:p>
+    <w:p>
+      <w:pPr>
+        <w:pStyle w:val="CalloutHead"/>
+      </w:pPr>
+      <w:r>
+        <w:t>Note</w:t>
+      </w:r>
+    </w:p>
+    <w:p>
+      <w:pPr>
+        <w:pStyle w:val="Callout"/>
+      </w:pPr>
+      <w:r>
+        <w:t xml:space="preserve">It’s generally not a recommended practice to specify your data caching strategy directly in your controllers. Application services can easily use this </w:t>
+      </w:r>
+      <w:r>
+        <w:rPr>
+          <w:rStyle w:val="CodeinText"/>
+        </w:rPr>
+        <w:t>ICache</w:t>
+      </w:r>
+      <w:r>
+        <w:t xml:space="preserve"> interface in combination with a repository or service to hide this from you. Then your controller has a dependency only on the service, and its actions become much more concise. Always keep your controllers tight and focused.</w:t>
+      </w:r>
+    </w:p>
+    <w:p>
+      <w:pPr>
+        <w:pStyle w:val="Callout"/>
+      </w:pPr>
+      <w:r>
+        <w:t>As</w:t>
+      </w:r>
+      <w:r>
+        <w:t xml:space="preserve"> you might expect, cache dependencies</w:t>
+      </w:r>
+      <w:r>
+        <w:fldChar w:fldCharType="begin"/>
+      </w:r>
+      <w:r>
+        <w:instrText xml:space="preserve"> XE "</w:instrText>
+      </w:r>
+      <w:r>
+        <w:instrText>cache</w:instrText>
+      </w:r>
+      <w:r>
+        <w:instrText>:</w:instrText>
+      </w:r>
+      <w:r>
+        <w:instrText>dependencies</w:instrText>
+      </w:r>
+      <w:r>
+        <w:instrText xml:space="preserve">" </w:instrText>
+      </w:r>
+      <w:r>
+        <w:fldChar w:fldCharType="end"/>
+      </w:r>
+      <w:r>
+        <w:t xml:space="preserve"> (such as a file dependency or SQL 2005 table dependency) and all other features work </w:t>
+      </w:r>
+      <w:r>
+        <w:t>just</w:t>
+      </w:r>
+      <w:r>
+        <w:t xml:space="preserve"> as they did in ASP.NET.</w:t>
+      </w:r>
+    </w:p>
+    <w:p>
+      <w:pPr>
+        <w:pStyle w:val="Body1"/>
+      </w:pPr>
+      <w:r>
+        <w:t>Output caching</w:t>
+      </w:r>
+      <w:r>
+        <w:fldChar w:fldCharType="begin"/>
+      </w:r>
+      <w:r>
+        <w:instrText xml:space="preserve"> XE "output caching" </w:instrText>
+      </w:r>
+      <w:r>
+        <w:fldChar w:fldCharType="end"/>
+      </w:r>
+      <w:r>
+        <w:fldChar w:fldCharType="begin"/>
+      </w:r>
+      <w:r>
+        <w:instrText xml:space="preserve"> XE "caching:</w:instrText>
+      </w:r>
+      <w:r>
+        <w:instrText>output</w:instrText>
+      </w:r>
+      <w:r>
+        <w:instrText xml:space="preserve">" </w:instrText>
+      </w:r>
+      <w:r>
+        <w:fldChar w:fldCharType="end"/>
+      </w:r>
+      <w:r>
+        <w:t xml:space="preserve"> is another powerful feature of ASP.NET.</w:t>
+      </w:r>
+      <w:r>
+        <w:t xml:space="preserve"> </w:t>
+      </w:r>
+      <w:r>
+        <w:t>It allows you to take the rendered HTML of a page or user control, cache it on the server, and return it directly for future requests.</w:t>
+      </w:r>
+      <w:r>
+        <w:t xml:space="preserve"> </w:t>
+      </w:r>
+      <w:r>
+        <w:t>This not only eliminates the overhead in getting data, but also in rendering the page.</w:t>
+      </w:r>
+      <w:r>
+        <w:t xml:space="preserve"> </w:t>
+      </w:r>
+      <w:r>
+        <w:t>Subsequent requests are immediately returned precanned HTML.</w:t>
+      </w:r>
+      <w:r>
+        <w:t xml:space="preserve"> </w:t>
+      </w:r>
+      <w:r>
+        <w:t>In ASP.NET MVC, we have a slightly different construct for output caching.</w:t>
+      </w:r>
+      <w:r>
+        <w:t xml:space="preserve"> </w:t>
+      </w:r>
+      <w:r>
+        <w:t xml:space="preserve"> Listing </w:t>
+      </w:r>
+      <w:r>
+        <w:t>7</w:t>
+      </w:r>
+      <w:r>
+        <w:t>.5 demonstrates how to enable output caching for a controller action.</w:t>
+      </w:r>
+    </w:p>
+    <w:p>
+      <w:pPr>
+        <w:pStyle w:val="CodeListingCaption"/>
+      </w:pPr>
+      <w:r>
+        <w:t xml:space="preserve">Listing </w:t>
+      </w:r>
+      <w:r>
+        <w:t>7</w:t>
+      </w:r>
+      <w:r>
+        <w:t>.5 Caching the result of an action for 100 seconds</w:t>
+      </w:r>
+    </w:p>
+    <w:p>
+      <w:pPr>
+        <w:pStyle w:val="Code"/>
+      </w:pPr>
+      <w:r>
+        <w:t>[OutputCache(Duration=100</w:t>
+      </w:r>
+      <w:r>
+        <w:t>, VaryByParam = "*"</w:t>
+      </w:r>
+      <w:r>
+        <w:t>)]</w:t>
+      </w:r>
+      <w:r>
+        <w:t xml:space="preserve">                           #A</w:t>
+      </w:r>
+    </w:p>
+    <w:p>
+      <w:pPr>
+        <w:pStyle w:val="Code"/>
+      </w:pPr>
+      <w:r>
+        <w:t>public ActionResult CurrentTime()</w:t>
       </w:r>
     </w:p>
     <w:p>
@@ -2735,7 +3407,23 @@
         <w:pStyle w:val="Code"/>
       </w:pPr>
       <w:r>
-        <w:t xml:space="preserve">   _cache = cache;</w:t>
+        <w:t xml:space="preserve">    var now = DateTime.Now;</w:t>
+      </w:r>
+    </w:p>
+    <w:p>
+      <w:pPr>
+        <w:pStyle w:val="Code"/>
+      </w:pPr>
+      <w:r>
+        <w:t xml:space="preserve">    ViewData["time"] = now.ToLongTimeString();</w:t>
+      </w:r>
+    </w:p>
+    <w:p>
+      <w:pPr>
+        <w:pStyle w:val="Code"/>
+      </w:pPr>
+      <w:r>
+        <w:t xml:space="preserve">    return View();</w:t>
       </w:r>
     </w:p>
     <w:p>
@@ -2753,530 +3441,23 @@
     </w:p>
     <w:p>
       <w:pPr>
-        <w:pStyle w:val="Code"/>
-      </w:pPr>
-      <w:r>
-        <w:t>public ActionResult CacheTest()</w:t>
-      </w:r>
-    </w:p>
-    <w:p>
-      <w:pPr>
-        <w:pStyle w:val="Code"/>
-      </w:pPr>
-      <w:r>
-        <w:t>{</w:t>
-      </w:r>
-    </w:p>
-    <w:p>
-      <w:pPr>
-        <w:pStyle w:val="Code"/>
-      </w:pPr>
-      <w:r>
-        <w:t xml:space="preserve">    const string key = "test";</w:t>
-      </w:r>
-      <w:r>
-        <w:t xml:space="preserve">    </w:t>
-      </w:r>
-    </w:p>
-    <w:p>
-      <w:pPr>
-        <w:pStyle w:val="Code"/>
-      </w:pPr>
-    </w:p>
-    <w:p>
-      <w:pPr>
-        <w:pStyle w:val="Code"/>
-      </w:pPr>
-      <w:r>
-        <w:t xml:space="preserve">    if(</w:t>
-      </w:r>
-      <w:r>
-        <w:t>!</w:t>
-      </w:r>
-      <w:r>
-        <w:t>_cache.Exists(key))</w:t>
-      </w:r>
-    </w:p>
-    <w:p>
-      <w:pPr>
-        <w:pStyle w:val="Code"/>
-      </w:pPr>
-      <w:r>
-        <w:t xml:space="preserve">        _cache.Add(key, "value");</w:t>
-      </w:r>
-    </w:p>
-    <w:p>
-      <w:pPr>
-        <w:pStyle w:val="Code"/>
-      </w:pPr>
-    </w:p>
-    <w:p>
-      <w:pPr>
-        <w:pStyle w:val="Code"/>
-      </w:pPr>
-      <w:r>
-        <w:t xml:space="preserve">    var message = _cache.Get&lt;string&gt;(key);</w:t>
-      </w:r>
-    </w:p>
-    <w:p>
-      <w:pPr>
-        <w:pStyle w:val="Code"/>
-      </w:pPr>
-      <w:r>
-        <w:t xml:space="preserve">    </w:t>
-      </w:r>
-    </w:p>
-    <w:p>
-      <w:pPr>
-        <w:pStyle w:val="Code"/>
-      </w:pPr>
-      <w:r>
-        <w:t xml:space="preserve">    return Content(message);</w:t>
-      </w:r>
-      <w:r>
-        <w:t xml:space="preserve"> </w:t>
-      </w:r>
-    </w:p>
-    <w:p>
-      <w:pPr>
-        <w:pStyle w:val="Code"/>
-      </w:pPr>
-      <w:r>
-        <w:t>}</w:t>
-      </w:r>
-    </w:p>
-    <w:p>
-      <w:pPr>
-        <w:pStyle w:val="CodeListingCaption"/>
-      </w:pPr>
-      <w:r>
-        <w:t xml:space="preserve">Listing </w:t>
+        <w:pStyle w:val="CodeAnnotation"/>
+      </w:pPr>
+      <w:r>
+        <w:t>#A VaryByParam is required</w:t>
+      </w:r>
+    </w:p>
+    <w:p>
+      <w:pPr>
+        <w:pStyle w:val="Callout"/>
+      </w:pPr>
+      <w:r>
+        <w:t xml:space="preserve">Executing this action gives us the page shown in figure </w:t>
       </w:r>
       <w:r>
         <w:t>7</w:t>
       </w:r>
       <w:r>
-        <w:t>.4 Testing an action that accesses the cache</w:t>
-      </w:r>
-    </w:p>
-    <w:p>
-      <w:pPr>
-        <w:pStyle w:val="Code"/>
-      </w:pPr>
-      <w:r>
-        <w:t>[Test]</w:t>
-      </w:r>
-    </w:p>
-    <w:p>
-      <w:pPr>
-        <w:pStyle w:val="Code"/>
-      </w:pPr>
-      <w:r>
-        <w:t>public void CacheTest()</w:t>
-      </w:r>
-    </w:p>
-    <w:p>
-      <w:pPr>
-        <w:pStyle w:val="Code"/>
-      </w:pPr>
-      <w:r>
-        <w:t xml:space="preserve">{            </w:t>
-      </w:r>
-    </w:p>
-    <w:p>
-      <w:pPr>
-        <w:pStyle w:val="Code"/>
-      </w:pPr>
-      <w:r>
-        <w:lastRenderedPageBreak/>
-        <w:t xml:space="preserve">    var fakeCache = MockRepository.GenerateStub&lt;ICache&gt;();</w:t>
-      </w:r>
-    </w:p>
-    <w:p>
-      <w:pPr>
-        <w:pStyle w:val="Code"/>
-      </w:pPr>
-      <w:r>
-        <w:t xml:space="preserve">    var controller = new HomeController(fakeCache);</w:t>
-      </w:r>
-      <w:r>
-        <w:t xml:space="preserve">             #A</w:t>
-      </w:r>
-    </w:p>
-    <w:p>
-      <w:pPr>
-        <w:pStyle w:val="Code"/>
-      </w:pPr>
-    </w:p>
-    <w:p>
-      <w:pPr>
-        <w:pStyle w:val="Code"/>
-      </w:pPr>
-      <w:r>
-        <w:t xml:space="preserve">    fakeCache.Stub(x =&gt; x.Exists("test")).Return(false);</w:t>
-      </w:r>
-    </w:p>
-    <w:p>
-      <w:pPr>
-        <w:pStyle w:val="Code"/>
-      </w:pPr>
-    </w:p>
-    <w:p>
-      <w:pPr>
-        <w:pStyle w:val="Code"/>
-      </w:pPr>
-      <w:r>
-        <w:t xml:space="preserve">    controller.CacheTest();</w:t>
-      </w:r>
-      <w:r>
-        <w:t xml:space="preserve">                                              #B</w:t>
-      </w:r>
-    </w:p>
-    <w:p>
-      <w:pPr>
-        <w:pStyle w:val="Code"/>
-      </w:pPr>
-    </w:p>
-    <w:p>
-      <w:pPr>
-        <w:pStyle w:val="Code"/>
-      </w:pPr>
-      <w:r>
-        <w:t xml:space="preserve">    fakeCache.AssertWasCalled(x =&gt; x.Add("test", "value"));</w:t>
-      </w:r>
-      <w:r>
-        <w:t xml:space="preserve">              #C</w:t>
-      </w:r>
-    </w:p>
-    <w:p>
-      <w:pPr>
-        <w:pStyle w:val="Code"/>
-      </w:pPr>
-      <w:r>
-        <w:t xml:space="preserve">    fakeCache.AssertWasCalled(x =&gt; x.Get&lt;string&gt;("test"));</w:t>
-      </w:r>
-    </w:p>
-    <w:p>
-      <w:pPr>
-        <w:pStyle w:val="Code"/>
-      </w:pPr>
-      <w:r>
-        <w:t>}</w:t>
-      </w:r>
-    </w:p>
-    <w:p>
-      <w:pPr>
-        <w:pStyle w:val="Code"/>
-      </w:pPr>
-    </w:p>
-    <w:p>
-      <w:pPr>
-        <w:pStyle w:val="CodeAnnotation"/>
-      </w:pPr>
-      <w:r>
-        <w:t>#A S</w:t>
-      </w:r>
-      <w:r>
-        <w:t>et</w:t>
-      </w:r>
-      <w:r>
-        <w:t xml:space="preserve"> </w:t>
-      </w:r>
-      <w:r>
-        <w:t xml:space="preserve">up controller </w:t>
-      </w:r>
-      <w:r>
-        <w:t>with</w:t>
-      </w:r>
-      <w:r>
-        <w:t xml:space="preserve"> fake cache</w:t>
-      </w:r>
-    </w:p>
-    <w:p>
-      <w:pPr>
-        <w:pStyle w:val="CodeAnnotation"/>
-      </w:pPr>
-      <w:r>
-        <w:t>#B Invoke action on controller</w:t>
-      </w:r>
-    </w:p>
-    <w:p>
-      <w:pPr>
-        <w:pStyle w:val="CodeAnnotation"/>
-      </w:pPr>
-      <w:r>
-        <w:t>#C Assert methods called on cache</w:t>
-      </w:r>
-    </w:p>
-    <w:p>
-      <w:pPr>
-        <w:pStyle w:val="Code"/>
-        <w:ind w:left="0"/>
-      </w:pPr>
-    </w:p>
-    <w:p>
-      <w:pPr>
-        <w:pStyle w:val="Body1"/>
-      </w:pPr>
-      <w:r>
-        <w:t>Wrapping the cache in our interface</w:t>
-      </w:r>
-      <w:r>
-        <w:fldChar w:fldCharType="begin"/>
-      </w:r>
-      <w:r>
-        <w:instrText xml:space="preserve"> XE "cache:wrapping in our interface" </w:instrText>
-      </w:r>
-      <w:r>
-        <w:fldChar w:fldCharType="end"/>
-      </w:r>
-      <w:r>
-        <w:t xml:space="preserve"> allowed us to write code decoupled from a specific implementation. It also aided us during testing. If we </w:t>
-      </w:r>
-      <w:r>
-        <w:t>did not abstract this concept, our controller would remain untestable.</w:t>
-      </w:r>
-    </w:p>
-    <w:p>
-      <w:pPr>
-        <w:pStyle w:val="CalloutHead"/>
-      </w:pPr>
-      <w:r>
-        <w:t>Note</w:t>
-      </w:r>
-    </w:p>
-    <w:p>
-      <w:pPr>
-        <w:pStyle w:val="Callout"/>
-      </w:pPr>
-      <w:r>
-        <w:t xml:space="preserve">It’s generally not a recommended practice to specify your data caching strategy directly in your controllers. Application services can easily use this </w:t>
-      </w:r>
-      <w:r>
-        <w:rPr>
-          <w:rStyle w:val="CodeinText"/>
-        </w:rPr>
-        <w:t>ICache</w:t>
-      </w:r>
-      <w:r>
-        <w:t xml:space="preserve"> interface in combination with a repository or service to hide this from you. Then your controller has a dependency only on the service, and its actions become much more concise. Always keep your controllers tight and focused.</w:t>
-      </w:r>
-    </w:p>
-    <w:p>
-      <w:pPr>
-        <w:pStyle w:val="Callout"/>
-      </w:pPr>
-      <w:r>
-        <w:t>As</w:t>
-      </w:r>
-      <w:r>
-        <w:t xml:space="preserve"> you might expect, cache dependencies</w:t>
-      </w:r>
-      <w:r>
-        <w:fldChar w:fldCharType="begin"/>
-      </w:r>
-      <w:r>
-        <w:instrText xml:space="preserve"> XE "</w:instrText>
-      </w:r>
-      <w:r>
-        <w:instrText>cache</w:instrText>
-      </w:r>
-      <w:r>
-        <w:instrText>:</w:instrText>
-      </w:r>
-      <w:r>
-        <w:instrText>dependencies</w:instrText>
-      </w:r>
-      <w:r>
-        <w:instrText xml:space="preserve">" </w:instrText>
-      </w:r>
-      <w:r>
-        <w:fldChar w:fldCharType="end"/>
-      </w:r>
-      <w:r>
-        <w:t xml:space="preserve"> (such as a file dependency or SQL 2005 table dependency) and all other features work </w:t>
-      </w:r>
-      <w:r>
-        <w:t>just</w:t>
-      </w:r>
-      <w:r>
-        <w:t xml:space="preserve"> as they did in ASP.NET.</w:t>
-      </w:r>
-    </w:p>
-    <w:p>
-      <w:pPr>
-        <w:pStyle w:val="Body1"/>
-      </w:pPr>
-      <w:r>
-        <w:t>Output caching</w:t>
-      </w:r>
-      <w:r>
-        <w:fldChar w:fldCharType="begin"/>
-      </w:r>
-      <w:r>
-        <w:instrText xml:space="preserve"> XE "output caching" </w:instrText>
-      </w:r>
-      <w:r>
-        <w:fldChar w:fldCharType="end"/>
-      </w:r>
-      <w:r>
-        <w:fldChar w:fldCharType="begin"/>
-      </w:r>
-      <w:r>
-        <w:instrText xml:space="preserve"> XE "caching:</w:instrText>
-      </w:r>
-      <w:r>
-        <w:instrText>output</w:instrText>
-      </w:r>
-      <w:r>
-        <w:instrText xml:space="preserve">" </w:instrText>
-      </w:r>
-      <w:r>
-        <w:fldChar w:fldCharType="end"/>
-      </w:r>
-      <w:r>
-        <w:t xml:space="preserve"> is another powerful feature of ASP.NET.</w:t>
-      </w:r>
-      <w:r>
-        <w:t xml:space="preserve"> </w:t>
-      </w:r>
-      <w:r>
-        <w:t>It allows you to take the rendered HTML of a page or user control, cache it on the server, and return it directly for future requests.</w:t>
-      </w:r>
-      <w:r>
-        <w:t xml:space="preserve"> </w:t>
-      </w:r>
-      <w:r>
-        <w:t>This not only eliminates the overhead in getting data, but also in rendering the page.</w:t>
-      </w:r>
-      <w:r>
-        <w:t xml:space="preserve"> </w:t>
-      </w:r>
-      <w:r>
-        <w:t>Subsequent requests are immediately returned precanned HTML.</w:t>
-      </w:r>
-      <w:r>
-        <w:t xml:space="preserve"> </w:t>
-      </w:r>
-      <w:r>
-        <w:t>In ASP.NET MVC, we have a slightly different construct for output caching.</w:t>
-      </w:r>
-      <w:r>
-        <w:t xml:space="preserve"> </w:t>
-      </w:r>
-      <w:r>
-        <w:t xml:space="preserve"> Listing </w:t>
-      </w:r>
-      <w:r>
-        <w:t>7</w:t>
-      </w:r>
-      <w:r>
-        <w:t>.5 demonstrates how to enable output caching for a controller action.</w:t>
-      </w:r>
-    </w:p>
-    <w:p>
-      <w:pPr>
-        <w:pStyle w:val="CodeListingCaption"/>
-      </w:pPr>
-      <w:r>
-        <w:t xml:space="preserve">Listing </w:t>
-      </w:r>
-      <w:r>
-        <w:t>7</w:t>
-      </w:r>
-      <w:r>
-        <w:t>.5 Caching the result of an action for 100 seconds</w:t>
-      </w:r>
-    </w:p>
-    <w:p>
-      <w:pPr>
-        <w:pStyle w:val="Code"/>
-      </w:pPr>
-      <w:r>
-        <w:t>[OutputCache(Duration=100</w:t>
-      </w:r>
-      <w:r>
-        <w:t>, VaryByParam = "*"</w:t>
-      </w:r>
-      <w:r>
-        <w:t>)]</w:t>
-      </w:r>
-      <w:r>
-        <w:t xml:space="preserve">                           #A</w:t>
-      </w:r>
-    </w:p>
-    <w:p>
-      <w:pPr>
-        <w:pStyle w:val="Code"/>
-      </w:pPr>
-      <w:r>
-        <w:t>public ActionResult CurrentTime()</w:t>
-      </w:r>
-    </w:p>
-    <w:p>
-      <w:pPr>
-        <w:pStyle w:val="Code"/>
-      </w:pPr>
-      <w:r>
-        <w:t>{</w:t>
-      </w:r>
-    </w:p>
-    <w:p>
-      <w:pPr>
-        <w:pStyle w:val="Code"/>
-      </w:pPr>
-      <w:r>
-        <w:t xml:space="preserve">    var now = DateTime.Now;</w:t>
-      </w:r>
-    </w:p>
-    <w:p>
-      <w:pPr>
-        <w:pStyle w:val="Code"/>
-      </w:pPr>
-      <w:r>
-        <w:t xml:space="preserve">    ViewData["time"] = now.ToLongTimeString();</w:t>
-      </w:r>
-    </w:p>
-    <w:p>
-      <w:pPr>
-        <w:pStyle w:val="Code"/>
-      </w:pPr>
-      <w:r>
-        <w:t xml:space="preserve">    return View();</w:t>
-      </w:r>
-    </w:p>
-    <w:p>
-      <w:pPr>
-        <w:pStyle w:val="Code"/>
-      </w:pPr>
-      <w:r>
-        <w:t>}</w:t>
-      </w:r>
-    </w:p>
-    <w:p>
-      <w:pPr>
-        <w:pStyle w:val="Code"/>
-      </w:pPr>
-    </w:p>
-    <w:p>
-      <w:pPr>
-        <w:pStyle w:val="CodeAnnotation"/>
-      </w:pPr>
-      <w:r>
-        <w:t>#A VaryByParam is required</w:t>
-      </w:r>
-    </w:p>
-    <w:p>
-      <w:pPr>
-        <w:pStyle w:val="Callout"/>
-      </w:pPr>
-      <w:r>
-        <w:t xml:space="preserve">Executing this action gives us the page shown in figure </w:t>
-      </w:r>
-      <w:r>
-        <w:t>7</w:t>
-      </w:r>
-      <w:r>
         <w:t>.6.</w:t>
       </w:r>
     </w:p>
@@ -3288,7 +3469,6 @@
         <w:rPr>
           <w:noProof/>
         </w:rPr>
-        <w:lastRenderedPageBreak/>
         <w:drawing>
           <wp:inline distT="0" distB="0" distL="0" distR="0">
             <wp:extent cx="5084445" cy="2135505"/>
@@ -3554,7 +3734,6 @@
         <w:rPr>
           <w:noProof/>
         </w:rPr>
-        <w:lastRenderedPageBreak/>
         <w:drawing>
           <wp:inline distT="0" distB="0" distL="0" distR="0">
             <wp:extent cx="4762500" cy="3504565"/>
@@ -3637,20 +3816,20 @@
       <w:pPr>
         <w:pStyle w:val="Head2"/>
       </w:pPr>
-      <w:bookmarkStart w:id="29" w:name="_Toc225334480"/>
-      <w:bookmarkStart w:id="30" w:name="_Toc226367925"/>
-      <w:bookmarkStart w:id="31" w:name="_Toc232863474"/>
-      <w:bookmarkStart w:id="32" w:name="_Toc232903633"/>
+      <w:bookmarkStart w:id="43" w:name="_Toc225334480"/>
+      <w:bookmarkStart w:id="44" w:name="_Toc226367925"/>
+      <w:bookmarkStart w:id="45" w:name="_Toc232863474"/>
+      <w:bookmarkStart w:id="46" w:name="_Toc232903633"/>
       <w:r>
         <w:t>7</w:t>
       </w:r>
       <w:r>
         <w:t>.2.2 Session state</w:t>
       </w:r>
-      <w:bookmarkEnd w:id="29"/>
-      <w:bookmarkEnd w:id="30"/>
-      <w:bookmarkEnd w:id="31"/>
-      <w:bookmarkEnd w:id="32"/>
+      <w:bookmarkEnd w:id="43"/>
+      <w:bookmarkEnd w:id="44"/>
+      <w:bookmarkEnd w:id="45"/>
+      <w:bookmarkEnd w:id="46"/>
       <w:r>
         <w:fldChar w:fldCharType="begin"/>
       </w:r>
@@ -3795,8 +3974,8 @@
       <w:pPr>
         <w:pStyle w:val="CodeListingCaption"/>
       </w:pPr>
-      <w:r>
-        <w:lastRenderedPageBreak/>
+      <w:commentRangeStart w:id="47"/>
+      <w:r>
         <w:t xml:space="preserve">Listing </w:t>
       </w:r>
       <w:r>
@@ -3814,6 +3993,17 @@
       <w:r>
         <w:t xml:space="preserve"> </w:t>
       </w:r>
+      <w:commentRangeEnd w:id="47"/>
+      <w:r>
+        <w:rPr>
+          <w:rStyle w:val="CommentReference"/>
+          <w:rFonts w:ascii="Times New Roman" w:hAnsi="Times New Roman"/>
+          <w:b w:val="0"/>
+          <w:vanish/>
+          <w:color w:val="000000"/>
+        </w:rPr>
+        <w:commentReference w:id="47"/>
+      </w:r>
     </w:p>
     <w:p>
       <w:pPr>
@@ -4250,20 +4440,20 @@
       <w:pPr>
         <w:pStyle w:val="Head2"/>
       </w:pPr>
-      <w:bookmarkStart w:id="33" w:name="_Toc225334481"/>
-      <w:bookmarkStart w:id="34" w:name="_Toc226367926"/>
-      <w:bookmarkStart w:id="35" w:name="_Toc232863475"/>
-      <w:bookmarkStart w:id="36" w:name="_Toc232903634"/>
+      <w:bookmarkStart w:id="48" w:name="_Toc225334481"/>
+      <w:bookmarkStart w:id="49" w:name="_Toc226367926"/>
+      <w:bookmarkStart w:id="50" w:name="_Toc232863475"/>
+      <w:bookmarkStart w:id="51" w:name="_Toc232903634"/>
       <w:r>
         <w:t>7</w:t>
       </w:r>
       <w:r>
         <w:t>.2.3 Cookies</w:t>
       </w:r>
-      <w:bookmarkEnd w:id="33"/>
-      <w:bookmarkEnd w:id="34"/>
-      <w:bookmarkEnd w:id="35"/>
-      <w:bookmarkEnd w:id="36"/>
+      <w:bookmarkEnd w:id="48"/>
+      <w:bookmarkEnd w:id="49"/>
+      <w:bookmarkEnd w:id="50"/>
+      <w:bookmarkEnd w:id="51"/>
       <w:r>
         <w:fldChar w:fldCharType="begin"/>
       </w:r>
@@ -4479,20 +4669,20 @@
       <w:pPr>
         <w:pStyle w:val="Head2"/>
       </w:pPr>
-      <w:bookmarkStart w:id="37" w:name="_Toc225334482"/>
-      <w:bookmarkStart w:id="38" w:name="_Toc226367927"/>
-      <w:bookmarkStart w:id="39" w:name="_Toc232863476"/>
-      <w:bookmarkStart w:id="40" w:name="_Toc232903635"/>
+      <w:bookmarkStart w:id="52" w:name="_Toc225334482"/>
+      <w:bookmarkStart w:id="53" w:name="_Toc226367927"/>
+      <w:bookmarkStart w:id="54" w:name="_Toc232863476"/>
+      <w:bookmarkStart w:id="55" w:name="_Toc232903635"/>
       <w:r>
         <w:t>7</w:t>
       </w:r>
       <w:r>
         <w:t>.2.4 Request storage</w:t>
       </w:r>
-      <w:bookmarkEnd w:id="37"/>
-      <w:bookmarkEnd w:id="38"/>
-      <w:bookmarkEnd w:id="39"/>
-      <w:bookmarkEnd w:id="40"/>
+      <w:bookmarkEnd w:id="52"/>
+      <w:bookmarkEnd w:id="53"/>
+      <w:bookmarkEnd w:id="54"/>
+      <w:bookmarkEnd w:id="55"/>
       <w:r>
         <w:fldChar w:fldCharType="begin"/>
       </w:r>
@@ -4629,13 +4819,26 @@
         <w:t>ms</w:t>
       </w:r>
       <w:r>
-        <w:t>. There is</w:t>
+        <w:t xml:space="preserve">. </w:t>
+      </w:r>
+      <w:commentRangeStart w:id="56"/>
+      <w:r>
+        <w:t>There is</w:t>
       </w:r>
       <w:r>
         <w:t xml:space="preserve"> an example of this in chapter 2</w:t>
       </w:r>
       <w:r>
         <w:t>3.</w:t>
+      </w:r>
+      <w:commentRangeEnd w:id="56"/>
+      <w:r>
+        <w:rPr>
+          <w:rStyle w:val="CommentReference"/>
+          <w:rFonts w:ascii="Times New Roman" w:hAnsi="Times New Roman"/>
+          <w:vanish/>
+        </w:rPr>
+        <w:commentReference w:id="56"/>
       </w:r>
     </w:p>
     <w:p>
@@ -4725,12 +4928,11 @@
       <w:pPr>
         <w:pStyle w:val="Head1"/>
       </w:pPr>
-      <w:bookmarkStart w:id="41" w:name="_Toc225334483"/>
-      <w:bookmarkStart w:id="42" w:name="_Toc226367928"/>
-      <w:bookmarkStart w:id="43" w:name="_Toc232863477"/>
-      <w:bookmarkStart w:id="44" w:name="_Toc232903636"/>
-      <w:r>
-        <w:lastRenderedPageBreak/>
+      <w:bookmarkStart w:id="57" w:name="_Toc225334483"/>
+      <w:bookmarkStart w:id="58" w:name="_Toc226367928"/>
+      <w:bookmarkStart w:id="59" w:name="_Toc232863477"/>
+      <w:bookmarkStart w:id="60" w:name="_Toc232903636"/>
+      <w:r>
         <w:t>7</w:t>
       </w:r>
       <w:r>
@@ -4754,10 +4956,10 @@
       <w:r>
         <w:t xml:space="preserve"> and debugging</w:t>
       </w:r>
-      <w:bookmarkEnd w:id="41"/>
-      <w:bookmarkEnd w:id="42"/>
-      <w:bookmarkEnd w:id="43"/>
-      <w:bookmarkEnd w:id="44"/>
+      <w:bookmarkEnd w:id="57"/>
+      <w:bookmarkEnd w:id="58"/>
+      <w:bookmarkEnd w:id="59"/>
+      <w:bookmarkEnd w:id="60"/>
       <w:r>
         <w:fldChar w:fldCharType="begin"/>
       </w:r>
@@ -4908,6 +5110,7 @@
       <w:pPr>
         <w:pStyle w:val="Figure"/>
       </w:pPr>
+      <w:commentRangeStart w:id="61"/>
       <w:r>
         <w:rPr>
           <w:noProof/>
@@ -4958,6 +5161,14 @@
           </wp:inline>
         </w:drawing>
       </w:r>
+      <w:commentRangeEnd w:id="61"/>
+      <w:r>
+        <w:rPr>
+          <w:rStyle w:val="CommentReference"/>
+          <w:vanish/>
+        </w:rPr>
+        <w:commentReference w:id="61"/>
+      </w:r>
     </w:p>
     <w:p>
       <w:pPr>
@@ -5015,11 +5226,11 @@
       <w:pPr>
         <w:pStyle w:val="Figure"/>
       </w:pPr>
+      <w:commentRangeStart w:id="62"/>
       <w:r>
         <w:rPr>
           <w:noProof/>
         </w:rPr>
-        <w:lastRenderedPageBreak/>
         <w:drawing>
           <wp:inline distT="0" distB="0" distL="0" distR="0">
             <wp:extent cx="5872480" cy="3409315"/>
@@ -5066,6 +5277,14 @@
           </wp:inline>
         </w:drawing>
       </w:r>
+      <w:commentRangeEnd w:id="62"/>
+      <w:r>
+        <w:rPr>
+          <w:rStyle w:val="CommentReference"/>
+          <w:vanish/>
+        </w:rPr>
+        <w:commentReference w:id="62"/>
+      </w:r>
     </w:p>
     <w:p>
       <w:pPr>
@@ -5108,20 +5327,20 @@
       <w:pPr>
         <w:pStyle w:val="Head2"/>
       </w:pPr>
-      <w:bookmarkStart w:id="45" w:name="_Toc225334484"/>
-      <w:bookmarkStart w:id="46" w:name="_Toc226367929"/>
-      <w:bookmarkStart w:id="47" w:name="_Toc232863478"/>
-      <w:bookmarkStart w:id="48" w:name="_Toc232903637"/>
+      <w:bookmarkStart w:id="63" w:name="_Toc225334484"/>
+      <w:bookmarkStart w:id="64" w:name="_Toc226367929"/>
+      <w:bookmarkStart w:id="65" w:name="_Toc232863478"/>
+      <w:bookmarkStart w:id="66" w:name="_Toc232903637"/>
       <w:r>
         <w:t>7</w:t>
       </w:r>
       <w:r>
         <w:t>.3.1 TraceContext</w:t>
       </w:r>
-      <w:bookmarkEnd w:id="45"/>
-      <w:bookmarkEnd w:id="46"/>
-      <w:bookmarkEnd w:id="47"/>
-      <w:bookmarkEnd w:id="48"/>
+      <w:bookmarkEnd w:id="63"/>
+      <w:bookmarkEnd w:id="64"/>
+      <w:bookmarkEnd w:id="65"/>
+      <w:bookmarkEnd w:id="66"/>
     </w:p>
     <w:p>
       <w:pPr>
@@ -5229,7 +5448,23 @@
         <w:fldChar w:fldCharType="end"/>
       </w:r>
       <w:r>
-        <w:t xml:space="preserve">).  Instead, you can leverage </w:t>
+        <w:t xml:space="preserve">).  Instead, you can </w:t>
+      </w:r>
+      <w:commentRangeStart w:id="67"/>
+      <w:r>
+        <w:t>leverage</w:t>
+      </w:r>
+      <w:commentRangeEnd w:id="67"/>
+      <w:r>
+        <w:rPr>
+          <w:rStyle w:val="CommentReference"/>
+          <w:rFonts w:ascii="Times New Roman" w:hAnsi="Times New Roman"/>
+          <w:vanish/>
+        </w:rPr>
+        <w:commentReference w:id="67"/>
+      </w:r>
+      <w:r>
+        <w:t xml:space="preserve"> </w:t>
       </w:r>
       <w:r>
         <w:rPr>
@@ -5332,7 +5567,6 @@
         <w:pStyle w:val="Body1"/>
       </w:pPr>
       <w:r>
-        <w:lastRenderedPageBreak/>
         <w:t xml:space="preserve">You debug ASP.NET MVC applications just as you would any .NET application. Tracing, however, does not offer as much for MVC. Instead, you can lean on the built-in </w:t>
       </w:r>
       <w:r>
@@ -5349,20 +5583,20 @@
       <w:pPr>
         <w:pStyle w:val="Head2"/>
       </w:pPr>
-      <w:bookmarkStart w:id="49" w:name="_Toc225334485"/>
-      <w:bookmarkStart w:id="50" w:name="_Toc226367930"/>
-      <w:bookmarkStart w:id="51" w:name="_Toc232863479"/>
-      <w:bookmarkStart w:id="52" w:name="_Toc232903638"/>
+      <w:bookmarkStart w:id="68" w:name="_Toc225334485"/>
+      <w:bookmarkStart w:id="69" w:name="_Toc226367930"/>
+      <w:bookmarkStart w:id="70" w:name="_Toc232863479"/>
+      <w:bookmarkStart w:id="71" w:name="_Toc232903638"/>
       <w:r>
         <w:t>7</w:t>
       </w:r>
       <w:r>
         <w:t>.3.2 Health monitoring</w:t>
       </w:r>
-      <w:bookmarkEnd w:id="49"/>
-      <w:bookmarkEnd w:id="50"/>
-      <w:bookmarkEnd w:id="51"/>
-      <w:bookmarkEnd w:id="52"/>
+      <w:bookmarkEnd w:id="68"/>
+      <w:bookmarkEnd w:id="69"/>
+      <w:bookmarkEnd w:id="70"/>
+      <w:bookmarkEnd w:id="71"/>
       <w:r>
         <w:fldChar w:fldCharType="begin"/>
       </w:r>
@@ -5427,10 +5661,10 @@
       <w:pPr>
         <w:pStyle w:val="Head1"/>
       </w:pPr>
-      <w:bookmarkStart w:id="53" w:name="_Toc225334486"/>
-      <w:bookmarkStart w:id="54" w:name="_Toc226367931"/>
-      <w:bookmarkStart w:id="55" w:name="_Toc232863480"/>
-      <w:bookmarkStart w:id="56" w:name="_Toc232903639"/>
+      <w:bookmarkStart w:id="72" w:name="_Toc225334486"/>
+      <w:bookmarkStart w:id="73" w:name="_Toc226367931"/>
+      <w:bookmarkStart w:id="74" w:name="_Toc232863480"/>
+      <w:bookmarkStart w:id="75" w:name="_Toc232903639"/>
       <w:r>
         <w:t>7</w:t>
       </w:r>
@@ -5455,10 +5689,10 @@
       <w:r>
         <w:t xml:space="preserve"> and localization</w:t>
       </w:r>
-      <w:bookmarkEnd w:id="53"/>
-      <w:bookmarkEnd w:id="54"/>
-      <w:bookmarkEnd w:id="55"/>
-      <w:bookmarkEnd w:id="56"/>
+      <w:bookmarkEnd w:id="72"/>
+      <w:bookmarkEnd w:id="73"/>
+      <w:bookmarkEnd w:id="74"/>
+      <w:bookmarkEnd w:id="75"/>
       <w:r>
         <w:fldChar w:fldCharType="begin"/>
       </w:r>
@@ -5495,20 +5729,20 @@
       <w:pPr>
         <w:pStyle w:val="Head2"/>
       </w:pPr>
-      <w:bookmarkStart w:id="57" w:name="_Toc225334487"/>
-      <w:bookmarkStart w:id="58" w:name="_Toc226367932"/>
-      <w:bookmarkStart w:id="59" w:name="_Toc232863481"/>
-      <w:bookmarkStart w:id="60" w:name="_Toc232903640"/>
+      <w:bookmarkStart w:id="76" w:name="_Toc225334487"/>
+      <w:bookmarkStart w:id="77" w:name="_Toc226367932"/>
+      <w:bookmarkStart w:id="78" w:name="_Toc232863481"/>
+      <w:bookmarkStart w:id="79" w:name="_Toc232903640"/>
       <w:r>
         <w:t>7</w:t>
       </w:r>
       <w:r>
         <w:t>.4.1 Leveraging ASP.NET personalization</w:t>
       </w:r>
-      <w:bookmarkEnd w:id="57"/>
-      <w:bookmarkEnd w:id="58"/>
-      <w:bookmarkEnd w:id="59"/>
-      <w:bookmarkEnd w:id="60"/>
+      <w:bookmarkEnd w:id="76"/>
+      <w:bookmarkEnd w:id="77"/>
+      <w:bookmarkEnd w:id="78"/>
+      <w:bookmarkEnd w:id="79"/>
     </w:p>
     <w:p>
       <w:pPr>
@@ -5745,6 +5979,7 @@
       <w:pPr>
         <w:pStyle w:val="CodeListingCaption"/>
       </w:pPr>
+      <w:commentRangeStart w:id="80"/>
       <w:r>
         <w:t xml:space="preserve">Listing </w:t>
       </w:r>
@@ -5754,6 +5989,17 @@
       <w:r>
         <w:t>.10 Passing the profile dictionary to the view</w:t>
       </w:r>
+      <w:commentRangeEnd w:id="80"/>
+      <w:r>
+        <w:rPr>
+          <w:rStyle w:val="CommentReference"/>
+          <w:rFonts w:ascii="Times New Roman" w:hAnsi="Times New Roman"/>
+          <w:b w:val="0"/>
+          <w:vanish/>
+          <w:color w:val="000000"/>
+        </w:rPr>
+        <w:commentReference w:id="80"/>
+      </w:r>
     </w:p>
     <w:p>
       <w:pPr>
@@ -6042,20 +6288,20 @@
       <w:pPr>
         <w:pStyle w:val="Head2"/>
       </w:pPr>
-      <w:bookmarkStart w:id="61" w:name="_Toc225334488"/>
-      <w:bookmarkStart w:id="62" w:name="_Toc226367933"/>
-      <w:bookmarkStart w:id="63" w:name="_Toc232863482"/>
-      <w:bookmarkStart w:id="64" w:name="_Toc232903641"/>
+      <w:bookmarkStart w:id="81" w:name="_Toc225334488"/>
+      <w:bookmarkStart w:id="82" w:name="_Toc226367933"/>
+      <w:bookmarkStart w:id="83" w:name="_Toc232863482"/>
+      <w:bookmarkStart w:id="84" w:name="_Toc232903641"/>
       <w:r>
         <w:t>7</w:t>
       </w:r>
       <w:r>
         <w:t>.4.2 Leveraging ASP.NET localization</w:t>
       </w:r>
-      <w:bookmarkEnd w:id="61"/>
-      <w:bookmarkEnd w:id="62"/>
-      <w:bookmarkEnd w:id="63"/>
-      <w:bookmarkEnd w:id="64"/>
+      <w:bookmarkEnd w:id="81"/>
+      <w:bookmarkEnd w:id="82"/>
+      <w:bookmarkEnd w:id="83"/>
+      <w:bookmarkEnd w:id="84"/>
     </w:p>
     <w:p>
       <w:pPr>
@@ -6070,7 +6316,6 @@
         <w:pStyle w:val="Body"/>
       </w:pPr>
       <w:r>
-        <w:lastRenderedPageBreak/>
         <w:t>.NET gave us resource</w:t>
       </w:r>
       <w:r>
@@ -6248,11 +6493,11 @@
       <w:pPr>
         <w:pStyle w:val="Figure"/>
       </w:pPr>
+      <w:commentRangeStart w:id="85"/>
       <w:r>
         <w:rPr>
           <w:noProof/>
         </w:rPr>
-        <w:lastRenderedPageBreak/>
         <w:drawing>
           <wp:inline distT="0" distB="0" distL="0" distR="0">
             <wp:extent cx="5930265" cy="1178560"/>
@@ -6299,6 +6544,14 @@
           </wp:inline>
         </w:drawing>
       </w:r>
+      <w:commentRangeEnd w:id="85"/>
+      <w:r>
+        <w:rPr>
+          <w:rStyle w:val="CommentReference"/>
+          <w:vanish/>
+        </w:rPr>
+        <w:commentReference w:id="85"/>
+      </w:r>
     </w:p>
     <w:p>
       <w:pPr>
@@ -6682,11 +6935,11 @@
       <w:pPr>
         <w:pStyle w:val="Figure"/>
       </w:pPr>
+      <w:commentRangeStart w:id="86"/>
       <w:r>
         <w:rPr>
           <w:noProof/>
         </w:rPr>
-        <w:lastRenderedPageBreak/>
         <w:drawing>
           <wp:inline distT="0" distB="0" distL="0" distR="0">
             <wp:extent cx="5951220" cy="1278890"/>
@@ -6733,6 +6986,14 @@
           </wp:inline>
         </w:drawing>
       </w:r>
+      <w:commentRangeEnd w:id="86"/>
+      <w:r>
+        <w:rPr>
+          <w:rStyle w:val="CommentReference"/>
+          <w:vanish/>
+        </w:rPr>
+        <w:commentReference w:id="86"/>
+      </w:r>
     </w:p>
     <w:p>
       <w:pPr>
@@ -6869,11 +7130,11 @@
       <w:pPr>
         <w:pStyle w:val="Figure"/>
       </w:pPr>
+      <w:commentRangeStart w:id="87"/>
       <w:r>
         <w:rPr>
           <w:noProof/>
         </w:rPr>
-        <w:lastRenderedPageBreak/>
         <w:drawing>
           <wp:inline distT="0" distB="0" distL="0" distR="0">
             <wp:extent cx="5941060" cy="2949575"/>
@@ -6920,6 +7181,14 @@
           </wp:inline>
         </w:drawing>
       </w:r>
+      <w:commentRangeEnd w:id="87"/>
+      <w:r>
+        <w:rPr>
+          <w:rStyle w:val="CommentReference"/>
+          <w:vanish/>
+        </w:rPr>
+        <w:commentReference w:id="87"/>
+      </w:r>
     </w:p>
     <w:p>
       <w:pPr>
@@ -7100,6 +7369,7 @@
       <w:pPr>
         <w:pStyle w:val="CodeListingCaption"/>
       </w:pPr>
+      <w:commentRangeStart w:id="88"/>
       <w:r>
         <w:t xml:space="preserve">Listing </w:t>
       </w:r>
@@ -7126,6 +7396,17 @@
       </w:r>
       <w:r>
         <w:t xml:space="preserve"> from the browser</w:t>
+      </w:r>
+      <w:commentRangeEnd w:id="88"/>
+      <w:r>
+        <w:rPr>
+          <w:rStyle w:val="CommentReference"/>
+          <w:rFonts w:ascii="Times New Roman" w:hAnsi="Times New Roman"/>
+          <w:b w:val="0"/>
+          <w:vanish/>
+          <w:color w:val="000000"/>
+        </w:rPr>
+        <w:commentReference w:id="88"/>
       </w:r>
     </w:p>
     <w:p>
@@ -7181,7 +7462,6 @@
         <w:rPr>
           <w:noProof/>
         </w:rPr>
-        <w:lastRenderedPageBreak/>
         <w:drawing>
           <wp:inline distT="0" distB="0" distL="0" distR="0">
             <wp:extent cx="3589020" cy="3277235"/>
@@ -7270,11 +7550,11 @@
       <w:pPr>
         <w:pStyle w:val="Figure"/>
       </w:pPr>
+      <w:commentRangeStart w:id="89"/>
       <w:r>
         <w:rPr>
           <w:noProof/>
         </w:rPr>
-        <w:lastRenderedPageBreak/>
         <w:drawing>
           <wp:inline distT="0" distB="0" distL="0" distR="0">
             <wp:extent cx="5941060" cy="2949575"/>
@@ -7321,6 +7601,14 @@
           </wp:inline>
         </w:drawing>
       </w:r>
+      <w:commentRangeEnd w:id="89"/>
+      <w:r>
+        <w:rPr>
+          <w:rStyle w:val="CommentReference"/>
+          <w:vanish/>
+        </w:rPr>
+        <w:commentReference w:id="89"/>
+      </w:r>
     </w:p>
     <w:p>
       <w:pPr>
@@ -7402,7 +7690,6 @@
         <w:rPr>
           <w:noProof/>
         </w:rPr>
-        <w:lastRenderedPageBreak/>
         <w:drawing>
           <wp:inline distT="0" distB="0" distL="0" distR="0">
             <wp:extent cx="2606040" cy="3884930"/>
@@ -7524,17 +7811,37 @@
       <w:r>
         <w:t xml:space="preserve">You can find the post online at </w:t>
       </w:r>
-      <w:hyperlink r:id="rId31" w:history="1">
-        <w:r>
-          <w:t>http://blog.eworldui.net/post/2008/10/ASPNET-MVC-Simplified-Localization-via-ViewEngines.aspx</w:t>
-        </w:r>
-      </w:hyperlink>
+      <w:commentRangeStart w:id="90"/>
+      <w:r>
+        <w:fldChar w:fldCharType="begin"/>
+      </w:r>
+      <w:r>
+        <w:instrText>HYPERLINK "http://blog.eworldui.net/post/2008/10/ASPNET-MVC-Simplified-Localization-via-ViewEngines.aspx"</w:instrText>
+      </w:r>
+      <w:r>
+        <w:fldChar w:fldCharType="separate"/>
+      </w:r>
+      <w:r>
+        <w:t>http://blog.eworldui.net/post/2008/10/ASPNET-MVC-Simplified-Localization-via-ViewEngines.aspx</w:t>
+      </w:r>
+      <w:r>
+        <w:fldChar w:fldCharType="end"/>
+      </w:r>
       <w:r>
         <w:t>.</w:t>
       </w:r>
       <w:r>
         <w:t xml:space="preserve"> </w:t>
       </w:r>
+      <w:commentRangeEnd w:id="90"/>
+      <w:r>
+        <w:rPr>
+          <w:rStyle w:val="CommentReference"/>
+          <w:rFonts w:ascii="Times New Roman" w:hAnsi="Times New Roman"/>
+          <w:vanish/>
+        </w:rPr>
+        <w:commentReference w:id="90"/>
+      </w:r>
       <w:r>
         <w:t xml:space="preserve">His solution involves deriving from the standard </w:t>
       </w:r>
@@ -7589,7 +7896,6 @@
         <w:pStyle w:val="Body"/>
       </w:pPr>
       <w:r>
-        <w:lastRenderedPageBreak/>
         <w:t>In these examples, we saw the basic resource API for .NET.</w:t>
       </w:r>
       <w:r>
@@ -7650,20 +7956,20 @@
       <w:pPr>
         <w:pStyle w:val="Head1"/>
       </w:pPr>
-      <w:bookmarkStart w:id="65" w:name="_Toc225334489"/>
-      <w:bookmarkStart w:id="66" w:name="_Toc226367934"/>
-      <w:bookmarkStart w:id="67" w:name="_Toc232863483"/>
-      <w:bookmarkStart w:id="68" w:name="_Toc232903642"/>
+      <w:bookmarkStart w:id="91" w:name="_Toc225334489"/>
+      <w:bookmarkStart w:id="92" w:name="_Toc226367934"/>
+      <w:bookmarkStart w:id="93" w:name="_Toc232863483"/>
+      <w:bookmarkStart w:id="94" w:name="_Toc232903642"/>
       <w:r>
         <w:t>7</w:t>
       </w:r>
       <w:r>
         <w:t xml:space="preserve">.5 Implementing ASP.NET </w:t>
       </w:r>
-      <w:bookmarkEnd w:id="65"/>
-      <w:bookmarkEnd w:id="66"/>
-      <w:bookmarkEnd w:id="67"/>
-      <w:bookmarkEnd w:id="68"/>
+      <w:bookmarkEnd w:id="91"/>
+      <w:bookmarkEnd w:id="92"/>
+      <w:bookmarkEnd w:id="93"/>
+      <w:bookmarkEnd w:id="94"/>
       <w:r>
         <w:t>site maps</w:t>
       </w:r>
@@ -8140,7 +8446,6 @@
         <w:pStyle w:val="Body1"/>
       </w:pPr>
       <w:r>
-        <w:lastRenderedPageBreak/>
         <w:t xml:space="preserve">We have placed this control in the master page, so every page of our site will get the current site map path displayed at the top, above the content.  You can see the result in figure </w:t>
       </w:r>
       <w:r>
@@ -8159,6 +8464,7 @@
       <w:pPr>
         <w:pStyle w:val="Figure"/>
       </w:pPr>
+      <w:commentRangeStart w:id="95"/>
       <w:r>
         <w:rPr>
           <w:noProof/>
@@ -8181,7 +8487,7 @@
                     </pic:cNvPicPr>
                   </pic:nvPicPr>
                   <pic:blipFill>
-                    <a:blip r:embed="rId32"/>
+                    <a:blip r:embed="rId31"/>
                     <a:srcRect/>
                     <a:stretch>
                       <a:fillRect/>
@@ -8209,6 +8515,14 @@
           </wp:inline>
         </w:drawing>
       </w:r>
+      <w:commentRangeEnd w:id="95"/>
+      <w:r>
+        <w:rPr>
+          <w:rStyle w:val="CommentReference"/>
+          <w:vanish/>
+        </w:rPr>
+        <w:commentReference w:id="95"/>
+      </w:r>
     </w:p>
     <w:p>
       <w:pPr>
@@ -8352,20 +8666,20 @@
       <w:pPr>
         <w:pStyle w:val="Head1"/>
       </w:pPr>
-      <w:bookmarkStart w:id="69" w:name="_Toc225334490"/>
-      <w:bookmarkStart w:id="70" w:name="_Toc226367935"/>
-      <w:bookmarkStart w:id="71" w:name="_Toc232863484"/>
-      <w:bookmarkStart w:id="72" w:name="_Toc232903643"/>
+      <w:bookmarkStart w:id="96" w:name="_Toc225334490"/>
+      <w:bookmarkStart w:id="97" w:name="_Toc226367935"/>
+      <w:bookmarkStart w:id="98" w:name="_Toc232863484"/>
+      <w:bookmarkStart w:id="99" w:name="_Toc232903643"/>
       <w:r>
         <w:t>7</w:t>
       </w:r>
       <w:r>
         <w:t>.6 Summary</w:t>
       </w:r>
-      <w:bookmarkEnd w:id="69"/>
-      <w:bookmarkEnd w:id="70"/>
-      <w:bookmarkEnd w:id="71"/>
-      <w:bookmarkEnd w:id="72"/>
+      <w:bookmarkEnd w:id="96"/>
+      <w:bookmarkEnd w:id="97"/>
+      <w:bookmarkEnd w:id="98"/>
+      <w:bookmarkEnd w:id="99"/>
     </w:p>
     <w:p>
       <w:pPr>
@@ -8417,11 +8731,7 @@
         <w:t xml:space="preserve"> </w:t>
       </w:r>
       <w:r>
-        <w:t xml:space="preserve">Many of the </w:t>
-      </w:r>
-      <w:r>
-        <w:lastRenderedPageBreak/>
-        <w:t>examples in this chapter were purely exploratory, such as the ASP.NET server controls.</w:t>
+        <w:t>Many of the examples in this chapter were purely exploratory, such as the ASP.NET server controls.</w:t>
       </w:r>
       <w:r>
         <w:t xml:space="preserve"> </w:t>
@@ -8453,16 +8763,39 @@
         <w:t>.</w:t>
       </w:r>
       <w:r>
-        <w:t xml:space="preserve">  You can read about it in chapter 12.</w:t>
-      </w:r>
-      <w:r>
-        <w:t xml:space="preserve"> </w:t>
-      </w:r>
+        <w:t xml:space="preserve">  </w:t>
+      </w:r>
+      <w:commentRangeStart w:id="100"/>
+      <w:r>
+        <w:t>You can read about it in chapter 12.</w:t>
+      </w:r>
+      <w:r>
+        <w:t xml:space="preserve"> </w:t>
+      </w:r>
+      <w:commentRangeEnd w:id="100"/>
+      <w:r>
+        <w:rPr>
+          <w:rStyle w:val="CommentReference"/>
+          <w:rFonts w:ascii="Times New Roman" w:hAnsi="Times New Roman"/>
+          <w:vanish/>
+        </w:rPr>
+        <w:commentReference w:id="100"/>
+      </w:r>
+      <w:commentRangeStart w:id="101"/>
       <w:r>
         <w:t>Now, you will move on to part 2 of the book</w:t>
       </w:r>
       <w:r>
         <w:t>.</w:t>
+      </w:r>
+      <w:commentRangeEnd w:id="101"/>
+      <w:r>
+        <w:rPr>
+          <w:rStyle w:val="CommentReference"/>
+          <w:rFonts w:ascii="Times New Roman" w:hAnsi="Times New Roman"/>
+          <w:vanish/>
+        </w:rPr>
+        <w:commentReference w:id="101"/>
       </w:r>
     </w:p>
     <w:p>
@@ -8485,16 +8818,16 @@
           <w:noProof/>
         </w:rPr>
         <w:sectPr>
-          <w:headerReference w:type="even" r:id="rId33"/>
-          <w:headerReference w:type="default" r:id="rId34"/>
-          <w:footerReference w:type="even" r:id="rId35"/>
-          <w:footerReference w:type="default" r:id="rId36"/>
-          <w:footerReference w:type="first" r:id="rId37"/>
+          <w:headerReference w:type="even" r:id="rId32"/>
+          <w:headerReference w:type="default" r:id="rId33"/>
+          <w:footerReference w:type="even" r:id="rId34"/>
+          <w:footerReference w:type="default" r:id="rId35"/>
+          <w:footerReference w:type="first" r:id="rId36"/>
           <w:footnotePr>
             <w:numRestart w:val="eachSect"/>
           </w:footnotePr>
           <w:pgSz w:w="10627" w:h="13320" w:code="13"/>
-          <w:pgMar w:top="1800" w:right="1080" w:bottom="1080" w:left="1987" w:header="720" w:footer="720" w:gutter="0"/>
+          <w:pgMar w:top="1800" w:right="1080" w:bottom="1080" w:left="1987" w:gutter="0"/>
           <w:pgNumType w:start="1" w:chapSep="period"/>
           <w:cols w:space="0"/>
           <w:noEndnote/>
@@ -8532,19 +8865,19 @@
           <w:noProof/>
         </w:rPr>
         <w:sectPr>
-          <w:headerReference w:type="even" r:id="rId38"/>
-          <w:headerReference w:type="default" r:id="rId39"/>
-          <w:footerReference w:type="even" r:id="rId40"/>
-          <w:footerReference w:type="default" r:id="rId41"/>
-          <w:footerReference w:type="first" r:id="rId42"/>
+          <w:headerReference w:type="even" r:id="rId37"/>
+          <w:headerReference w:type="default" r:id="rId38"/>
+          <w:footerReference w:type="even" r:id="rId39"/>
+          <w:footerReference w:type="default" r:id="rId40"/>
+          <w:footerReference w:type="first" r:id="rId41"/>
           <w:footnotePr>
             <w:numRestart w:val="eachSect"/>
           </w:footnotePr>
           <w:type w:val="continuous"/>
           <w:pgSz w:w="10627" w:h="13320" w:code="13"/>
-          <w:pgMar w:top="1800" w:right="1080" w:bottom="1080" w:left="1987" w:header="720" w:footer="720" w:gutter="0"/>
+          <w:pgMar w:top="1800" w:right="1080" w:bottom="1080" w:left="1987" w:gutter="0"/>
           <w:pgNumType w:start="1" w:chapSep="period"/>
-          <w:cols w:num="2" w:space="720"/>
+          <w:cols w:num="2"/>
           <w:noEndnote/>
         </w:sectPr>
       </w:pPr>
@@ -8558,7 +8891,6 @@
         <w:ind w:firstLine="0"/>
       </w:pPr>
       <w:r>
-        <w:lastRenderedPageBreak/>
         <w:fldChar w:fldCharType="end"/>
       </w:r>
     </w:p>
@@ -8573,7 +8905,7 @@
       </w:footnotePr>
       <w:type w:val="continuous"/>
       <w:pgSz w:w="10627" w:h="13320" w:code="13"/>
-      <w:pgMar w:top="1800" w:right="1080" w:bottom="1080" w:left="1987" w:header="720" w:footer="720" w:gutter="0"/>
+      <w:pgMar w:top="1800" w:right="1080" w:bottom="1080" w:left="1987" w:gutter="0"/>
       <w:pgNumType w:start="1" w:chapSep="period"/>
       <w:cols w:space="0"/>
       <w:noEndnote/>
@@ -8582,8 +8914,537 @@
 </w:document>
 </file>
 
+<file path=word/comments.xml><?xml version="1.0" encoding="utf-8"?>
+<w:comments xmlns:mo="http://schemas.microsoft.com/office/mac/office/2008/main" xmlns:ve="http://schemas.openxmlformats.org/markup-compatibility/2006" xmlns:mv="urn:schemas-microsoft-com:mac:vml" xmlns:o="urn:schemas-microsoft-com:office:office" xmlns:r="http://schemas.openxmlformats.org/officeDocument/2006/relationships" xmlns:m="http://schemas.openxmlformats.org/officeDocument/2006/math" xmlns:v="urn:schemas-microsoft-com:vml" xmlns:wp="http://schemas.openxmlformats.org/drawingml/2006/wordprocessingDrawing" xmlns:w10="urn:schemas-microsoft-com:office:word" xmlns:w="http://schemas.openxmlformats.org/wordprocessingml/2006/main" xmlns:wne="http://schemas.microsoft.com/office/word/2006/wordml">
+  <w:comment w:id="0" w:author="Katharine Osborne" w:date="2010-02-06T16:39:00Z" w:initials="KO">
+    <w:p>
+      <w:pPr>
+        <w:pStyle w:val="CommentText"/>
+      </w:pPr>
+      <w:r>
+        <w:rPr>
+          <w:rStyle w:val="CommentReference"/>
+        </w:rPr>
+        <w:annotationRef/>
+      </w:r>
+      <w:r>
+        <w:t>Is this the best word to use?</w:t>
+      </w:r>
+    </w:p>
+  </w:comment>
+  <w:comment w:id="2" w:author="Katharine Osborne" w:date="2010-02-06T16:41:00Z" w:initials="KO">
+    <w:p>
+      <w:pPr>
+        <w:pStyle w:val="CommentText"/>
+      </w:pPr>
+      <w:r>
+        <w:rPr>
+          <w:rStyle w:val="CommentReference"/>
+        </w:rPr>
+        <w:annotationRef/>
+      </w:r>
+      <w:r>
+        <w:t>This might be over used. What’s wrong with “using”?</w:t>
+      </w:r>
+    </w:p>
+  </w:comment>
+  <w:comment w:id="7" w:author="Katharine Osborne" w:date="2010-02-06T16:43:00Z" w:initials="KO">
+    <w:p>
+      <w:pPr>
+        <w:pStyle w:val="CommentText"/>
+      </w:pPr>
+      <w:r>
+        <w:rPr>
+          <w:rStyle w:val="CommentReference"/>
+        </w:rPr>
+        <w:annotationRef/>
+      </w:r>
+      <w:r>
+        <w:t>Which ones? Are there a lot of them?</w:t>
+      </w:r>
+    </w:p>
+    <w:p>
+      <w:pPr>
+        <w:pStyle w:val="CommentText"/>
+      </w:pPr>
+    </w:p>
+    <w:p>
+      <w:pPr>
+        <w:pStyle w:val="CommentText"/>
+      </w:pPr>
+      <w:r>
+        <w:t>Would a table be useful to show which controls are compatible and which are not?</w:t>
+      </w:r>
+    </w:p>
+  </w:comment>
+  <w:comment w:id="8" w:author="Katharine Osborne" w:date="2010-02-06T16:43:00Z" w:initials="KO">
+    <w:p>
+      <w:pPr>
+        <w:pStyle w:val="CommentText"/>
+      </w:pPr>
+      <w:r>
+        <w:rPr>
+          <w:rStyle w:val="CommentReference"/>
+        </w:rPr>
+        <w:annotationRef/>
+      </w:r>
+      <w:r>
+        <w:t>“use”</w:t>
+      </w:r>
+    </w:p>
+  </w:comment>
+  <w:comment w:id="9" w:author="Katharine Osborne" w:date="2010-02-06T16:48:00Z" w:initials="KO">
+    <w:p>
+      <w:pPr>
+        <w:pStyle w:val="CommentText"/>
+      </w:pPr>
+      <w:r>
+        <w:rPr>
+          <w:rStyle w:val="CommentReference"/>
+        </w:rPr>
+        <w:annotationRef/>
+      </w:r>
+      <w:r>
+        <w:t>“We”</w:t>
+      </w:r>
+    </w:p>
+  </w:comment>
+  <w:comment w:id="18" w:author="Katharine Osborne" w:date="2010-02-06T16:54:00Z" w:initials="KO">
+    <w:p>
+      <w:pPr>
+        <w:pStyle w:val="CommentText"/>
+      </w:pPr>
+      <w:r>
+        <w:rPr>
+          <w:rStyle w:val="CommentReference"/>
+        </w:rPr>
+        <w:annotationRef/>
+      </w:r>
+      <w:r>
+        <w:t>Up above I recommend a table for showing which controls are compatible with MVC 2. Would it be helpful to also include browser compatibility? (Maybe in a separate table.)</w:t>
+      </w:r>
+    </w:p>
+    <w:p>
+      <w:pPr>
+        <w:pStyle w:val="CommentText"/>
+      </w:pPr>
+    </w:p>
+    <w:p>
+      <w:pPr>
+        <w:pStyle w:val="CommentText"/>
+      </w:pPr>
+      <w:r>
+        <w:t>The point would be to make these things easier for the reader to look up, rather than having to hunt in the text for specific information. Correctly remembering which works with what, especially when there is a long list of things, is hard to do.</w:t>
+      </w:r>
+    </w:p>
+  </w:comment>
+  <w:comment w:id="19" w:author="Katharine Osborne" w:date="2010-02-06T16:51:00Z" w:initials="KO">
+    <w:p>
+      <w:pPr>
+        <w:pStyle w:val="CommentText"/>
+      </w:pPr>
+      <w:r>
+        <w:rPr>
+          <w:rStyle w:val="CommentReference"/>
+        </w:rPr>
+        <w:annotationRef/>
+      </w:r>
+      <w:r>
+        <w:t>This seems a bit too cropped. Could it still have it’s window frame like the previous example?</w:t>
+      </w:r>
+    </w:p>
+  </w:comment>
+  <w:comment w:id="20" w:author="Katharine Osborne" w:date="2010-02-06T16:55:00Z" w:initials="KO">
+    <w:p>
+      <w:pPr>
+        <w:pStyle w:val="CommentText"/>
+      </w:pPr>
+      <w:r>
+        <w:rPr>
+          <w:rStyle w:val="CommentReference"/>
+        </w:rPr>
+        <w:annotationRef/>
+      </w:r>
+      <w:r>
+        <w:t>Be careful about using “I” when there are multiple authors. Use “we”.</w:t>
+      </w:r>
+    </w:p>
+  </w:comment>
+  <w:comment w:id="25" w:author="Katharine Osborne" w:date="2010-02-06T16:56:00Z" w:initials="KO">
+    <w:p>
+      <w:pPr>
+        <w:pStyle w:val="CommentText"/>
+      </w:pPr>
+      <w:r>
+        <w:rPr>
+          <w:rStyle w:val="CommentReference"/>
+        </w:rPr>
+        <w:annotationRef/>
+      </w:r>
+      <w:r>
+        <w:t>LOL :-D</w:t>
+      </w:r>
+    </w:p>
+  </w:comment>
+  <w:comment w:id="30" w:author="Katharine Osborne" w:date="2010-02-06T16:57:00Z" w:initials="KO">
+    <w:p>
+      <w:pPr>
+        <w:pStyle w:val="CommentText"/>
+      </w:pPr>
+      <w:r>
+        <w:rPr>
+          <w:rStyle w:val="CommentReference"/>
+        </w:rPr>
+        <w:annotationRef/>
+      </w:r>
+      <w:r>
+        <w:t>“use”</w:t>
+      </w:r>
+    </w:p>
+  </w:comment>
+  <w:comment w:id="35" w:author="Katharine Osborne" w:date="2010-02-06T16:58:00Z" w:initials="KO">
+    <w:p>
+      <w:pPr>
+        <w:pStyle w:val="CommentText"/>
+      </w:pPr>
+      <w:r>
+        <w:rPr>
+          <w:rStyle w:val="CommentReference"/>
+        </w:rPr>
+        <w:annotationRef/>
+      </w:r>
+      <w:r>
+        <w:t>Why is this capitalized? Is it a proper name?</w:t>
+      </w:r>
+    </w:p>
+  </w:comment>
+  <w:comment w:id="40" w:author="Katharine Osborne" w:date="2010-02-06T17:02:00Z" w:initials="KO">
+    <w:p>
+      <w:pPr>
+        <w:pStyle w:val="CommentText"/>
+      </w:pPr>
+      <w:r>
+        <w:rPr>
+          <w:rStyle w:val="CommentReference"/>
+        </w:rPr>
+        <w:annotationRef/>
+      </w:r>
+      <w:r>
+        <w:t xml:space="preserve">This should be a foot note. Alternatively, we can use a shortened URL: </w:t>
+      </w:r>
+      <w:hyperlink r:id="rId1" w:history="1">
+        <w:r>
+          <w:rPr>
+            <w:rStyle w:val="Hyperlink"/>
+          </w:rPr>
+          <w:t>http://mng.bz/xz2d</w:t>
+        </w:r>
+      </w:hyperlink>
+    </w:p>
+    <w:p>
+      <w:pPr>
+        <w:pStyle w:val="CommentText"/>
+      </w:pPr>
+    </w:p>
+    <w:p>
+      <w:pPr>
+        <w:pStyle w:val="CommentText"/>
+      </w:pPr>
+      <w:r>
+        <w:t>Any url over 40 characters should be shortened (this is a new feature for Manning), but you could still use longer urls in footnotes if that makes sense.</w:t>
+      </w:r>
+    </w:p>
+  </w:comment>
+  <w:comment w:id="41" w:author="Katharine Osborne" w:date="2010-02-06T17:05:00Z" w:initials="KO">
+    <w:p>
+      <w:pPr>
+        <w:pStyle w:val="CommentText"/>
+      </w:pPr>
+      <w:r>
+        <w:rPr>
+          <w:rStyle w:val="CommentReference"/>
+        </w:rPr>
+        <w:annotationRef/>
+      </w:r>
+      <w:r>
+        <w:t>This needs at least a brief explanation immediately following it.</w:t>
+      </w:r>
+    </w:p>
+  </w:comment>
+  <w:comment w:id="42" w:author="Katharine Osborne" w:date="2010-02-06T17:21:00Z" w:initials="KO">
+    <w:p>
+      <w:pPr>
+        <w:pStyle w:val="CommentText"/>
+      </w:pPr>
+      <w:r>
+        <w:rPr>
+          <w:rStyle w:val="CommentReference"/>
+        </w:rPr>
+        <w:annotationRef/>
+      </w:r>
+      <w:r>
+        <w:t>Each code listing needs a brief explanation. Code listings are frequently skimmed by readers, so providing an explanation prevents the reader from having to hunt through the main text looking for what it all means.</w:t>
+      </w:r>
+    </w:p>
+  </w:comment>
+  <w:comment w:id="47" w:author="Katharine Osborne" w:date="2010-02-06T17:22:00Z" w:initials="KO">
+    <w:p>
+      <w:pPr>
+        <w:pStyle w:val="CommentText"/>
+      </w:pPr>
+      <w:r>
+        <w:rPr>
+          <w:rStyle w:val="CommentReference"/>
+        </w:rPr>
+        <w:annotationRef/>
+      </w:r>
+      <w:r>
+        <w:t>Needs an explanation.</w:t>
+      </w:r>
+    </w:p>
+  </w:comment>
+  <w:comment w:id="56" w:author="Katharine Osborne" w:date="2010-02-06T17:23:00Z" w:initials="KO">
+    <w:p>
+      <w:pPr>
+        <w:pStyle w:val="CommentText"/>
+      </w:pPr>
+      <w:r>
+        <w:rPr>
+          <w:rStyle w:val="CommentReference"/>
+        </w:rPr>
+        <w:annotationRef/>
+      </w:r>
+      <w:r>
+        <w:t>Which section specifically?</w:t>
+      </w:r>
+    </w:p>
+  </w:comment>
+  <w:comment w:id="61" w:author="Katharine Osborne" w:date="2010-02-06T17:25:00Z" w:initials="KO">
+    <w:p>
+      <w:pPr>
+        <w:pStyle w:val="CommentText"/>
+      </w:pPr>
+      <w:r>
+        <w:rPr>
+          <w:rStyle w:val="CommentReference"/>
+        </w:rPr>
+        <w:annotationRef/>
+      </w:r>
+      <w:r>
+        <w:t>This is too big for the margins. It needs to be scaled down. Also, it looks strange without it’s top and bottom window frame. (Either crop to the window frame, or crop to some set of content entirely inside the window frame.)</w:t>
+      </w:r>
+    </w:p>
+  </w:comment>
+  <w:comment w:id="62" w:author="Katharine Osborne" w:date="2010-02-06T17:26:00Z" w:initials="KO">
+    <w:p>
+      <w:pPr>
+        <w:pStyle w:val="CommentText"/>
+      </w:pPr>
+      <w:r>
+        <w:rPr>
+          <w:rStyle w:val="CommentReference"/>
+        </w:rPr>
+        <w:annotationRef/>
+      </w:r>
+      <w:r>
+        <w:t>This is also too big for the margins.</w:t>
+      </w:r>
+    </w:p>
+  </w:comment>
+  <w:comment w:id="67" w:author="Katharine Osborne" w:date="2010-02-06T17:27:00Z" w:initials="KO">
+    <w:p>
+      <w:pPr>
+        <w:pStyle w:val="CommentText"/>
+      </w:pPr>
+      <w:r>
+        <w:rPr>
+          <w:rStyle w:val="CommentReference"/>
+        </w:rPr>
+        <w:annotationRef/>
+      </w:r>
+      <w:r>
+        <w:t>Please use “use”.</w:t>
+      </w:r>
+    </w:p>
+    <w:p>
+      <w:pPr>
+        <w:pStyle w:val="CommentText"/>
+      </w:pPr>
+    </w:p>
+    <w:p>
+      <w:pPr>
+        <w:pStyle w:val="CommentText"/>
+      </w:pPr>
+      <w:r>
+        <w:t>If you over use uncommon words like this, it really sticks out to the reader. You want the reader focused on the concepts you are trying to convey rather than your word choices.</w:t>
+      </w:r>
+    </w:p>
+  </w:comment>
+  <w:comment w:id="80" w:author="Katharine Osborne" w:date="2010-02-06T17:29:00Z" w:initials="KO">
+    <w:p>
+      <w:pPr>
+        <w:pStyle w:val="CommentText"/>
+      </w:pPr>
+      <w:r>
+        <w:rPr>
+          <w:rStyle w:val="CommentReference"/>
+        </w:rPr>
+        <w:annotationRef/>
+      </w:r>
+      <w:r>
+        <w:t>Don’t forget to annotate each code listing.</w:t>
+      </w:r>
+    </w:p>
+  </w:comment>
+  <w:comment w:id="85" w:author="Katharine Osborne" w:date="2010-02-06T17:31:00Z" w:initials="KO">
+    <w:p>
+      <w:pPr>
+        <w:pStyle w:val="CommentText"/>
+      </w:pPr>
+      <w:r>
+        <w:rPr>
+          <w:rStyle w:val="CommentReference"/>
+        </w:rPr>
+        <w:annotationRef/>
+      </w:r>
+      <w:r>
+        <w:t>This is too wide. Why is there so much white space on the right?</w:t>
+      </w:r>
+    </w:p>
+  </w:comment>
+  <w:comment w:id="86" w:author="Katharine Osborne" w:date="2010-02-06T17:32:00Z" w:initials="KO">
+    <w:p>
+      <w:pPr>
+        <w:pStyle w:val="CommentText"/>
+      </w:pPr>
+      <w:r>
+        <w:rPr>
+          <w:rStyle w:val="CommentReference"/>
+        </w:rPr>
+        <w:annotationRef/>
+      </w:r>
+      <w:r>
+        <w:t>Again this is too wide, and seems arbitrarily cropped.</w:t>
+      </w:r>
+    </w:p>
+  </w:comment>
+  <w:comment w:id="87" w:author="Katharine Osborne" w:date="2010-02-06T17:34:00Z" w:initials="KO">
+    <w:p>
+      <w:pPr>
+        <w:pStyle w:val="CommentText"/>
+      </w:pPr>
+      <w:r>
+        <w:rPr>
+          <w:rStyle w:val="CommentReference"/>
+        </w:rPr>
+        <w:annotationRef/>
+      </w:r>
+      <w:r>
+        <w:t>This is too wide. The easy solution would be to make the browser window narrower before taking the screen shot. If that’s not possible, the image needs to be scaled down in Word.</w:t>
+      </w:r>
+    </w:p>
+  </w:comment>
+  <w:comment w:id="88" w:author="Katharine Osborne" w:date="2010-02-06T17:34:00Z" w:initials="KO">
+    <w:p>
+      <w:pPr>
+        <w:pStyle w:val="CommentText"/>
+      </w:pPr>
+      <w:r>
+        <w:rPr>
+          <w:rStyle w:val="CommentReference"/>
+        </w:rPr>
+        <w:annotationRef/>
+      </w:r>
+      <w:r>
+        <w:t>This needs at least a brief explanation.</w:t>
+      </w:r>
+    </w:p>
+  </w:comment>
+  <w:comment w:id="89" w:author="Katharine Osborne" w:date="2010-02-06T17:35:00Z" w:initials="KO">
+    <w:p>
+      <w:pPr>
+        <w:pStyle w:val="CommentText"/>
+      </w:pPr>
+      <w:r>
+        <w:rPr>
+          <w:rStyle w:val="CommentReference"/>
+        </w:rPr>
+        <w:annotationRef/>
+      </w:r>
+      <w:r>
+        <w:t>This also needs to be scaled down.</w:t>
+      </w:r>
+    </w:p>
+  </w:comment>
+  <w:comment w:id="90" w:author="Katharine Osborne" w:date="2010-02-06T17:36:00Z" w:initials="KO">
+    <w:p>
+      <w:pPr>
+        <w:pStyle w:val="CommentText"/>
+      </w:pPr>
+      <w:r>
+        <w:rPr>
+          <w:rStyle w:val="CommentReference"/>
+        </w:rPr>
+        <w:annotationRef/>
+      </w:r>
+      <w:r>
+        <w:t>http://mng.bz/dQhy</w:t>
+      </w:r>
+    </w:p>
+  </w:comment>
+  <w:comment w:id="95" w:author="Katharine Osborne" w:date="2010-02-06T17:37:00Z" w:initials="KO">
+    <w:p>
+      <w:pPr>
+        <w:pStyle w:val="CommentText"/>
+      </w:pPr>
+      <w:r>
+        <w:rPr>
+          <w:rStyle w:val="CommentReference"/>
+        </w:rPr>
+        <w:annotationRef/>
+      </w:r>
+      <w:r>
+        <w:t>Again this is too big.</w:t>
+      </w:r>
+    </w:p>
+  </w:comment>
+  <w:comment w:id="100" w:author="Katharine Osborne" w:date="2010-02-06T17:38:00Z" w:initials="KO">
+    <w:p>
+      <w:pPr>
+        <w:pStyle w:val="CommentText"/>
+      </w:pPr>
+      <w:r>
+        <w:rPr>
+          <w:rStyle w:val="CommentReference"/>
+        </w:rPr>
+        <w:annotationRef/>
+      </w:r>
+      <w:r>
+        <w:t>Which section specifically?</w:t>
+      </w:r>
+    </w:p>
+  </w:comment>
+  <w:comment w:id="101" w:author="Katharine Osborne" w:date="2010-02-06T17:38:00Z" w:initials="KO">
+    <w:p>
+      <w:pPr>
+        <w:pStyle w:val="CommentText"/>
+      </w:pPr>
+      <w:r>
+        <w:rPr>
+          <w:rStyle w:val="CommentReference"/>
+        </w:rPr>
+        <w:annotationRef/>
+      </w:r>
+      <w:r>
+        <w:t>In brief, what will be discussed in part 2?</w:t>
+      </w:r>
+    </w:p>
+  </w:comment>
+</w:comments>
+</file>
+
 <file path=word/endnotes.xml><?xml version="1.0" encoding="utf-8"?>
-<w:endnotes xmlns:ve="http://schemas.openxmlformats.org/markup-compatibility/2006" xmlns:o="urn:schemas-microsoft-com:office:office" xmlns:r="http://schemas.openxmlformats.org/officeDocument/2006/relationships" xmlns:m="http://schemas.openxmlformats.org/officeDocument/2006/math" xmlns:v="urn:schemas-microsoft-com:vml" xmlns:wp="http://schemas.openxmlformats.org/drawingml/2006/wordprocessingDrawing" xmlns:w10="urn:schemas-microsoft-com:office:word" xmlns:w="http://schemas.openxmlformats.org/wordprocessingml/2006/main" xmlns:wne="http://schemas.microsoft.com/office/word/2006/wordml">
+<w:endnotes xmlns:mo="http://schemas.microsoft.com/office/mac/office/2008/main" xmlns:ve="http://schemas.openxmlformats.org/markup-compatibility/2006" xmlns:mv="urn:schemas-microsoft-com:mac:vml" xmlns:o="urn:schemas-microsoft-com:office:office" xmlns:r="http://schemas.openxmlformats.org/officeDocument/2006/relationships" xmlns:m="http://schemas.openxmlformats.org/officeDocument/2006/math" xmlns:v="urn:schemas-microsoft-com:vml" xmlns:wp="http://schemas.openxmlformats.org/drawingml/2006/wordprocessingDrawing" xmlns:w10="urn:schemas-microsoft-com:office:word" xmlns:w="http://schemas.openxmlformats.org/wordprocessingml/2006/main" xmlns:wne="http://schemas.microsoft.com/office/word/2006/wordml">
   <w:endnote w:type="separator" w:id="-1">
     <w:p>
       <w:r>
@@ -8604,7 +9465,7 @@
 </file>
 
 <file path=word/footer1.xml><?xml version="1.0" encoding="utf-8"?>
-<w:ftr xmlns:ve="http://schemas.openxmlformats.org/markup-compatibility/2006" xmlns:o="urn:schemas-microsoft-com:office:office" xmlns:r="http://schemas.openxmlformats.org/officeDocument/2006/relationships" xmlns:m="http://schemas.openxmlformats.org/officeDocument/2006/math" xmlns:v="urn:schemas-microsoft-com:vml" xmlns:wp="http://schemas.openxmlformats.org/drawingml/2006/wordprocessingDrawing" xmlns:w10="urn:schemas-microsoft-com:office:word" xmlns:w="http://schemas.openxmlformats.org/wordprocessingml/2006/main" xmlns:wne="http://schemas.microsoft.com/office/word/2006/wordml">
+<w:ftr xmlns:mo="http://schemas.microsoft.com/office/mac/office/2008/main" xmlns:ve="http://schemas.openxmlformats.org/markup-compatibility/2006" xmlns:mv="urn:schemas-microsoft-com:mac:vml" xmlns:o="urn:schemas-microsoft-com:office:office" xmlns:r="http://schemas.openxmlformats.org/officeDocument/2006/relationships" xmlns:m="http://schemas.openxmlformats.org/officeDocument/2006/math" xmlns:v="urn:schemas-microsoft-com:vml" xmlns:wp="http://schemas.openxmlformats.org/drawingml/2006/wordprocessingDrawing" xmlns:w10="urn:schemas-microsoft-com:office:word" xmlns:w="http://schemas.openxmlformats.org/wordprocessingml/2006/main" xmlns:wne="http://schemas.microsoft.com/office/word/2006/wordml">
   <w:p>
     <w:pPr>
       <w:pStyle w:val="Body1"/>
@@ -8639,7 +9500,7 @@
 </file>
 
 <file path=word/footer2.xml><?xml version="1.0" encoding="utf-8"?>
-<w:ftr xmlns:ve="http://schemas.openxmlformats.org/markup-compatibility/2006" xmlns:o="urn:schemas-microsoft-com:office:office" xmlns:r="http://schemas.openxmlformats.org/officeDocument/2006/relationships" xmlns:m="http://schemas.openxmlformats.org/officeDocument/2006/math" xmlns:v="urn:schemas-microsoft-com:vml" xmlns:wp="http://schemas.openxmlformats.org/drawingml/2006/wordprocessingDrawing" xmlns:w10="urn:schemas-microsoft-com:office:word" xmlns:w="http://schemas.openxmlformats.org/wordprocessingml/2006/main" xmlns:wne="http://schemas.microsoft.com/office/word/2006/wordml">
+<w:ftr xmlns:mo="http://schemas.microsoft.com/office/mac/office/2008/main" xmlns:ve="http://schemas.openxmlformats.org/markup-compatibility/2006" xmlns:mv="urn:schemas-microsoft-com:mac:vml" xmlns:o="urn:schemas-microsoft-com:office:office" xmlns:r="http://schemas.openxmlformats.org/officeDocument/2006/relationships" xmlns:m="http://schemas.openxmlformats.org/officeDocument/2006/math" xmlns:v="urn:schemas-microsoft-com:vml" xmlns:wp="http://schemas.openxmlformats.org/drawingml/2006/wordprocessingDrawing" xmlns:w10="urn:schemas-microsoft-com:office:word" xmlns:w="http://schemas.openxmlformats.org/wordprocessingml/2006/main" xmlns:wne="http://schemas.microsoft.com/office/word/2006/wordml">
   <w:p>
     <w:pPr>
       <w:pStyle w:val="Body1"/>
@@ -8674,7 +9535,7 @@
 </file>
 
 <file path=word/footer3.xml><?xml version="1.0" encoding="utf-8"?>
-<w:ftr xmlns:ve="http://schemas.openxmlformats.org/markup-compatibility/2006" xmlns:o="urn:schemas-microsoft-com:office:office" xmlns:r="http://schemas.openxmlformats.org/officeDocument/2006/relationships" xmlns:m="http://schemas.openxmlformats.org/officeDocument/2006/math" xmlns:v="urn:schemas-microsoft-com:vml" xmlns:wp="http://schemas.openxmlformats.org/drawingml/2006/wordprocessingDrawing" xmlns:w10="urn:schemas-microsoft-com:office:word" xmlns:w="http://schemas.openxmlformats.org/wordprocessingml/2006/main" xmlns:wne="http://schemas.microsoft.com/office/word/2006/wordml">
+<w:ftr xmlns:mo="http://schemas.microsoft.com/office/mac/office/2008/main" xmlns:ve="http://schemas.openxmlformats.org/markup-compatibility/2006" xmlns:mv="urn:schemas-microsoft-com:mac:vml" xmlns:o="urn:schemas-microsoft-com:office:office" xmlns:r="http://schemas.openxmlformats.org/officeDocument/2006/relationships" xmlns:m="http://schemas.openxmlformats.org/officeDocument/2006/math" xmlns:v="urn:schemas-microsoft-com:vml" xmlns:wp="http://schemas.openxmlformats.org/drawingml/2006/wordprocessingDrawing" xmlns:w10="urn:schemas-microsoft-com:office:word" xmlns:w="http://schemas.openxmlformats.org/wordprocessingml/2006/main" xmlns:wne="http://schemas.microsoft.com/office/word/2006/wordml">
   <w:p>
     <w:r>
       <w:pgNum/>
@@ -8684,7 +9545,7 @@
 </file>
 
 <file path=word/footer4.xml><?xml version="1.0" encoding="utf-8"?>
-<w:ftr xmlns:ve="http://schemas.openxmlformats.org/markup-compatibility/2006" xmlns:o="urn:schemas-microsoft-com:office:office" xmlns:r="http://schemas.openxmlformats.org/officeDocument/2006/relationships" xmlns:m="http://schemas.openxmlformats.org/officeDocument/2006/math" xmlns:v="urn:schemas-microsoft-com:vml" xmlns:wp="http://schemas.openxmlformats.org/drawingml/2006/wordprocessingDrawing" xmlns:w10="urn:schemas-microsoft-com:office:word" xmlns:w="http://schemas.openxmlformats.org/wordprocessingml/2006/main" xmlns:wne="http://schemas.microsoft.com/office/word/2006/wordml">
+<w:ftr xmlns:mo="http://schemas.microsoft.com/office/mac/office/2008/main" xmlns:ve="http://schemas.openxmlformats.org/markup-compatibility/2006" xmlns:mv="urn:schemas-microsoft-com:mac:vml" xmlns:o="urn:schemas-microsoft-com:office:office" xmlns:r="http://schemas.openxmlformats.org/officeDocument/2006/relationships" xmlns:m="http://schemas.openxmlformats.org/officeDocument/2006/math" xmlns:v="urn:schemas-microsoft-com:vml" xmlns:wp="http://schemas.openxmlformats.org/drawingml/2006/wordprocessingDrawing" xmlns:w10="urn:schemas-microsoft-com:office:word" xmlns:w="http://schemas.openxmlformats.org/wordprocessingml/2006/main" xmlns:wne="http://schemas.microsoft.com/office/word/2006/wordml">
   <w:p>
     <w:pPr>
       <w:pStyle w:val="Body1"/>
@@ -8719,7 +9580,7 @@
 </file>
 
 <file path=word/footer5.xml><?xml version="1.0" encoding="utf-8"?>
-<w:ftr xmlns:ve="http://schemas.openxmlformats.org/markup-compatibility/2006" xmlns:o="urn:schemas-microsoft-com:office:office" xmlns:r="http://schemas.openxmlformats.org/officeDocument/2006/relationships" xmlns:m="http://schemas.openxmlformats.org/officeDocument/2006/math" xmlns:v="urn:schemas-microsoft-com:vml" xmlns:wp="http://schemas.openxmlformats.org/drawingml/2006/wordprocessingDrawing" xmlns:w10="urn:schemas-microsoft-com:office:word" xmlns:w="http://schemas.openxmlformats.org/wordprocessingml/2006/main" xmlns:wne="http://schemas.microsoft.com/office/word/2006/wordml">
+<w:ftr xmlns:mo="http://schemas.microsoft.com/office/mac/office/2008/main" xmlns:ve="http://schemas.openxmlformats.org/markup-compatibility/2006" xmlns:mv="urn:schemas-microsoft-com:mac:vml" xmlns:o="urn:schemas-microsoft-com:office:office" xmlns:r="http://schemas.openxmlformats.org/officeDocument/2006/relationships" xmlns:m="http://schemas.openxmlformats.org/officeDocument/2006/math" xmlns:v="urn:schemas-microsoft-com:vml" xmlns:wp="http://schemas.openxmlformats.org/drawingml/2006/wordprocessingDrawing" xmlns:w10="urn:schemas-microsoft-com:office:word" xmlns:w="http://schemas.openxmlformats.org/wordprocessingml/2006/main" xmlns:wne="http://schemas.microsoft.com/office/word/2006/wordml">
   <w:p>
     <w:pPr>
       <w:pStyle w:val="Body1"/>
@@ -8754,7 +9615,7 @@
 </file>
 
 <file path=word/footer6.xml><?xml version="1.0" encoding="utf-8"?>
-<w:ftr xmlns:ve="http://schemas.openxmlformats.org/markup-compatibility/2006" xmlns:o="urn:schemas-microsoft-com:office:office" xmlns:r="http://schemas.openxmlformats.org/officeDocument/2006/relationships" xmlns:m="http://schemas.openxmlformats.org/officeDocument/2006/math" xmlns:v="urn:schemas-microsoft-com:vml" xmlns:wp="http://schemas.openxmlformats.org/drawingml/2006/wordprocessingDrawing" xmlns:w10="urn:schemas-microsoft-com:office:word" xmlns:w="http://schemas.openxmlformats.org/wordprocessingml/2006/main" xmlns:wne="http://schemas.microsoft.com/office/word/2006/wordml">
+<w:ftr xmlns:mo="http://schemas.microsoft.com/office/mac/office/2008/main" xmlns:ve="http://schemas.openxmlformats.org/markup-compatibility/2006" xmlns:mv="urn:schemas-microsoft-com:mac:vml" xmlns:o="urn:schemas-microsoft-com:office:office" xmlns:r="http://schemas.openxmlformats.org/officeDocument/2006/relationships" xmlns:m="http://schemas.openxmlformats.org/officeDocument/2006/math" xmlns:v="urn:schemas-microsoft-com:vml" xmlns:wp="http://schemas.openxmlformats.org/drawingml/2006/wordprocessingDrawing" xmlns:w10="urn:schemas-microsoft-com:office:word" xmlns:w="http://schemas.openxmlformats.org/wordprocessingml/2006/main" xmlns:wne="http://schemas.microsoft.com/office/word/2006/wordml">
   <w:p>
     <w:r>
       <w:pgNum/>
@@ -8764,7 +9625,7 @@
 </file>
 
 <file path=word/footnotes.xml><?xml version="1.0" encoding="utf-8"?>
-<w:footnotes xmlns:ve="http://schemas.openxmlformats.org/markup-compatibility/2006" xmlns:o="urn:schemas-microsoft-com:office:office" xmlns:r="http://schemas.openxmlformats.org/officeDocument/2006/relationships" xmlns:m="http://schemas.openxmlformats.org/officeDocument/2006/math" xmlns:v="urn:schemas-microsoft-com:vml" xmlns:wp="http://schemas.openxmlformats.org/drawingml/2006/wordprocessingDrawing" xmlns:w10="urn:schemas-microsoft-com:office:word" xmlns:w="http://schemas.openxmlformats.org/wordprocessingml/2006/main" xmlns:wne="http://schemas.microsoft.com/office/word/2006/wordml">
+<w:footnotes xmlns:mo="http://schemas.microsoft.com/office/mac/office/2008/main" xmlns:ve="http://schemas.openxmlformats.org/markup-compatibility/2006" xmlns:mv="urn:schemas-microsoft-com:mac:vml" xmlns:o="urn:schemas-microsoft-com:office:office" xmlns:r="http://schemas.openxmlformats.org/officeDocument/2006/relationships" xmlns:m="http://schemas.openxmlformats.org/officeDocument/2006/math" xmlns:v="urn:schemas-microsoft-com:vml" xmlns:wp="http://schemas.openxmlformats.org/drawingml/2006/wordprocessingDrawing" xmlns:w10="urn:schemas-microsoft-com:office:word" xmlns:w="http://schemas.openxmlformats.org/wordprocessingml/2006/main" xmlns:wne="http://schemas.microsoft.com/office/word/2006/wordml">
   <w:footnote w:type="separator" w:id="-1">
     <w:p>
       <w:r>
@@ -8785,7 +9646,7 @@
 </file>
 
 <file path=word/header1.xml><?xml version="1.0" encoding="utf-8"?>
-<w:hdr xmlns:ve="http://schemas.openxmlformats.org/markup-compatibility/2006" xmlns:o="urn:schemas-microsoft-com:office:office" xmlns:r="http://schemas.openxmlformats.org/officeDocument/2006/relationships" xmlns:m="http://schemas.openxmlformats.org/officeDocument/2006/math" xmlns:v="urn:schemas-microsoft-com:vml" xmlns:wp="http://schemas.openxmlformats.org/drawingml/2006/wordprocessingDrawing" xmlns:w10="urn:schemas-microsoft-com:office:word" xmlns:w="http://schemas.openxmlformats.org/wordprocessingml/2006/main" xmlns:wne="http://schemas.microsoft.com/office/word/2006/wordml">
+<w:hdr xmlns:mo="http://schemas.microsoft.com/office/mac/office/2008/main" xmlns:ve="http://schemas.openxmlformats.org/markup-compatibility/2006" xmlns:mv="urn:schemas-microsoft-com:mac:vml" xmlns:o="urn:schemas-microsoft-com:office:office" xmlns:r="http://schemas.openxmlformats.org/officeDocument/2006/relationships" xmlns:m="http://schemas.openxmlformats.org/officeDocument/2006/math" xmlns:v="urn:schemas-microsoft-com:vml" xmlns:wp="http://schemas.openxmlformats.org/drawingml/2006/wordprocessingDrawing" xmlns:w10="urn:schemas-microsoft-com:office:word" xmlns:w="http://schemas.openxmlformats.org/wordprocessingml/2006/main" xmlns:wne="http://schemas.microsoft.com/office/word/2006/wordml">
   <w:p>
     <w:pPr>
       <w:pStyle w:val="Body1"/>
@@ -8800,7 +9661,7 @@
         <w:rPr>
           <w:noProof/>
         </w:rPr>
-        <w:t>26</w:t>
+        <w:t>28</w:t>
       </w:r>
     </w:fldSimple>
     <w:r>
@@ -8838,7 +9699,7 @@
 </file>
 
 <file path=word/header2.xml><?xml version="1.0" encoding="utf-8"?>
-<w:hdr xmlns:ve="http://schemas.openxmlformats.org/markup-compatibility/2006" xmlns:o="urn:schemas-microsoft-com:office:office" xmlns:r="http://schemas.openxmlformats.org/officeDocument/2006/relationships" xmlns:m="http://schemas.openxmlformats.org/officeDocument/2006/math" xmlns:v="urn:schemas-microsoft-com:vml" xmlns:wp="http://schemas.openxmlformats.org/drawingml/2006/wordprocessingDrawing" xmlns:w10="urn:schemas-microsoft-com:office:word" xmlns:w="http://schemas.openxmlformats.org/wordprocessingml/2006/main" xmlns:wne="http://schemas.microsoft.com/office/word/2006/wordml">
+<w:hdr xmlns:mo="http://schemas.microsoft.com/office/mac/office/2008/main" xmlns:ve="http://schemas.openxmlformats.org/markup-compatibility/2006" xmlns:mv="urn:schemas-microsoft-com:mac:vml" xmlns:o="urn:schemas-microsoft-com:office:office" xmlns:r="http://schemas.openxmlformats.org/officeDocument/2006/relationships" xmlns:m="http://schemas.openxmlformats.org/officeDocument/2006/math" xmlns:v="urn:schemas-microsoft-com:vml" xmlns:wp="http://schemas.openxmlformats.org/drawingml/2006/wordprocessingDrawing" xmlns:w10="urn:schemas-microsoft-com:office:word" xmlns:w="http://schemas.openxmlformats.org/wordprocessingml/2006/main" xmlns:wne="http://schemas.microsoft.com/office/word/2006/wordml">
   <w:p>
     <w:pPr>
       <w:pStyle w:val="Body1"/>
@@ -8885,7 +9746,7 @@
         <w:rPr>
           <w:noProof/>
         </w:rPr>
-        <w:t>1</w:t>
+        <w:t>27</w:t>
       </w:r>
     </w:fldSimple>
   </w:p>
@@ -8893,7 +9754,7 @@
 </file>
 
 <file path=word/header3.xml><?xml version="1.0" encoding="utf-8"?>
-<w:hdr xmlns:ve="http://schemas.openxmlformats.org/markup-compatibility/2006" xmlns:o="urn:schemas-microsoft-com:office:office" xmlns:r="http://schemas.openxmlformats.org/officeDocument/2006/relationships" xmlns:m="http://schemas.openxmlformats.org/officeDocument/2006/math" xmlns:v="urn:schemas-microsoft-com:vml" xmlns:wp="http://schemas.openxmlformats.org/drawingml/2006/wordprocessingDrawing" xmlns:w10="urn:schemas-microsoft-com:office:word" xmlns:w="http://schemas.openxmlformats.org/wordprocessingml/2006/main" xmlns:wne="http://schemas.microsoft.com/office/word/2006/wordml">
+<w:hdr xmlns:mo="http://schemas.microsoft.com/office/mac/office/2008/main" xmlns:ve="http://schemas.openxmlformats.org/markup-compatibility/2006" xmlns:mv="urn:schemas-microsoft-com:mac:vml" xmlns:o="urn:schemas-microsoft-com:office:office" xmlns:r="http://schemas.openxmlformats.org/officeDocument/2006/relationships" xmlns:m="http://schemas.openxmlformats.org/officeDocument/2006/math" xmlns:v="urn:schemas-microsoft-com:vml" xmlns:wp="http://schemas.openxmlformats.org/drawingml/2006/wordprocessingDrawing" xmlns:w10="urn:schemas-microsoft-com:office:word" xmlns:w="http://schemas.openxmlformats.org/wordprocessingml/2006/main" xmlns:wne="http://schemas.microsoft.com/office/word/2006/wordml">
   <w:p>
     <w:pPr>
       <w:pStyle w:val="Body1"/>
@@ -8946,7 +9807,7 @@
 </file>
 
 <file path=word/header4.xml><?xml version="1.0" encoding="utf-8"?>
-<w:hdr xmlns:ve="http://schemas.openxmlformats.org/markup-compatibility/2006" xmlns:o="urn:schemas-microsoft-com:office:office" xmlns:r="http://schemas.openxmlformats.org/officeDocument/2006/relationships" xmlns:m="http://schemas.openxmlformats.org/officeDocument/2006/math" xmlns:v="urn:schemas-microsoft-com:vml" xmlns:wp="http://schemas.openxmlformats.org/drawingml/2006/wordprocessingDrawing" xmlns:w10="urn:schemas-microsoft-com:office:word" xmlns:w="http://schemas.openxmlformats.org/wordprocessingml/2006/main" xmlns:wne="http://schemas.microsoft.com/office/word/2006/wordml">
+<w:hdr xmlns:mo="http://schemas.microsoft.com/office/mac/office/2008/main" xmlns:ve="http://schemas.openxmlformats.org/markup-compatibility/2006" xmlns:mv="urn:schemas-microsoft-com:mac:vml" xmlns:o="urn:schemas-microsoft-com:office:office" xmlns:r="http://schemas.openxmlformats.org/officeDocument/2006/relationships" xmlns:m="http://schemas.openxmlformats.org/officeDocument/2006/math" xmlns:v="urn:schemas-microsoft-com:vml" xmlns:wp="http://schemas.openxmlformats.org/drawingml/2006/wordprocessingDrawing" xmlns:w10="urn:schemas-microsoft-com:office:word" xmlns:w="http://schemas.openxmlformats.org/wordprocessingml/2006/main" xmlns:wne="http://schemas.microsoft.com/office/word/2006/wordml">
   <w:p>
     <w:pPr>
       <w:pStyle w:val="Body1"/>
@@ -9001,7 +9862,7 @@
 </file>
 
 <file path=word/numbering.xml><?xml version="1.0" encoding="utf-8"?>
-<w:numbering xmlns:ve="http://schemas.openxmlformats.org/markup-compatibility/2006" xmlns:o="urn:schemas-microsoft-com:office:office" xmlns:r="http://schemas.openxmlformats.org/officeDocument/2006/relationships" xmlns:m="http://schemas.openxmlformats.org/officeDocument/2006/math" xmlns:v="urn:schemas-microsoft-com:vml" xmlns:wp="http://schemas.openxmlformats.org/drawingml/2006/wordprocessingDrawing" xmlns:w10="urn:schemas-microsoft-com:office:word" xmlns:w="http://schemas.openxmlformats.org/wordprocessingml/2006/main" xmlns:wne="http://schemas.microsoft.com/office/word/2006/wordml">
+<w:numbering xmlns:mo="http://schemas.microsoft.com/office/mac/office/2008/main" xmlns:ve="http://schemas.openxmlformats.org/markup-compatibility/2006" xmlns:mv="urn:schemas-microsoft-com:mac:vml" xmlns:o="urn:schemas-microsoft-com:office:office" xmlns:r="http://schemas.openxmlformats.org/officeDocument/2006/relationships" xmlns:m="http://schemas.openxmlformats.org/officeDocument/2006/math" xmlns:v="urn:schemas-microsoft-com:vml" xmlns:wp="http://schemas.openxmlformats.org/drawingml/2006/wordprocessingDrawing" xmlns:w10="urn:schemas-microsoft-com:office:word" xmlns:w="http://schemas.openxmlformats.org/wordprocessingml/2006/main" xmlns:wne="http://schemas.microsoft.com/office/word/2006/wordml">
   <w:abstractNum w:abstractNumId="0">
     <w:nsid w:val="FFFFFF7C"/>
     <w:multiLevelType w:val="singleLevel"/>
@@ -9681,7 +10542,7 @@
         <w:ind w:left="1440" w:hanging="360"/>
       </w:pPr>
       <w:rPr>
-        <w:rFonts w:ascii="Courier New" w:hAnsi="Courier New" w:cs="Courier" w:hint="default"/>
+        <w:rFonts w:ascii="Courier New" w:hAnsi="Courier New" w:cs="Wingdings" w:hint="default"/>
       </w:rPr>
     </w:lvl>
     <w:lvl w:ilvl="2">
@@ -9726,7 +10587,7 @@
         <w:ind w:left="3600" w:hanging="360"/>
       </w:pPr>
       <w:rPr>
-        <w:rFonts w:ascii="Courier New" w:hAnsi="Courier New" w:cs="Courier" w:hint="default"/>
+        <w:rFonts w:ascii="Courier New" w:hAnsi="Courier New" w:cs="Wingdings" w:hint="default"/>
       </w:rPr>
     </w:lvl>
     <w:lvl w:ilvl="5">
@@ -9771,7 +10632,7 @@
         <w:ind w:left="5760" w:hanging="360"/>
       </w:pPr>
       <w:rPr>
-        <w:rFonts w:ascii="Courier New" w:hAnsi="Courier New" w:cs="Courier" w:hint="default"/>
+        <w:rFonts w:ascii="Courier New" w:hAnsi="Courier New" w:cs="Wingdings" w:hint="default"/>
       </w:rPr>
     </w:lvl>
     <w:lvl w:ilvl="8">
@@ -10164,7 +11025,7 @@
         <w:ind w:left="1440" w:hanging="360"/>
       </w:pPr>
       <w:rPr>
-        <w:rFonts w:ascii="Courier New" w:hAnsi="Courier New" w:cs="Courier" w:hint="default"/>
+        <w:rFonts w:ascii="Courier New" w:hAnsi="Courier New" w:cs="Wingdings" w:hint="default"/>
       </w:rPr>
     </w:lvl>
     <w:lvl w:ilvl="2" w:tplc="04090005" w:tentative="1">
@@ -10209,7 +11070,7 @@
         <w:ind w:left="3600" w:hanging="360"/>
       </w:pPr>
       <w:rPr>
-        <w:rFonts w:ascii="Courier New" w:hAnsi="Courier New" w:cs="Courier" w:hint="default"/>
+        <w:rFonts w:ascii="Courier New" w:hAnsi="Courier New" w:cs="Wingdings" w:hint="default"/>
       </w:rPr>
     </w:lvl>
     <w:lvl w:ilvl="5" w:tplc="04090005" w:tentative="1">
@@ -10254,7 +11115,7 @@
         <w:ind w:left="5760" w:hanging="360"/>
       </w:pPr>
       <w:rPr>
-        <w:rFonts w:ascii="Courier New" w:hAnsi="Courier New" w:cs="Courier" w:hint="default"/>
+        <w:rFonts w:ascii="Courier New" w:hAnsi="Courier New" w:cs="Wingdings" w:hint="default"/>
       </w:rPr>
     </w:lvl>
     <w:lvl w:ilvl="8" w:tplc="04090005" w:tentative="1">
@@ -10325,7 +11186,7 @@
         <w:ind w:left="1440" w:hanging="360"/>
       </w:pPr>
       <w:rPr>
-        <w:rFonts w:ascii="Courier New" w:hAnsi="Courier New" w:cs="Courier" w:hint="default"/>
+        <w:rFonts w:ascii="Courier New" w:hAnsi="Courier New" w:cs="Wingdings" w:hint="default"/>
       </w:rPr>
     </w:lvl>
     <w:lvl w:ilvl="2" w:tplc="04090005" w:tentative="1">
@@ -10370,7 +11231,7 @@
         <w:ind w:left="3600" w:hanging="360"/>
       </w:pPr>
       <w:rPr>
-        <w:rFonts w:ascii="Courier New" w:hAnsi="Courier New" w:cs="Courier" w:hint="default"/>
+        <w:rFonts w:ascii="Courier New" w:hAnsi="Courier New" w:cs="Wingdings" w:hint="default"/>
       </w:rPr>
     </w:lvl>
     <w:lvl w:ilvl="5" w:tplc="04090005" w:tentative="1">
@@ -10415,7 +11276,7 @@
         <w:ind w:left="5760" w:hanging="360"/>
       </w:pPr>
       <w:rPr>
-        <w:rFonts w:ascii="Courier New" w:hAnsi="Courier New" w:cs="Courier" w:hint="default"/>
+        <w:rFonts w:ascii="Courier New" w:hAnsi="Courier New" w:cs="Wingdings" w:hint="default"/>
       </w:rPr>
     </w:lvl>
     <w:lvl w:ilvl="8" w:tplc="04090005" w:tentative="1">
@@ -10781,12 +11642,14 @@
     <w:rPrDefault>
       <w:rPr>
         <w:rFonts w:ascii="Times New Roman" w:eastAsia="Times New Roman" w:hAnsi="Times New Roman" w:cs="Times New Roman"/>
+        <w:sz w:val="24"/>
+        <w:szCs w:val="24"/>
         <w:lang w:val="en-US" w:eastAsia="en-US" w:bidi="ar-SA"/>
       </w:rPr>
     </w:rPrDefault>
     <w:pPrDefault/>
   </w:docDefaults>
-  <w:latentStyles w:defLockedState="0" w:defUIPriority="0" w:defSemiHidden="0" w:defUnhideWhenUsed="0" w:defQFormat="0" w:count="267">
+  <w:latentStyles w:defLockedState="0" w:defUIPriority="0" w:defSemiHidden="0" w:defUnhideWhenUsed="0" w:defQFormat="0" w:count="276">
     <w:lsdException w:name="Normal" w:qFormat="1"/>
     <w:lsdException w:name="heading 1" w:qFormat="1"/>
     <w:lsdException w:name="heading 2" w:locked="1" w:qFormat="1"/>
@@ -11035,7 +11898,7 @@
     <w:lsdException w:name="Subtle Reference" w:uiPriority="67" w:qFormat="1"/>
     <w:lsdException w:name="Intense Reference" w:uiPriority="68" w:qFormat="1"/>
     <w:lsdException w:name="Book Title" w:uiPriority="69" w:qFormat="1"/>
-    <w:lsdException w:name="Bibliography" w:uiPriority="70"/>
+    <w:lsdException w:name="Bibliography" w:semiHidden="1" w:uiPriority="70" w:unhideWhenUsed="1"/>
     <w:lsdException w:name="TOC Heading" w:semiHidden="1" w:uiPriority="71" w:unhideWhenUsed="1" w:qFormat="1"/>
   </w:latentStyles>
   <w:style w:type="paragraph" w:default="1" w:styleId="Normal">
@@ -11105,7 +11968,6 @@
     </w:pPr>
     <w:rPr>
       <w:rFonts w:ascii="Arial" w:hAnsi="Arial"/>
-      <w:sz w:val="24"/>
     </w:rPr>
   </w:style>
   <w:style w:type="paragraph" w:styleId="Heading4">
@@ -11127,7 +11989,6 @@
     <w:rPr>
       <w:rFonts w:ascii="Arial" w:hAnsi="Arial"/>
       <w:b/>
-      <w:sz w:val="24"/>
     </w:rPr>
   </w:style>
   <w:style w:type="paragraph" w:styleId="Heading5">
@@ -11232,13 +12093,11 @@
   </w:style>
   <w:style w:type="character" w:default="1" w:styleId="DefaultParagraphFont">
     <w:name w:val="Default Paragraph Font"/>
-    <w:uiPriority w:val="1"/>
     <w:semiHidden/>
     <w:unhideWhenUsed/>
   </w:style>
   <w:style w:type="table" w:default="1" w:styleId="TableNormal">
     <w:name w:val="Normal Table"/>
-    <w:uiPriority w:val="99"/>
     <w:semiHidden/>
     <w:unhideWhenUsed/>
     <w:qFormat/>
@@ -11254,7 +12113,6 @@
   </w:style>
   <w:style w:type="numbering" w:default="1" w:styleId="NoList">
     <w:name w:val="No List"/>
-    <w:uiPriority w:val="99"/>
     <w:semiHidden/>
     <w:unhideWhenUsed/>
   </w:style>
@@ -11422,7 +12280,6 @@
       <w:b/>
       <w:i/>
       <w:color w:val="960000"/>
-      <w:sz w:val="24"/>
     </w:rPr>
   </w:style>
   <w:style w:type="paragraph" w:customStyle="1" w:styleId="Head2">
@@ -12847,10 +13704,6 @@
     <w:basedOn w:val="Normal"/>
     <w:locked/>
     <w:rsid w:val="000F4991"/>
-    <w:rPr>
-      <w:sz w:val="24"/>
-      <w:szCs w:val="24"/>
-    </w:rPr>
   </w:style>
   <w:style w:type="character" w:customStyle="1" w:styleId="SubtleReference1">
     <w:name w:val="Subtle Reference1"/>

</xml_diff>

<commit_message>
responded to reviews of chapters 6, 7, and 8.
</commit_message>
<xml_diff>
--- a/manuscript/Chapter07/MVC2iA_CH_07.docx
+++ b/manuscript/Chapter07/MVC2iA_CH_07.docx
@@ -1,6 +1,6 @@
 
 <file path=word/document.xml><?xml version="1.0" encoding="utf-8"?>
-<w:document xmlns:mo="http://schemas.microsoft.com/office/mac/office/2008/main" xmlns:ve="http://schemas.openxmlformats.org/markup-compatibility/2006" xmlns:mv="urn:schemas-microsoft-com:mac:vml" xmlns:o="urn:schemas-microsoft-com:office:office" xmlns:r="http://schemas.openxmlformats.org/officeDocument/2006/relationships" xmlns:m="http://schemas.openxmlformats.org/officeDocument/2006/math" xmlns:v="urn:schemas-microsoft-com:vml" xmlns:wp="http://schemas.openxmlformats.org/drawingml/2006/wordprocessingDrawing" xmlns:w10="urn:schemas-microsoft-com:office:word" xmlns:w="http://schemas.openxmlformats.org/wordprocessingml/2006/main" xmlns:wne="http://schemas.microsoft.com/office/word/2006/wordml">
+<w:document xmlns:ve="http://schemas.openxmlformats.org/markup-compatibility/2006" xmlns:o="urn:schemas-microsoft-com:office:office" xmlns:r="http://schemas.openxmlformats.org/officeDocument/2006/relationships" xmlns:m="http://schemas.openxmlformats.org/officeDocument/2006/math" xmlns:v="urn:schemas-microsoft-com:vml" xmlns:wp="http://schemas.openxmlformats.org/drawingml/2006/wordprocessingDrawing" xmlns:w10="urn:schemas-microsoft-com:office:word" xmlns:w="http://schemas.openxmlformats.org/wordprocessingml/2006/main" xmlns:wne="http://schemas.microsoft.com/office/word/2006/wordml">
   <w:body>
     <w:p>
       <w:pPr>
@@ -15,6 +15,7 @@
         <w:pStyle w:val="COChapterTitle"/>
       </w:pPr>
       <w:commentRangeStart w:id="0"/>
+      <w:commentRangeStart w:id="1"/>
       <w:r>
         <w:t>Leveraging</w:t>
       </w:r>
@@ -29,6 +30,16 @@
         </w:rPr>
         <w:commentReference w:id="0"/>
       </w:r>
+      <w:commentRangeEnd w:id="1"/>
+      <w:r>
+        <w:rPr>
+          <w:rStyle w:val="CommentReference"/>
+          <w:rFonts w:ascii="Times New Roman" w:hAnsi="Times New Roman"/>
+          <w:i w:val="0"/>
+          <w:color w:val="000000"/>
+        </w:rPr>
+        <w:commentReference w:id="1"/>
+      </w:r>
       <w:r>
         <w:t xml:space="preserve"> existing ASP.NET features</w:t>
       </w:r>
@@ -49,7 +60,7 @@
           <w:numId w:val="28"/>
         </w:numPr>
       </w:pPr>
-      <w:bookmarkStart w:id="1" w:name="_Toc188355271"/>
+      <w:bookmarkStart w:id="2" w:name="_Toc188355271"/>
       <w:r>
         <w:t>Exploring the ASP.NET Server controls supported in ASP.NET MVC</w:t>
       </w:r>
@@ -126,7 +137,7 @@
         <w:t>, and localization</w:t>
       </w:r>
     </w:p>
-    <w:bookmarkEnd w:id="1"/>
+    <w:bookmarkEnd w:id="2"/>
     <w:p>
       <w:pPr>
         <w:pStyle w:val="Body1"/>
@@ -185,217 +196,240 @@
       <w:r>
         <w:t xml:space="preserve">By the end of the chapter, you should feel comfortable </w:t>
       </w:r>
-      <w:commentRangeStart w:id="2"/>
-      <w:r>
-        <w:t>leveraging</w:t>
-      </w:r>
-      <w:commentRangeEnd w:id="2"/>
+      <w:commentRangeStart w:id="3"/>
+      <w:r>
+        <w:t>using</w:t>
+      </w:r>
+      <w:commentRangeEnd w:id="3"/>
+      <w:r>
+        <w:rPr>
+          <w:rStyle w:val="CommentReference"/>
+          <w:rFonts w:ascii="Times New Roman" w:hAnsi="Times New Roman"/>
+        </w:rPr>
+        <w:commentReference w:id="3"/>
+      </w:r>
+      <w:r>
+        <w:t xml:space="preserve"> your existing knowledge of ASP.NET to build robust web sites with ASP.NET MVC.</w:t>
+      </w:r>
+    </w:p>
+    <w:p>
+      <w:pPr>
+        <w:pStyle w:val="Head1"/>
+      </w:pPr>
+      <w:bookmarkStart w:id="4" w:name="_Toc225334473"/>
+      <w:bookmarkStart w:id="5" w:name="_Toc226367918"/>
+      <w:bookmarkStart w:id="6" w:name="_Toc232863467"/>
+      <w:bookmarkStart w:id="7" w:name="_Toc232903626"/>
+      <w:r>
+        <w:t>7</w:t>
+      </w:r>
+      <w:r>
+        <w:t>.1 ASP.NET server controls</w:t>
+      </w:r>
+      <w:bookmarkEnd w:id="4"/>
+      <w:bookmarkEnd w:id="5"/>
+      <w:bookmarkEnd w:id="6"/>
+      <w:bookmarkEnd w:id="7"/>
+      <w:r>
+        <w:fldChar w:fldCharType="begin"/>
+      </w:r>
+      <w:r>
+        <w:instrText xml:space="preserve"> XE "control:server" </w:instrText>
+      </w:r>
+      <w:r>
+        <w:fldChar w:fldCharType="end"/>
+      </w:r>
+      <w:r>
+        <w:fldChar w:fldCharType="begin"/>
+      </w:r>
+      <w:r>
+        <w:instrText xml:space="preserve"> XE "s</w:instrText>
+      </w:r>
+      <w:r>
+        <w:instrText xml:space="preserve">erver </w:instrText>
+      </w:r>
+      <w:r>
+        <w:instrText>c</w:instrText>
+      </w:r>
+      <w:r>
+        <w:instrText>ontrols</w:instrText>
+      </w:r>
+      <w:r>
+        <w:instrText xml:space="preserve">" </w:instrText>
+      </w:r>
+      <w:r>
+        <w:fldChar w:fldCharType="end"/>
+      </w:r>
+    </w:p>
+    <w:p>
+      <w:pPr>
+        <w:pStyle w:val="Body1"/>
+      </w:pPr>
+      <w:r>
+        <w:t>As you just learned, some ASP.NET server controls work with ASP.NET MVC, but which ones?</w:t>
+      </w:r>
+      <w:r>
+        <w:t xml:space="preserve"> </w:t>
+      </w:r>
+      <w:r>
+        <w:t xml:space="preserve">How can we determine if a control will work? To put it simply, any control that depends on </w:t>
+      </w:r>
+      <w:commentRangeStart w:id="8"/>
+      <w:commentRangeStart w:id="9"/>
+      <w:r>
+        <w:rPr>
+          <w:rStyle w:val="CodeinText"/>
+        </w:rPr>
+        <w:t>ViewState</w:t>
+      </w:r>
+      <w:r>
+        <w:t xml:space="preserve"> or generates postbacks will not be helpful. </w:t>
+      </w:r>
+      <w:commentRangeEnd w:id="8"/>
       <w:r>
         <w:rPr>
           <w:rStyle w:val="CommentReference"/>
           <w:rFonts w:ascii="Times New Roman" w:hAnsi="Times New Roman"/>
           <w:vanish/>
         </w:rPr>
-        <w:commentReference w:id="2"/>
-      </w:r>
-      <w:r>
-        <w:t xml:space="preserve"> your existing knowledge of ASP.NET to build robust web sites with ASP.NET MVC.</w:t>
-      </w:r>
-    </w:p>
-    <w:p>
-      <w:pPr>
-        <w:pStyle w:val="Head1"/>
-      </w:pPr>
-      <w:bookmarkStart w:id="3" w:name="_Toc225334473"/>
-      <w:bookmarkStart w:id="4" w:name="_Toc226367918"/>
-      <w:bookmarkStart w:id="5" w:name="_Toc232863467"/>
-      <w:bookmarkStart w:id="6" w:name="_Toc232903626"/>
-      <w:r>
-        <w:t>7</w:t>
-      </w:r>
-      <w:r>
-        <w:t>.1 ASP.NET server controls</w:t>
-      </w:r>
-      <w:bookmarkEnd w:id="3"/>
-      <w:bookmarkEnd w:id="4"/>
-      <w:bookmarkEnd w:id="5"/>
-      <w:bookmarkEnd w:id="6"/>
-      <w:r>
-        <w:fldChar w:fldCharType="begin"/>
-      </w:r>
-      <w:r>
-        <w:instrText xml:space="preserve"> XE "control:server" </w:instrText>
-      </w:r>
-      <w:r>
-        <w:fldChar w:fldCharType="end"/>
-      </w:r>
-      <w:r>
-        <w:fldChar w:fldCharType="begin"/>
-      </w:r>
-      <w:r>
-        <w:instrText xml:space="preserve"> XE "s</w:instrText>
-      </w:r>
-      <w:r>
-        <w:instrText xml:space="preserve">erver </w:instrText>
-      </w:r>
-      <w:r>
-        <w:instrText>c</w:instrText>
-      </w:r>
-      <w:r>
-        <w:instrText>ontrols</w:instrText>
-      </w:r>
-      <w:r>
-        <w:instrText xml:space="preserve">" </w:instrText>
-      </w:r>
-      <w:r>
-        <w:fldChar w:fldCharType="end"/>
-      </w:r>
-    </w:p>
-    <w:p>
-      <w:pPr>
-        <w:pStyle w:val="Body1"/>
-      </w:pPr>
-      <w:r>
-        <w:t>As you just learned, some ASP.NET server controls work with ASP.NET MVC, but which ones?</w:t>
+        <w:commentReference w:id="8"/>
+      </w:r>
+      <w:commentRangeEnd w:id="9"/>
+      <w:r>
+        <w:rPr>
+          <w:rStyle w:val="CommentReference"/>
+          <w:rFonts w:ascii="Times New Roman" w:hAnsi="Times New Roman"/>
+        </w:rPr>
+        <w:commentReference w:id="9"/>
+      </w:r>
+      <w:r>
+        <w:t xml:space="preserve">Some controls will render, but they require a </w:t>
+      </w:r>
+      <w:r>
+        <w:rPr>
+          <w:rStyle w:val="CodeinText"/>
+        </w:rPr>
+        <w:t>&lt;form runat="server"&gt;</w:t>
+      </w:r>
+      <w:r>
+        <w:t xml:space="preserve"> which you might not want to add. Adding a server-side form tag will put hidden fields on the page for </w:t>
+      </w:r>
+      <w:r>
+        <w:rPr>
+          <w:rStyle w:val="CodeinText"/>
+        </w:rPr>
+        <w:t>ViewState</w:t>
+      </w:r>
+      <w:r>
+        <w:t xml:space="preserve"> and event validation. The form will also POST to the same action you are on, which is sometimes unacceptable.</w:t>
+      </w:r>
+      <w:r>
+        <w:t xml:space="preserve"> In this </w:t>
+      </w:r>
+      <w:r>
+        <w:lastRenderedPageBreak/>
+        <w:t xml:space="preserve">section, we'll visit the </w:t>
+      </w:r>
+      <w:r>
+        <w:rPr>
+          <w:rStyle w:val="CodeinText"/>
+        </w:rPr>
+        <w:t>TextBox</w:t>
+      </w:r>
+      <w:r>
+        <w:t xml:space="preserve">, </w:t>
+      </w:r>
+      <w:r>
+        <w:rPr>
+          <w:rStyle w:val="CodeinText"/>
+        </w:rPr>
+        <w:t>Menu</w:t>
+      </w:r>
+      <w:r>
+        <w:t xml:space="preserve">, </w:t>
+      </w:r>
+      <w:r>
+        <w:rPr>
+          <w:rStyle w:val="CodeinText"/>
+        </w:rPr>
+        <w:t>TreeView</w:t>
+      </w:r>
+      <w:r>
+        <w:t xml:space="preserve">, and </w:t>
+      </w:r>
+      <w:r>
+        <w:rPr>
+          <w:rStyle w:val="CodeinText"/>
+        </w:rPr>
+        <w:t>GridView</w:t>
+      </w:r>
+      <w:r>
+        <w:t xml:space="preserve"> and see how they function. Finally, we'll see some alternative options to the traditional server-side controls that you </w:t>
+      </w:r>
+      <w:r>
+        <w:rPr>
+          <w:rStyle w:val="Italics"/>
+        </w:rPr>
+        <w:t>can</w:t>
       </w:r>
       <w:r>
         <w:t xml:space="preserve"> </w:t>
       </w:r>
-      <w:r>
-        <w:t xml:space="preserve">How can we determine if a control will work? To put it simply, any control that depends on </w:t>
-      </w:r>
-      <w:commentRangeStart w:id="7"/>
-      <w:r>
-        <w:rPr>
-          <w:rStyle w:val="CodeinText"/>
-        </w:rPr>
-        <w:t>ViewState</w:t>
-      </w:r>
-      <w:r>
-        <w:t xml:space="preserve"> or generates postbacks will not be helpful. </w:t>
-      </w:r>
-      <w:commentRangeEnd w:id="7"/>
+      <w:commentRangeStart w:id="10"/>
+      <w:r>
+        <w:t>use</w:t>
+      </w:r>
+      <w:commentRangeEnd w:id="10"/>
+      <w:r>
+        <w:rPr>
+          <w:rStyle w:val="CommentReference"/>
+          <w:rFonts w:ascii="Times New Roman" w:hAnsi="Times New Roman"/>
+        </w:rPr>
+        <w:commentReference w:id="10"/>
+      </w:r>
+      <w:r>
+        <w:t xml:space="preserve"> in your ASP.NET MVC applications.</w:t>
+      </w:r>
+    </w:p>
+    <w:p>
+      <w:pPr>
+        <w:pStyle w:val="CalloutHead"/>
+      </w:pPr>
+      <w:r>
+        <w:t>Note</w:t>
+      </w:r>
+    </w:p>
+    <w:p>
+      <w:pPr>
+        <w:pStyle w:val="Callout"/>
+      </w:pPr>
+      <w:r>
+        <w:t xml:space="preserve">The code in this section is purely exploratory. Most of it contains hacks and other workarounds that go against the intended design of an MVC web application. The intent of this section is to see how far we can bend the framework without breaking it. </w:t>
+      </w:r>
+      <w:r>
+        <w:t>We</w:t>
+      </w:r>
+      <w:commentRangeStart w:id="11"/>
+      <w:commentRangeStart w:id="12"/>
+      <w:r>
+        <w:t xml:space="preserve"> would </w:t>
+      </w:r>
+      <w:commentRangeEnd w:id="11"/>
       <w:r>
         <w:rPr>
           <w:rStyle w:val="CommentReference"/>
           <w:rFonts w:ascii="Times New Roman" w:hAnsi="Times New Roman"/>
           <w:vanish/>
         </w:rPr>
-        <w:commentReference w:id="7"/>
-      </w:r>
-      <w:r>
-        <w:t xml:space="preserve">Some controls will render, but they require a </w:t>
-      </w:r>
-      <w:r>
-        <w:rPr>
-          <w:rStyle w:val="CodeinText"/>
-        </w:rPr>
-        <w:t>&lt;form runat="server"&gt;</w:t>
-      </w:r>
-      <w:r>
-        <w:t xml:space="preserve"> which you might not want to add. Adding a server-side form tag will put hidden fields on the page for </w:t>
-      </w:r>
-      <w:r>
-        <w:rPr>
-          <w:rStyle w:val="CodeinText"/>
-        </w:rPr>
-        <w:t>ViewState</w:t>
-      </w:r>
-      <w:r>
-        <w:t xml:space="preserve"> and event validation. The form will also POST to the same action you are on, which is sometimes unacceptable.</w:t>
-      </w:r>
-      <w:r>
-        <w:t xml:space="preserve"> In this section, we'll visit the </w:t>
-      </w:r>
-      <w:r>
-        <w:rPr>
-          <w:rStyle w:val="CodeinText"/>
-        </w:rPr>
-        <w:t>TextBox</w:t>
-      </w:r>
-      <w:r>
-        <w:t xml:space="preserve">, </w:t>
-      </w:r>
-      <w:r>
-        <w:rPr>
-          <w:rStyle w:val="CodeinText"/>
-        </w:rPr>
-        <w:t>Menu</w:t>
-      </w:r>
-      <w:r>
-        <w:t xml:space="preserve">, </w:t>
-      </w:r>
-      <w:r>
-        <w:rPr>
-          <w:rStyle w:val="CodeinText"/>
-        </w:rPr>
-        <w:t>TreeView</w:t>
-      </w:r>
-      <w:r>
-        <w:t xml:space="preserve">, and </w:t>
-      </w:r>
-      <w:r>
-        <w:rPr>
-          <w:rStyle w:val="CodeinText"/>
-        </w:rPr>
-        <w:t>GridView</w:t>
-      </w:r>
-      <w:r>
-        <w:t xml:space="preserve"> and see how they function. Finally, we'll see some alternative options to the traditional server-side controls that you </w:t>
-      </w:r>
-      <w:r>
-        <w:rPr>
-          <w:rStyle w:val="Italics"/>
-        </w:rPr>
-        <w:t>can</w:t>
-      </w:r>
-      <w:r>
-        <w:t xml:space="preserve"> </w:t>
-      </w:r>
-      <w:commentRangeStart w:id="8"/>
-      <w:r>
-        <w:t>leverage</w:t>
-      </w:r>
-      <w:commentRangeEnd w:id="8"/>
+        <w:commentReference w:id="11"/>
+      </w:r>
+      <w:commentRangeEnd w:id="12"/>
       <w:r>
         <w:rPr>
           <w:rStyle w:val="CommentReference"/>
           <w:rFonts w:ascii="Times New Roman" w:hAnsi="Times New Roman"/>
-          <w:vanish/>
-        </w:rPr>
-        <w:commentReference w:id="8"/>
-      </w:r>
-      <w:r>
-        <w:t xml:space="preserve"> in your ASP.NET MVC applications.</w:t>
-      </w:r>
-    </w:p>
-    <w:p>
-      <w:pPr>
-        <w:pStyle w:val="CalloutHead"/>
-      </w:pPr>
-      <w:r>
-        <w:t>Note</w:t>
-      </w:r>
-    </w:p>
-    <w:p>
-      <w:pPr>
-        <w:pStyle w:val="Callout"/>
-      </w:pPr>
-      <w:r>
-        <w:t xml:space="preserve">The code in this section is purely exploratory. Most of it contains hacks and other workarounds that go against the intended design of an MVC web application. The intent of this section is to see how far we can bend the framework without breaking it. </w:t>
-      </w:r>
-      <w:commentRangeStart w:id="9"/>
-      <w:r>
-        <w:t xml:space="preserve">Your authors would </w:t>
-      </w:r>
-      <w:commentRangeEnd w:id="9"/>
-      <w:r>
-        <w:rPr>
-          <w:rStyle w:val="CommentReference"/>
-          <w:rFonts w:ascii="Times New Roman" w:hAnsi="Times New Roman"/>
-          <w:vanish/>
-        </w:rPr>
-        <w:commentReference w:id="9"/>
+        </w:rPr>
+        <w:commentReference w:id="12"/>
       </w:r>
       <w:r>
         <w:t>not recommend using these methods in a production application unless absolutely necessary.</w:t>
@@ -411,20 +445,20 @@
       <w:pPr>
         <w:pStyle w:val="Head2"/>
       </w:pPr>
-      <w:bookmarkStart w:id="10" w:name="_Toc225334474"/>
-      <w:bookmarkStart w:id="11" w:name="_Toc226367919"/>
-      <w:bookmarkStart w:id="12" w:name="_Toc232863468"/>
-      <w:bookmarkStart w:id="13" w:name="_Toc232903627"/>
+      <w:bookmarkStart w:id="13" w:name="_Toc225334474"/>
+      <w:bookmarkStart w:id="14" w:name="_Toc226367919"/>
+      <w:bookmarkStart w:id="15" w:name="_Toc232863468"/>
+      <w:bookmarkStart w:id="16" w:name="_Toc232903627"/>
       <w:r>
         <w:t>7</w:t>
       </w:r>
       <w:r>
         <w:t>.1.1 The TextBox</w:t>
       </w:r>
-      <w:bookmarkEnd w:id="10"/>
-      <w:bookmarkEnd w:id="11"/>
-      <w:bookmarkEnd w:id="12"/>
       <w:bookmarkEnd w:id="13"/>
+      <w:bookmarkEnd w:id="14"/>
+      <w:bookmarkEnd w:id="15"/>
+      <w:bookmarkEnd w:id="16"/>
       <w:r>
         <w:fldChar w:fldCharType="begin"/>
       </w:r>
@@ -576,7 +610,7 @@
                     </pic:cNvPicPr>
                   </pic:nvPicPr>
                   <pic:blipFill>
-                    <a:blip r:embed="rId8"/>
+                    <a:blip r:embed="rId8" cstate="print"/>
                     <a:srcRect/>
                     <a:stretch>
                       <a:fillRect/>
@@ -610,6 +644,7 @@
         <w:pStyle w:val="FigureCaption"/>
       </w:pPr>
       <w:r>
+        <w:lastRenderedPageBreak/>
         <w:t xml:space="preserve">Figure </w:t>
       </w:r>
       <w:r>
@@ -654,7 +689,7 @@
                     </pic:cNvPicPr>
                   </pic:nvPicPr>
                   <pic:blipFill>
-                    <a:blip r:embed="rId9"/>
+                    <a:blip r:embed="rId9" cstate="print"/>
                     <a:srcRect/>
                     <a:stretch>
                       <a:fillRect/>
@@ -806,6 +841,7 @@
         <w:pStyle w:val="Code"/>
       </w:pPr>
       <w:r>
+        <w:lastRenderedPageBreak/>
         <w:t>&lt;/script&gt;</w:t>
       </w:r>
     </w:p>
@@ -936,20 +972,20 @@
       <w:pPr>
         <w:pStyle w:val="Head2"/>
       </w:pPr>
-      <w:bookmarkStart w:id="14" w:name="_Toc225334475"/>
-      <w:bookmarkStart w:id="15" w:name="_Toc226367920"/>
-      <w:bookmarkStart w:id="16" w:name="_Toc232863469"/>
-      <w:bookmarkStart w:id="17" w:name="_Toc232903628"/>
+      <w:bookmarkStart w:id="17" w:name="_Toc225334475"/>
+      <w:bookmarkStart w:id="18" w:name="_Toc226367920"/>
+      <w:bookmarkStart w:id="19" w:name="_Toc232863469"/>
+      <w:bookmarkStart w:id="20" w:name="_Toc232903628"/>
       <w:r>
         <w:t>7</w:t>
       </w:r>
       <w:r>
         <w:t>.1.2 Other common controls</w:t>
       </w:r>
-      <w:bookmarkEnd w:id="14"/>
-      <w:bookmarkEnd w:id="15"/>
-      <w:bookmarkEnd w:id="16"/>
       <w:bookmarkEnd w:id="17"/>
+      <w:bookmarkEnd w:id="18"/>
+      <w:bookmarkEnd w:id="19"/>
+      <w:bookmarkEnd w:id="20"/>
     </w:p>
     <w:p>
       <w:pPr>
@@ -1169,7 +1205,8 @@
       <w:pPr>
         <w:pStyle w:val="Figure"/>
       </w:pPr>
-      <w:commentRangeStart w:id="18"/>
+      <w:commentRangeStart w:id="21"/>
+      <w:commentRangeStart w:id="22"/>
       <w:r>
         <w:rPr>
           <w:noProof/>
@@ -1192,7 +1229,7 @@
                     </pic:cNvPicPr>
                   </pic:nvPicPr>
                   <pic:blipFill>
-                    <a:blip r:embed="rId10"/>
+                    <a:blip r:embed="rId10" cstate="print"/>
                     <a:srcRect/>
                     <a:stretch>
                       <a:fillRect/>
@@ -1220,13 +1257,20 @@
           </wp:inline>
         </w:drawing>
       </w:r>
-      <w:commentRangeEnd w:id="18"/>
+      <w:commentRangeEnd w:id="21"/>
       <w:r>
         <w:rPr>
           <w:rStyle w:val="CommentReference"/>
           <w:vanish/>
         </w:rPr>
-        <w:commentReference w:id="18"/>
+        <w:commentReference w:id="21"/>
+      </w:r>
+      <w:commentRangeEnd w:id="22"/>
+      <w:r>
+        <w:rPr>
+          <w:rStyle w:val="CommentReference"/>
+        </w:rPr>
+        <w:commentReference w:id="22"/>
       </w:r>
     </w:p>
     <w:p>
@@ -1273,7 +1317,11 @@
         <w:fldChar w:fldCharType="end"/>
       </w:r>
       <w:r>
-        <w:t>. Unfortunately it depends on a server-side form tag. JavaScript surgery would be needed to make it function properly. WebKit-based browsers (Chrome</w:t>
+        <w:t xml:space="preserve">. Unfortunately it depends on a server-side </w:t>
+      </w:r>
+      <w:r>
+        <w:lastRenderedPageBreak/>
+        <w:t>form tag. JavaScript surgery would be needed to make it function properly. WebKit-based browsers (Chrome</w:t>
       </w:r>
       <w:r>
         <w:fldChar w:fldCharType="begin"/>
@@ -1309,7 +1357,8 @@
       <w:pPr>
         <w:pStyle w:val="Figure"/>
       </w:pPr>
-      <w:commentRangeStart w:id="19"/>
+      <w:commentRangeStart w:id="23"/>
+      <w:commentRangeStart w:id="24"/>
       <w:r>
         <w:rPr>
           <w:noProof/>
@@ -1332,7 +1381,7 @@
                     </pic:cNvPicPr>
                   </pic:nvPicPr>
                   <pic:blipFill>
-                    <a:blip r:embed="rId11"/>
+                    <a:blip r:embed="rId11" cstate="print"/>
                     <a:srcRect/>
                     <a:stretch>
                       <a:fillRect/>
@@ -1360,13 +1409,20 @@
           </wp:inline>
         </w:drawing>
       </w:r>
-      <w:commentRangeEnd w:id="19"/>
+      <w:commentRangeEnd w:id="23"/>
       <w:r>
         <w:rPr>
           <w:rStyle w:val="CommentReference"/>
           <w:vanish/>
         </w:rPr>
-        <w:commentReference w:id="19"/>
+        <w:commentReference w:id="23"/>
+      </w:r>
+      <w:commentRangeEnd w:id="24"/>
+      <w:r>
+        <w:rPr>
+          <w:rStyle w:val="CommentReference"/>
+        </w:rPr>
+        <w:commentReference w:id="24"/>
       </w:r>
     </w:p>
     <w:p>
@@ -1529,6 +1585,7 @@
         <w:pStyle w:val="Body"/>
       </w:pPr>
       <w:r>
+        <w:lastRenderedPageBreak/>
         <w:t xml:space="preserve">It would be hard to live without these two controls: </w:t>
       </w:r>
       <w:r>
@@ -1623,18 +1680,36 @@
       <w:pPr>
         <w:pStyle w:val="Body"/>
       </w:pPr>
-      <w:commentRangeStart w:id="20"/>
-      <w:r>
-        <w:t xml:space="preserve">I have so far neglected the big daddy of ASP.NET server controls. Yes, I am talking about </w:t>
-      </w:r>
-      <w:commentRangeEnd w:id="20"/>
+      <w:r>
+        <w:t>We</w:t>
+      </w:r>
+      <w:commentRangeStart w:id="25"/>
+      <w:commentRangeStart w:id="26"/>
+      <w:r>
+        <w:t xml:space="preserve"> have so far neglected the big daddy of ASP.NET server controls. Ye</w:t>
+      </w:r>
+      <w:r>
+        <w:t>s, we</w:t>
+      </w:r>
+      <w:r>
+        <w:t xml:space="preserve"> am talking about </w:t>
+      </w:r>
+      <w:commentRangeEnd w:id="25"/>
       <w:r>
         <w:rPr>
           <w:rStyle w:val="CommentReference"/>
           <w:rFonts w:ascii="Times New Roman" w:hAnsi="Times New Roman"/>
           <w:vanish/>
         </w:rPr>
-        <w:commentReference w:id="20"/>
+        <w:commentReference w:id="25"/>
+      </w:r>
+      <w:commentRangeEnd w:id="26"/>
+      <w:r>
+        <w:rPr>
+          <w:rStyle w:val="CommentReference"/>
+          <w:rFonts w:ascii="Times New Roman" w:hAnsi="Times New Roman"/>
+        </w:rPr>
+        <w:commentReference w:id="26"/>
       </w:r>
       <w:r>
         <w:t xml:space="preserve">the </w:t>
@@ -1704,20 +1779,20 @@
       <w:pPr>
         <w:pStyle w:val="Head2"/>
       </w:pPr>
-      <w:bookmarkStart w:id="21" w:name="_Toc225334476"/>
-      <w:bookmarkStart w:id="22" w:name="_Toc226367921"/>
-      <w:bookmarkStart w:id="23" w:name="_Toc232863470"/>
-      <w:bookmarkStart w:id="24" w:name="_Toc232903629"/>
+      <w:bookmarkStart w:id="27" w:name="_Toc225334476"/>
+      <w:bookmarkStart w:id="28" w:name="_Toc226367921"/>
+      <w:bookmarkStart w:id="29" w:name="_Toc232863470"/>
+      <w:bookmarkStart w:id="30" w:name="_Toc232903629"/>
       <w:r>
         <w:t>7</w:t>
       </w:r>
       <w:r>
         <w:t>.1.3 The GridView</w:t>
       </w:r>
-      <w:bookmarkEnd w:id="21"/>
-      <w:bookmarkEnd w:id="22"/>
-      <w:bookmarkEnd w:id="23"/>
-      <w:bookmarkEnd w:id="24"/>
+      <w:bookmarkEnd w:id="27"/>
+      <w:bookmarkEnd w:id="28"/>
+      <w:bookmarkEnd w:id="29"/>
+      <w:bookmarkEnd w:id="30"/>
     </w:p>
     <w:p>
       <w:pPr>
@@ -1777,18 +1852,18 @@
       <w:r>
         <w:t xml:space="preserve"> </w:t>
       </w:r>
-      <w:commentRangeStart w:id="25"/>
+      <w:commentRangeStart w:id="31"/>
       <w:r>
         <w:t xml:space="preserve">This type of code should send bad vibes up your spine, </w:t>
       </w:r>
-      <w:commentRangeEnd w:id="25"/>
+      <w:commentRangeEnd w:id="31"/>
       <w:r>
         <w:rPr>
           <w:rStyle w:val="CommentReference"/>
           <w:rFonts w:ascii="Times New Roman" w:hAnsi="Times New Roman"/>
           <w:vanish/>
         </w:rPr>
-        <w:commentReference w:id="25"/>
+        <w:commentReference w:id="31"/>
       </w:r>
       <w:r>
         <w:t xml:space="preserve">but the point is that </w:t>
@@ -1926,6 +2001,7 @@
         <w:rPr>
           <w:noProof/>
         </w:rPr>
+        <w:lastRenderedPageBreak/>
         <w:drawing>
           <wp:inline distT="0" distB="0" distL="0" distR="0">
             <wp:extent cx="4667250" cy="2579370"/>
@@ -1944,7 +2020,7 @@
                     </pic:cNvPicPr>
                   </pic:nvPicPr>
                   <pic:blipFill>
-                    <a:blip r:embed="rId12"/>
+                    <a:blip r:embed="rId12" cstate="print"/>
                     <a:srcRect/>
                     <a:stretch>
                       <a:fillRect/>
@@ -2078,20 +2154,20 @@
       <w:pPr>
         <w:pStyle w:val="Head2"/>
       </w:pPr>
-      <w:bookmarkStart w:id="26" w:name="_Toc225334477"/>
-      <w:bookmarkStart w:id="27" w:name="_Toc226367922"/>
-      <w:bookmarkStart w:id="28" w:name="_Toc232863471"/>
-      <w:bookmarkStart w:id="29" w:name="_Toc232903630"/>
+      <w:bookmarkStart w:id="32" w:name="_Toc225334477"/>
+      <w:bookmarkStart w:id="33" w:name="_Toc226367922"/>
+      <w:bookmarkStart w:id="34" w:name="_Toc232863471"/>
+      <w:bookmarkStart w:id="35" w:name="_Toc232903630"/>
       <w:r>
         <w:t>7</w:t>
       </w:r>
       <w:r>
         <w:t>.1.4 Where do I get the good stuff?</w:t>
       </w:r>
-      <w:bookmarkEnd w:id="26"/>
-      <w:bookmarkEnd w:id="27"/>
-      <w:bookmarkEnd w:id="28"/>
-      <w:bookmarkEnd w:id="29"/>
+      <w:bookmarkEnd w:id="32"/>
+      <w:bookmarkEnd w:id="33"/>
+      <w:bookmarkEnd w:id="34"/>
+      <w:bookmarkEnd w:id="35"/>
     </w:p>
     <w:p>
       <w:pPr>
@@ -2252,6 +2328,7 @@
         </w:numPr>
       </w:pPr>
       <w:r>
+        <w:lastRenderedPageBreak/>
         <w:t xml:space="preserve">jQuery Tabs </w:t>
       </w:r>
       <w:r>
@@ -2276,18 +2353,8 @@
       <w:r>
         <w:t xml:space="preserve">Although ASP.NET MVC does not gain much from server controls—as you have clearly seen in these examples—other aspects of ASP.NET function exactly as they did in Web Forms. We can </w:t>
       </w:r>
-      <w:commentRangeStart w:id="30"/>
-      <w:r>
-        <w:t>leverage</w:t>
-      </w:r>
-      <w:commentRangeEnd w:id="30"/>
-      <w:r>
-        <w:rPr>
-          <w:rStyle w:val="CommentReference"/>
-          <w:rFonts w:ascii="Times New Roman" w:hAnsi="Times New Roman"/>
-          <w:vanish/>
-        </w:rPr>
-        <w:commentReference w:id="30"/>
+      <w:r>
+        <w:t>use</w:t>
       </w:r>
       <w:r>
         <w:t xml:space="preserve"> the ASP.NET platform in the same way as before. The first topic we'll investigate is state management. </w:t>
@@ -2297,85 +2364,15 @@
       <w:pPr>
         <w:pStyle w:val="Head1"/>
       </w:pPr>
-      <w:bookmarkStart w:id="31" w:name="_Toc225334478"/>
-      <w:bookmarkStart w:id="32" w:name="_Toc226367923"/>
-      <w:bookmarkStart w:id="33" w:name="_Toc232863472"/>
-      <w:bookmarkStart w:id="34" w:name="_Toc232903631"/>
+      <w:bookmarkStart w:id="36" w:name="_Toc225334478"/>
+      <w:bookmarkStart w:id="37" w:name="_Toc226367923"/>
+      <w:bookmarkStart w:id="38" w:name="_Toc232863472"/>
+      <w:bookmarkStart w:id="39" w:name="_Toc232903631"/>
       <w:r>
         <w:t>7</w:t>
       </w:r>
       <w:r>
         <w:t>.2 State management</w:t>
-      </w:r>
-      <w:bookmarkEnd w:id="31"/>
-      <w:bookmarkEnd w:id="32"/>
-      <w:bookmarkEnd w:id="33"/>
-      <w:bookmarkEnd w:id="34"/>
-    </w:p>
-    <w:p>
-      <w:pPr>
-        <w:pStyle w:val="Body1"/>
-      </w:pPr>
-      <w:r>
-        <w:t>One of ASP.NET's strong points is state management</w:t>
-      </w:r>
-      <w:r>
-        <w:fldChar w:fldCharType="begin"/>
-      </w:r>
-      <w:r>
-        <w:instrText xml:space="preserve"> XE "</w:instrText>
-      </w:r>
-      <w:r>
-        <w:instrText>state management</w:instrText>
-      </w:r>
-      <w:r>
-        <w:instrText xml:space="preserve">" </w:instrText>
-      </w:r>
-      <w:r>
-        <w:fldChar w:fldCharType="end"/>
-      </w:r>
-      <w:r>
-        <w:t xml:space="preserve">.  ASP.NET has excellent support for caching, cookies, and user sessions. In ASP.NET MVC we can leverage these as we have in the past. State management refers to the storage and retrieval of </w:t>
-      </w:r>
-      <w:r>
-        <w:rPr>
-          <w:rStyle w:val="Italics"/>
-        </w:rPr>
-        <w:t>state</w:t>
-      </w:r>
-      <w:r>
-        <w:t xml:space="preserve">. As we all know, the web is a stateless environment, so special techniques have to be used to retain data about the user’s current state and recent activity. Session state and cookie storage address these concerns. Sometimes it’s helpful to store per-user data that lives only for a single web request. Request storage is useful in these scenarios. Frequent trips to a back-end data store can yield horrible performance under heavy load. ASP.NET’s built-in support for caching can help keep a popular application running efficiently. We’ll examine the ASP.NET </w:t>
-      </w:r>
-      <w:commentRangeStart w:id="35"/>
-      <w:r>
-        <w:t>Cache</w:t>
-      </w:r>
-      <w:commentRangeEnd w:id="35"/>
-      <w:r>
-        <w:rPr>
-          <w:rStyle w:val="CommentReference"/>
-          <w:rFonts w:ascii="Times New Roman" w:hAnsi="Times New Roman"/>
-          <w:vanish/>
-        </w:rPr>
-        <w:commentReference w:id="35"/>
-      </w:r>
-      <w:r>
-        <w:t xml:space="preserve"> first.</w:t>
-      </w:r>
-    </w:p>
-    <w:p>
-      <w:pPr>
-        <w:pStyle w:val="Head2"/>
-      </w:pPr>
-      <w:bookmarkStart w:id="36" w:name="_Toc225334479"/>
-      <w:bookmarkStart w:id="37" w:name="_Toc226367924"/>
-      <w:bookmarkStart w:id="38" w:name="_Toc232863473"/>
-      <w:bookmarkStart w:id="39" w:name="_Toc232903632"/>
-      <w:r>
-        <w:t>7</w:t>
-      </w:r>
-      <w:r>
-        <w:t>.2.1 Caching</w:t>
       </w:r>
       <w:bookmarkEnd w:id="36"/>
       <w:bookmarkEnd w:id="37"/>
@@ -2387,113 +2384,39 @@
         <w:pStyle w:val="Body1"/>
       </w:pPr>
       <w:r>
-        <w:t>Caching</w:t>
+        <w:t>One of ASP.NET's strong points is state management</w:t>
       </w:r>
       <w:r>
         <w:fldChar w:fldCharType="begin"/>
       </w:r>
       <w:r>
-        <w:instrText xml:space="preserve"> XE "caching" </w:instrText>
+        <w:instrText xml:space="preserve"> XE "</w:instrText>
+      </w:r>
+      <w:r>
+        <w:instrText>state management</w:instrText>
+      </w:r>
+      <w:r>
+        <w:instrText xml:space="preserve">" </w:instrText>
       </w:r>
       <w:r>
         <w:fldChar w:fldCharType="end"/>
       </w:r>
       <w:r>
-        <w:t xml:space="preserve"> is immensely important in today's web applications.</w:t>
-      </w:r>
-      <w:r>
-        <w:t xml:space="preserve"> </w:t>
-      </w:r>
-      <w:r>
-        <w:t>A website of significant size or traffic can drastically reduce the amount of database access by effective use of caching.</w:t>
-      </w:r>
-      <w:r>
-        <w:t xml:space="preserve"> </w:t>
-      </w:r>
-      <w:r>
-        <w:t xml:space="preserve">With ASP.NET we can also cache rendered HTML, which saves CPU </w:t>
-      </w:r>
-      <w:r>
-        <w:t>resources on the server</w:t>
-      </w:r>
-      <w:r>
-        <w:t>.</w:t>
-      </w:r>
-      <w:r>
-        <w:t xml:space="preserve"> </w:t>
-      </w:r>
-      <w:r>
-        <w:t xml:space="preserve">Done properly, </w:t>
-      </w:r>
-      <w:r>
-        <w:t>it's</w:t>
-      </w:r>
-      <w:r>
-        <w:t xml:space="preserve"> one of the best tools in your belt to cope with severe load.</w:t>
-      </w:r>
-      <w:r>
-        <w:t xml:space="preserve"> </w:t>
-      </w:r>
-      <w:r>
-        <w:t>Done poorly</w:t>
-      </w:r>
-      <w:r>
-        <w:t>,</w:t>
-      </w:r>
-      <w:r>
-        <w:t xml:space="preserve"> your efforts will be detrimental to your website's performance.</w:t>
-      </w:r>
-      <w:r>
-        <w:t xml:space="preserve"> </w:t>
-      </w:r>
-    </w:p>
-    <w:p>
-      <w:pPr>
-        <w:pStyle w:val="CalloutHead"/>
-      </w:pPr>
-      <w:r>
-        <w:t>Note</w:t>
-      </w:r>
-    </w:p>
-    <w:p>
-      <w:pPr>
-        <w:pStyle w:val="Callout"/>
-      </w:pPr>
-      <w:r>
-        <w:t>Caching tips and strategies are out of the scope of this book. Correctly applying caching strategies can be critical to website performance. We'll</w:t>
-      </w:r>
-      <w:r>
-        <w:t xml:space="preserve"> cover </w:t>
-      </w:r>
-      <w:r>
-        <w:t>how caching is applied in ASP.NET MVC</w:t>
-      </w:r>
-      <w:r>
-        <w:t>.</w:t>
-      </w:r>
-      <w:r>
-        <w:t xml:space="preserve"> If you want to read more about advanced caching, see Professional ASP.NET 3.5.</w:t>
-      </w:r>
-    </w:p>
-    <w:commentRangeStart w:id="40"/>
-    <w:p>
-      <w:pPr>
-        <w:pStyle w:val="Callout"/>
-      </w:pPr>
-      <w:r>
-        <w:fldChar w:fldCharType="begin"/>
-      </w:r>
-      <w:r>
-        <w:instrText>HYPERLINK "http://www.amazon.com/Professional-ASP-NET-3-5-VB-Programmer/dp/0470187573"</w:instrText>
-      </w:r>
-      <w:r>
-        <w:fldChar w:fldCharType="separate"/>
-      </w:r>
-      <w:r>
-        <w:t>http://www.amazon.com/Professional-ASP-NET-3-5-VB-Programmer/dp/0470187573</w:t>
-      </w:r>
-      <w:r>
-        <w:fldChar w:fldCharType="end"/>
+        <w:t xml:space="preserve">.  ASP.NET has excellent support for caching, cookies, and user sessions. In ASP.NET MVC we can leverage these as we have in the past. State management refers to the storage and retrieval of </w:t>
+      </w:r>
+      <w:r>
+        <w:rPr>
+          <w:rStyle w:val="Italics"/>
+        </w:rPr>
+        <w:t>state</w:t>
+      </w:r>
+      <w:r>
+        <w:t xml:space="preserve">. As we all know, the web is a stateless environment, so special techniques have to be used to retain data about the user’s current state and recent activity. Session state and cookie storage address these concerns. Sometimes it’s helpful to store per-user data that lives only for a single web request. Request storage is useful in these scenarios. Frequent trips to a back-end data store can yield horrible performance under heavy load. ASP.NET’s built-in support for caching can help keep a popular application running efficiently. We’ll examine the ASP.NET </w:t>
+      </w:r>
+      <w:commentRangeStart w:id="40"/>
+      <w:commentRangeStart w:id="41"/>
+      <w:r>
+        <w:t>Cache</w:t>
       </w:r>
       <w:commentRangeEnd w:id="40"/>
       <w:r>
@@ -2504,12 +2427,174 @@
         </w:rPr>
         <w:commentReference w:id="40"/>
       </w:r>
+      <w:commentRangeEnd w:id="41"/>
+      <w:r>
+        <w:rPr>
+          <w:rStyle w:val="CommentReference"/>
+          <w:rFonts w:ascii="Times New Roman" w:hAnsi="Times New Roman"/>
+        </w:rPr>
+        <w:commentReference w:id="41"/>
+      </w:r>
+      <w:r>
+        <w:t xml:space="preserve"> first.</w:t>
+      </w:r>
+    </w:p>
+    <w:p>
+      <w:pPr>
+        <w:pStyle w:val="Head2"/>
+      </w:pPr>
+      <w:bookmarkStart w:id="42" w:name="_Toc225334479"/>
+      <w:bookmarkStart w:id="43" w:name="_Toc226367924"/>
+      <w:bookmarkStart w:id="44" w:name="_Toc232863473"/>
+      <w:bookmarkStart w:id="45" w:name="_Toc232903632"/>
+      <w:r>
+        <w:t>7</w:t>
+      </w:r>
+      <w:r>
+        <w:t>.2.1 Caching</w:t>
+      </w:r>
+      <w:bookmarkEnd w:id="42"/>
+      <w:bookmarkEnd w:id="43"/>
+      <w:bookmarkEnd w:id="44"/>
+      <w:bookmarkEnd w:id="45"/>
     </w:p>
     <w:p>
       <w:pPr>
         <w:pStyle w:val="Body1"/>
       </w:pPr>
       <w:r>
+        <w:t>Caching</w:t>
+      </w:r>
+      <w:r>
+        <w:fldChar w:fldCharType="begin"/>
+      </w:r>
+      <w:r>
+        <w:instrText xml:space="preserve"> XE "caching" </w:instrText>
+      </w:r>
+      <w:r>
+        <w:fldChar w:fldCharType="end"/>
+      </w:r>
+      <w:r>
+        <w:t xml:space="preserve"> is immensely important in today's web applications.</w:t>
+      </w:r>
+      <w:r>
+        <w:t xml:space="preserve"> </w:t>
+      </w:r>
+      <w:r>
+        <w:t>A website of significant size or traffic can drastically reduce the amount of database access by effective use of caching.</w:t>
+      </w:r>
+      <w:r>
+        <w:t xml:space="preserve"> </w:t>
+      </w:r>
+      <w:r>
+        <w:t xml:space="preserve">With ASP.NET we can also cache rendered HTML, which saves CPU </w:t>
+      </w:r>
+      <w:r>
+        <w:t>resources on the server</w:t>
+      </w:r>
+      <w:r>
+        <w:t>.</w:t>
+      </w:r>
+      <w:r>
+        <w:t xml:space="preserve"> </w:t>
+      </w:r>
+      <w:r>
+        <w:t xml:space="preserve">Done properly, </w:t>
+      </w:r>
+      <w:r>
+        <w:t>it's</w:t>
+      </w:r>
+      <w:r>
+        <w:t xml:space="preserve"> one of the best tools in your belt to cope with severe load.</w:t>
+      </w:r>
+      <w:r>
+        <w:t xml:space="preserve"> </w:t>
+      </w:r>
+      <w:r>
+        <w:t>Done poorly</w:t>
+      </w:r>
+      <w:r>
+        <w:t>,</w:t>
+      </w:r>
+      <w:r>
+        <w:t xml:space="preserve"> your efforts will be detrimental to your website's performance.</w:t>
+      </w:r>
+      <w:r>
+        <w:t xml:space="preserve"> </w:t>
+      </w:r>
+    </w:p>
+    <w:p>
+      <w:pPr>
+        <w:pStyle w:val="CalloutHead"/>
+      </w:pPr>
+      <w:r>
+        <w:t>Note</w:t>
+      </w:r>
+    </w:p>
+    <w:p>
+      <w:pPr>
+        <w:pStyle w:val="Callout"/>
+      </w:pPr>
+      <w:r>
+        <w:t>Caching tips and strategies are out of the scope of this book. Correctly applying caching strategies can be critical to website performance. We'll</w:t>
+      </w:r>
+      <w:r>
+        <w:t xml:space="preserve"> cover </w:t>
+      </w:r>
+      <w:r>
+        <w:t>how caching is applied in ASP.NET MVC</w:t>
+      </w:r>
+      <w:r>
+        <w:t>.</w:t>
+      </w:r>
+      <w:r>
+        <w:t xml:space="preserve"> If you want to read more about advanced caching, see Professional ASP.NET 3.5.</w:t>
+      </w:r>
+    </w:p>
+    <w:commentRangeStart w:id="46"/>
+    <w:commentRangeStart w:id="47"/>
+    <w:p>
+      <w:pPr>
+        <w:pStyle w:val="Callout"/>
+      </w:pPr>
+      <w:r>
+        <w:fldChar w:fldCharType="begin"/>
+      </w:r>
+      <w:r>
+        <w:instrText>HYPERLINK "http://www.amazon.com/Professional-ASP-NET-3-5-VB-Programmer/dp/0470187573"</w:instrText>
+      </w:r>
+      <w:r>
+        <w:fldChar w:fldCharType="separate"/>
+      </w:r>
+      <w:r>
+        <w:t>http://www.amazon.com/Professional-ASP-NET-3-5-VB-Programmer/dp/0470187573</w:t>
+      </w:r>
+      <w:r>
+        <w:fldChar w:fldCharType="end"/>
+      </w:r>
+      <w:commentRangeEnd w:id="46"/>
+      <w:r>
+        <w:rPr>
+          <w:rStyle w:val="CommentReference"/>
+          <w:rFonts w:ascii="Times New Roman" w:hAnsi="Times New Roman"/>
+          <w:vanish/>
+        </w:rPr>
+        <w:commentReference w:id="46"/>
+      </w:r>
+      <w:commentRangeEnd w:id="47"/>
+      <w:r>
+        <w:rPr>
+          <w:rStyle w:val="CommentReference"/>
+          <w:rFonts w:ascii="Times New Roman" w:hAnsi="Times New Roman"/>
+        </w:rPr>
+        <w:commentReference w:id="47"/>
+      </w:r>
+    </w:p>
+    <w:p>
+      <w:pPr>
+        <w:pStyle w:val="Body1"/>
+      </w:pPr>
+      <w:r>
         <w:t>In an ASP.NET</w:t>
       </w:r>
       <w:r>
@@ -2591,7 +2676,11 @@
         <w:t>was not built with testability in mind.</w:t>
       </w:r>
       <w:r>
-        <w:t xml:space="preserve">  Even through System.Web.Abstractions.dll contains abstract wrappers around so much of the core of ASP.NET, some parts, like caching, are still very concrete.</w:t>
+        <w:t xml:space="preserve">  Even through System.Web.Abstractions.dll contains abstract wrappers around so much of the core of ASP.NET, some parts, like caching, are still </w:t>
+      </w:r>
+      <w:r>
+        <w:lastRenderedPageBreak/>
+        <w:t>very concrete.</w:t>
       </w:r>
       <w:r>
         <w:t xml:space="preserve"> </w:t>
@@ -2649,7 +2738,7 @@
       <w:pPr>
         <w:pStyle w:val="CodeListingCaption"/>
       </w:pPr>
-      <w:commentRangeStart w:id="41"/>
+      <w:commentRangeStart w:id="48"/>
       <w:r>
         <w:t xml:space="preserve">Listing </w:t>
       </w:r>
@@ -2659,7 +2748,7 @@
       <w:r>
         <w:t>.2 Wrapping the cache in our own, testable interface</w:t>
       </w:r>
-      <w:commentRangeEnd w:id="41"/>
+      <w:commentRangeEnd w:id="48"/>
       <w:r>
         <w:rPr>
           <w:rStyle w:val="CommentReference"/>
@@ -2668,7 +2757,7 @@
           <w:vanish/>
           <w:color w:val="000000"/>
         </w:rPr>
-        <w:commentReference w:id="41"/>
+        <w:commentReference w:id="48"/>
       </w:r>
     </w:p>
     <w:p>
@@ -2856,12 +2945,26 @@
     </w:p>
     <w:p>
       <w:pPr>
+        <w:pStyle w:val="Code"/>
+      </w:pPr>
+    </w:p>
+    <w:p>
+      <w:pPr>
+        <w:pStyle w:val="Body"/>
+      </w:pPr>
+      <w:r>
+        <w:t xml:space="preserve">Because we have wrapped the cache, we are able to use a simplified API and couple our code to an abstract cache instead of the ASP.NET cache.  </w:t>
+      </w:r>
+    </w:p>
+    <w:p>
+      <w:pPr>
         <w:pStyle w:val="CodeListingCaption"/>
       </w:pPr>
       <w:r>
         <w:t>Li</w:t>
       </w:r>
-      <w:commentRangeStart w:id="42"/>
+      <w:commentRangeStart w:id="49"/>
+      <w:commentRangeStart w:id="50"/>
       <w:r>
         <w:t xml:space="preserve">sting </w:t>
       </w:r>
@@ -2871,7 +2974,7 @@
       <w:r>
         <w:t>.3 Using the cache wrapper in our controllers</w:t>
       </w:r>
-      <w:commentRangeEnd w:id="42"/>
+      <w:commentRangeEnd w:id="49"/>
       <w:r>
         <w:rPr>
           <w:rStyle w:val="CommentReference"/>
@@ -2880,7 +2983,17 @@
           <w:vanish/>
           <w:color w:val="000000"/>
         </w:rPr>
-        <w:commentReference w:id="42"/>
+        <w:commentReference w:id="49"/>
+      </w:r>
+      <w:commentRangeEnd w:id="50"/>
+      <w:r>
+        <w:rPr>
+          <w:rStyle w:val="CommentReference"/>
+          <w:rFonts w:ascii="Times New Roman" w:hAnsi="Times New Roman"/>
+          <w:b w:val="0"/>
+          <w:color w:val="000000"/>
+        </w:rPr>
+        <w:commentReference w:id="50"/>
       </w:r>
     </w:p>
     <w:p>
@@ -2903,6 +3016,9 @@
       <w:r>
         <w:t>public HomeController(ICache cache)</w:t>
       </w:r>
+      <w:r>
+        <w:t xml:space="preserve">                #1</w:t>
+      </w:r>
     </w:p>
     <w:p>
       <w:pPr>
@@ -3029,6 +3145,42 @@
     </w:p>
     <w:p>
       <w:pPr>
+        <w:pStyle w:val="Body"/>
+      </w:pPr>
+      <w:r>
+        <w:lastRenderedPageBreak/>
+        <w:t xml:space="preserve">Our </w:t>
+      </w:r>
+      <w:r>
+        <w:rPr>
+          <w:rStyle w:val="CodeinText"/>
+        </w:rPr>
+        <w:t>HomeController</w:t>
+      </w:r>
+      <w:r>
+        <w:t xml:space="preserve"> depends on </w:t>
+      </w:r>
+      <w:r>
+        <w:rPr>
+          <w:rStyle w:val="CodeinText"/>
+        </w:rPr>
+        <w:t>ICache</w:t>
+      </w:r>
+      <w:r>
+        <w:t xml:space="preserve">, but it has no idea about the ASP.NET cache.  The controller accepts the cache instance in the constructor </w:t>
+      </w:r>
+      <w:r>
+        <w:rPr>
+          <w:b/>
+        </w:rPr>
+        <w:t>(1)</w:t>
+      </w:r>
+      <w:r>
+        <w:t>.</w:t>
+      </w:r>
+    </w:p>
+    <w:p>
+      <w:pPr>
         <w:pStyle w:val="CodeListingCaption"/>
       </w:pPr>
       <w:r>
@@ -3399,6 +3551,7 @@
         <w:pStyle w:val="Code"/>
       </w:pPr>
       <w:r>
+        <w:lastRenderedPageBreak/>
         <w:t>{</w:t>
       </w:r>
     </w:p>
@@ -3487,7 +3640,7 @@
                     </pic:cNvPicPr>
                   </pic:nvPicPr>
                   <pic:blipFill>
-                    <a:blip r:embed="rId17"/>
+                    <a:blip r:embed="rId17" cstate="print"/>
                     <a:srcRect/>
                     <a:stretch>
                       <a:fillRect/>
@@ -3734,6 +3887,7 @@
         <w:rPr>
           <w:noProof/>
         </w:rPr>
+        <w:lastRenderedPageBreak/>
         <w:drawing>
           <wp:inline distT="0" distB="0" distL="0" distR="0">
             <wp:extent cx="4762500" cy="3504565"/>
@@ -3752,7 +3906,7 @@
                     </pic:cNvPicPr>
                   </pic:nvPicPr>
                   <pic:blipFill>
-                    <a:blip r:embed="rId18"/>
+                    <a:blip r:embed="rId18" cstate="print"/>
                     <a:srcRect/>
                     <a:stretch>
                       <a:fillRect/>
@@ -3816,20 +3970,20 @@
       <w:pPr>
         <w:pStyle w:val="Head2"/>
       </w:pPr>
-      <w:bookmarkStart w:id="43" w:name="_Toc225334480"/>
-      <w:bookmarkStart w:id="44" w:name="_Toc226367925"/>
-      <w:bookmarkStart w:id="45" w:name="_Toc232863474"/>
-      <w:bookmarkStart w:id="46" w:name="_Toc232903633"/>
+      <w:bookmarkStart w:id="51" w:name="_Toc225334480"/>
+      <w:bookmarkStart w:id="52" w:name="_Toc226367925"/>
+      <w:bookmarkStart w:id="53" w:name="_Toc232863474"/>
+      <w:bookmarkStart w:id="54" w:name="_Toc232903633"/>
       <w:r>
         <w:t>7</w:t>
       </w:r>
       <w:r>
         <w:t>.2.2 Session state</w:t>
       </w:r>
-      <w:bookmarkEnd w:id="43"/>
-      <w:bookmarkEnd w:id="44"/>
-      <w:bookmarkEnd w:id="45"/>
-      <w:bookmarkEnd w:id="46"/>
+      <w:bookmarkEnd w:id="51"/>
+      <w:bookmarkEnd w:id="52"/>
+      <w:bookmarkEnd w:id="53"/>
+      <w:bookmarkEnd w:id="54"/>
       <w:r>
         <w:fldChar w:fldCharType="begin"/>
       </w:r>
@@ -3974,8 +4128,10 @@
       <w:pPr>
         <w:pStyle w:val="CodeListingCaption"/>
       </w:pPr>
-      <w:commentRangeStart w:id="47"/>
-      <w:r>
+      <w:commentRangeStart w:id="55"/>
+      <w:commentRangeStart w:id="56"/>
+      <w:r>
+        <w:lastRenderedPageBreak/>
         <w:t xml:space="preserve">Listing </w:t>
       </w:r>
       <w:r>
@@ -3993,7 +4149,7 @@
       <w:r>
         <w:t xml:space="preserve"> </w:t>
       </w:r>
-      <w:commentRangeEnd w:id="47"/>
+      <w:commentRangeEnd w:id="55"/>
       <w:r>
         <w:rPr>
           <w:rStyle w:val="CommentReference"/>
@@ -4002,7 +4158,17 @@
           <w:vanish/>
           <w:color w:val="000000"/>
         </w:rPr>
-        <w:commentReference w:id="47"/>
+        <w:commentReference w:id="55"/>
+      </w:r>
+      <w:commentRangeEnd w:id="56"/>
+      <w:r>
+        <w:rPr>
+          <w:rStyle w:val="CommentReference"/>
+          <w:rFonts w:ascii="Times New Roman" w:hAnsi="Times New Roman"/>
+          <w:b w:val="0"/>
+          <w:color w:val="000000"/>
+        </w:rPr>
+        <w:commentReference w:id="56"/>
       </w:r>
     </w:p>
     <w:p>
@@ -4050,6 +4216,9 @@
       <w:r>
         <w:t xml:space="preserve">        Session.Add(key, new Cart());</w:t>
       </w:r>
+      <w:r>
+        <w:t xml:space="preserve">    #1</w:t>
+      </w:r>
     </w:p>
     <w:p>
       <w:pPr>
@@ -4063,6 +4232,9 @@
       <w:r>
         <w:t xml:space="preserve">    var cart = (Cart) Session[key];</w:t>
       </w:r>
+      <w:r>
+        <w:t xml:space="preserve">            #1</w:t>
+      </w:r>
     </w:p>
     <w:p>
       <w:pPr>
@@ -4087,6 +4259,23 @@
     </w:p>
     <w:p>
       <w:pPr>
+        <w:pStyle w:val="Body"/>
+      </w:pPr>
+      <w:r>
+        <w:t xml:space="preserve">Just like previous versions of Active Server Pages (ASP), you can access the session directly via a property reference </w:t>
+      </w:r>
+      <w:r>
+        <w:rPr>
+          <w:b/>
+        </w:rPr>
+        <w:t>(1)</w:t>
+      </w:r>
+      <w:r>
+        <w:t>.  This programming experience goes all the way back to ASP 1.0 and has been carried through ASP.NET and ASP.NET MVC.</w:t>
+      </w:r>
+    </w:p>
+    <w:p>
+      <w:pPr>
         <w:pStyle w:val="CodeListingCaption"/>
       </w:pPr>
       <w:r>
@@ -4440,20 +4629,20 @@
       <w:pPr>
         <w:pStyle w:val="Head2"/>
       </w:pPr>
-      <w:bookmarkStart w:id="48" w:name="_Toc225334481"/>
-      <w:bookmarkStart w:id="49" w:name="_Toc226367926"/>
-      <w:bookmarkStart w:id="50" w:name="_Toc232863475"/>
-      <w:bookmarkStart w:id="51" w:name="_Toc232903634"/>
+      <w:bookmarkStart w:id="57" w:name="_Toc225334481"/>
+      <w:bookmarkStart w:id="58" w:name="_Toc226367926"/>
+      <w:bookmarkStart w:id="59" w:name="_Toc232863475"/>
+      <w:bookmarkStart w:id="60" w:name="_Toc232903634"/>
       <w:r>
         <w:t>7</w:t>
       </w:r>
       <w:r>
         <w:t>.2.3 Cookies</w:t>
       </w:r>
-      <w:bookmarkEnd w:id="48"/>
-      <w:bookmarkEnd w:id="49"/>
-      <w:bookmarkEnd w:id="50"/>
-      <w:bookmarkEnd w:id="51"/>
+      <w:bookmarkEnd w:id="57"/>
+      <w:bookmarkEnd w:id="58"/>
+      <w:bookmarkEnd w:id="59"/>
+      <w:bookmarkEnd w:id="60"/>
       <w:r>
         <w:fldChar w:fldCharType="begin"/>
       </w:r>
@@ -4669,20 +4858,20 @@
       <w:pPr>
         <w:pStyle w:val="Head2"/>
       </w:pPr>
-      <w:bookmarkStart w:id="52" w:name="_Toc225334482"/>
-      <w:bookmarkStart w:id="53" w:name="_Toc226367927"/>
-      <w:bookmarkStart w:id="54" w:name="_Toc232863476"/>
-      <w:bookmarkStart w:id="55" w:name="_Toc232903635"/>
+      <w:bookmarkStart w:id="61" w:name="_Toc225334482"/>
+      <w:bookmarkStart w:id="62" w:name="_Toc226367927"/>
+      <w:bookmarkStart w:id="63" w:name="_Toc232863476"/>
+      <w:bookmarkStart w:id="64" w:name="_Toc232903635"/>
       <w:r>
         <w:t>7</w:t>
       </w:r>
       <w:r>
         <w:t>.2.4 Request storage</w:t>
       </w:r>
-      <w:bookmarkEnd w:id="52"/>
-      <w:bookmarkEnd w:id="53"/>
-      <w:bookmarkEnd w:id="54"/>
-      <w:bookmarkEnd w:id="55"/>
+      <w:bookmarkEnd w:id="61"/>
+      <w:bookmarkEnd w:id="62"/>
+      <w:bookmarkEnd w:id="63"/>
+      <w:bookmarkEnd w:id="64"/>
       <w:r>
         <w:fldChar w:fldCharType="begin"/>
       </w:r>
@@ -4821,24 +5010,39 @@
       <w:r>
         <w:t xml:space="preserve">. </w:t>
       </w:r>
-      <w:commentRangeStart w:id="56"/>
+      <w:commentRangeStart w:id="65"/>
+      <w:commentRangeStart w:id="66"/>
       <w:r>
         <w:t>There is</w:t>
       </w:r>
       <w:r>
-        <w:t xml:space="preserve"> an example of this in chapter 2</w:t>
+        <w:t xml:space="preserve"> an example of this in </w:t>
+      </w:r>
+      <w:r>
+        <w:t>C</w:t>
+      </w:r>
+      <w:r>
+        <w:t>hapter 2</w:t>
       </w:r>
       <w:r>
         <w:t>3.</w:t>
       </w:r>
-      <w:commentRangeEnd w:id="56"/>
+      <w:commentRangeEnd w:id="65"/>
       <w:r>
         <w:rPr>
           <w:rStyle w:val="CommentReference"/>
           <w:rFonts w:ascii="Times New Roman" w:hAnsi="Times New Roman"/>
           <w:vanish/>
         </w:rPr>
-        <w:commentReference w:id="56"/>
+        <w:commentReference w:id="65"/>
+      </w:r>
+      <w:commentRangeEnd w:id="66"/>
+      <w:r>
+        <w:rPr>
+          <w:rStyle w:val="CommentReference"/>
+          <w:rFonts w:ascii="Times New Roman" w:hAnsi="Times New Roman"/>
+        </w:rPr>
+        <w:commentReference w:id="66"/>
       </w:r>
     </w:p>
     <w:p>
@@ -4920,6 +5124,7 @@
         <w:pStyle w:val="Body"/>
       </w:pPr>
       <w:r>
+        <w:lastRenderedPageBreak/>
         <w:tab/>
         <w:t>We have examined each of the ways of storing and retrieving data in ASP.NET and how they work with MVC. Next, we'll investigate the tracing and debugging experience.</w:t>
       </w:r>
@@ -4928,10 +5133,10 @@
       <w:pPr>
         <w:pStyle w:val="Head1"/>
       </w:pPr>
-      <w:bookmarkStart w:id="57" w:name="_Toc225334483"/>
-      <w:bookmarkStart w:id="58" w:name="_Toc226367928"/>
-      <w:bookmarkStart w:id="59" w:name="_Toc232863477"/>
-      <w:bookmarkStart w:id="60" w:name="_Toc232903636"/>
+      <w:bookmarkStart w:id="67" w:name="_Toc225334483"/>
+      <w:bookmarkStart w:id="68" w:name="_Toc226367928"/>
+      <w:bookmarkStart w:id="69" w:name="_Toc232863477"/>
+      <w:bookmarkStart w:id="70" w:name="_Toc232903636"/>
       <w:r>
         <w:t>7</w:t>
       </w:r>
@@ -4956,10 +5161,10 @@
       <w:r>
         <w:t xml:space="preserve"> and debugging</w:t>
       </w:r>
-      <w:bookmarkEnd w:id="57"/>
-      <w:bookmarkEnd w:id="58"/>
-      <w:bookmarkEnd w:id="59"/>
-      <w:bookmarkEnd w:id="60"/>
+      <w:bookmarkEnd w:id="67"/>
+      <w:bookmarkEnd w:id="68"/>
+      <w:bookmarkEnd w:id="69"/>
+      <w:bookmarkEnd w:id="70"/>
       <w:r>
         <w:fldChar w:fldCharType="begin"/>
       </w:r>
@@ -5110,15 +5315,16 @@
       <w:pPr>
         <w:pStyle w:val="Figure"/>
       </w:pPr>
-      <w:commentRangeStart w:id="61"/>
+      <w:commentRangeStart w:id="71"/>
+      <w:commentRangeStart w:id="72"/>
       <w:r>
         <w:rPr>
           <w:noProof/>
         </w:rPr>
         <w:drawing>
           <wp:inline distT="0" distB="0" distL="0" distR="0">
-            <wp:extent cx="5935980" cy="2611120"/>
-            <wp:effectExtent l="19050" t="0" r="7620" b="0"/>
+            <wp:extent cx="4781550" cy="2103309"/>
+            <wp:effectExtent l="19050" t="0" r="0" b="0"/>
             <wp:docPr id="8" name="Picture 8"/>
             <wp:cNvGraphicFramePr>
               <a:graphicFrameLocks xmlns:a="http://schemas.openxmlformats.org/drawingml/2006/main" noChangeAspect="1"/>
@@ -5133,7 +5339,7 @@
                     </pic:cNvPicPr>
                   </pic:nvPicPr>
                   <pic:blipFill>
-                    <a:blip r:embed="rId20"/>
+                    <a:blip r:embed="rId20" cstate="print"/>
                     <a:srcRect/>
                     <a:stretch>
                       <a:fillRect/>
@@ -5142,7 +5348,7 @@
                   <pic:spPr bwMode="auto">
                     <a:xfrm>
                       <a:off x="0" y="0"/>
-                      <a:ext cx="5935980" cy="2611120"/>
+                      <a:ext cx="4778483" cy="2101960"/>
                     </a:xfrm>
                     <a:prstGeom prst="rect">
                       <a:avLst/>
@@ -5161,13 +5367,20 @@
           </wp:inline>
         </w:drawing>
       </w:r>
-      <w:commentRangeEnd w:id="61"/>
+      <w:commentRangeEnd w:id="71"/>
       <w:r>
         <w:rPr>
           <w:rStyle w:val="CommentReference"/>
           <w:vanish/>
         </w:rPr>
-        <w:commentReference w:id="61"/>
+        <w:commentReference w:id="71"/>
+      </w:r>
+      <w:commentRangeEnd w:id="72"/>
+      <w:r>
+        <w:rPr>
+          <w:rStyle w:val="CommentReference"/>
+        </w:rPr>
+        <w:commentReference w:id="72"/>
       </w:r>
     </w:p>
     <w:p>
@@ -5226,15 +5439,17 @@
       <w:pPr>
         <w:pStyle w:val="Figure"/>
       </w:pPr>
-      <w:commentRangeStart w:id="62"/>
+      <w:commentRangeStart w:id="73"/>
+      <w:commentRangeStart w:id="74"/>
       <w:r>
         <w:rPr>
           <w:noProof/>
         </w:rPr>
+        <w:lastRenderedPageBreak/>
         <w:drawing>
           <wp:inline distT="0" distB="0" distL="0" distR="0">
-            <wp:extent cx="5872480" cy="3409315"/>
-            <wp:effectExtent l="19050" t="0" r="0" b="0"/>
+            <wp:extent cx="4812030" cy="2793662"/>
+            <wp:effectExtent l="19050" t="0" r="7620" b="0"/>
             <wp:docPr id="9" name="Picture 9" descr="figure-8"/>
             <wp:cNvGraphicFramePr>
               <a:graphicFrameLocks xmlns:a="http://schemas.openxmlformats.org/drawingml/2006/main" noChangeAspect="1"/>
@@ -5249,7 +5464,7 @@
                     </pic:cNvPicPr>
                   </pic:nvPicPr>
                   <pic:blipFill>
-                    <a:blip r:embed="rId21"/>
+                    <a:blip r:embed="rId21" cstate="print"/>
                     <a:srcRect/>
                     <a:stretch>
                       <a:fillRect/>
@@ -5258,7 +5473,7 @@
                   <pic:spPr bwMode="auto">
                     <a:xfrm>
                       <a:off x="0" y="0"/>
-                      <a:ext cx="5872480" cy="3409315"/>
+                      <a:ext cx="4816515" cy="2796266"/>
                     </a:xfrm>
                     <a:prstGeom prst="rect">
                       <a:avLst/>
@@ -5277,13 +5492,20 @@
           </wp:inline>
         </w:drawing>
       </w:r>
-      <w:commentRangeEnd w:id="62"/>
+      <w:commentRangeEnd w:id="73"/>
       <w:r>
         <w:rPr>
           <w:rStyle w:val="CommentReference"/>
           <w:vanish/>
         </w:rPr>
-        <w:commentReference w:id="62"/>
+        <w:commentReference w:id="73"/>
+      </w:r>
+      <w:commentRangeEnd w:id="74"/>
+      <w:r>
+        <w:rPr>
+          <w:rStyle w:val="CommentReference"/>
+        </w:rPr>
+        <w:commentReference w:id="74"/>
       </w:r>
     </w:p>
     <w:p>
@@ -5327,20 +5549,20 @@
       <w:pPr>
         <w:pStyle w:val="Head2"/>
       </w:pPr>
-      <w:bookmarkStart w:id="63" w:name="_Toc225334484"/>
-      <w:bookmarkStart w:id="64" w:name="_Toc226367929"/>
-      <w:bookmarkStart w:id="65" w:name="_Toc232863478"/>
-      <w:bookmarkStart w:id="66" w:name="_Toc232903637"/>
+      <w:bookmarkStart w:id="75" w:name="_Toc225334484"/>
+      <w:bookmarkStart w:id="76" w:name="_Toc226367929"/>
+      <w:bookmarkStart w:id="77" w:name="_Toc232863478"/>
+      <w:bookmarkStart w:id="78" w:name="_Toc232903637"/>
       <w:r>
         <w:t>7</w:t>
       </w:r>
       <w:r>
         <w:t>.3.1 TraceContext</w:t>
       </w:r>
-      <w:bookmarkEnd w:id="63"/>
-      <w:bookmarkEnd w:id="64"/>
-      <w:bookmarkEnd w:id="65"/>
-      <w:bookmarkEnd w:id="66"/>
+      <w:bookmarkEnd w:id="75"/>
+      <w:bookmarkEnd w:id="76"/>
+      <w:bookmarkEnd w:id="77"/>
+      <w:bookmarkEnd w:id="78"/>
     </w:p>
     <w:p>
       <w:pPr>
@@ -5450,18 +5672,8 @@
       <w:r>
         <w:t xml:space="preserve">).  Instead, you can </w:t>
       </w:r>
-      <w:commentRangeStart w:id="67"/>
-      <w:r>
-        <w:t>leverage</w:t>
-      </w:r>
-      <w:commentRangeEnd w:id="67"/>
-      <w:r>
-        <w:rPr>
-          <w:rStyle w:val="CommentReference"/>
-          <w:rFonts w:ascii="Times New Roman" w:hAnsi="Times New Roman"/>
-          <w:vanish/>
-        </w:rPr>
-        <w:commentReference w:id="67"/>
+      <w:r>
+        <w:t>use</w:t>
       </w:r>
       <w:r>
         <w:t xml:space="preserve"> </w:t>
@@ -5583,20 +5795,21 @@
       <w:pPr>
         <w:pStyle w:val="Head2"/>
       </w:pPr>
-      <w:bookmarkStart w:id="68" w:name="_Toc225334485"/>
-      <w:bookmarkStart w:id="69" w:name="_Toc226367930"/>
-      <w:bookmarkStart w:id="70" w:name="_Toc232863479"/>
-      <w:bookmarkStart w:id="71" w:name="_Toc232903638"/>
-      <w:r>
+      <w:bookmarkStart w:id="79" w:name="_Toc225334485"/>
+      <w:bookmarkStart w:id="80" w:name="_Toc226367930"/>
+      <w:bookmarkStart w:id="81" w:name="_Toc232863479"/>
+      <w:bookmarkStart w:id="82" w:name="_Toc232903638"/>
+      <w:r>
+        <w:lastRenderedPageBreak/>
         <w:t>7</w:t>
       </w:r>
       <w:r>
         <w:t>.3.2 Health monitoring</w:t>
       </w:r>
-      <w:bookmarkEnd w:id="68"/>
-      <w:bookmarkEnd w:id="69"/>
-      <w:bookmarkEnd w:id="70"/>
-      <w:bookmarkEnd w:id="71"/>
+      <w:bookmarkEnd w:id="79"/>
+      <w:bookmarkEnd w:id="80"/>
+      <w:bookmarkEnd w:id="81"/>
+      <w:bookmarkEnd w:id="82"/>
       <w:r>
         <w:fldChar w:fldCharType="begin"/>
       </w:r>
@@ -5661,10 +5874,10 @@
       <w:pPr>
         <w:pStyle w:val="Head1"/>
       </w:pPr>
-      <w:bookmarkStart w:id="72" w:name="_Toc225334486"/>
-      <w:bookmarkStart w:id="73" w:name="_Toc226367931"/>
-      <w:bookmarkStart w:id="74" w:name="_Toc232863480"/>
-      <w:bookmarkStart w:id="75" w:name="_Toc232903639"/>
+      <w:bookmarkStart w:id="83" w:name="_Toc225334486"/>
+      <w:bookmarkStart w:id="84" w:name="_Toc226367931"/>
+      <w:bookmarkStart w:id="85" w:name="_Toc232863480"/>
+      <w:bookmarkStart w:id="86" w:name="_Toc232903639"/>
       <w:r>
         <w:t>7</w:t>
       </w:r>
@@ -5689,10 +5902,10 @@
       <w:r>
         <w:t xml:space="preserve"> and localization</w:t>
       </w:r>
-      <w:bookmarkEnd w:id="72"/>
-      <w:bookmarkEnd w:id="73"/>
-      <w:bookmarkEnd w:id="74"/>
-      <w:bookmarkEnd w:id="75"/>
+      <w:bookmarkEnd w:id="83"/>
+      <w:bookmarkEnd w:id="84"/>
+      <w:bookmarkEnd w:id="85"/>
+      <w:bookmarkEnd w:id="86"/>
       <w:r>
         <w:fldChar w:fldCharType="begin"/>
       </w:r>
@@ -5729,20 +5942,20 @@
       <w:pPr>
         <w:pStyle w:val="Head2"/>
       </w:pPr>
-      <w:bookmarkStart w:id="76" w:name="_Toc225334487"/>
-      <w:bookmarkStart w:id="77" w:name="_Toc226367932"/>
-      <w:bookmarkStart w:id="78" w:name="_Toc232863481"/>
-      <w:bookmarkStart w:id="79" w:name="_Toc232903640"/>
+      <w:bookmarkStart w:id="87" w:name="_Toc225334487"/>
+      <w:bookmarkStart w:id="88" w:name="_Toc226367932"/>
+      <w:bookmarkStart w:id="89" w:name="_Toc232863481"/>
+      <w:bookmarkStart w:id="90" w:name="_Toc232903640"/>
       <w:r>
         <w:t>7</w:t>
       </w:r>
       <w:r>
         <w:t>.4.1 Leveraging ASP.NET personalization</w:t>
       </w:r>
-      <w:bookmarkEnd w:id="76"/>
-      <w:bookmarkEnd w:id="77"/>
-      <w:bookmarkEnd w:id="78"/>
-      <w:bookmarkEnd w:id="79"/>
+      <w:bookmarkEnd w:id="87"/>
+      <w:bookmarkEnd w:id="88"/>
+      <w:bookmarkEnd w:id="89"/>
+      <w:bookmarkEnd w:id="90"/>
     </w:p>
     <w:p>
       <w:pPr>
@@ -5945,7 +6158,11 @@
         <w:t>ViewData</w:t>
       </w:r>
       <w:r>
-        <w:t xml:space="preserve">, we can choose between explicitly adding each property into </w:t>
+        <w:t xml:space="preserve">, we can choose between explicitly </w:t>
+      </w:r>
+      <w:r>
+        <w:lastRenderedPageBreak/>
+        <w:t xml:space="preserve">adding each property into </w:t>
       </w:r>
       <w:r>
         <w:rPr>
@@ -5979,7 +6196,8 @@
       <w:pPr>
         <w:pStyle w:val="CodeListingCaption"/>
       </w:pPr>
-      <w:commentRangeStart w:id="80"/>
+      <w:commentRangeStart w:id="91"/>
+      <w:commentRangeStart w:id="92"/>
       <w:r>
         <w:t xml:space="preserve">Listing </w:t>
       </w:r>
@@ -5989,7 +6207,7 @@
       <w:r>
         <w:t>.10 Passing the profile dictionary to the view</w:t>
       </w:r>
-      <w:commentRangeEnd w:id="80"/>
+      <w:commentRangeEnd w:id="91"/>
       <w:r>
         <w:rPr>
           <w:rStyle w:val="CommentReference"/>
@@ -5998,7 +6216,17 @@
           <w:vanish/>
           <w:color w:val="000000"/>
         </w:rPr>
-        <w:commentReference w:id="80"/>
+        <w:commentReference w:id="91"/>
+      </w:r>
+      <w:commentRangeEnd w:id="92"/>
+      <w:r>
+        <w:rPr>
+          <w:rStyle w:val="CommentReference"/>
+          <w:rFonts w:ascii="Times New Roman" w:hAnsi="Times New Roman"/>
+          <w:b w:val="0"/>
+          <w:color w:val="000000"/>
+        </w:rPr>
+        <w:commentReference w:id="92"/>
       </w:r>
     </w:p>
     <w:p>
@@ -6288,20 +6516,20 @@
       <w:pPr>
         <w:pStyle w:val="Head2"/>
       </w:pPr>
-      <w:bookmarkStart w:id="81" w:name="_Toc225334488"/>
-      <w:bookmarkStart w:id="82" w:name="_Toc226367933"/>
-      <w:bookmarkStart w:id="83" w:name="_Toc232863482"/>
-      <w:bookmarkStart w:id="84" w:name="_Toc232903641"/>
+      <w:bookmarkStart w:id="93" w:name="_Toc225334488"/>
+      <w:bookmarkStart w:id="94" w:name="_Toc226367933"/>
+      <w:bookmarkStart w:id="95" w:name="_Toc232863482"/>
+      <w:bookmarkStart w:id="96" w:name="_Toc232903641"/>
       <w:r>
         <w:t>7</w:t>
       </w:r>
       <w:r>
         <w:t>.4.2 Leveraging ASP.NET localization</w:t>
       </w:r>
-      <w:bookmarkEnd w:id="81"/>
-      <w:bookmarkEnd w:id="82"/>
-      <w:bookmarkEnd w:id="83"/>
-      <w:bookmarkEnd w:id="84"/>
+      <w:bookmarkEnd w:id="93"/>
+      <w:bookmarkEnd w:id="94"/>
+      <w:bookmarkEnd w:id="95"/>
+      <w:bookmarkEnd w:id="96"/>
     </w:p>
     <w:p>
       <w:pPr>
@@ -6351,6 +6579,7 @@
         <w:pStyle w:val="Body"/>
       </w:pPr>
       <w:r>
+        <w:lastRenderedPageBreak/>
         <w:t>In .NET, there is the concept of global and local resources. Global resources are pieces of data that your entire site might need, such as the title of the site, whereas local resources refer to the content specific to one page of your site. In ASP.NET MVC, this means that your views will be able to reference local resources, but your controllers will have access only to global resources.</w:t>
       </w:r>
     </w:p>
@@ -6432,7 +6661,7 @@
                     </pic:cNvPicPr>
                   </pic:nvPicPr>
                   <pic:blipFill>
-                    <a:blip r:embed="rId23"/>
+                    <a:blip r:embed="rId23" cstate="print"/>
                     <a:srcRect/>
                     <a:stretch>
                       <a:fillRect/>
@@ -6493,14 +6722,16 @@
       <w:pPr>
         <w:pStyle w:val="Figure"/>
       </w:pPr>
-      <w:commentRangeStart w:id="85"/>
+      <w:commentRangeStart w:id="97"/>
+      <w:commentRangeStart w:id="98"/>
       <w:r>
         <w:rPr>
           <w:noProof/>
         </w:rPr>
+        <w:lastRenderedPageBreak/>
         <w:drawing>
           <wp:inline distT="0" distB="0" distL="0" distR="0">
-            <wp:extent cx="5930265" cy="1178560"/>
+            <wp:extent cx="4789170" cy="951783"/>
             <wp:effectExtent l="19050" t="0" r="0" b="0"/>
             <wp:docPr id="11" name="Picture 11" descr="figure8_10"/>
             <wp:cNvGraphicFramePr>
@@ -6516,7 +6747,7 @@
                     </pic:cNvPicPr>
                   </pic:nvPicPr>
                   <pic:blipFill>
-                    <a:blip r:embed="rId24"/>
+                    <a:blip r:embed="rId24" cstate="print"/>
                     <a:srcRect/>
                     <a:stretch>
                       <a:fillRect/>
@@ -6525,7 +6756,7 @@
                   <pic:spPr bwMode="auto">
                     <a:xfrm>
                       <a:off x="0" y="0"/>
-                      <a:ext cx="5930265" cy="1178560"/>
+                      <a:ext cx="4787632" cy="951477"/>
                     </a:xfrm>
                     <a:prstGeom prst="rect">
                       <a:avLst/>
@@ -6544,13 +6775,20 @@
           </wp:inline>
         </w:drawing>
       </w:r>
-      <w:commentRangeEnd w:id="85"/>
+      <w:commentRangeEnd w:id="97"/>
       <w:r>
         <w:rPr>
           <w:rStyle w:val="CommentReference"/>
           <w:vanish/>
         </w:rPr>
-        <w:commentReference w:id="85"/>
+        <w:commentReference w:id="97"/>
+      </w:r>
+      <w:commentRangeEnd w:id="98"/>
+      <w:r>
+        <w:rPr>
+          <w:rStyle w:val="CommentReference"/>
+        </w:rPr>
+        <w:commentReference w:id="98"/>
       </w:r>
     </w:p>
     <w:p>
@@ -6935,14 +7173,16 @@
       <w:pPr>
         <w:pStyle w:val="Figure"/>
       </w:pPr>
-      <w:commentRangeStart w:id="86"/>
+      <w:commentRangeStart w:id="99"/>
+      <w:commentRangeStart w:id="100"/>
       <w:r>
         <w:rPr>
           <w:noProof/>
         </w:rPr>
+        <w:lastRenderedPageBreak/>
         <w:drawing>
           <wp:inline distT="0" distB="0" distL="0" distR="0">
-            <wp:extent cx="5951220" cy="1278890"/>
+            <wp:extent cx="4347210" cy="934195"/>
             <wp:effectExtent l="19050" t="0" r="0" b="0"/>
             <wp:docPr id="12" name="Picture 12" descr="figure8_11"/>
             <wp:cNvGraphicFramePr>
@@ -6958,7 +7198,7 @@
                     </pic:cNvPicPr>
                   </pic:nvPicPr>
                   <pic:blipFill>
-                    <a:blip r:embed="rId25"/>
+                    <a:blip r:embed="rId25" cstate="print"/>
                     <a:srcRect/>
                     <a:stretch>
                       <a:fillRect/>
@@ -6967,7 +7207,7 @@
                   <pic:spPr bwMode="auto">
                     <a:xfrm>
                       <a:off x="0" y="0"/>
-                      <a:ext cx="5951220" cy="1278890"/>
+                      <a:ext cx="4349995" cy="934793"/>
                     </a:xfrm>
                     <a:prstGeom prst="rect">
                       <a:avLst/>
@@ -6986,13 +7226,20 @@
           </wp:inline>
         </w:drawing>
       </w:r>
-      <w:commentRangeEnd w:id="86"/>
+      <w:commentRangeEnd w:id="99"/>
       <w:r>
         <w:rPr>
           <w:rStyle w:val="CommentReference"/>
           <w:vanish/>
         </w:rPr>
-        <w:commentReference w:id="86"/>
+        <w:commentReference w:id="99"/>
+      </w:r>
+      <w:commentRangeEnd w:id="100"/>
+      <w:r>
+        <w:rPr>
+          <w:rStyle w:val="CommentReference"/>
+        </w:rPr>
+        <w:commentReference w:id="100"/>
       </w:r>
     </w:p>
     <w:p>
@@ -7040,7 +7287,7 @@
                     </pic:cNvPicPr>
                   </pic:nvPicPr>
                   <pic:blipFill>
-                    <a:blip r:embed="rId26"/>
+                    <a:blip r:embed="rId26" cstate="print"/>
                     <a:srcRect/>
                     <a:stretch>
                       <a:fillRect/>
@@ -7130,15 +7377,17 @@
       <w:pPr>
         <w:pStyle w:val="Figure"/>
       </w:pPr>
-      <w:commentRangeStart w:id="87"/>
+      <w:commentRangeStart w:id="101"/>
+      <w:commentRangeStart w:id="102"/>
       <w:r>
         <w:rPr>
           <w:noProof/>
         </w:rPr>
+        <w:lastRenderedPageBreak/>
         <w:drawing>
           <wp:inline distT="0" distB="0" distL="0" distR="0">
-            <wp:extent cx="5941060" cy="2949575"/>
-            <wp:effectExtent l="19050" t="0" r="2540" b="0"/>
+            <wp:extent cx="4804410" cy="2385259"/>
+            <wp:effectExtent l="19050" t="0" r="0" b="0"/>
             <wp:docPr id="14" name="Picture 14"/>
             <wp:cNvGraphicFramePr>
               <a:graphicFrameLocks xmlns:a="http://schemas.openxmlformats.org/drawingml/2006/main" noChangeAspect="1"/>
@@ -7153,7 +7402,7 @@
                     </pic:cNvPicPr>
                   </pic:nvPicPr>
                   <pic:blipFill>
-                    <a:blip r:embed="rId27"/>
+                    <a:blip r:embed="rId27" cstate="print"/>
                     <a:srcRect/>
                     <a:stretch>
                       <a:fillRect/>
@@ -7162,7 +7411,7 @@
                   <pic:spPr bwMode="auto">
                     <a:xfrm>
                       <a:off x="0" y="0"/>
-                      <a:ext cx="5941060" cy="2949575"/>
+                      <a:ext cx="4805445" cy="2385773"/>
                     </a:xfrm>
                     <a:prstGeom prst="rect">
                       <a:avLst/>
@@ -7181,13 +7430,20 @@
           </wp:inline>
         </w:drawing>
       </w:r>
-      <w:commentRangeEnd w:id="87"/>
+      <w:commentRangeEnd w:id="101"/>
       <w:r>
         <w:rPr>
           <w:rStyle w:val="CommentReference"/>
           <w:vanish/>
         </w:rPr>
-        <w:commentReference w:id="87"/>
+        <w:commentReference w:id="101"/>
+      </w:r>
+      <w:commentRangeEnd w:id="102"/>
+      <w:r>
+        <w:rPr>
+          <w:rStyle w:val="CommentReference"/>
+        </w:rPr>
+        <w:commentReference w:id="102"/>
       </w:r>
     </w:p>
     <w:p>
@@ -7369,7 +7625,7 @@
       <w:pPr>
         <w:pStyle w:val="CodeListingCaption"/>
       </w:pPr>
-      <w:commentRangeStart w:id="88"/>
+      <w:commentRangeStart w:id="103"/>
       <w:r>
         <w:t xml:space="preserve">Listing </w:t>
       </w:r>
@@ -7397,7 +7653,7 @@
       <w:r>
         <w:t xml:space="preserve"> from the browser</w:t>
       </w:r>
-      <w:commentRangeEnd w:id="88"/>
+      <w:commentRangeEnd w:id="103"/>
       <w:r>
         <w:rPr>
           <w:rStyle w:val="CommentReference"/>
@@ -7406,7 +7662,7 @@
           <w:vanish/>
           <w:color w:val="000000"/>
         </w:rPr>
-        <w:commentReference w:id="88"/>
+        <w:commentReference w:id="103"/>
       </w:r>
     </w:p>
     <w:p>
@@ -7456,12 +7712,21 @@
     </w:p>
     <w:p>
       <w:pPr>
+        <w:pStyle w:val="Body"/>
+      </w:pPr>
+      <w:r>
+        <w:t>By enabling the culture setting, ASP.NET can apply globalization when the application runs.</w:t>
+      </w:r>
+    </w:p>
+    <w:p>
+      <w:pPr>
         <w:pStyle w:val="Figure"/>
       </w:pPr>
       <w:r>
         <w:rPr>
           <w:noProof/>
         </w:rPr>
+        <w:lastRenderedPageBreak/>
         <w:drawing>
           <wp:inline distT="0" distB="0" distL="0" distR="0">
             <wp:extent cx="3589020" cy="3277235"/>
@@ -7480,7 +7745,7 @@
                     </pic:cNvPicPr>
                   </pic:nvPicPr>
                   <pic:blipFill>
-                    <a:blip r:embed="rId28"/>
+                    <a:blip r:embed="rId28" cstate="print"/>
                     <a:srcRect/>
                     <a:stretch>
                       <a:fillRect/>
@@ -7550,15 +7815,17 @@
       <w:pPr>
         <w:pStyle w:val="Figure"/>
       </w:pPr>
-      <w:commentRangeStart w:id="89"/>
+      <w:commentRangeStart w:id="104"/>
+      <w:commentRangeStart w:id="105"/>
       <w:r>
         <w:rPr>
           <w:noProof/>
         </w:rPr>
+        <w:lastRenderedPageBreak/>
         <w:drawing>
           <wp:inline distT="0" distB="0" distL="0" distR="0">
-            <wp:extent cx="5941060" cy="2949575"/>
-            <wp:effectExtent l="19050" t="0" r="2540" b="0"/>
+            <wp:extent cx="4819357" cy="2392680"/>
+            <wp:effectExtent l="19050" t="0" r="293" b="0"/>
             <wp:docPr id="16" name="Picture 16"/>
             <wp:cNvGraphicFramePr>
               <a:graphicFrameLocks xmlns:a="http://schemas.openxmlformats.org/drawingml/2006/main" noChangeAspect="1"/>
@@ -7573,7 +7840,7 @@
                     </pic:cNvPicPr>
                   </pic:nvPicPr>
                   <pic:blipFill>
-                    <a:blip r:embed="rId29"/>
+                    <a:blip r:embed="rId29" cstate="print"/>
                     <a:srcRect/>
                     <a:stretch>
                       <a:fillRect/>
@@ -7582,7 +7849,7 @@
                   <pic:spPr bwMode="auto">
                     <a:xfrm>
                       <a:off x="0" y="0"/>
-                      <a:ext cx="5941060" cy="2949575"/>
+                      <a:ext cx="4820395" cy="2393195"/>
                     </a:xfrm>
                     <a:prstGeom prst="rect">
                       <a:avLst/>
@@ -7601,13 +7868,20 @@
           </wp:inline>
         </w:drawing>
       </w:r>
-      <w:commentRangeEnd w:id="89"/>
+      <w:commentRangeEnd w:id="104"/>
       <w:r>
         <w:rPr>
           <w:rStyle w:val="CommentReference"/>
           <w:vanish/>
         </w:rPr>
-        <w:commentReference w:id="89"/>
+        <w:commentReference w:id="104"/>
+      </w:r>
+      <w:commentRangeEnd w:id="105"/>
+      <w:r>
+        <w:rPr>
+          <w:rStyle w:val="CommentReference"/>
+        </w:rPr>
+        <w:commentReference w:id="105"/>
       </w:r>
     </w:p>
     <w:p>
@@ -7690,6 +7964,7 @@
         <w:rPr>
           <w:noProof/>
         </w:rPr>
+        <w:lastRenderedPageBreak/>
         <w:drawing>
           <wp:inline distT="0" distB="0" distL="0" distR="0">
             <wp:extent cx="2606040" cy="3884930"/>
@@ -7708,7 +7983,7 @@
                     </pic:cNvPicPr>
                   </pic:nvPicPr>
                   <pic:blipFill>
-                    <a:blip r:embed="rId30"/>
+                    <a:blip r:embed="rId30" cstate="print"/>
                     <a:srcRect/>
                     <a:stretch>
                       <a:fillRect/>
@@ -7782,6 +8057,14 @@
     </w:p>
     <w:p>
       <w:pPr>
+        <w:pStyle w:val="TypesetterNote"/>
+      </w:pPr>
+      <w:r>
+        <w:t>Do we need to replace these URLs with shortened ones?</w:t>
+      </w:r>
+    </w:p>
+    <w:p>
+      <w:pPr>
         <w:pStyle w:val="Body"/>
       </w:pPr>
       <w:r>
@@ -7811,7 +8094,8 @@
       <w:r>
         <w:t xml:space="preserve">You can find the post online at </w:t>
       </w:r>
-      <w:commentRangeStart w:id="90"/>
+      <w:commentRangeStart w:id="106"/>
+      <w:commentRangeStart w:id="107"/>
       <w:r>
         <w:fldChar w:fldCharType="begin"/>
       </w:r>
@@ -7833,14 +8117,22 @@
       <w:r>
         <w:t xml:space="preserve"> </w:t>
       </w:r>
-      <w:commentRangeEnd w:id="90"/>
+      <w:commentRangeEnd w:id="106"/>
       <w:r>
         <w:rPr>
           <w:rStyle w:val="CommentReference"/>
           <w:rFonts w:ascii="Times New Roman" w:hAnsi="Times New Roman"/>
           <w:vanish/>
         </w:rPr>
-        <w:commentReference w:id="90"/>
+        <w:commentReference w:id="106"/>
+      </w:r>
+      <w:commentRangeEnd w:id="107"/>
+      <w:r>
+        <w:rPr>
+          <w:rStyle w:val="CommentReference"/>
+          <w:rFonts w:ascii="Times New Roman" w:hAnsi="Times New Roman"/>
+        </w:rPr>
+        <w:commentReference w:id="107"/>
       </w:r>
       <w:r>
         <w:t xml:space="preserve">His solution involves deriving from the standard </w:t>
@@ -7867,7 +8159,11 @@
         <w:t xml:space="preserve"> </w:t>
       </w:r>
       <w:r>
-        <w:t xml:space="preserve">This derived class stores the view path in view data for each view, so when the helper methods invoked from the view require a path, it can be taken directly from </w:t>
+        <w:t xml:space="preserve">This derived class stores the view path in view data for each view, so when the helper methods </w:t>
+      </w:r>
+      <w:r>
+        <w:lastRenderedPageBreak/>
+        <w:t xml:space="preserve">invoked from the view require a path, it can be taken directly from </w:t>
       </w:r>
       <w:r>
         <w:rPr>
@@ -7956,20 +8252,20 @@
       <w:pPr>
         <w:pStyle w:val="Head1"/>
       </w:pPr>
-      <w:bookmarkStart w:id="91" w:name="_Toc225334489"/>
-      <w:bookmarkStart w:id="92" w:name="_Toc226367934"/>
-      <w:bookmarkStart w:id="93" w:name="_Toc232863483"/>
-      <w:bookmarkStart w:id="94" w:name="_Toc232903642"/>
+      <w:bookmarkStart w:id="108" w:name="_Toc225334489"/>
+      <w:bookmarkStart w:id="109" w:name="_Toc226367934"/>
+      <w:bookmarkStart w:id="110" w:name="_Toc232863483"/>
+      <w:bookmarkStart w:id="111" w:name="_Toc232903642"/>
       <w:r>
         <w:t>7</w:t>
       </w:r>
       <w:r>
         <w:t xml:space="preserve">.5 Implementing ASP.NET </w:t>
       </w:r>
-      <w:bookmarkEnd w:id="91"/>
-      <w:bookmarkEnd w:id="92"/>
-      <w:bookmarkEnd w:id="93"/>
-      <w:bookmarkEnd w:id="94"/>
+      <w:bookmarkEnd w:id="108"/>
+      <w:bookmarkEnd w:id="109"/>
+      <w:bookmarkEnd w:id="110"/>
+      <w:bookmarkEnd w:id="111"/>
       <w:r>
         <w:t>site maps</w:t>
       </w:r>
@@ -8433,6 +8729,7 @@
         <w:pStyle w:val="Code"/>
       </w:pPr>
       <w:r>
+        <w:lastRenderedPageBreak/>
         <w:t>&lt;/div&gt;</w:t>
       </w:r>
     </w:p>
@@ -8464,15 +8761,16 @@
       <w:pPr>
         <w:pStyle w:val="Figure"/>
       </w:pPr>
-      <w:commentRangeStart w:id="95"/>
+      <w:commentRangeStart w:id="112"/>
+      <w:commentRangeStart w:id="113"/>
       <w:r>
         <w:rPr>
           <w:noProof/>
         </w:rPr>
         <w:drawing>
           <wp:inline distT="0" distB="0" distL="0" distR="0">
-            <wp:extent cx="5941060" cy="2922905"/>
-            <wp:effectExtent l="19050" t="0" r="2540" b="0"/>
+            <wp:extent cx="4785890" cy="2354580"/>
+            <wp:effectExtent l="19050" t="0" r="0" b="0"/>
             <wp:docPr id="18" name="Picture 18"/>
             <wp:cNvGraphicFramePr>
               <a:graphicFrameLocks xmlns:a="http://schemas.openxmlformats.org/drawingml/2006/main" noChangeAspect="1"/>
@@ -8487,7 +8785,7 @@
                     </pic:cNvPicPr>
                   </pic:nvPicPr>
                   <pic:blipFill>
-                    <a:blip r:embed="rId31"/>
+                    <a:blip r:embed="rId31" cstate="print"/>
                     <a:srcRect/>
                     <a:stretch>
                       <a:fillRect/>
@@ -8496,7 +8794,7 @@
                   <pic:spPr bwMode="auto">
                     <a:xfrm>
                       <a:off x="0" y="0"/>
-                      <a:ext cx="5941060" cy="2922905"/>
+                      <a:ext cx="4782823" cy="2353071"/>
                     </a:xfrm>
                     <a:prstGeom prst="rect">
                       <a:avLst/>
@@ -8515,13 +8813,20 @@
           </wp:inline>
         </w:drawing>
       </w:r>
-      <w:commentRangeEnd w:id="95"/>
+      <w:commentRangeEnd w:id="112"/>
       <w:r>
         <w:rPr>
           <w:rStyle w:val="CommentReference"/>
           <w:vanish/>
         </w:rPr>
-        <w:commentReference w:id="95"/>
+        <w:commentReference w:id="112"/>
+      </w:r>
+      <w:commentRangeEnd w:id="113"/>
+      <w:r>
+        <w:rPr>
+          <w:rStyle w:val="CommentReference"/>
+        </w:rPr>
+        <w:commentReference w:id="113"/>
       </w:r>
     </w:p>
     <w:p>
@@ -8666,20 +8971,20 @@
       <w:pPr>
         <w:pStyle w:val="Head1"/>
       </w:pPr>
-      <w:bookmarkStart w:id="96" w:name="_Toc225334490"/>
-      <w:bookmarkStart w:id="97" w:name="_Toc226367935"/>
-      <w:bookmarkStart w:id="98" w:name="_Toc232863484"/>
-      <w:bookmarkStart w:id="99" w:name="_Toc232903643"/>
+      <w:bookmarkStart w:id="114" w:name="_Toc225334490"/>
+      <w:bookmarkStart w:id="115" w:name="_Toc226367935"/>
+      <w:bookmarkStart w:id="116" w:name="_Toc232863484"/>
+      <w:bookmarkStart w:id="117" w:name="_Toc232903643"/>
       <w:r>
         <w:t>7</w:t>
       </w:r>
       <w:r>
         <w:t>.6 Summary</w:t>
       </w:r>
-      <w:bookmarkEnd w:id="96"/>
-      <w:bookmarkEnd w:id="97"/>
-      <w:bookmarkEnd w:id="98"/>
-      <w:bookmarkEnd w:id="99"/>
+      <w:bookmarkEnd w:id="114"/>
+      <w:bookmarkEnd w:id="115"/>
+      <w:bookmarkEnd w:id="116"/>
+      <w:bookmarkEnd w:id="117"/>
     </w:p>
     <w:p>
       <w:pPr>
@@ -8737,7 +9042,11 @@
         <w:t xml:space="preserve"> </w:t>
       </w:r>
       <w:r>
-        <w:t>The section on ASP.NET Caching demonstrated how you can cope with some of the APIs that are not testable out of the box.</w:t>
+        <w:t xml:space="preserve">The </w:t>
+      </w:r>
+      <w:r>
+        <w:lastRenderedPageBreak/>
+        <w:t>section on ASP.NET Caching demonstrated how you can cope with some of the APIs that are not testable out of the box.</w:t>
       </w:r>
     </w:p>
     <w:p>
@@ -8763,39 +9072,66 @@
         <w:t>.</w:t>
       </w:r>
       <w:r>
-        <w:t xml:space="preserve">  </w:t>
-      </w:r>
-      <w:commentRangeStart w:id="100"/>
-      <w:r>
-        <w:t>You can read about it in chapter 12.</w:t>
-      </w:r>
+        <w:t xml:space="preserve">  AJAX has its own chapter, and you can read</w:t>
+      </w:r>
+      <w:commentRangeStart w:id="118"/>
+      <w:commentRangeStart w:id="119"/>
       <w:r>
         <w:t xml:space="preserve"> </w:t>
       </w:r>
-      <w:commentRangeEnd w:id="100"/>
+      <w:r>
+        <w:t>about it in C</w:t>
+      </w:r>
+      <w:r>
+        <w:t>hapter 12.</w:t>
+      </w:r>
+      <w:r>
+        <w:t xml:space="preserve"> </w:t>
+      </w:r>
+      <w:commentRangeEnd w:id="118"/>
       <w:r>
         <w:rPr>
           <w:rStyle w:val="CommentReference"/>
           <w:rFonts w:ascii="Times New Roman" w:hAnsi="Times New Roman"/>
           <w:vanish/>
         </w:rPr>
-        <w:commentReference w:id="100"/>
-      </w:r>
-      <w:commentRangeStart w:id="101"/>
+        <w:commentReference w:id="118"/>
+      </w:r>
+      <w:commentRangeEnd w:id="119"/>
+      <w:r>
+        <w:rPr>
+          <w:rStyle w:val="CommentReference"/>
+          <w:rFonts w:ascii="Times New Roman" w:hAnsi="Times New Roman"/>
+        </w:rPr>
+        <w:commentReference w:id="119"/>
+      </w:r>
+      <w:commentRangeStart w:id="120"/>
+      <w:commentRangeStart w:id="121"/>
       <w:r>
         <w:t>Now, you will move on to part 2 of the book</w:t>
       </w:r>
       <w:r>
+        <w:t xml:space="preserve"> where you will move from the fundamentals into more advanced topics</w:t>
+      </w:r>
+      <w:r>
         <w:t>.</w:t>
       </w:r>
-      <w:commentRangeEnd w:id="101"/>
+      <w:commentRangeEnd w:id="120"/>
       <w:r>
         <w:rPr>
           <w:rStyle w:val="CommentReference"/>
           <w:rFonts w:ascii="Times New Roman" w:hAnsi="Times New Roman"/>
           <w:vanish/>
         </w:rPr>
-        <w:commentReference w:id="101"/>
+        <w:commentReference w:id="120"/>
+      </w:r>
+      <w:commentRangeEnd w:id="121"/>
+      <w:r>
+        <w:rPr>
+          <w:rStyle w:val="CommentReference"/>
+          <w:rFonts w:ascii="Times New Roman" w:hAnsi="Times New Roman"/>
+        </w:rPr>
+        <w:commentReference w:id="121"/>
       </w:r>
     </w:p>
     <w:p>
@@ -8827,7 +9163,7 @@
             <w:numRestart w:val="eachSect"/>
           </w:footnotePr>
           <w:pgSz w:w="10627" w:h="13320" w:code="13"/>
-          <w:pgMar w:top="1800" w:right="1080" w:bottom="1080" w:left="1987" w:gutter="0"/>
+          <w:pgMar w:top="1800" w:right="1080" w:bottom="1080" w:left="1987" w:header="720" w:footer="720" w:gutter="0"/>
           <w:pgNumType w:start="1" w:chapSep="period"/>
           <w:cols w:space="0"/>
           <w:noEndnote/>
@@ -8875,9 +9211,9 @@
           </w:footnotePr>
           <w:type w:val="continuous"/>
           <w:pgSz w:w="10627" w:h="13320" w:code="13"/>
-          <w:pgMar w:top="1800" w:right="1080" w:bottom="1080" w:left="1987" w:gutter="0"/>
+          <w:pgMar w:top="1800" w:right="1080" w:bottom="1080" w:left="1987" w:header="720" w:footer="720" w:gutter="0"/>
           <w:pgNumType w:start="1" w:chapSep="period"/>
-          <w:cols w:num="2"/>
+          <w:cols w:num="2" w:space="720"/>
           <w:noEndnote/>
         </w:sectPr>
       </w:pPr>
@@ -8891,6 +9227,7 @@
         <w:ind w:firstLine="0"/>
       </w:pPr>
       <w:r>
+        <w:lastRenderedPageBreak/>
         <w:fldChar w:fldCharType="end"/>
       </w:r>
     </w:p>
@@ -8905,7 +9242,7 @@
       </w:footnotePr>
       <w:type w:val="continuous"/>
       <w:pgSz w:w="10627" w:h="13320" w:code="13"/>
-      <w:pgMar w:top="1800" w:right="1080" w:bottom="1080" w:left="1987" w:gutter="0"/>
+      <w:pgMar w:top="1800" w:right="1080" w:bottom="1080" w:left="1987" w:header="720" w:footer="720" w:gutter="0"/>
       <w:pgNumType w:start="1" w:chapSep="period"/>
       <w:cols w:space="0"/>
       <w:noEndnote/>
@@ -8915,7 +9252,7 @@
 </file>
 
 <file path=word/comments.xml><?xml version="1.0" encoding="utf-8"?>
-<w:comments xmlns:mo="http://schemas.microsoft.com/office/mac/office/2008/main" xmlns:ve="http://schemas.openxmlformats.org/markup-compatibility/2006" xmlns:mv="urn:schemas-microsoft-com:mac:vml" xmlns:o="urn:schemas-microsoft-com:office:office" xmlns:r="http://schemas.openxmlformats.org/officeDocument/2006/relationships" xmlns:m="http://schemas.openxmlformats.org/officeDocument/2006/math" xmlns:v="urn:schemas-microsoft-com:vml" xmlns:wp="http://schemas.openxmlformats.org/drawingml/2006/wordprocessingDrawing" xmlns:w10="urn:schemas-microsoft-com:office:word" xmlns:w="http://schemas.openxmlformats.org/wordprocessingml/2006/main" xmlns:wne="http://schemas.microsoft.com/office/word/2006/wordml">
+<w:comments xmlns:ve="http://schemas.openxmlformats.org/markup-compatibility/2006" xmlns:o="urn:schemas-microsoft-com:office:office" xmlns:r="http://schemas.openxmlformats.org/officeDocument/2006/relationships" xmlns:m="http://schemas.openxmlformats.org/officeDocument/2006/math" xmlns:v="urn:schemas-microsoft-com:vml" xmlns:wp="http://schemas.openxmlformats.org/drawingml/2006/wordprocessingDrawing" xmlns:w10="urn:schemas-microsoft-com:office:word" xmlns:w="http://schemas.openxmlformats.org/wordprocessingml/2006/main" xmlns:wne="http://schemas.microsoft.com/office/word/2006/wordml">
   <w:comment w:id="0" w:author="Katharine Osborne" w:date="2010-02-06T16:39:00Z" w:initials="KO">
     <w:p>
       <w:pPr>
@@ -8932,7 +9269,7 @@
       </w:r>
     </w:p>
   </w:comment>
-  <w:comment w:id="2" w:author="Katharine Osborne" w:date="2010-02-06T16:41:00Z" w:initials="KO">
+  <w:comment w:id="1" w:author="Jeffrey" w:date="2010-02-16T12:20:00Z" w:initials="J">
     <w:p>
       <w:pPr>
         <w:pStyle w:val="CommentText"/>
@@ -8944,11 +9281,11 @@
         <w:annotationRef/>
       </w:r>
       <w:r>
-        <w:t>This might be over used. What’s wrong with “using”?</w:t>
+        <w:t>It’s directly from the first edition.  This chapter is chapter 8 from the first edition.</w:t>
       </w:r>
     </w:p>
   </w:comment>
-  <w:comment w:id="7" w:author="Katharine Osborne" w:date="2010-02-06T16:43:00Z" w:initials="KO">
+  <w:comment w:id="3" w:author="Jeffrey" w:date="2010-02-16T12:21:00Z" w:initials="J">
     <w:p>
       <w:pPr>
         <w:pStyle w:val="CommentText"/>
@@ -8960,20 +9297,7 @@
         <w:annotationRef/>
       </w:r>
       <w:r>
-        <w:t>Which ones? Are there a lot of them?</w:t>
-      </w:r>
-    </w:p>
-    <w:p>
-      <w:pPr>
-        <w:pStyle w:val="CommentText"/>
-      </w:pPr>
-    </w:p>
-    <w:p>
-      <w:pPr>
-        <w:pStyle w:val="CommentText"/>
-      </w:pPr>
-      <w:r>
-        <w:t>Would a table be useful to show which controls are compatible and which are not?</w:t>
+        <w:t>Changed word</w:t>
       </w:r>
     </w:p>
   </w:comment>
@@ -8989,11 +9313,24 @@
         <w:annotationRef/>
       </w:r>
       <w:r>
-        <w:t>“use”</w:t>
+        <w:t>Which ones? Are there a lot of them?</w:t>
+      </w:r>
+    </w:p>
+    <w:p>
+      <w:pPr>
+        <w:pStyle w:val="CommentText"/>
+      </w:pPr>
+    </w:p>
+    <w:p>
+      <w:pPr>
+        <w:pStyle w:val="CommentText"/>
+      </w:pPr>
+      <w:r>
+        <w:t>Would a table be useful to show which controls are compatible and which are not?</w:t>
       </w:r>
     </w:p>
   </w:comment>
-  <w:comment w:id="9" w:author="Katharine Osborne" w:date="2010-02-06T16:48:00Z" w:initials="KO">
+  <w:comment w:id="9" w:author="Jeffrey" w:date="2010-02-16T12:21:00Z" w:initials="J">
     <w:p>
       <w:pPr>
         <w:pStyle w:val="CommentText"/>
@@ -9005,11 +9342,43 @@
         <w:annotationRef/>
       </w:r>
       <w:r>
+        <w:t>All Web Forms controls depend on viewstate.  The readers know this.</w:t>
+      </w:r>
+    </w:p>
+  </w:comment>
+  <w:comment w:id="10" w:author="Jeffrey" w:date="2010-02-16T12:22:00Z" w:initials="J">
+    <w:p>
+      <w:pPr>
+        <w:pStyle w:val="CommentText"/>
+      </w:pPr>
+      <w:r>
+        <w:rPr>
+          <w:rStyle w:val="CommentReference"/>
+        </w:rPr>
+        <w:annotationRef/>
+      </w:r>
+      <w:r>
+        <w:t>Changed word</w:t>
+      </w:r>
+    </w:p>
+  </w:comment>
+  <w:comment w:id="11" w:author="Katharine Osborne" w:date="2010-02-06T16:48:00Z" w:initials="KO">
+    <w:p>
+      <w:pPr>
+        <w:pStyle w:val="CommentText"/>
+      </w:pPr>
+      <w:r>
+        <w:rPr>
+          <w:rStyle w:val="CommentReference"/>
+        </w:rPr>
+        <w:annotationRef/>
+      </w:r>
+      <w:r>
         <w:t>“We”</w:t>
       </w:r>
     </w:p>
   </w:comment>
-  <w:comment w:id="18" w:author="Katharine Osborne" w:date="2010-02-06T16:54:00Z" w:initials="KO">
+  <w:comment w:id="12" w:author="Jeffrey" w:date="2010-02-16T12:22:00Z" w:initials="J">
     <w:p>
       <w:pPr>
         <w:pStyle w:val="CommentText"/>
@@ -9021,6 +9390,22 @@
         <w:annotationRef/>
       </w:r>
       <w:r>
+        <w:t>change</w:t>
+      </w:r>
+    </w:p>
+  </w:comment>
+  <w:comment w:id="21" w:author="Katharine Osborne" w:date="2010-02-06T16:54:00Z" w:initials="KO">
+    <w:p>
+      <w:pPr>
+        <w:pStyle w:val="CommentText"/>
+      </w:pPr>
+      <w:r>
+        <w:rPr>
+          <w:rStyle w:val="CommentReference"/>
+        </w:rPr>
+        <w:annotationRef/>
+      </w:r>
+      <w:r>
         <w:t>Up above I recommend a table for showing which controls are compatible with MVC 2. Would it be helpful to also include browser compatibility? (Maybe in a separate table.)</w:t>
       </w:r>
     </w:p>
@@ -9038,7 +9423,7 @@
       </w:r>
     </w:p>
   </w:comment>
-  <w:comment w:id="19" w:author="Katharine Osborne" w:date="2010-02-06T16:51:00Z" w:initials="KO">
+  <w:comment w:id="22" w:author="Jeffrey" w:date="2010-02-16T12:23:00Z" w:initials="J">
     <w:p>
       <w:pPr>
         <w:pStyle w:val="CommentText"/>
@@ -9050,11 +9435,27 @@
         <w:annotationRef/>
       </w:r>
       <w:r>
+        <w:t>This is a chapter reprint from the first edition</w:t>
+      </w:r>
+    </w:p>
+  </w:comment>
+  <w:comment w:id="23" w:author="Katharine Osborne" w:date="2010-02-06T16:51:00Z" w:initials="KO">
+    <w:p>
+      <w:pPr>
+        <w:pStyle w:val="CommentText"/>
+      </w:pPr>
+      <w:r>
+        <w:rPr>
+          <w:rStyle w:val="CommentReference"/>
+        </w:rPr>
+        <w:annotationRef/>
+      </w:r>
+      <w:r>
         <w:t>This seems a bit too cropped. Could it still have it’s window frame like the previous example?</w:t>
       </w:r>
     </w:p>
   </w:comment>
-  <w:comment w:id="20" w:author="Katharine Osborne" w:date="2010-02-06T16:55:00Z" w:initials="KO">
+  <w:comment w:id="24" w:author="Jeffrey" w:date="2010-02-16T12:24:00Z" w:initials="J">
     <w:p>
       <w:pPr>
         <w:pStyle w:val="CommentText"/>
@@ -9066,11 +9467,27 @@
         <w:annotationRef/>
       </w:r>
       <w:r>
+        <w:t>To not be cropped would made it almost impossible to read</w:t>
+      </w:r>
+    </w:p>
+  </w:comment>
+  <w:comment w:id="25" w:author="Katharine Osborne" w:date="2010-02-06T16:55:00Z" w:initials="KO">
+    <w:p>
+      <w:pPr>
+        <w:pStyle w:val="CommentText"/>
+      </w:pPr>
+      <w:r>
+        <w:rPr>
+          <w:rStyle w:val="CommentReference"/>
+        </w:rPr>
+        <w:annotationRef/>
+      </w:r>
+      <w:r>
         <w:t>Be careful about using “I” when there are multiple authors. Use “we”.</w:t>
       </w:r>
     </w:p>
   </w:comment>
-  <w:comment w:id="25" w:author="Katharine Osborne" w:date="2010-02-06T16:56:00Z" w:initials="KO">
+  <w:comment w:id="26" w:author="Jeffrey" w:date="2010-02-16T12:24:00Z" w:initials="J">
     <w:p>
       <w:pPr>
         <w:pStyle w:val="CommentText"/>
@@ -9082,11 +9499,27 @@
         <w:annotationRef/>
       </w:r>
       <w:r>
+        <w:t>Changed.  Thanks.</w:t>
+      </w:r>
+    </w:p>
+  </w:comment>
+  <w:comment w:id="31" w:author="Katharine Osborne" w:date="2010-02-06T16:56:00Z" w:initials="KO">
+    <w:p>
+      <w:pPr>
+        <w:pStyle w:val="CommentText"/>
+      </w:pPr>
+      <w:r>
+        <w:rPr>
+          <w:rStyle w:val="CommentReference"/>
+        </w:rPr>
+        <w:annotationRef/>
+      </w:r>
+      <w:r>
         <w:t>LOL :-D</w:t>
       </w:r>
     </w:p>
   </w:comment>
-  <w:comment w:id="30" w:author="Katharine Osborne" w:date="2010-02-06T16:57:00Z" w:initials="KO">
+  <w:comment w:id="40" w:author="Katharine Osborne" w:date="2010-02-06T16:58:00Z" w:initials="KO">
     <w:p>
       <w:pPr>
         <w:pStyle w:val="CommentText"/>
@@ -9098,11 +9531,11 @@
         <w:annotationRef/>
       </w:r>
       <w:r>
-        <w:t>“use”</w:t>
+        <w:t>Why is this capitalized? Is it a proper name?</w:t>
       </w:r>
     </w:p>
   </w:comment>
-  <w:comment w:id="35" w:author="Katharine Osborne" w:date="2010-02-06T16:58:00Z" w:initials="KO">
+  <w:comment w:id="41" w:author="Jeffrey" w:date="2010-02-16T12:26:00Z" w:initials="J">
     <w:p>
       <w:pPr>
         <w:pStyle w:val="CommentText"/>
@@ -9114,11 +9547,11 @@
         <w:annotationRef/>
       </w:r>
       <w:r>
-        <w:t>Why is this capitalized? Is it a proper name?</w:t>
+        <w:t>The ASP.NET Cache is a special thing.  I thought this is Manning standard.  Is it not?  I’m ok either way.</w:t>
       </w:r>
     </w:p>
   </w:comment>
-  <w:comment w:id="40" w:author="Katharine Osborne" w:date="2010-02-06T17:02:00Z" w:initials="KO">
+  <w:comment w:id="46" w:author="Katharine Osborne" w:date="2010-02-06T17:02:00Z" w:initials="KO">
     <w:p>
       <w:pPr>
         <w:pStyle w:val="CommentText"/>
@@ -9155,7 +9588,7 @@
       </w:r>
     </w:p>
   </w:comment>
-  <w:comment w:id="41" w:author="Katharine Osborne" w:date="2010-02-06T17:05:00Z" w:initials="KO">
+  <w:comment w:id="47" w:author="Jeffrey" w:date="2010-02-16T12:27:00Z" w:initials="J">
     <w:p>
       <w:pPr>
         <w:pStyle w:val="CommentText"/>
@@ -9167,11 +9600,27 @@
         <w:annotationRef/>
       </w:r>
       <w:r>
+        <w:t>I’m ok with you shortening.  I don’t know what shortening service you use, but this is straight from the first edition.</w:t>
+      </w:r>
+    </w:p>
+  </w:comment>
+  <w:comment w:id="48" w:author="Katharine Osborne" w:date="2010-02-06T17:05:00Z" w:initials="KO">
+    <w:p>
+      <w:pPr>
+        <w:pStyle w:val="CommentText"/>
+      </w:pPr>
+      <w:r>
+        <w:rPr>
+          <w:rStyle w:val="CommentReference"/>
+        </w:rPr>
+        <w:annotationRef/>
+      </w:r>
+      <w:r>
         <w:t>This needs at least a brief explanation immediately following it.</w:t>
       </w:r>
     </w:p>
   </w:comment>
-  <w:comment w:id="42" w:author="Katharine Osborne" w:date="2010-02-06T17:21:00Z" w:initials="KO">
+  <w:comment w:id="49" w:author="Katharine Osborne" w:date="2010-02-06T17:21:00Z" w:initials="KO">
     <w:p>
       <w:pPr>
         <w:pStyle w:val="CommentText"/>
@@ -9187,7 +9636,7 @@
       </w:r>
     </w:p>
   </w:comment>
-  <w:comment w:id="47" w:author="Katharine Osborne" w:date="2010-02-06T17:22:00Z" w:initials="KO">
+  <w:comment w:id="50" w:author="Jeffrey" w:date="2010-02-16T12:32:00Z" w:initials="J">
     <w:p>
       <w:pPr>
         <w:pStyle w:val="CommentText"/>
@@ -9199,11 +9648,27 @@
         <w:annotationRef/>
       </w:r>
       <w:r>
+        <w:t>Added some separating text</w:t>
+      </w:r>
+    </w:p>
+  </w:comment>
+  <w:comment w:id="55" w:author="Katharine Osborne" w:date="2010-02-06T17:22:00Z" w:initials="KO">
+    <w:p>
+      <w:pPr>
+        <w:pStyle w:val="CommentText"/>
+      </w:pPr>
+      <w:r>
+        <w:rPr>
+          <w:rStyle w:val="CommentReference"/>
+        </w:rPr>
+        <w:annotationRef/>
+      </w:r>
+      <w:r>
         <w:t>Needs an explanation.</w:t>
       </w:r>
     </w:p>
   </w:comment>
-  <w:comment w:id="56" w:author="Katharine Osborne" w:date="2010-02-06T17:23:00Z" w:initials="KO">
+  <w:comment w:id="56" w:author="Jeffrey" w:date="2010-02-16T12:33:00Z" w:initials="J">
     <w:p>
       <w:pPr>
         <w:pStyle w:val="CommentText"/>
@@ -9215,11 +9680,27 @@
         <w:annotationRef/>
       </w:r>
       <w:r>
+        <w:t>Added explanation</w:t>
+      </w:r>
+    </w:p>
+  </w:comment>
+  <w:comment w:id="65" w:author="Katharine Osborne" w:date="2010-02-06T17:23:00Z" w:initials="KO">
+    <w:p>
+      <w:pPr>
+        <w:pStyle w:val="CommentText"/>
+      </w:pPr>
+      <w:r>
+        <w:rPr>
+          <w:rStyle w:val="CommentReference"/>
+        </w:rPr>
+        <w:annotationRef/>
+      </w:r>
+      <w:r>
         <w:t>Which section specifically?</w:t>
       </w:r>
     </w:p>
   </w:comment>
-  <w:comment w:id="61" w:author="Katharine Osborne" w:date="2010-02-06T17:25:00Z" w:initials="KO">
+  <w:comment w:id="66" w:author="Jeffrey" w:date="2010-02-16T12:34:00Z" w:initials="J">
     <w:p>
       <w:pPr>
         <w:pStyle w:val="CommentText"/>
@@ -9231,11 +9712,27 @@
         <w:annotationRef/>
       </w:r>
       <w:r>
+        <w:t>The whole chapter uses it.  In general, we are referring to chapters, but not sections</w:t>
+      </w:r>
+    </w:p>
+  </w:comment>
+  <w:comment w:id="71" w:author="Katharine Osborne" w:date="2010-02-06T17:25:00Z" w:initials="KO">
+    <w:p>
+      <w:pPr>
+        <w:pStyle w:val="CommentText"/>
+      </w:pPr>
+      <w:r>
+        <w:rPr>
+          <w:rStyle w:val="CommentReference"/>
+        </w:rPr>
+        <w:annotationRef/>
+      </w:r>
+      <w:r>
         <w:t>This is too big for the margins. It needs to be scaled down. Also, it looks strange without it’s top and bottom window frame. (Either crop to the window frame, or crop to some set of content entirely inside the window frame.)</w:t>
       </w:r>
     </w:p>
   </w:comment>
-  <w:comment w:id="62" w:author="Katharine Osborne" w:date="2010-02-06T17:26:00Z" w:initials="KO">
+  <w:comment w:id="72" w:author="Jeffrey" w:date="2010-02-16T12:35:00Z" w:initials="J">
     <w:p>
       <w:pPr>
         <w:pStyle w:val="CommentText"/>
@@ -9247,11 +9744,27 @@
         <w:annotationRef/>
       </w:r>
       <w:r>
+        <w:t>I shrunk it.  In general, the typesetter didn’t have a problem with this image when it was printed in the first edition.</w:t>
+      </w:r>
+    </w:p>
+  </w:comment>
+  <w:comment w:id="73" w:author="Katharine Osborne" w:date="2010-02-06T17:26:00Z" w:initials="KO">
+    <w:p>
+      <w:pPr>
+        <w:pStyle w:val="CommentText"/>
+      </w:pPr>
+      <w:r>
+        <w:rPr>
+          <w:rStyle w:val="CommentReference"/>
+        </w:rPr>
+        <w:annotationRef/>
+      </w:r>
+      <w:r>
         <w:t>This is also too big for the margins.</w:t>
       </w:r>
     </w:p>
   </w:comment>
-  <w:comment w:id="67" w:author="Katharine Osborne" w:date="2010-02-06T17:27:00Z" w:initials="KO">
+  <w:comment w:id="74" w:author="Jeffrey" w:date="2010-02-16T12:35:00Z" w:initials="J">
     <w:p>
       <w:pPr>
         <w:pStyle w:val="CommentText"/>
@@ -9263,24 +9776,43 @@
         <w:annotationRef/>
       </w:r>
       <w:r>
-        <w:t>Please use “use”.</w:t>
-      </w:r>
-    </w:p>
+        <w:t>Shrunk</w:t>
+      </w:r>
+    </w:p>
+  </w:comment>
+  <w:comment w:id="91" w:author="Katharine Osborne" w:date="2010-02-06T17:29:00Z" w:initials="KO">
     <w:p>
       <w:pPr>
         <w:pStyle w:val="CommentText"/>
       </w:pPr>
-    </w:p>
+      <w:r>
+        <w:rPr>
+          <w:rStyle w:val="CommentReference"/>
+        </w:rPr>
+        <w:annotationRef/>
+      </w:r>
+      <w:r>
+        <w:t>Don’t forget to annotate each code listing.</w:t>
+      </w:r>
+    </w:p>
+  </w:comment>
+  <w:comment w:id="92" w:author="Jeffrey" w:date="2010-02-16T12:37:00Z" w:initials="J">
     <w:p>
       <w:pPr>
         <w:pStyle w:val="CommentText"/>
       </w:pPr>
       <w:r>
-        <w:t>If you over use uncommon words like this, it really sticks out to the reader. You want the reader focused on the concepts you are trying to convey rather than your word choices.</w:t>
+        <w:rPr>
+          <w:rStyle w:val="CommentReference"/>
+        </w:rPr>
+        <w:annotationRef/>
+      </w:r>
+      <w:r>
+        <w:t>These are so small and simple that they don’t need annotations (at least that was the Manning stance when the first edition was published).  Has that changed?</w:t>
       </w:r>
     </w:p>
   </w:comment>
-  <w:comment w:id="80" w:author="Katharine Osborne" w:date="2010-02-06T17:29:00Z" w:initials="KO">
+  <w:comment w:id="97" w:author="Katharine Osborne" w:date="2010-02-06T17:31:00Z" w:initials="KO">
     <w:p>
       <w:pPr>
         <w:pStyle w:val="CommentText"/>
@@ -9292,11 +9824,11 @@
         <w:annotationRef/>
       </w:r>
       <w:r>
-        <w:t>Don’t forget to annotate each code listing.</w:t>
+        <w:t>This is too wide. Why is there so much white space on the right?</w:t>
       </w:r>
     </w:p>
   </w:comment>
-  <w:comment w:id="85" w:author="Katharine Osborne" w:date="2010-02-06T17:31:00Z" w:initials="KO">
+  <w:comment w:id="98" w:author="Jeffrey" w:date="2010-02-16T12:38:00Z" w:initials="J">
     <w:p>
       <w:pPr>
         <w:pStyle w:val="CommentText"/>
@@ -9308,11 +9840,11 @@
         <w:annotationRef/>
       </w:r>
       <w:r>
-        <w:t>This is too wide. Why is there so much white space on the right?</w:t>
+        <w:t>I shrunk it.  The whitespace is part of the feature window</w:t>
       </w:r>
     </w:p>
   </w:comment>
-  <w:comment w:id="86" w:author="Katharine Osborne" w:date="2010-02-06T17:32:00Z" w:initials="KO">
+  <w:comment w:id="99" w:author="Katharine Osborne" w:date="2010-02-06T17:32:00Z" w:initials="KO">
     <w:p>
       <w:pPr>
         <w:pStyle w:val="CommentText"/>
@@ -9328,7 +9860,7 @@
       </w:r>
     </w:p>
   </w:comment>
-  <w:comment w:id="87" w:author="Katharine Osborne" w:date="2010-02-06T17:34:00Z" w:initials="KO">
+  <w:comment w:id="100" w:author="Jeffrey" w:date="2010-02-16T12:38:00Z" w:initials="J">
     <w:p>
       <w:pPr>
         <w:pStyle w:val="CommentText"/>
@@ -9340,11 +9872,27 @@
         <w:annotationRef/>
       </w:r>
       <w:r>
+        <w:t>Shrunk it.  It’s the same image as that printed in the first edition</w:t>
+      </w:r>
+    </w:p>
+  </w:comment>
+  <w:comment w:id="101" w:author="Katharine Osborne" w:date="2010-02-06T17:34:00Z" w:initials="KO">
+    <w:p>
+      <w:pPr>
+        <w:pStyle w:val="CommentText"/>
+      </w:pPr>
+      <w:r>
+        <w:rPr>
+          <w:rStyle w:val="CommentReference"/>
+        </w:rPr>
+        <w:annotationRef/>
+      </w:r>
+      <w:r>
         <w:t>This is too wide. The easy solution would be to make the browser window narrower before taking the screen shot. If that’s not possible, the image needs to be scaled down in Word.</w:t>
       </w:r>
     </w:p>
   </w:comment>
-  <w:comment w:id="88" w:author="Katharine Osborne" w:date="2010-02-06T17:34:00Z" w:initials="KO">
+  <w:comment w:id="102" w:author="Jeffrey" w:date="2010-02-16T12:38:00Z" w:initials="J">
     <w:p>
       <w:pPr>
         <w:pStyle w:val="CommentText"/>
@@ -9356,11 +9904,27 @@
         <w:annotationRef/>
       </w:r>
       <w:r>
+        <w:t>Scaled it down</w:t>
+      </w:r>
+    </w:p>
+  </w:comment>
+  <w:comment w:id="103" w:author="Katharine Osborne" w:date="2010-02-06T17:34:00Z" w:initials="KO">
+    <w:p>
+      <w:pPr>
+        <w:pStyle w:val="CommentText"/>
+      </w:pPr>
+      <w:r>
+        <w:rPr>
+          <w:rStyle w:val="CommentReference"/>
+        </w:rPr>
+        <w:annotationRef/>
+      </w:r>
+      <w:r>
         <w:t>This needs at least a brief explanation.</w:t>
       </w:r>
     </w:p>
   </w:comment>
-  <w:comment w:id="89" w:author="Katharine Osborne" w:date="2010-02-06T17:35:00Z" w:initials="KO">
+  <w:comment w:id="104" w:author="Katharine Osborne" w:date="2010-02-06T17:35:00Z" w:initials="KO">
     <w:p>
       <w:pPr>
         <w:pStyle w:val="CommentText"/>
@@ -9376,7 +9940,7 @@
       </w:r>
     </w:p>
   </w:comment>
-  <w:comment w:id="90" w:author="Katharine Osborne" w:date="2010-02-06T17:36:00Z" w:initials="KO">
+  <w:comment w:id="105" w:author="Jeffrey" w:date="2010-02-16T12:40:00Z" w:initials="J">
     <w:p>
       <w:pPr>
         <w:pStyle w:val="CommentText"/>
@@ -9388,11 +9952,27 @@
         <w:annotationRef/>
       </w:r>
       <w:r>
+        <w:t>Scaled it down</w:t>
+      </w:r>
+    </w:p>
+  </w:comment>
+  <w:comment w:id="106" w:author="Katharine Osborne" w:date="2010-02-06T17:36:00Z" w:initials="KO">
+    <w:p>
+      <w:pPr>
+        <w:pStyle w:val="CommentText"/>
+      </w:pPr>
+      <w:r>
+        <w:rPr>
+          <w:rStyle w:val="CommentReference"/>
+        </w:rPr>
+        <w:annotationRef/>
+      </w:r>
+      <w:r>
         <w:t>http://mng.bz/dQhy</w:t>
       </w:r>
     </w:p>
   </w:comment>
-  <w:comment w:id="95" w:author="Katharine Osborne" w:date="2010-02-06T17:37:00Z" w:initials="KO">
+  <w:comment w:id="107" w:author="Jeffrey" w:date="2010-02-16T12:41:00Z" w:initials="J">
     <w:p>
       <w:pPr>
         <w:pStyle w:val="CommentText"/>
@@ -9404,11 +9984,27 @@
         <w:annotationRef/>
       </w:r>
       <w:r>
+        <w:t>I think we should replace all long URLs in the book in one sweep after figuring out the new standard.  Let’s mark this as a TODO.</w:t>
+      </w:r>
+    </w:p>
+  </w:comment>
+  <w:comment w:id="112" w:author="Katharine Osborne" w:date="2010-02-06T17:37:00Z" w:initials="KO">
+    <w:p>
+      <w:pPr>
+        <w:pStyle w:val="CommentText"/>
+      </w:pPr>
+      <w:r>
+        <w:rPr>
+          <w:rStyle w:val="CommentReference"/>
+        </w:rPr>
+        <w:annotationRef/>
+      </w:r>
+      <w:r>
         <w:t>Again this is too big.</w:t>
       </w:r>
     </w:p>
   </w:comment>
-  <w:comment w:id="100" w:author="Katharine Osborne" w:date="2010-02-06T17:38:00Z" w:initials="KO">
+  <w:comment w:id="113" w:author="Jeffrey" w:date="2010-02-16T12:41:00Z" w:initials="J">
     <w:p>
       <w:pPr>
         <w:pStyle w:val="CommentText"/>
@@ -9420,11 +10016,27 @@
         <w:annotationRef/>
       </w:r>
       <w:r>
+        <w:t>Scaled it</w:t>
+      </w:r>
+    </w:p>
+  </w:comment>
+  <w:comment w:id="118" w:author="Katharine Osborne" w:date="2010-02-06T17:38:00Z" w:initials="KO">
+    <w:p>
+      <w:pPr>
+        <w:pStyle w:val="CommentText"/>
+      </w:pPr>
+      <w:r>
+        <w:rPr>
+          <w:rStyle w:val="CommentReference"/>
+        </w:rPr>
+        <w:annotationRef/>
+      </w:r>
+      <w:r>
         <w:t>Which section specifically?</w:t>
       </w:r>
     </w:p>
   </w:comment>
-  <w:comment w:id="101" w:author="Katharine Osborne" w:date="2010-02-06T17:38:00Z" w:initials="KO">
+  <w:comment w:id="119" w:author="Jeffrey" w:date="2010-02-16T12:47:00Z" w:initials="J">
     <w:p>
       <w:pPr>
         <w:pStyle w:val="CommentText"/>
@@ -9436,7 +10048,39 @@
         <w:annotationRef/>
       </w:r>
       <w:r>
+        <w:t>The whole chapter</w:t>
+      </w:r>
+    </w:p>
+  </w:comment>
+  <w:comment w:id="120" w:author="Katharine Osborne" w:date="2010-02-06T17:38:00Z" w:initials="KO">
+    <w:p>
+      <w:pPr>
+        <w:pStyle w:val="CommentText"/>
+      </w:pPr>
+      <w:r>
+        <w:rPr>
+          <w:rStyle w:val="CommentReference"/>
+        </w:rPr>
+        <w:annotationRef/>
+      </w:r>
+      <w:r>
         <w:t>In brief, what will be discussed in part 2?</w:t>
+      </w:r>
+    </w:p>
+  </w:comment>
+  <w:comment w:id="121" w:author="Jeffrey" w:date="2010-02-16T12:47:00Z" w:initials="J">
+    <w:p>
+      <w:pPr>
+        <w:pStyle w:val="CommentText"/>
+      </w:pPr>
+      <w:r>
+        <w:rPr>
+          <w:rStyle w:val="CommentReference"/>
+        </w:rPr>
+        <w:annotationRef/>
+      </w:r>
+      <w:r>
+        <w:t>Each part will have a page or two of introduction that will give a tour of the chapters in part 2.</w:t>
       </w:r>
     </w:p>
   </w:comment>
@@ -9444,7 +10088,7 @@
 </file>
 
 <file path=word/endnotes.xml><?xml version="1.0" encoding="utf-8"?>
-<w:endnotes xmlns:mo="http://schemas.microsoft.com/office/mac/office/2008/main" xmlns:ve="http://schemas.openxmlformats.org/markup-compatibility/2006" xmlns:mv="urn:schemas-microsoft-com:mac:vml" xmlns:o="urn:schemas-microsoft-com:office:office" xmlns:r="http://schemas.openxmlformats.org/officeDocument/2006/relationships" xmlns:m="http://schemas.openxmlformats.org/officeDocument/2006/math" xmlns:v="urn:schemas-microsoft-com:vml" xmlns:wp="http://schemas.openxmlformats.org/drawingml/2006/wordprocessingDrawing" xmlns:w10="urn:schemas-microsoft-com:office:word" xmlns:w="http://schemas.openxmlformats.org/wordprocessingml/2006/main" xmlns:wne="http://schemas.microsoft.com/office/word/2006/wordml">
+<w:endnotes xmlns:ve="http://schemas.openxmlformats.org/markup-compatibility/2006" xmlns:o="urn:schemas-microsoft-com:office:office" xmlns:r="http://schemas.openxmlformats.org/officeDocument/2006/relationships" xmlns:m="http://schemas.openxmlformats.org/officeDocument/2006/math" xmlns:v="urn:schemas-microsoft-com:vml" xmlns:wp="http://schemas.openxmlformats.org/drawingml/2006/wordprocessingDrawing" xmlns:w10="urn:schemas-microsoft-com:office:word" xmlns:w="http://schemas.openxmlformats.org/wordprocessingml/2006/main" xmlns:wne="http://schemas.microsoft.com/office/word/2006/wordml">
   <w:endnote w:type="separator" w:id="-1">
     <w:p>
       <w:r>
@@ -9465,7 +10109,7 @@
 </file>
 
 <file path=word/footer1.xml><?xml version="1.0" encoding="utf-8"?>
-<w:ftr xmlns:mo="http://schemas.microsoft.com/office/mac/office/2008/main" xmlns:ve="http://schemas.openxmlformats.org/markup-compatibility/2006" xmlns:mv="urn:schemas-microsoft-com:mac:vml" xmlns:o="urn:schemas-microsoft-com:office:office" xmlns:r="http://schemas.openxmlformats.org/officeDocument/2006/relationships" xmlns:m="http://schemas.openxmlformats.org/officeDocument/2006/math" xmlns:v="urn:schemas-microsoft-com:vml" xmlns:wp="http://schemas.openxmlformats.org/drawingml/2006/wordprocessingDrawing" xmlns:w10="urn:schemas-microsoft-com:office:word" xmlns:w="http://schemas.openxmlformats.org/wordprocessingml/2006/main" xmlns:wne="http://schemas.microsoft.com/office/word/2006/wordml">
+<w:ftr xmlns:ve="http://schemas.openxmlformats.org/markup-compatibility/2006" xmlns:o="urn:schemas-microsoft-com:office:office" xmlns:r="http://schemas.openxmlformats.org/officeDocument/2006/relationships" xmlns:m="http://schemas.openxmlformats.org/officeDocument/2006/math" xmlns:v="urn:schemas-microsoft-com:vml" xmlns:wp="http://schemas.openxmlformats.org/drawingml/2006/wordprocessingDrawing" xmlns:w10="urn:schemas-microsoft-com:office:word" xmlns:w="http://schemas.openxmlformats.org/wordprocessingml/2006/main" xmlns:wne="http://schemas.microsoft.com/office/word/2006/wordml">
   <w:p>
     <w:pPr>
       <w:pStyle w:val="Body1"/>
@@ -9500,7 +10144,7 @@
 </file>
 
 <file path=word/footer2.xml><?xml version="1.0" encoding="utf-8"?>
-<w:ftr xmlns:mo="http://schemas.microsoft.com/office/mac/office/2008/main" xmlns:ve="http://schemas.openxmlformats.org/markup-compatibility/2006" xmlns:mv="urn:schemas-microsoft-com:mac:vml" xmlns:o="urn:schemas-microsoft-com:office:office" xmlns:r="http://schemas.openxmlformats.org/officeDocument/2006/relationships" xmlns:m="http://schemas.openxmlformats.org/officeDocument/2006/math" xmlns:v="urn:schemas-microsoft-com:vml" xmlns:wp="http://schemas.openxmlformats.org/drawingml/2006/wordprocessingDrawing" xmlns:w10="urn:schemas-microsoft-com:office:word" xmlns:w="http://schemas.openxmlformats.org/wordprocessingml/2006/main" xmlns:wne="http://schemas.microsoft.com/office/word/2006/wordml">
+<w:ftr xmlns:ve="http://schemas.openxmlformats.org/markup-compatibility/2006" xmlns:o="urn:schemas-microsoft-com:office:office" xmlns:r="http://schemas.openxmlformats.org/officeDocument/2006/relationships" xmlns:m="http://schemas.openxmlformats.org/officeDocument/2006/math" xmlns:v="urn:schemas-microsoft-com:vml" xmlns:wp="http://schemas.openxmlformats.org/drawingml/2006/wordprocessingDrawing" xmlns:w10="urn:schemas-microsoft-com:office:word" xmlns:w="http://schemas.openxmlformats.org/wordprocessingml/2006/main" xmlns:wne="http://schemas.microsoft.com/office/word/2006/wordml">
   <w:p>
     <w:pPr>
       <w:pStyle w:val="Body1"/>
@@ -9535,7 +10179,7 @@
 </file>
 
 <file path=word/footer3.xml><?xml version="1.0" encoding="utf-8"?>
-<w:ftr xmlns:mo="http://schemas.microsoft.com/office/mac/office/2008/main" xmlns:ve="http://schemas.openxmlformats.org/markup-compatibility/2006" xmlns:mv="urn:schemas-microsoft-com:mac:vml" xmlns:o="urn:schemas-microsoft-com:office:office" xmlns:r="http://schemas.openxmlformats.org/officeDocument/2006/relationships" xmlns:m="http://schemas.openxmlformats.org/officeDocument/2006/math" xmlns:v="urn:schemas-microsoft-com:vml" xmlns:wp="http://schemas.openxmlformats.org/drawingml/2006/wordprocessingDrawing" xmlns:w10="urn:schemas-microsoft-com:office:word" xmlns:w="http://schemas.openxmlformats.org/wordprocessingml/2006/main" xmlns:wne="http://schemas.microsoft.com/office/word/2006/wordml">
+<w:ftr xmlns:ve="http://schemas.openxmlformats.org/markup-compatibility/2006" xmlns:o="urn:schemas-microsoft-com:office:office" xmlns:r="http://schemas.openxmlformats.org/officeDocument/2006/relationships" xmlns:m="http://schemas.openxmlformats.org/officeDocument/2006/math" xmlns:v="urn:schemas-microsoft-com:vml" xmlns:wp="http://schemas.openxmlformats.org/drawingml/2006/wordprocessingDrawing" xmlns:w10="urn:schemas-microsoft-com:office:word" xmlns:w="http://schemas.openxmlformats.org/wordprocessingml/2006/main" xmlns:wne="http://schemas.microsoft.com/office/word/2006/wordml">
   <w:p>
     <w:r>
       <w:pgNum/>
@@ -9545,7 +10189,7 @@
 </file>
 
 <file path=word/footer4.xml><?xml version="1.0" encoding="utf-8"?>
-<w:ftr xmlns:mo="http://schemas.microsoft.com/office/mac/office/2008/main" xmlns:ve="http://schemas.openxmlformats.org/markup-compatibility/2006" xmlns:mv="urn:schemas-microsoft-com:mac:vml" xmlns:o="urn:schemas-microsoft-com:office:office" xmlns:r="http://schemas.openxmlformats.org/officeDocument/2006/relationships" xmlns:m="http://schemas.openxmlformats.org/officeDocument/2006/math" xmlns:v="urn:schemas-microsoft-com:vml" xmlns:wp="http://schemas.openxmlformats.org/drawingml/2006/wordprocessingDrawing" xmlns:w10="urn:schemas-microsoft-com:office:word" xmlns:w="http://schemas.openxmlformats.org/wordprocessingml/2006/main" xmlns:wne="http://schemas.microsoft.com/office/word/2006/wordml">
+<w:ftr xmlns:ve="http://schemas.openxmlformats.org/markup-compatibility/2006" xmlns:o="urn:schemas-microsoft-com:office:office" xmlns:r="http://schemas.openxmlformats.org/officeDocument/2006/relationships" xmlns:m="http://schemas.openxmlformats.org/officeDocument/2006/math" xmlns:v="urn:schemas-microsoft-com:vml" xmlns:wp="http://schemas.openxmlformats.org/drawingml/2006/wordprocessingDrawing" xmlns:w10="urn:schemas-microsoft-com:office:word" xmlns:w="http://schemas.openxmlformats.org/wordprocessingml/2006/main" xmlns:wne="http://schemas.microsoft.com/office/word/2006/wordml">
   <w:p>
     <w:pPr>
       <w:pStyle w:val="Body1"/>
@@ -9580,7 +10224,7 @@
 </file>
 
 <file path=word/footer5.xml><?xml version="1.0" encoding="utf-8"?>
-<w:ftr xmlns:mo="http://schemas.microsoft.com/office/mac/office/2008/main" xmlns:ve="http://schemas.openxmlformats.org/markup-compatibility/2006" xmlns:mv="urn:schemas-microsoft-com:mac:vml" xmlns:o="urn:schemas-microsoft-com:office:office" xmlns:r="http://schemas.openxmlformats.org/officeDocument/2006/relationships" xmlns:m="http://schemas.openxmlformats.org/officeDocument/2006/math" xmlns:v="urn:schemas-microsoft-com:vml" xmlns:wp="http://schemas.openxmlformats.org/drawingml/2006/wordprocessingDrawing" xmlns:w10="urn:schemas-microsoft-com:office:word" xmlns:w="http://schemas.openxmlformats.org/wordprocessingml/2006/main" xmlns:wne="http://schemas.microsoft.com/office/word/2006/wordml">
+<w:ftr xmlns:ve="http://schemas.openxmlformats.org/markup-compatibility/2006" xmlns:o="urn:schemas-microsoft-com:office:office" xmlns:r="http://schemas.openxmlformats.org/officeDocument/2006/relationships" xmlns:m="http://schemas.openxmlformats.org/officeDocument/2006/math" xmlns:v="urn:schemas-microsoft-com:vml" xmlns:wp="http://schemas.openxmlformats.org/drawingml/2006/wordprocessingDrawing" xmlns:w10="urn:schemas-microsoft-com:office:word" xmlns:w="http://schemas.openxmlformats.org/wordprocessingml/2006/main" xmlns:wne="http://schemas.microsoft.com/office/word/2006/wordml">
   <w:p>
     <w:pPr>
       <w:pStyle w:val="Body1"/>
@@ -9615,7 +10259,7 @@
 </file>
 
 <file path=word/footer6.xml><?xml version="1.0" encoding="utf-8"?>
-<w:ftr xmlns:mo="http://schemas.microsoft.com/office/mac/office/2008/main" xmlns:ve="http://schemas.openxmlformats.org/markup-compatibility/2006" xmlns:mv="urn:schemas-microsoft-com:mac:vml" xmlns:o="urn:schemas-microsoft-com:office:office" xmlns:r="http://schemas.openxmlformats.org/officeDocument/2006/relationships" xmlns:m="http://schemas.openxmlformats.org/officeDocument/2006/math" xmlns:v="urn:schemas-microsoft-com:vml" xmlns:wp="http://schemas.openxmlformats.org/drawingml/2006/wordprocessingDrawing" xmlns:w10="urn:schemas-microsoft-com:office:word" xmlns:w="http://schemas.openxmlformats.org/wordprocessingml/2006/main" xmlns:wne="http://schemas.microsoft.com/office/word/2006/wordml">
+<w:ftr xmlns:ve="http://schemas.openxmlformats.org/markup-compatibility/2006" xmlns:o="urn:schemas-microsoft-com:office:office" xmlns:r="http://schemas.openxmlformats.org/officeDocument/2006/relationships" xmlns:m="http://schemas.openxmlformats.org/officeDocument/2006/math" xmlns:v="urn:schemas-microsoft-com:vml" xmlns:wp="http://schemas.openxmlformats.org/drawingml/2006/wordprocessingDrawing" xmlns:w10="urn:schemas-microsoft-com:office:word" xmlns:w="http://schemas.openxmlformats.org/wordprocessingml/2006/main" xmlns:wne="http://schemas.microsoft.com/office/word/2006/wordml">
   <w:p>
     <w:r>
       <w:pgNum/>
@@ -9625,7 +10269,7 @@
 </file>
 
 <file path=word/footnotes.xml><?xml version="1.0" encoding="utf-8"?>
-<w:footnotes xmlns:mo="http://schemas.microsoft.com/office/mac/office/2008/main" xmlns:ve="http://schemas.openxmlformats.org/markup-compatibility/2006" xmlns:mv="urn:schemas-microsoft-com:mac:vml" xmlns:o="urn:schemas-microsoft-com:office:office" xmlns:r="http://schemas.openxmlformats.org/officeDocument/2006/relationships" xmlns:m="http://schemas.openxmlformats.org/officeDocument/2006/math" xmlns:v="urn:schemas-microsoft-com:vml" xmlns:wp="http://schemas.openxmlformats.org/drawingml/2006/wordprocessingDrawing" xmlns:w10="urn:schemas-microsoft-com:office:word" xmlns:w="http://schemas.openxmlformats.org/wordprocessingml/2006/main" xmlns:wne="http://schemas.microsoft.com/office/word/2006/wordml">
+<w:footnotes xmlns:ve="http://schemas.openxmlformats.org/markup-compatibility/2006" xmlns:o="urn:schemas-microsoft-com:office:office" xmlns:r="http://schemas.openxmlformats.org/officeDocument/2006/relationships" xmlns:m="http://schemas.openxmlformats.org/officeDocument/2006/math" xmlns:v="urn:schemas-microsoft-com:vml" xmlns:wp="http://schemas.openxmlformats.org/drawingml/2006/wordprocessingDrawing" xmlns:w10="urn:schemas-microsoft-com:office:word" xmlns:w="http://schemas.openxmlformats.org/wordprocessingml/2006/main" xmlns:wne="http://schemas.microsoft.com/office/word/2006/wordml">
   <w:footnote w:type="separator" w:id="-1">
     <w:p>
       <w:r>
@@ -9646,7 +10290,7 @@
 </file>
 
 <file path=word/header1.xml><?xml version="1.0" encoding="utf-8"?>
-<w:hdr xmlns:mo="http://schemas.microsoft.com/office/mac/office/2008/main" xmlns:ve="http://schemas.openxmlformats.org/markup-compatibility/2006" xmlns:mv="urn:schemas-microsoft-com:mac:vml" xmlns:o="urn:schemas-microsoft-com:office:office" xmlns:r="http://schemas.openxmlformats.org/officeDocument/2006/relationships" xmlns:m="http://schemas.openxmlformats.org/officeDocument/2006/math" xmlns:v="urn:schemas-microsoft-com:vml" xmlns:wp="http://schemas.openxmlformats.org/drawingml/2006/wordprocessingDrawing" xmlns:w10="urn:schemas-microsoft-com:office:word" xmlns:w="http://schemas.openxmlformats.org/wordprocessingml/2006/main" xmlns:wne="http://schemas.microsoft.com/office/word/2006/wordml">
+<w:hdr xmlns:ve="http://schemas.openxmlformats.org/markup-compatibility/2006" xmlns:o="urn:schemas-microsoft-com:office:office" xmlns:r="http://schemas.openxmlformats.org/officeDocument/2006/relationships" xmlns:m="http://schemas.openxmlformats.org/officeDocument/2006/math" xmlns:v="urn:schemas-microsoft-com:vml" xmlns:wp="http://schemas.openxmlformats.org/drawingml/2006/wordprocessingDrawing" xmlns:w10="urn:schemas-microsoft-com:office:word" xmlns:w="http://schemas.openxmlformats.org/wordprocessingml/2006/main" xmlns:wne="http://schemas.microsoft.com/office/word/2006/wordml">
   <w:p>
     <w:pPr>
       <w:pStyle w:val="Body1"/>
@@ -9691,7 +10335,7 @@
         <w:rPr>
           <w:noProof/>
         </w:rPr>
-        <w:t>1/9/2010</w:t>
+        <w:t>2/6/2010</w:t>
       </w:r>
     </w:fldSimple>
   </w:p>
@@ -9699,7 +10343,7 @@
 </file>
 
 <file path=word/header2.xml><?xml version="1.0" encoding="utf-8"?>
-<w:hdr xmlns:mo="http://schemas.microsoft.com/office/mac/office/2008/main" xmlns:ve="http://schemas.openxmlformats.org/markup-compatibility/2006" xmlns:mv="urn:schemas-microsoft-com:mac:vml" xmlns:o="urn:schemas-microsoft-com:office:office" xmlns:r="http://schemas.openxmlformats.org/officeDocument/2006/relationships" xmlns:m="http://schemas.openxmlformats.org/officeDocument/2006/math" xmlns:v="urn:schemas-microsoft-com:vml" xmlns:wp="http://schemas.openxmlformats.org/drawingml/2006/wordprocessingDrawing" xmlns:w10="urn:schemas-microsoft-com:office:word" xmlns:w="http://schemas.openxmlformats.org/wordprocessingml/2006/main" xmlns:wne="http://schemas.microsoft.com/office/word/2006/wordml">
+<w:hdr xmlns:ve="http://schemas.openxmlformats.org/markup-compatibility/2006" xmlns:o="urn:schemas-microsoft-com:office:office" xmlns:r="http://schemas.openxmlformats.org/officeDocument/2006/relationships" xmlns:m="http://schemas.openxmlformats.org/officeDocument/2006/math" xmlns:v="urn:schemas-microsoft-com:vml" xmlns:wp="http://schemas.openxmlformats.org/drawingml/2006/wordprocessingDrawing" xmlns:w10="urn:schemas-microsoft-com:office:word" xmlns:w="http://schemas.openxmlformats.org/wordprocessingml/2006/main" xmlns:wne="http://schemas.microsoft.com/office/word/2006/wordml">
   <w:p>
     <w:pPr>
       <w:pStyle w:val="Body1"/>
@@ -9717,7 +10361,7 @@
         <w:rPr>
           <w:noProof/>
         </w:rPr>
-        <w:t>1/9/2010</w:t>
+        <w:t>2/6/2010</w:t>
       </w:r>
     </w:fldSimple>
     <w:r>
@@ -9754,7 +10398,7 @@
 </file>
 
 <file path=word/header3.xml><?xml version="1.0" encoding="utf-8"?>
-<w:hdr xmlns:mo="http://schemas.microsoft.com/office/mac/office/2008/main" xmlns:ve="http://schemas.openxmlformats.org/markup-compatibility/2006" xmlns:mv="urn:schemas-microsoft-com:mac:vml" xmlns:o="urn:schemas-microsoft-com:office:office" xmlns:r="http://schemas.openxmlformats.org/officeDocument/2006/relationships" xmlns:m="http://schemas.openxmlformats.org/officeDocument/2006/math" xmlns:v="urn:schemas-microsoft-com:vml" xmlns:wp="http://schemas.openxmlformats.org/drawingml/2006/wordprocessingDrawing" xmlns:w10="urn:schemas-microsoft-com:office:word" xmlns:w="http://schemas.openxmlformats.org/wordprocessingml/2006/main" xmlns:wne="http://schemas.microsoft.com/office/word/2006/wordml">
+<w:hdr xmlns:ve="http://schemas.openxmlformats.org/markup-compatibility/2006" xmlns:o="urn:schemas-microsoft-com:office:office" xmlns:r="http://schemas.openxmlformats.org/officeDocument/2006/relationships" xmlns:m="http://schemas.openxmlformats.org/officeDocument/2006/math" xmlns:v="urn:schemas-microsoft-com:vml" xmlns:wp="http://schemas.openxmlformats.org/drawingml/2006/wordprocessingDrawing" xmlns:w10="urn:schemas-microsoft-com:office:word" xmlns:w="http://schemas.openxmlformats.org/wordprocessingml/2006/main" xmlns:wne="http://schemas.microsoft.com/office/word/2006/wordml">
   <w:p>
     <w:pPr>
       <w:pStyle w:val="Body1"/>
@@ -9799,7 +10443,7 @@
         <w:rPr>
           <w:noProof/>
         </w:rPr>
-        <w:t>1/9/2010</w:t>
+        <w:t>2/6/2010</w:t>
       </w:r>
     </w:fldSimple>
   </w:p>
@@ -9807,7 +10451,7 @@
 </file>
 
 <file path=word/header4.xml><?xml version="1.0" encoding="utf-8"?>
-<w:hdr xmlns:mo="http://schemas.microsoft.com/office/mac/office/2008/main" xmlns:ve="http://schemas.openxmlformats.org/markup-compatibility/2006" xmlns:mv="urn:schemas-microsoft-com:mac:vml" xmlns:o="urn:schemas-microsoft-com:office:office" xmlns:r="http://schemas.openxmlformats.org/officeDocument/2006/relationships" xmlns:m="http://schemas.openxmlformats.org/officeDocument/2006/math" xmlns:v="urn:schemas-microsoft-com:vml" xmlns:wp="http://schemas.openxmlformats.org/drawingml/2006/wordprocessingDrawing" xmlns:w10="urn:schemas-microsoft-com:office:word" xmlns:w="http://schemas.openxmlformats.org/wordprocessingml/2006/main" xmlns:wne="http://schemas.microsoft.com/office/word/2006/wordml">
+<w:hdr xmlns:ve="http://schemas.openxmlformats.org/markup-compatibility/2006" xmlns:o="urn:schemas-microsoft-com:office:office" xmlns:r="http://schemas.openxmlformats.org/officeDocument/2006/relationships" xmlns:m="http://schemas.openxmlformats.org/officeDocument/2006/math" xmlns:v="urn:schemas-microsoft-com:vml" xmlns:wp="http://schemas.openxmlformats.org/drawingml/2006/wordprocessingDrawing" xmlns:w10="urn:schemas-microsoft-com:office:word" xmlns:w="http://schemas.openxmlformats.org/wordprocessingml/2006/main" xmlns:wne="http://schemas.microsoft.com/office/word/2006/wordml">
   <w:p>
     <w:pPr>
       <w:pStyle w:val="Body1"/>
@@ -9825,7 +10469,7 @@
         <w:rPr>
           <w:noProof/>
         </w:rPr>
-        <w:t>1/9/2010</w:t>
+        <w:t>2/6/2010</w:t>
       </w:r>
     </w:fldSimple>
     <w:r>
@@ -9862,7 +10506,7 @@
 </file>
 
 <file path=word/numbering.xml><?xml version="1.0" encoding="utf-8"?>
-<w:numbering xmlns:mo="http://schemas.microsoft.com/office/mac/office/2008/main" xmlns:ve="http://schemas.openxmlformats.org/markup-compatibility/2006" xmlns:mv="urn:schemas-microsoft-com:mac:vml" xmlns:o="urn:schemas-microsoft-com:office:office" xmlns:r="http://schemas.openxmlformats.org/officeDocument/2006/relationships" xmlns:m="http://schemas.openxmlformats.org/officeDocument/2006/math" xmlns:v="urn:schemas-microsoft-com:vml" xmlns:wp="http://schemas.openxmlformats.org/drawingml/2006/wordprocessingDrawing" xmlns:w10="urn:schemas-microsoft-com:office:word" xmlns:w="http://schemas.openxmlformats.org/wordprocessingml/2006/main" xmlns:wne="http://schemas.microsoft.com/office/word/2006/wordml">
+<w:numbering xmlns:ve="http://schemas.openxmlformats.org/markup-compatibility/2006" xmlns:o="urn:schemas-microsoft-com:office:office" xmlns:r="http://schemas.openxmlformats.org/officeDocument/2006/relationships" xmlns:m="http://schemas.openxmlformats.org/officeDocument/2006/math" xmlns:v="urn:schemas-microsoft-com:vml" xmlns:wp="http://schemas.openxmlformats.org/drawingml/2006/wordprocessingDrawing" xmlns:w10="urn:schemas-microsoft-com:office:word" xmlns:w="http://schemas.openxmlformats.org/wordprocessingml/2006/main" xmlns:wne="http://schemas.microsoft.com/office/word/2006/wordml">
   <w:abstractNum w:abstractNumId="0">
     <w:nsid w:val="FFFFFF7C"/>
     <w:multiLevelType w:val="singleLevel"/>
@@ -11649,7 +12293,7 @@
     </w:rPrDefault>
     <w:pPrDefault/>
   </w:docDefaults>
-  <w:latentStyles w:defLockedState="0" w:defUIPriority="0" w:defSemiHidden="0" w:defUnhideWhenUsed="0" w:defQFormat="0" w:count="276">
+  <w:latentStyles w:defLockedState="0" w:defUIPriority="0" w:defSemiHidden="0" w:defUnhideWhenUsed="0" w:defQFormat="0" w:count="267">
     <w:lsdException w:name="Normal" w:qFormat="1"/>
     <w:lsdException w:name="heading 1" w:qFormat="1"/>
     <w:lsdException w:name="heading 2" w:locked="1" w:qFormat="1"/>
@@ -12093,11 +12737,13 @@
   </w:style>
   <w:style w:type="character" w:default="1" w:styleId="DefaultParagraphFont">
     <w:name w:val="Default Paragraph Font"/>
+    <w:uiPriority w:val="1"/>
     <w:semiHidden/>
     <w:unhideWhenUsed/>
   </w:style>
   <w:style w:type="table" w:default="1" w:styleId="TableNormal">
     <w:name w:val="Normal Table"/>
+    <w:uiPriority w:val="99"/>
     <w:semiHidden/>
     <w:unhideWhenUsed/>
     <w:qFormat/>
@@ -12113,6 +12759,7 @@
   </w:style>
   <w:style w:type="numbering" w:default="1" w:styleId="NoList">
     <w:name w:val="No List"/>
+    <w:uiPriority w:val="99"/>
     <w:semiHidden/>
     <w:unhideWhenUsed/>
   </w:style>

</xml_diff>

<commit_message>
Responded to TE comments on chapter 7.
</commit_message>
<xml_diff>
--- a/manuscript/Chapter07/MVC2iA_CH_07.docx
+++ b/manuscript/Chapter07/MVC2iA_CH_07.docx
@@ -15,6 +15,7 @@
         <w:pStyle w:val="COChapterTitle"/>
       </w:pPr>
       <w:commentRangeStart w:id="0"/>
+      <w:commentRangeStart w:id="1"/>
       <w:r>
         <w:t>Leveraging existing ASP.NET features</w:t>
       </w:r>
@@ -27,6 +28,16 @@
           <w:color w:val="000000"/>
         </w:rPr>
         <w:commentReference w:id="0"/>
+      </w:r>
+      <w:commentRangeEnd w:id="1"/>
+      <w:r>
+        <w:rPr>
+          <w:rStyle w:val="CommentReference"/>
+          <w:rFonts w:ascii="Times New Roman" w:hAnsi="Times New Roman"/>
+          <w:i w:val="0"/>
+          <w:color w:val="000000"/>
+        </w:rPr>
+        <w:commentReference w:id="1"/>
       </w:r>
     </w:p>
     <w:p>
@@ -45,7 +56,7 @@
           <w:numId w:val="28"/>
         </w:numPr>
       </w:pPr>
-      <w:bookmarkStart w:id="1" w:name="_Toc188355271"/>
+      <w:bookmarkStart w:id="2" w:name="_Toc188355271"/>
       <w:r>
         <w:t>Exploring the ASP.NET Server controls supported in ASP.NET MVC</w:t>
       </w:r>
@@ -122,7 +133,7 @@
         <w:t>, and localization</w:t>
       </w:r>
     </w:p>
-    <w:bookmarkEnd w:id="1"/>
+    <w:bookmarkEnd w:id="2"/>
     <w:p>
       <w:pPr>
         <w:pStyle w:val="Body1"/>
@@ -192,20 +203,20 @@
       <w:pPr>
         <w:pStyle w:val="Head1"/>
       </w:pPr>
-      <w:bookmarkStart w:id="2" w:name="_Toc225334473"/>
-      <w:bookmarkStart w:id="3" w:name="_Toc226367918"/>
-      <w:bookmarkStart w:id="4" w:name="_Toc232863467"/>
-      <w:bookmarkStart w:id="5" w:name="_Toc232903626"/>
+      <w:bookmarkStart w:id="3" w:name="_Toc225334473"/>
+      <w:bookmarkStart w:id="4" w:name="_Toc226367918"/>
+      <w:bookmarkStart w:id="5" w:name="_Toc232863467"/>
+      <w:bookmarkStart w:id="6" w:name="_Toc232903626"/>
       <w:r>
         <w:t>7</w:t>
       </w:r>
       <w:r>
         <w:t>.1 ASP.NET server controls</w:t>
       </w:r>
-      <w:bookmarkEnd w:id="2"/>
       <w:bookmarkEnd w:id="3"/>
       <w:bookmarkEnd w:id="4"/>
       <w:bookmarkEnd w:id="5"/>
+      <w:bookmarkEnd w:id="6"/>
       <w:r>
         <w:fldChar w:fldCharType="begin"/>
       </w:r>
@@ -259,17 +270,26 @@
       <w:r>
         <w:t xml:space="preserve"> or generates </w:t>
       </w:r>
-      <w:commentRangeStart w:id="6"/>
+      <w:commentRangeStart w:id="7"/>
+      <w:commentRangeStart w:id="8"/>
       <w:r>
         <w:t xml:space="preserve">postbacks </w:t>
       </w:r>
-      <w:commentRangeEnd w:id="6"/>
+      <w:commentRangeEnd w:id="7"/>
       <w:r>
         <w:rPr>
           <w:rStyle w:val="CommentReference"/>
           <w:rFonts w:ascii="Times New Roman" w:hAnsi="Times New Roman"/>
         </w:rPr>
-        <w:commentReference w:id="6"/>
+        <w:commentReference w:id="7"/>
+      </w:r>
+      <w:commentRangeEnd w:id="8"/>
+      <w:r>
+        <w:rPr>
+          <w:rStyle w:val="CommentReference"/>
+          <w:rFonts w:ascii="Times New Roman" w:hAnsi="Times New Roman"/>
+        </w:rPr>
+        <w:commentReference w:id="8"/>
       </w:r>
       <w:r>
         <w:t xml:space="preserve">will not be helpful. Some controls will render, but they require a </w:t>
@@ -375,16 +395,9 @@
       <w:r>
         <w:t xml:space="preserve">  Furthermore, server-side controls are changing considerably from .NET 3.5 SP1 to .NET 4.0.  These changes are outside the scope of the book, but expect changes in the rendered </w:t>
       </w:r>
-      <w:del w:id="7" w:author="JSkinner" w:date="2010-02-26T11:23:00Z">
-        <w:r>
-          <w:delText xml:space="preserve">html </w:delText>
-        </w:r>
-      </w:del>
-      <w:ins w:id="8" w:author="JSkinner" w:date="2010-02-26T11:23:00Z">
-        <w:r>
-          <w:t xml:space="preserve">HTML </w:t>
-        </w:r>
-      </w:ins>
+      <w:r>
+        <w:t xml:space="preserve">HTML </w:t>
+      </w:r>
       <w:r>
         <w:t>as well as the generated client id.</w:t>
       </w:r>
@@ -542,7 +555,6 @@
       <w:r>
         <w:rPr>
           <w:noProof/>
-          <w:lang w:val="en-GB" w:eastAsia="en-GB"/>
         </w:rPr>
         <w:drawing>
           <wp:inline distT="0" distB="0" distL="0" distR="0">
@@ -622,7 +634,6 @@
       <w:r>
         <w:rPr>
           <w:noProof/>
-          <w:lang w:val="en-GB" w:eastAsia="en-GB"/>
         </w:rPr>
         <w:drawing>
           <wp:inline distT="0" distB="0" distL="0" distR="0">
@@ -1163,7 +1174,6 @@
       <w:r>
         <w:rPr>
           <w:noProof/>
-          <w:lang w:val="en-GB" w:eastAsia="en-GB"/>
         </w:rPr>
         <w:drawing>
           <wp:inline distT="0" distB="0" distL="0" distR="0">
@@ -1314,7 +1324,6 @@
       <w:r>
         <w:rPr>
           <w:noProof/>
-          <w:lang w:val="en-GB" w:eastAsia="en-GB"/>
         </w:rPr>
         <w:drawing>
           <wp:inline distT="0" distB="0" distL="0" distR="0">
@@ -1522,21 +1531,9 @@
       <w:pPr>
         <w:pStyle w:val="Body"/>
       </w:pPr>
-      <w:commentRangeStart w:id="19"/>
       <w:r>
         <w:lastRenderedPageBreak/>
-        <w:t>It would be hard to live without these two controls</w:t>
-      </w:r>
-      <w:commentRangeEnd w:id="19"/>
-      <w:r>
-        <w:rPr>
-          <w:rStyle w:val="CommentReference"/>
-          <w:rFonts w:ascii="Times New Roman" w:hAnsi="Times New Roman"/>
-        </w:rPr>
-        <w:commentReference w:id="19"/>
-      </w:r>
-      <w:r>
-        <w:t xml:space="preserve">: </w:t>
+        <w:t xml:space="preserve">Two controls which are very commonly used are </w:t>
       </w:r>
       <w:r>
         <w:rPr>
@@ -1707,20 +1704,20 @@
       <w:pPr>
         <w:pStyle w:val="Head2"/>
       </w:pPr>
-      <w:bookmarkStart w:id="20" w:name="_Toc225334476"/>
-      <w:bookmarkStart w:id="21" w:name="_Toc226367921"/>
-      <w:bookmarkStart w:id="22" w:name="_Toc232863470"/>
-      <w:bookmarkStart w:id="23" w:name="_Toc232903629"/>
+      <w:bookmarkStart w:id="19" w:name="_Toc225334476"/>
+      <w:bookmarkStart w:id="20" w:name="_Toc226367921"/>
+      <w:bookmarkStart w:id="21" w:name="_Toc232863470"/>
+      <w:bookmarkStart w:id="22" w:name="_Toc232903629"/>
       <w:r>
         <w:t>7</w:t>
       </w:r>
       <w:r>
         <w:t>.1.3 The GridView</w:t>
       </w:r>
+      <w:bookmarkEnd w:id="19"/>
       <w:bookmarkEnd w:id="20"/>
       <w:bookmarkEnd w:id="21"/>
       <w:bookmarkEnd w:id="22"/>
-      <w:bookmarkEnd w:id="23"/>
     </w:p>
     <w:p>
       <w:pPr>
@@ -1915,7 +1912,6 @@
       <w:r>
         <w:rPr>
           <w:noProof/>
-          <w:lang w:val="en-GB" w:eastAsia="en-GB"/>
         </w:rPr>
         <w:lastRenderedPageBreak/>
         <w:drawing>
@@ -2070,20 +2066,20 @@
       <w:pPr>
         <w:pStyle w:val="Head2"/>
       </w:pPr>
-      <w:bookmarkStart w:id="24" w:name="_Toc225334477"/>
-      <w:bookmarkStart w:id="25" w:name="_Toc226367922"/>
-      <w:bookmarkStart w:id="26" w:name="_Toc232863471"/>
-      <w:bookmarkStart w:id="27" w:name="_Toc232903630"/>
+      <w:bookmarkStart w:id="23" w:name="_Toc225334477"/>
+      <w:bookmarkStart w:id="24" w:name="_Toc226367922"/>
+      <w:bookmarkStart w:id="25" w:name="_Toc232863471"/>
+      <w:bookmarkStart w:id="26" w:name="_Toc232903630"/>
       <w:r>
         <w:t>7</w:t>
       </w:r>
       <w:r>
         <w:t>.1.4 Where do I get the good stuff?</w:t>
       </w:r>
+      <w:bookmarkEnd w:id="23"/>
       <w:bookmarkEnd w:id="24"/>
       <w:bookmarkEnd w:id="25"/>
       <w:bookmarkEnd w:id="26"/>
-      <w:bookmarkEnd w:id="27"/>
     </w:p>
     <w:p>
       <w:pPr>
@@ -2203,6 +2199,7 @@
       <w:r>
         <w:t xml:space="preserve"> </w:t>
       </w:r>
+      <w:commentRangeStart w:id="27"/>
       <w:commentRangeStart w:id="28"/>
       <w:r>
         <w:fldChar w:fldCharType="begin"/>
@@ -2218,6 +2215,14 @@
       </w:r>
       <w:r>
         <w:fldChar w:fldCharType="end"/>
+      </w:r>
+      <w:commentRangeEnd w:id="27"/>
+      <w:r>
+        <w:rPr>
+          <w:rStyle w:val="CommentReference"/>
+          <w:rFonts w:ascii="Times New Roman" w:hAnsi="Times New Roman"/>
+        </w:rPr>
+        <w:commentReference w:id="27"/>
       </w:r>
       <w:commentRangeEnd w:id="28"/>
       <w:r>
@@ -2275,139 +2280,161 @@
       <w:r>
         <w:t xml:space="preserve"> </w:t>
       </w:r>
-      <w:ins w:id="29" w:author="JSkinner" w:date="2010-02-26T11:29:00Z">
+      <w:r>
+        <w:fldChar w:fldCharType="begin"/>
+      </w:r>
+      <w:r>
+        <w:instrText xml:space="preserve"> HYPERLINK "</w:instrText>
+      </w:r>
+      <w:commentRangeStart w:id="29"/>
+      <w:commentRangeStart w:id="30"/>
+      <w:r>
+        <w:instrText>http://stilbuero.de/jquery/tabs</w:instrText>
+      </w:r>
+      <w:r>
+        <w:instrText>_3</w:instrText>
+      </w:r>
+      <w:r>
+        <w:instrText>/</w:instrText>
+      </w:r>
+      <w:commentRangeEnd w:id="29"/>
+      <w:r>
+        <w:instrText xml:space="preserve">" </w:instrText>
+      </w:r>
+      <w:r>
+        <w:fldChar w:fldCharType="separate"/>
+      </w:r>
+      <w:r>
+        <w:rPr>
+          <w:rStyle w:val="Hyperlink"/>
+        </w:rPr>
+        <w:t>http://stilbuero.de/jquery/tabs_3/</w:t>
+      </w:r>
+      <w:r>
+        <w:fldChar w:fldCharType="end"/>
+      </w:r>
+      <w:r>
+        <w:rPr>
+          <w:rStyle w:val="CommentReference"/>
+          <w:rFonts w:ascii="Times New Roman" w:hAnsi="Times New Roman"/>
+        </w:rPr>
+        <w:commentReference w:id="29"/>
+      </w:r>
+      <w:commentRangeEnd w:id="30"/>
+      <w:r>
+        <w:rPr>
+          <w:rStyle w:val="CommentReference"/>
+          <w:rFonts w:ascii="Times New Roman" w:hAnsi="Times New Roman"/>
+        </w:rPr>
+        <w:commentReference w:id="30"/>
+      </w:r>
+    </w:p>
+    <w:p>
+      <w:pPr>
+        <w:pStyle w:val="Body1"/>
+      </w:pPr>
+      <w:r>
+        <w:t xml:space="preserve">Although ASP.NET MVC does not gain much from server controls—as you have clearly seen in these examples—other aspects of ASP.NET function exactly as they did in Web Forms. We can </w:t>
+      </w:r>
+      <w:r>
+        <w:t>use</w:t>
+      </w:r>
+      <w:r>
+        <w:t xml:space="preserve"> the ASP.NET platform in the same way as before. The first topic we'll investigate is state management. </w:t>
+      </w:r>
+    </w:p>
+    <w:p>
+      <w:pPr>
+        <w:pStyle w:val="Head1"/>
+      </w:pPr>
+      <w:bookmarkStart w:id="31" w:name="_Toc225334478"/>
+      <w:bookmarkStart w:id="32" w:name="_Toc226367923"/>
+      <w:bookmarkStart w:id="33" w:name="_Toc232863472"/>
+      <w:bookmarkStart w:id="34" w:name="_Toc232903631"/>
+      <w:r>
+        <w:t>7</w:t>
+      </w:r>
+      <w:r>
+        <w:t>.2 State management</w:t>
+      </w:r>
+      <w:bookmarkEnd w:id="31"/>
+      <w:bookmarkEnd w:id="32"/>
+      <w:bookmarkEnd w:id="33"/>
+      <w:bookmarkEnd w:id="34"/>
+    </w:p>
+    <w:p>
+      <w:pPr>
+        <w:pStyle w:val="Body1"/>
+      </w:pPr>
+      <w:r>
+        <w:t>One of ASP.NET's strong points is state management</w:t>
+      </w:r>
+      <w:r>
+        <w:fldChar w:fldCharType="begin"/>
+      </w:r>
+      <w:r>
+        <w:instrText xml:space="preserve"> XE "</w:instrText>
+      </w:r>
+      <w:r>
+        <w:instrText>state management</w:instrText>
+      </w:r>
+      <w:r>
+        <w:instrText xml:space="preserve">" </w:instrText>
+      </w:r>
+      <w:r>
+        <w:fldChar w:fldCharType="end"/>
+      </w:r>
+      <w:r>
+        <w:t xml:space="preserve">.  ASP.NET has excellent support for caching, cookies, and user sessions. In ASP.NET MVC we can leverage these as we have in the past. State management refers to the storage and retrieval of </w:t>
+      </w:r>
+      <w:r>
+        <w:rPr>
+          <w:rStyle w:val="Italics"/>
+        </w:rPr>
+        <w:t>state</w:t>
+      </w:r>
+      <w:r>
+        <w:t xml:space="preserve">. As we all know, the web is a stateless environment, so special techniques have to be used to retain data about the user’s current state and recent activity. Session state and cookie storage address these concerns. Sometimes it’s helpful to store per-user data that lives only for a single web request. Request storage is useful in these scenarios. Frequent trips to a back-end data store can yield horrible performance under heavy load. ASP.NET’s built-in support for caching can help keep a popular application running efficiently. We’ll examine the ASP.NET </w:t>
+      </w:r>
+      <w:commentRangeStart w:id="35"/>
+      <w:commentRangeStart w:id="36"/>
+      <w:del w:id="37" w:author="Jeffrey" w:date="2010-03-07T22:31:00Z">
         <w:r>
-          <w:fldChar w:fldCharType="begin"/>
+          <w:delText>Cache</w:delText>
+        </w:r>
+        <w:commentRangeEnd w:id="35"/>
+        <w:r>
+          <w:rPr>
+            <w:rStyle w:val="CommentReference"/>
+            <w:rFonts w:ascii="Times New Roman" w:hAnsi="Times New Roman"/>
+            <w:vanish/>
+          </w:rPr>
+          <w:commentReference w:id="35"/>
+        </w:r>
+        <w:commentRangeEnd w:id="36"/>
+        <w:r>
+          <w:rPr>
+            <w:rStyle w:val="CommentReference"/>
+            <w:rFonts w:ascii="Times New Roman" w:hAnsi="Times New Roman"/>
+          </w:rPr>
+          <w:commentReference w:id="36"/>
         </w:r>
         <w:r>
-          <w:instrText xml:space="preserve"> HYPERLINK "</w:instrText>
+          <w:delText xml:space="preserve"> </w:delText>
+        </w:r>
+      </w:del>
+      <w:ins w:id="38" w:author="Jeffrey" w:date="2010-03-07T22:31:00Z">
+        <w:r>
+          <w:t>cache</w:t>
+        </w:r>
+        <w:r>
+          <w:t xml:space="preserve"> </w:t>
         </w:r>
       </w:ins>
-      <w:commentRangeStart w:id="30"/>
-      <w:r>
-        <w:instrText>http://stilbuero.de/jquery/tabs</w:instrText>
-      </w:r>
-      <w:ins w:id="31" w:author="JSkinner" w:date="2010-02-26T11:29:00Z">
-        <w:r>
-          <w:instrText>_3</w:instrText>
-        </w:r>
-      </w:ins>
-      <w:r>
-        <w:instrText>/</w:instrText>
-      </w:r>
-      <w:commentRangeEnd w:id="30"/>
-      <w:ins w:id="32" w:author="JSkinner" w:date="2010-02-26T11:29:00Z">
-        <w:r>
-          <w:instrText xml:space="preserve">" </w:instrText>
-        </w:r>
-        <w:r>
-          <w:fldChar w:fldCharType="separate"/>
-        </w:r>
-      </w:ins>
-      <w:r>
-        <w:rPr>
-          <w:rStyle w:val="Hyperlink"/>
-        </w:rPr>
-        <w:t>http://stilbuero.de/jquery/tabs</w:t>
-      </w:r>
-      <w:ins w:id="33" w:author="JSkinner" w:date="2010-02-26T11:29:00Z">
-        <w:r>
-          <w:rPr>
-            <w:rStyle w:val="Hyperlink"/>
-          </w:rPr>
-          <w:t>_3</w:t>
-        </w:r>
-      </w:ins>
-      <w:r>
-        <w:rPr>
-          <w:rStyle w:val="Hyperlink"/>
-        </w:rPr>
-        <w:t>/</w:t>
-      </w:r>
-      <w:ins w:id="34" w:author="JSkinner" w:date="2010-02-26T11:29:00Z">
-        <w:r>
-          <w:fldChar w:fldCharType="end"/>
-        </w:r>
-      </w:ins>
-      <w:r>
-        <w:rPr>
-          <w:rStyle w:val="CommentReference"/>
-          <w:rFonts w:ascii="Times New Roman" w:hAnsi="Times New Roman"/>
-        </w:rPr>
-        <w:commentReference w:id="30"/>
-      </w:r>
-    </w:p>
-    <w:p>
-      <w:pPr>
-        <w:pStyle w:val="Body1"/>
-      </w:pPr>
-      <w:r>
-        <w:t xml:space="preserve">Although ASP.NET MVC does not gain much from server controls—as you have clearly seen in these examples—other aspects of ASP.NET function exactly as they did in Web Forms. We can </w:t>
-      </w:r>
-      <w:r>
-        <w:t>use</w:t>
-      </w:r>
-      <w:r>
-        <w:t xml:space="preserve"> the ASP.NET platform in the same way as before. The first topic we'll investigate is state management. </w:t>
-      </w:r>
-    </w:p>
-    <w:p>
-      <w:pPr>
-        <w:pStyle w:val="Head1"/>
-      </w:pPr>
-      <w:bookmarkStart w:id="35" w:name="_Toc225334478"/>
-      <w:bookmarkStart w:id="36" w:name="_Toc226367923"/>
-      <w:bookmarkStart w:id="37" w:name="_Toc232863472"/>
-      <w:bookmarkStart w:id="38" w:name="_Toc232903631"/>
-      <w:r>
-        <w:t>7</w:t>
-      </w:r>
-      <w:r>
-        <w:t>.2 State management</w:t>
-      </w:r>
-      <w:bookmarkEnd w:id="35"/>
-      <w:bookmarkEnd w:id="36"/>
-      <w:bookmarkEnd w:id="37"/>
-      <w:bookmarkEnd w:id="38"/>
-    </w:p>
-    <w:p>
-      <w:pPr>
-        <w:pStyle w:val="Body1"/>
-      </w:pPr>
-      <w:r>
-        <w:t>One of ASP.NET's strong points is state management</w:t>
-      </w:r>
-      <w:r>
-        <w:fldChar w:fldCharType="begin"/>
-      </w:r>
-      <w:r>
-        <w:instrText xml:space="preserve"> XE "</w:instrText>
-      </w:r>
-      <w:r>
-        <w:instrText>state management</w:instrText>
-      </w:r>
-      <w:r>
-        <w:instrText xml:space="preserve">" </w:instrText>
-      </w:r>
-      <w:r>
-        <w:fldChar w:fldCharType="end"/>
-      </w:r>
-      <w:r>
-        <w:t xml:space="preserve">.  ASP.NET has excellent support for caching, cookies, and user sessions. In ASP.NET MVC we can leverage these as we have in the past. State management refers to the storage and retrieval of </w:t>
-      </w:r>
-      <w:r>
-        <w:rPr>
-          <w:rStyle w:val="Italics"/>
-        </w:rPr>
-        <w:t>state</w:t>
-      </w:r>
-      <w:r>
-        <w:t xml:space="preserve">. As we all know, the web is a stateless environment, so special techniques have to be used to retain data about the user’s current state and recent activity. Session state and cookie storage address these concerns. Sometimes it’s helpful to store per-user data that lives only for a single web request. Request storage is useful in these scenarios. Frequent trips to a back-end data store can yield horrible performance under heavy load. ASP.NET’s built-in support for caching can help keep a popular application running efficiently. We’ll examine the ASP.NET </w:t>
-      </w:r>
       <w:commentRangeStart w:id="39"/>
       <w:commentRangeStart w:id="40"/>
       <w:r>
-        <w:t>Cache</w:t>
+        <w:t>first</w:t>
       </w:r>
       <w:commentRangeEnd w:id="39"/>
       <w:r>
@@ -2427,148 +2454,158 @@
         <w:commentReference w:id="40"/>
       </w:r>
       <w:r>
-        <w:t xml:space="preserve"> </w:t>
-      </w:r>
-      <w:commentRangeStart w:id="41"/>
-      <w:r>
-        <w:t>first</w:t>
-      </w:r>
-      <w:commentRangeEnd w:id="41"/>
+        <w:t>.</w:t>
+      </w:r>
+    </w:p>
+    <w:p>
+      <w:pPr>
+        <w:pStyle w:val="Head2"/>
+      </w:pPr>
+      <w:bookmarkStart w:id="41" w:name="_Toc225334479"/>
+      <w:bookmarkStart w:id="42" w:name="_Toc226367924"/>
+      <w:bookmarkStart w:id="43" w:name="_Toc232863473"/>
+      <w:bookmarkStart w:id="44" w:name="_Toc232903632"/>
+      <w:r>
+        <w:t>7</w:t>
+      </w:r>
+      <w:r>
+        <w:t>.2.1 Caching</w:t>
+      </w:r>
+      <w:bookmarkEnd w:id="41"/>
+      <w:bookmarkEnd w:id="42"/>
+      <w:bookmarkEnd w:id="43"/>
+      <w:bookmarkEnd w:id="44"/>
+    </w:p>
+    <w:p>
+      <w:pPr>
+        <w:pStyle w:val="Body1"/>
+      </w:pPr>
+      <w:r>
+        <w:t>Caching</w:t>
+      </w:r>
+      <w:r>
+        <w:fldChar w:fldCharType="begin"/>
+      </w:r>
+      <w:r>
+        <w:instrText xml:space="preserve"> XE "caching" </w:instrText>
+      </w:r>
+      <w:r>
+        <w:fldChar w:fldCharType="end"/>
+      </w:r>
+      <w:r>
+        <w:t xml:space="preserve"> is immensely important in today's web applications.</w:t>
+      </w:r>
+      <w:r>
+        <w:t xml:space="preserve"> </w:t>
+      </w:r>
+      <w:r>
+        <w:t>A website of significant size or traffic can drastically reduce the amount of database access by effective use of caching.</w:t>
+      </w:r>
+      <w:r>
+        <w:t xml:space="preserve"> </w:t>
+      </w:r>
+      <w:r>
+        <w:t xml:space="preserve">With ASP.NET we can also cache rendered HTML, which saves CPU </w:t>
+      </w:r>
+      <w:r>
+        <w:t>resources on the server</w:t>
+      </w:r>
+      <w:r>
+        <w:t>.</w:t>
+      </w:r>
+      <w:r>
+        <w:t xml:space="preserve"> </w:t>
+      </w:r>
+      <w:r>
+        <w:t xml:space="preserve">Done properly, </w:t>
+      </w:r>
+      <w:r>
+        <w:t>it's</w:t>
+      </w:r>
+      <w:r>
+        <w:t xml:space="preserve"> one of the best tools in your belt to cope with severe load.</w:t>
+      </w:r>
+      <w:r>
+        <w:t xml:space="preserve"> </w:t>
+      </w:r>
+      <w:r>
+        <w:t>Done poorly</w:t>
+      </w:r>
+      <w:r>
+        <w:t>,</w:t>
+      </w:r>
+      <w:r>
+        <w:t xml:space="preserve"> your efforts will be detrimental to your website's performance.</w:t>
+      </w:r>
+      <w:r>
+        <w:t xml:space="preserve"> </w:t>
+      </w:r>
+    </w:p>
+    <w:p>
+      <w:pPr>
+        <w:pStyle w:val="CalloutHead"/>
+      </w:pPr>
+      <w:r>
+        <w:t>Note</w:t>
+      </w:r>
+    </w:p>
+    <w:p>
+      <w:pPr>
+        <w:pStyle w:val="Callout"/>
+      </w:pPr>
+      <w:r>
+        <w:t>Caching tips and strategies are out of the scope of this book. Correctly applying caching strategies can be critical to website performance. We'll</w:t>
+      </w:r>
+      <w:r>
+        <w:t xml:space="preserve"> cover </w:t>
+      </w:r>
+      <w:r>
+        <w:t>how caching is applied in ASP.NET MVC</w:t>
+      </w:r>
+      <w:r>
+        <w:t>.</w:t>
+      </w:r>
+      <w:r>
+        <w:t xml:space="preserve"> If you want to read more about advanced caching, see Professional ASP.NET 3.5.</w:t>
+      </w:r>
+      <w:r>
+        <w:t xml:space="preserve"> (http://mng.bz/xz2d)</w:t>
+      </w:r>
       <w:r>
         <w:rPr>
           <w:rStyle w:val="CommentReference"/>
           <w:rFonts w:ascii="Times New Roman" w:hAnsi="Times New Roman"/>
           <w:vanish/>
         </w:rPr>
-        <w:commentReference w:id="41"/>
-      </w:r>
-      <w:r>
-        <w:t>.</w:t>
-      </w:r>
-    </w:p>
-    <w:p>
-      <w:pPr>
-        <w:pStyle w:val="Head2"/>
-      </w:pPr>
-      <w:bookmarkStart w:id="42" w:name="_Toc225334479"/>
-      <w:bookmarkStart w:id="43" w:name="_Toc226367924"/>
-      <w:bookmarkStart w:id="44" w:name="_Toc232863473"/>
-      <w:bookmarkStart w:id="45" w:name="_Toc232903632"/>
-      <w:r>
-        <w:t>7</w:t>
-      </w:r>
-      <w:r>
-        <w:t>.2.1 Caching</w:t>
-      </w:r>
-      <w:bookmarkEnd w:id="42"/>
-      <w:bookmarkEnd w:id="43"/>
-      <w:bookmarkEnd w:id="44"/>
-      <w:bookmarkEnd w:id="45"/>
-    </w:p>
-    <w:p>
-      <w:pPr>
-        <w:pStyle w:val="Body1"/>
-      </w:pPr>
-      <w:r>
-        <w:t>Caching</w:t>
-      </w:r>
-      <w:r>
-        <w:fldChar w:fldCharType="begin"/>
-      </w:r>
-      <w:r>
-        <w:instrText xml:space="preserve"> XE "caching" </w:instrText>
-      </w:r>
-      <w:r>
-        <w:fldChar w:fldCharType="end"/>
-      </w:r>
-      <w:r>
-        <w:t xml:space="preserve"> is immensely important in today's web applications.</w:t>
-      </w:r>
-      <w:r>
-        <w:t xml:space="preserve"> </w:t>
-      </w:r>
-      <w:r>
-        <w:t>A website of significant size or traffic can drastically reduce the amount of database access by effective use of caching.</w:t>
-      </w:r>
-      <w:r>
-        <w:t xml:space="preserve"> </w:t>
-      </w:r>
-      <w:r>
-        <w:t xml:space="preserve">With ASP.NET we can also cache rendered HTML, which saves CPU </w:t>
-      </w:r>
-      <w:r>
-        <w:t>resources on the server</w:t>
-      </w:r>
-      <w:r>
-        <w:t>.</w:t>
-      </w:r>
-      <w:r>
-        <w:t xml:space="preserve"> </w:t>
-      </w:r>
-      <w:r>
-        <w:t xml:space="preserve">Done properly, </w:t>
-      </w:r>
-      <w:r>
-        <w:t>it's</w:t>
-      </w:r>
-      <w:r>
-        <w:t xml:space="preserve"> one of the best tools in your belt to cope with severe load.</w:t>
-      </w:r>
-      <w:r>
-        <w:t xml:space="preserve"> </w:t>
-      </w:r>
-      <w:r>
-        <w:t>Done poorly</w:t>
-      </w:r>
-      <w:r>
-        <w:t>,</w:t>
-      </w:r>
-      <w:r>
-        <w:t xml:space="preserve"> your efforts will be detrimental to your website's performance.</w:t>
-      </w:r>
-      <w:r>
-        <w:t xml:space="preserve"> </w:t>
-      </w:r>
-    </w:p>
-    <w:p>
-      <w:pPr>
-        <w:pStyle w:val="CalloutHead"/>
-      </w:pPr>
-      <w:r>
-        <w:t>Note</w:t>
-      </w:r>
-    </w:p>
-    <w:p>
-      <w:pPr>
-        <w:pStyle w:val="Callout"/>
-      </w:pPr>
-      <w:r>
-        <w:t>Caching tips and strategies are out of the scope of this book. Correctly applying caching strategies can be critical to website performance. We'll</w:t>
-      </w:r>
-      <w:r>
-        <w:t xml:space="preserve"> cover </w:t>
-      </w:r>
-      <w:r>
-        <w:t>how caching is applied in ASP.NET MVC</w:t>
-      </w:r>
-      <w:r>
-        <w:t>.</w:t>
-      </w:r>
-      <w:r>
-        <w:t xml:space="preserve"> If you want to read more about advanced caching, see Professional ASP.NET 3.5.</w:t>
-      </w:r>
-      <w:r>
-        <w:t xml:space="preserve"> (http://mng.bz/xz2d)</w:t>
-      </w:r>
+        <w:t xml:space="preserve"> </w:t>
+      </w:r>
+      <w:commentRangeStart w:id="45"/>
       <w:r>
         <w:rPr>
           <w:rStyle w:val="CommentReference"/>
           <w:rFonts w:ascii="Times New Roman" w:hAnsi="Times New Roman"/>
           <w:vanish/>
         </w:rPr>
-        <w:t xml:space="preserve"> </w:t>
-      </w:r>
-      <w:commentRangeStart w:id="46"/>
+        <w:commentReference w:id="46"/>
+      </w:r>
+      <w:commentRangeEnd w:id="45"/>
+      <w:r>
+        <w:rPr>
+          <w:rStyle w:val="CommentReference"/>
+          <w:rFonts w:ascii="Times New Roman" w:hAnsi="Times New Roman"/>
+        </w:rPr>
+        <w:commentReference w:id="45"/>
+      </w:r>
+    </w:p>
+    <w:p>
+      <w:pPr>
+        <w:pStyle w:val="Body1"/>
+      </w:pPr>
+      <w:commentRangeStart w:id="47"/>
+      <w:r>
+        <w:t>In</w:t>
+      </w:r>
+      <w:commentRangeEnd w:id="47"/>
       <w:r>
         <w:rPr>
           <w:rStyle w:val="CommentReference"/>
@@ -2577,32 +2614,6 @@
         </w:rPr>
         <w:commentReference w:id="47"/>
       </w:r>
-      <w:commentRangeEnd w:id="46"/>
-      <w:r>
-        <w:rPr>
-          <w:rStyle w:val="CommentReference"/>
-          <w:rFonts w:ascii="Times New Roman" w:hAnsi="Times New Roman"/>
-        </w:rPr>
-        <w:commentReference w:id="46"/>
-      </w:r>
-    </w:p>
-    <w:p>
-      <w:pPr>
-        <w:pStyle w:val="Body1"/>
-      </w:pPr>
-      <w:commentRangeStart w:id="48"/>
-      <w:r>
-        <w:t>In</w:t>
-      </w:r>
-      <w:commentRangeEnd w:id="48"/>
-      <w:r>
-        <w:rPr>
-          <w:rStyle w:val="CommentReference"/>
-          <w:rFonts w:ascii="Times New Roman" w:hAnsi="Times New Roman"/>
-          <w:vanish/>
-        </w:rPr>
-        <w:commentReference w:id="48"/>
-      </w:r>
       <w:r>
         <w:t xml:space="preserve"> an ASP.NET</w:t>
       </w:r>
@@ -3589,7 +3600,6 @@
       <w:r>
         <w:rPr>
           <w:noProof/>
-          <w:lang w:val="en-GB" w:eastAsia="en-GB"/>
         </w:rPr>
         <w:drawing>
           <wp:inline distT="0" distB="0" distL="0" distR="0">
@@ -3730,9 +3740,20 @@
       <w:r>
         <w:t xml:space="preserve">If you render </w:t>
       </w:r>
+      <w:ins w:id="48" w:author="Jeffrey" w:date="2010-03-07T22:32:00Z">
+        <w:r>
+          <w:t xml:space="preserve">other actions </w:t>
+        </w:r>
+      </w:ins>
       <w:commentRangeStart w:id="49"/>
-      <w:r>
-        <w:t xml:space="preserve">user controls on your main view with </w:t>
+      <w:commentRangeStart w:id="50"/>
+      <w:del w:id="51" w:author="Jeffrey" w:date="2010-03-07T22:32:00Z">
+        <w:r>
+          <w:delText xml:space="preserve">user controls </w:delText>
+        </w:r>
+      </w:del>
+      <w:r>
+        <w:t xml:space="preserve">on your main view with </w:t>
       </w:r>
       <w:r>
         <w:rPr>
@@ -3751,6 +3772,14 @@
         </w:rPr>
         <w:commentReference w:id="49"/>
       </w:r>
+      <w:commentRangeEnd w:id="50"/>
+      <w:r>
+        <w:rPr>
+          <w:rStyle w:val="CommentReference"/>
+          <w:rFonts w:ascii="Times New Roman" w:hAnsi="Times New Roman"/>
+        </w:rPr>
+        <w:commentReference w:id="50"/>
+      </w:r>
       <w:r>
         <w:t>the cached version of that action will be used for the partial HTML snippet.</w:t>
       </w:r>
@@ -3867,7 +3896,6 @@
       <w:r>
         <w:rPr>
           <w:noProof/>
-          <w:lang w:val="en-GB" w:eastAsia="en-GB"/>
         </w:rPr>
         <w:lastRenderedPageBreak/>
         <w:drawing>
@@ -3952,20 +3980,20 @@
       <w:pPr>
         <w:pStyle w:val="Head2"/>
       </w:pPr>
-      <w:bookmarkStart w:id="50" w:name="_Toc225334480"/>
-      <w:bookmarkStart w:id="51" w:name="_Toc226367925"/>
-      <w:bookmarkStart w:id="52" w:name="_Toc232863474"/>
-      <w:bookmarkStart w:id="53" w:name="_Toc232903633"/>
+      <w:bookmarkStart w:id="52" w:name="_Toc225334480"/>
+      <w:bookmarkStart w:id="53" w:name="_Toc226367925"/>
+      <w:bookmarkStart w:id="54" w:name="_Toc232863474"/>
+      <w:bookmarkStart w:id="55" w:name="_Toc232903633"/>
       <w:r>
         <w:t>7</w:t>
       </w:r>
       <w:r>
         <w:t>.2.2 Session state</w:t>
       </w:r>
-      <w:bookmarkEnd w:id="50"/>
-      <w:bookmarkEnd w:id="51"/>
       <w:bookmarkEnd w:id="52"/>
       <w:bookmarkEnd w:id="53"/>
+      <w:bookmarkEnd w:id="54"/>
+      <w:bookmarkEnd w:id="55"/>
       <w:r>
         <w:fldChar w:fldCharType="begin"/>
       </w:r>
@@ -4588,249 +4616,249 @@
       <w:pPr>
         <w:pStyle w:val="Head2"/>
       </w:pPr>
-      <w:bookmarkStart w:id="54" w:name="_Toc225334481"/>
-      <w:bookmarkStart w:id="55" w:name="_Toc226367926"/>
-      <w:bookmarkStart w:id="56" w:name="_Toc232863475"/>
-      <w:bookmarkStart w:id="57" w:name="_Toc232903634"/>
+      <w:bookmarkStart w:id="56" w:name="_Toc225334481"/>
+      <w:bookmarkStart w:id="57" w:name="_Toc226367926"/>
+      <w:bookmarkStart w:id="58" w:name="_Toc232863475"/>
+      <w:bookmarkStart w:id="59" w:name="_Toc232903634"/>
       <w:r>
         <w:t>7</w:t>
       </w:r>
       <w:r>
         <w:t>.2.3 Cookies</w:t>
       </w:r>
-      <w:bookmarkEnd w:id="54"/>
-      <w:bookmarkEnd w:id="55"/>
       <w:bookmarkEnd w:id="56"/>
       <w:bookmarkEnd w:id="57"/>
-      <w:r>
-        <w:fldChar w:fldCharType="begin"/>
-      </w:r>
-      <w:r>
-        <w:instrText xml:space="preserve"> XE "</w:instrText>
-      </w:r>
-      <w:r>
-        <w:instrText>HttpCookies</w:instrText>
-      </w:r>
-      <w:r>
-        <w:instrText xml:space="preserve">" </w:instrText>
-      </w:r>
-      <w:r>
-        <w:fldChar w:fldCharType="end"/>
-      </w:r>
-    </w:p>
-    <w:p>
-      <w:pPr>
-        <w:pStyle w:val="Body1"/>
-      </w:pPr>
-      <w:r>
-        <w:t>Cookies</w:t>
-      </w:r>
-      <w:r>
-        <w:fldChar w:fldCharType="begin"/>
-      </w:r>
-      <w:r>
-        <w:instrText xml:space="preserve"> XE "c</w:instrText>
-      </w:r>
-      <w:r>
-        <w:instrText>ookies</w:instrText>
-      </w:r>
-      <w:r>
-        <w:instrText>" \t "</w:instrText>
-      </w:r>
-      <w:r>
-        <w:instrText xml:space="preserve">See </w:instrText>
-      </w:r>
-      <w:r>
-        <w:instrText>HttpCookies</w:instrText>
-      </w:r>
-      <w:r>
-        <w:instrText xml:space="preserve">" </w:instrText>
-      </w:r>
-      <w:r>
-        <w:fldChar w:fldCharType="end"/>
-      </w:r>
-      <w:r>
-        <w:t xml:space="preserve"> store tiny bits of information in the client's browser. They can be useful to track information, such as where a user has been. By default, the user’s session ID is stored in a cookie. It’s important to not entirely rely on the contents of a cookie. Cookies can be disabled by the user, and malicious users may even attempt to tamper with the data.</w:t>
-      </w:r>
-    </w:p>
-    <w:p>
-      <w:pPr>
-        <w:pStyle w:val="Body"/>
-      </w:pPr>
-      <w:r>
-        <w:t>In ASP.NET</w:t>
-      </w:r>
-      <w:r>
-        <w:fldChar w:fldCharType="begin"/>
-      </w:r>
-      <w:r>
-        <w:instrText xml:space="preserve"> XE "Web Forms:adding HttpCookies" </w:instrText>
-      </w:r>
-      <w:r>
-        <w:fldChar w:fldCharType="end"/>
-      </w:r>
-      <w:r>
-        <w:t>, you</w:t>
-      </w:r>
-      <w:r>
-        <w:t xml:space="preserve"> are used to </w:t>
-      </w:r>
-      <w:r>
-        <w:t>add</w:t>
-      </w:r>
-      <w:r>
-        <w:t>ing</w:t>
-      </w:r>
-      <w:r>
-        <w:t xml:space="preserve"> cookies</w:t>
-      </w:r>
-      <w:r>
-        <w:fldChar w:fldCharType="begin"/>
-      </w:r>
-      <w:r>
-        <w:instrText xml:space="preserve"> XE "</w:instrText>
-      </w:r>
-      <w:r>
-        <w:instrText>HttpCookies:adding to the response</w:instrText>
-      </w:r>
-      <w:r>
-        <w:instrText xml:space="preserve">" </w:instrText>
-      </w:r>
-      <w:r>
-        <w:fldChar w:fldCharType="end"/>
-      </w:r>
-      <w:r>
-        <w:t xml:space="preserve"> like this:</w:t>
-      </w:r>
-    </w:p>
-    <w:p>
-      <w:pPr>
-        <w:pStyle w:val="Body"/>
-      </w:pPr>
-    </w:p>
-    <w:p>
-      <w:pPr>
-        <w:pStyle w:val="Code"/>
-      </w:pPr>
-      <w:r>
-        <w:t>Response.Cookies.Add( new HttpCookie("locale", "en-US") );</w:t>
-      </w:r>
-    </w:p>
-    <w:p>
-      <w:pPr>
-        <w:pStyle w:val="Body"/>
-      </w:pPr>
-    </w:p>
-    <w:p>
-      <w:pPr>
-        <w:pStyle w:val="Body1"/>
-      </w:pPr>
-      <w:r>
-        <w:t xml:space="preserve">That API works going forward in </w:t>
-      </w:r>
-      <w:r>
-        <w:t>ASP.NET MVC.</w:t>
-      </w:r>
-      <w:r>
-        <w:t xml:space="preserve"> </w:t>
-      </w:r>
-      <w:r>
-        <w:t xml:space="preserve">The only difference is </w:t>
-      </w:r>
-      <w:r>
-        <w:t xml:space="preserve">that </w:t>
-      </w:r>
-      <w:r>
-        <w:t xml:space="preserve">the </w:t>
-      </w:r>
-      <w:r>
-        <w:rPr>
-          <w:rStyle w:val="CodeinText"/>
-        </w:rPr>
-        <w:t>Response</w:t>
-      </w:r>
-      <w:r>
-        <w:t xml:space="preserve"> property of the controller is </w:t>
-      </w:r>
-      <w:r>
-        <w:rPr>
-          <w:rStyle w:val="CodeinText"/>
-        </w:rPr>
-        <w:t>HttpResponseBase</w:t>
-      </w:r>
-      <w:r>
-        <w:t xml:space="preserve">, rather than the sealed </w:t>
-      </w:r>
-      <w:r>
-        <w:rPr>
-          <w:rStyle w:val="CodeinText"/>
-        </w:rPr>
-        <w:t>HttpResponse</w:t>
-      </w:r>
-      <w:r>
-        <w:t xml:space="preserve"> class in Web</w:t>
-      </w:r>
-      <w:r>
-        <w:t xml:space="preserve"> </w:t>
-      </w:r>
-      <w:r>
-        <w:t>Forms.</w:t>
-      </w:r>
-      <w:r>
-        <w:t xml:space="preserve"> </w:t>
-      </w:r>
-      <w:r>
-        <w:t xml:space="preserve">Testing actions that use cookies is similar to </w:t>
-      </w:r>
-      <w:r>
-        <w:t>the method we used to</w:t>
-      </w:r>
-      <w:r>
-        <w:t xml:space="preserve"> test</w:t>
-      </w:r>
-      <w:r>
-        <w:t xml:space="preserve"> </w:t>
-      </w:r>
-      <w:r>
-        <w:t xml:space="preserve">against the </w:t>
-      </w:r>
-      <w:r>
-        <w:rPr>
-          <w:rStyle w:val="CodeinText"/>
-        </w:rPr>
-        <w:t>Cache</w:t>
-      </w:r>
-      <w:r>
-        <w:t xml:space="preserve"> or </w:t>
-      </w:r>
-      <w:r>
-        <w:rPr>
-          <w:rStyle w:val="CodeinText"/>
-        </w:rPr>
-        <w:t>Session</w:t>
-      </w:r>
-      <w:r>
-        <w:t xml:space="preserve"> in previous sections.</w:t>
-      </w:r>
-    </w:p>
-    <w:p>
-      <w:pPr>
-        <w:pStyle w:val="Head2"/>
-      </w:pPr>
-      <w:bookmarkStart w:id="58" w:name="_Toc225334482"/>
-      <w:bookmarkStart w:id="59" w:name="_Toc226367927"/>
-      <w:bookmarkStart w:id="60" w:name="_Toc232863476"/>
-      <w:bookmarkStart w:id="61" w:name="_Toc232903635"/>
-      <w:r>
-        <w:t>7</w:t>
-      </w:r>
-      <w:r>
-        <w:t>.2.4 Request storage</w:t>
-      </w:r>
       <w:bookmarkEnd w:id="58"/>
       <w:bookmarkEnd w:id="59"/>
+      <w:r>
+        <w:fldChar w:fldCharType="begin"/>
+      </w:r>
+      <w:r>
+        <w:instrText xml:space="preserve"> XE "</w:instrText>
+      </w:r>
+      <w:r>
+        <w:instrText>HttpCookies</w:instrText>
+      </w:r>
+      <w:r>
+        <w:instrText xml:space="preserve">" </w:instrText>
+      </w:r>
+      <w:r>
+        <w:fldChar w:fldCharType="end"/>
+      </w:r>
+    </w:p>
+    <w:p>
+      <w:pPr>
+        <w:pStyle w:val="Body1"/>
+      </w:pPr>
+      <w:r>
+        <w:t>Cookies</w:t>
+      </w:r>
+      <w:r>
+        <w:fldChar w:fldCharType="begin"/>
+      </w:r>
+      <w:r>
+        <w:instrText xml:space="preserve"> XE "c</w:instrText>
+      </w:r>
+      <w:r>
+        <w:instrText>ookies</w:instrText>
+      </w:r>
+      <w:r>
+        <w:instrText>" \t "</w:instrText>
+      </w:r>
+      <w:r>
+        <w:instrText xml:space="preserve">See </w:instrText>
+      </w:r>
+      <w:r>
+        <w:instrText>HttpCookies</w:instrText>
+      </w:r>
+      <w:r>
+        <w:instrText xml:space="preserve">" </w:instrText>
+      </w:r>
+      <w:r>
+        <w:fldChar w:fldCharType="end"/>
+      </w:r>
+      <w:r>
+        <w:t xml:space="preserve"> store tiny bits of information in the client's browser. They can be useful to track information, such as where a user has been. By default, the user’s session ID is stored in a cookie. It’s important to not entirely rely on the contents of a cookie. Cookies can be disabled by the user, and malicious users may even attempt to tamper with the data.</w:t>
+      </w:r>
+    </w:p>
+    <w:p>
+      <w:pPr>
+        <w:pStyle w:val="Body"/>
+      </w:pPr>
+      <w:r>
+        <w:t>In ASP.NET</w:t>
+      </w:r>
+      <w:r>
+        <w:fldChar w:fldCharType="begin"/>
+      </w:r>
+      <w:r>
+        <w:instrText xml:space="preserve"> XE "Web Forms:adding HttpCookies" </w:instrText>
+      </w:r>
+      <w:r>
+        <w:fldChar w:fldCharType="end"/>
+      </w:r>
+      <w:r>
+        <w:t>, you</w:t>
+      </w:r>
+      <w:r>
+        <w:t xml:space="preserve"> are used to </w:t>
+      </w:r>
+      <w:r>
+        <w:t>add</w:t>
+      </w:r>
+      <w:r>
+        <w:t>ing</w:t>
+      </w:r>
+      <w:r>
+        <w:t xml:space="preserve"> cookies</w:t>
+      </w:r>
+      <w:r>
+        <w:fldChar w:fldCharType="begin"/>
+      </w:r>
+      <w:r>
+        <w:instrText xml:space="preserve"> XE "</w:instrText>
+      </w:r>
+      <w:r>
+        <w:instrText>HttpCookies:adding to the response</w:instrText>
+      </w:r>
+      <w:r>
+        <w:instrText xml:space="preserve">" </w:instrText>
+      </w:r>
+      <w:r>
+        <w:fldChar w:fldCharType="end"/>
+      </w:r>
+      <w:r>
+        <w:t xml:space="preserve"> like this:</w:t>
+      </w:r>
+    </w:p>
+    <w:p>
+      <w:pPr>
+        <w:pStyle w:val="Body"/>
+      </w:pPr>
+    </w:p>
+    <w:p>
+      <w:pPr>
+        <w:pStyle w:val="Code"/>
+      </w:pPr>
+      <w:r>
+        <w:t>Response.Cookies.Add( new HttpCookie("locale", "en-US") );</w:t>
+      </w:r>
+    </w:p>
+    <w:p>
+      <w:pPr>
+        <w:pStyle w:val="Body"/>
+      </w:pPr>
+    </w:p>
+    <w:p>
+      <w:pPr>
+        <w:pStyle w:val="Body1"/>
+      </w:pPr>
+      <w:r>
+        <w:t xml:space="preserve">That API works going forward in </w:t>
+      </w:r>
+      <w:r>
+        <w:t>ASP.NET MVC.</w:t>
+      </w:r>
+      <w:r>
+        <w:t xml:space="preserve"> </w:t>
+      </w:r>
+      <w:r>
+        <w:t xml:space="preserve">The only difference is </w:t>
+      </w:r>
+      <w:r>
+        <w:t xml:space="preserve">that </w:t>
+      </w:r>
+      <w:r>
+        <w:t xml:space="preserve">the </w:t>
+      </w:r>
+      <w:r>
+        <w:rPr>
+          <w:rStyle w:val="CodeinText"/>
+        </w:rPr>
+        <w:t>Response</w:t>
+      </w:r>
+      <w:r>
+        <w:t xml:space="preserve"> property of the controller is </w:t>
+      </w:r>
+      <w:r>
+        <w:rPr>
+          <w:rStyle w:val="CodeinText"/>
+        </w:rPr>
+        <w:t>HttpResponseBase</w:t>
+      </w:r>
+      <w:r>
+        <w:t xml:space="preserve">, rather than the sealed </w:t>
+      </w:r>
+      <w:r>
+        <w:rPr>
+          <w:rStyle w:val="CodeinText"/>
+        </w:rPr>
+        <w:t>HttpResponse</w:t>
+      </w:r>
+      <w:r>
+        <w:t xml:space="preserve"> class in Web</w:t>
+      </w:r>
+      <w:r>
+        <w:t xml:space="preserve"> </w:t>
+      </w:r>
+      <w:r>
+        <w:t>Forms.</w:t>
+      </w:r>
+      <w:r>
+        <w:t xml:space="preserve"> </w:t>
+      </w:r>
+      <w:r>
+        <w:t xml:space="preserve">Testing actions that use cookies is similar to </w:t>
+      </w:r>
+      <w:r>
+        <w:t>the method we used to</w:t>
+      </w:r>
+      <w:r>
+        <w:t xml:space="preserve"> test</w:t>
+      </w:r>
+      <w:r>
+        <w:t xml:space="preserve"> </w:t>
+      </w:r>
+      <w:r>
+        <w:t xml:space="preserve">against the </w:t>
+      </w:r>
+      <w:r>
+        <w:rPr>
+          <w:rStyle w:val="CodeinText"/>
+        </w:rPr>
+        <w:t>Cache</w:t>
+      </w:r>
+      <w:r>
+        <w:t xml:space="preserve"> or </w:t>
+      </w:r>
+      <w:r>
+        <w:rPr>
+          <w:rStyle w:val="CodeinText"/>
+        </w:rPr>
+        <w:t>Session</w:t>
+      </w:r>
+      <w:r>
+        <w:t xml:space="preserve"> in previous sections.</w:t>
+      </w:r>
+    </w:p>
+    <w:p>
+      <w:pPr>
+        <w:pStyle w:val="Head2"/>
+      </w:pPr>
+      <w:bookmarkStart w:id="60" w:name="_Toc225334482"/>
+      <w:bookmarkStart w:id="61" w:name="_Toc226367927"/>
+      <w:bookmarkStart w:id="62" w:name="_Toc232863476"/>
+      <w:bookmarkStart w:id="63" w:name="_Toc232903635"/>
+      <w:r>
+        <w:t>7</w:t>
+      </w:r>
+      <w:r>
+        <w:t>.2.4 Request storage</w:t>
+      </w:r>
       <w:bookmarkEnd w:id="60"/>
       <w:bookmarkEnd w:id="61"/>
+      <w:bookmarkEnd w:id="62"/>
+      <w:bookmarkEnd w:id="63"/>
       <w:r>
         <w:fldChar w:fldCharType="begin"/>
       </w:r>
@@ -4863,17 +4891,39 @@
       <w:r>
         <w:t xml:space="preserve">Sometimes you require data to be stored for a single web request only. Because individual requests are served by threads, </w:t>
       </w:r>
-      <w:commentRangeStart w:id="62"/>
-      <w:r>
-        <w:t>it’s tempting</w:t>
-      </w:r>
-      <w:commentRangeEnd w:id="62"/>
+      <w:commentRangeStart w:id="64"/>
+      <w:commentRangeStart w:id="65"/>
+      <w:r>
+        <w:t>it</w:t>
+      </w:r>
+      <w:ins w:id="66" w:author="Jeffrey" w:date="2010-03-07T22:33:00Z">
+        <w:r>
+          <w:t xml:space="preserve"> might be </w:t>
+        </w:r>
+      </w:ins>
+      <w:del w:id="67" w:author="Jeffrey" w:date="2010-03-07T22:33:00Z">
+        <w:r>
+          <w:delText xml:space="preserve">’s </w:delText>
+        </w:r>
+      </w:del>
+      <w:r>
+        <w:t>tempting</w:t>
+      </w:r>
+      <w:commentRangeEnd w:id="64"/>
       <w:r>
         <w:rPr>
           <w:rStyle w:val="CommentReference"/>
           <w:rFonts w:ascii="Times New Roman" w:hAnsi="Times New Roman"/>
         </w:rPr>
-        <w:commentReference w:id="62"/>
+        <w:commentReference w:id="64"/>
+      </w:r>
+      <w:commentRangeEnd w:id="65"/>
+      <w:r>
+        <w:rPr>
+          <w:rStyle w:val="CommentReference"/>
+          <w:rFonts w:ascii="Times New Roman" w:hAnsi="Times New Roman"/>
+        </w:rPr>
+        <w:commentReference w:id="65"/>
       </w:r>
       <w:r>
         <w:t xml:space="preserve"> to put a </w:t>
@@ -5085,10 +5135,10 @@
       <w:pPr>
         <w:pStyle w:val="Head1"/>
       </w:pPr>
-      <w:bookmarkStart w:id="63" w:name="_Toc225334483"/>
-      <w:bookmarkStart w:id="64" w:name="_Toc226367928"/>
-      <w:bookmarkStart w:id="65" w:name="_Toc232863477"/>
-      <w:bookmarkStart w:id="66" w:name="_Toc232903636"/>
+      <w:bookmarkStart w:id="68" w:name="_Toc225334483"/>
+      <w:bookmarkStart w:id="69" w:name="_Toc226367928"/>
+      <w:bookmarkStart w:id="70" w:name="_Toc232863477"/>
+      <w:bookmarkStart w:id="71" w:name="_Toc232903636"/>
       <w:r>
         <w:t>7</w:t>
       </w:r>
@@ -5113,10 +5163,10 @@
       <w:r>
         <w:t xml:space="preserve"> and debugging</w:t>
       </w:r>
-      <w:bookmarkEnd w:id="63"/>
-      <w:bookmarkEnd w:id="64"/>
-      <w:bookmarkEnd w:id="65"/>
-      <w:bookmarkEnd w:id="66"/>
+      <w:bookmarkEnd w:id="68"/>
+      <w:bookmarkEnd w:id="69"/>
+      <w:bookmarkEnd w:id="70"/>
+      <w:bookmarkEnd w:id="71"/>
       <w:r>
         <w:fldChar w:fldCharType="begin"/>
       </w:r>
@@ -5270,7 +5320,6 @@
       <w:r>
         <w:rPr>
           <w:noProof/>
-          <w:lang w:val="en-GB" w:eastAsia="en-GB"/>
         </w:rPr>
         <w:drawing>
           <wp:inline distT="0" distB="0" distL="0" distR="0">
@@ -5378,7 +5427,6 @@
       <w:r>
         <w:rPr>
           <w:noProof/>
-          <w:lang w:val="en-GB" w:eastAsia="en-GB"/>
         </w:rPr>
         <w:lastRenderedPageBreak/>
         <w:drawing>
@@ -5469,20 +5517,20 @@
       <w:pPr>
         <w:pStyle w:val="Head2"/>
       </w:pPr>
-      <w:bookmarkStart w:id="67" w:name="_Toc225334484"/>
-      <w:bookmarkStart w:id="68" w:name="_Toc226367929"/>
-      <w:bookmarkStart w:id="69" w:name="_Toc232863478"/>
-      <w:bookmarkStart w:id="70" w:name="_Toc232903637"/>
+      <w:bookmarkStart w:id="72" w:name="_Toc225334484"/>
+      <w:bookmarkStart w:id="73" w:name="_Toc226367929"/>
+      <w:bookmarkStart w:id="74" w:name="_Toc232863478"/>
+      <w:bookmarkStart w:id="75" w:name="_Toc232903637"/>
       <w:r>
         <w:t>7</w:t>
       </w:r>
       <w:r>
         <w:t>.3.1 TraceContext</w:t>
       </w:r>
-      <w:bookmarkEnd w:id="67"/>
-      <w:bookmarkEnd w:id="68"/>
-      <w:bookmarkEnd w:id="69"/>
-      <w:bookmarkEnd w:id="70"/>
+      <w:bookmarkEnd w:id="72"/>
+      <w:bookmarkEnd w:id="73"/>
+      <w:bookmarkEnd w:id="74"/>
+      <w:bookmarkEnd w:id="75"/>
     </w:p>
     <w:p>
       <w:pPr>
@@ -5715,10 +5763,10 @@
       <w:pPr>
         <w:pStyle w:val="Head2"/>
       </w:pPr>
-      <w:bookmarkStart w:id="71" w:name="_Toc225334485"/>
-      <w:bookmarkStart w:id="72" w:name="_Toc226367930"/>
-      <w:bookmarkStart w:id="73" w:name="_Toc232863479"/>
-      <w:bookmarkStart w:id="74" w:name="_Toc232903638"/>
+      <w:bookmarkStart w:id="76" w:name="_Toc225334485"/>
+      <w:bookmarkStart w:id="77" w:name="_Toc226367930"/>
+      <w:bookmarkStart w:id="78" w:name="_Toc232863479"/>
+      <w:bookmarkStart w:id="79" w:name="_Toc232903638"/>
       <w:r>
         <w:lastRenderedPageBreak/>
         <w:t>7</w:t>
@@ -5726,114 +5774,24 @@
       <w:r>
         <w:t>.3.2 Health monitoring</w:t>
       </w:r>
-      <w:bookmarkEnd w:id="71"/>
-      <w:bookmarkEnd w:id="72"/>
-      <w:bookmarkEnd w:id="73"/>
-      <w:bookmarkEnd w:id="74"/>
-      <w:r>
-        <w:fldChar w:fldCharType="begin"/>
-      </w:r>
-      <w:r>
-        <w:instrText xml:space="preserve"> XE "h</w:instrText>
-      </w:r>
-      <w:r>
-        <w:instrText xml:space="preserve">ealth </w:instrText>
-      </w:r>
-      <w:r>
-        <w:instrText>m</w:instrText>
-      </w:r>
-      <w:r>
-        <w:instrText>onitoring</w:instrText>
-      </w:r>
-      <w:r>
-        <w:instrText xml:space="preserve">" </w:instrText>
-      </w:r>
-      <w:r>
-        <w:fldChar w:fldCharType="end"/>
-      </w:r>
-    </w:p>
-    <w:p>
-      <w:pPr>
-        <w:pStyle w:val="Body1"/>
-      </w:pPr>
-      <w:r>
-        <w:t xml:space="preserve">Health monitoring is related to tracing and debugging. ASP.NET 2.0 introduced a set of providers for reporting on events occurring in an ASP.NET application. </w:t>
-      </w:r>
-      <w:r>
-        <w:t>The machine.config on your server (or local machine) defines some policies for reporting the health of your applications.</w:t>
-      </w:r>
-      <w:r>
-        <w:t xml:space="preserve"> </w:t>
-      </w:r>
-      <w:r>
-        <w:t>You have probably noticed before that you receive an error in the computer</w:t>
-      </w:r>
-      <w:r>
-        <w:t>’</w:t>
-      </w:r>
-      <w:r>
-        <w:t>s Event Log when an unhandled exception occurs in your ASP.NET applications.</w:t>
-      </w:r>
-      <w:r>
-        <w:t xml:space="preserve"> </w:t>
-      </w:r>
-      <w:r>
-        <w:t>This is an example of one of those providers.</w:t>
-      </w:r>
-      <w:r>
-        <w:t xml:space="preserve"> </w:t>
-      </w:r>
-      <w:r>
-        <w:t>Health monitoring continues to function in the same way in ASP.NET MVC.</w:t>
-      </w:r>
-      <w:r>
-        <w:t xml:space="preserve"> </w:t>
-      </w:r>
-    </w:p>
-    <w:p>
-      <w:pPr>
-        <w:pStyle w:val="Head1"/>
-      </w:pPr>
-      <w:bookmarkStart w:id="75" w:name="_Toc225334486"/>
-      <w:bookmarkStart w:id="76" w:name="_Toc226367931"/>
-      <w:bookmarkStart w:id="77" w:name="_Toc232863480"/>
-      <w:bookmarkStart w:id="78" w:name="_Toc232903639"/>
-      <w:r>
-        <w:t>7</w:t>
-      </w:r>
-      <w:r>
-        <w:t>.4 Implementing personalization</w:t>
-      </w:r>
-      <w:r>
-        <w:fldChar w:fldCharType="begin"/>
-      </w:r>
-      <w:r>
-        <w:instrText xml:space="preserve"> XE "p</w:instrText>
-      </w:r>
-      <w:r>
-        <w:instrText>ersonalization</w:instrText>
-      </w:r>
-      <w:r>
-        <w:instrText xml:space="preserve">" </w:instrText>
-      </w:r>
-      <w:r>
-        <w:fldChar w:fldCharType="end"/>
-      </w:r>
-      <w:r>
-        <w:t xml:space="preserve"> and localization</w:t>
-      </w:r>
-      <w:bookmarkEnd w:id="75"/>
       <w:bookmarkEnd w:id="76"/>
       <w:bookmarkEnd w:id="77"/>
       <w:bookmarkEnd w:id="78"/>
+      <w:bookmarkEnd w:id="79"/>
       <w:r>
         <w:fldChar w:fldCharType="begin"/>
       </w:r>
       <w:r>
-        <w:instrText xml:space="preserve"> XE "l</w:instrText>
-      </w:r>
-      <w:r>
-        <w:instrText>ocalization</w:instrText>
+        <w:instrText xml:space="preserve"> XE "h</w:instrText>
+      </w:r>
+      <w:r>
+        <w:instrText xml:space="preserve">ealth </w:instrText>
+      </w:r>
+      <w:r>
+        <w:instrText>m</w:instrText>
+      </w:r>
+      <w:r>
+        <w:instrText>onitoring</w:instrText>
       </w:r>
       <w:r>
         <w:instrText xml:space="preserve">" </w:instrText>
@@ -5847,35 +5805,125 @@
         <w:pStyle w:val="Body1"/>
       </w:pPr>
       <w:r>
-        <w:t>Often our applications need to display different information depending on the user. Sometimes this data is personal, such as your name or the customized look the feel of the site. Other times this might be displaying messages in a user’s native language, depending on the locale on their browser.</w:t>
-      </w:r>
-    </w:p>
-    <w:p>
-      <w:pPr>
-        <w:pStyle w:val="Body"/>
-      </w:pPr>
-      <w:r>
-        <w:t>ASP.NET personalization and localization work similarly in ASP.NET MVC, but we'll look at a couple examples to highlight the difference in usage.</w:t>
-      </w:r>
-    </w:p>
-    <w:p>
-      <w:pPr>
-        <w:pStyle w:val="Head2"/>
-      </w:pPr>
-      <w:bookmarkStart w:id="79" w:name="_Toc225334487"/>
-      <w:bookmarkStart w:id="80" w:name="_Toc226367932"/>
-      <w:bookmarkStart w:id="81" w:name="_Toc232863481"/>
-      <w:bookmarkStart w:id="82" w:name="_Toc232903640"/>
+        <w:t xml:space="preserve">Health monitoring is related to tracing and debugging. ASP.NET 2.0 introduced a set of providers for reporting on events occurring in an ASP.NET application. </w:t>
+      </w:r>
+      <w:r>
+        <w:t>The machine.config on your server (or local machine) defines some policies for reporting the health of your applications.</w:t>
+      </w:r>
+      <w:r>
+        <w:t xml:space="preserve"> </w:t>
+      </w:r>
+      <w:r>
+        <w:t>You have probably noticed before that you receive an error in the computer</w:t>
+      </w:r>
+      <w:r>
+        <w:t>’</w:t>
+      </w:r>
+      <w:r>
+        <w:t>s Event Log when an unhandled exception occurs in your ASP.NET applications.</w:t>
+      </w:r>
+      <w:r>
+        <w:t xml:space="preserve"> </w:t>
+      </w:r>
+      <w:r>
+        <w:t>This is an example of one of those providers.</w:t>
+      </w:r>
+      <w:r>
+        <w:t xml:space="preserve"> </w:t>
+      </w:r>
+      <w:r>
+        <w:t>Health monitoring continues to function in the same way in ASP.NET MVC.</w:t>
+      </w:r>
+      <w:r>
+        <w:t xml:space="preserve"> </w:t>
+      </w:r>
+    </w:p>
+    <w:p>
+      <w:pPr>
+        <w:pStyle w:val="Head1"/>
+      </w:pPr>
+      <w:bookmarkStart w:id="80" w:name="_Toc225334486"/>
+      <w:bookmarkStart w:id="81" w:name="_Toc226367931"/>
+      <w:bookmarkStart w:id="82" w:name="_Toc232863480"/>
+      <w:bookmarkStart w:id="83" w:name="_Toc232903639"/>
       <w:r>
         <w:t>7</w:t>
       </w:r>
       <w:r>
-        <w:t>.4.1 Leveraging ASP.NET personalization</w:t>
-      </w:r>
-      <w:bookmarkEnd w:id="79"/>
+        <w:t>.4 Implementing personalization</w:t>
+      </w:r>
+      <w:r>
+        <w:fldChar w:fldCharType="begin"/>
+      </w:r>
+      <w:r>
+        <w:instrText xml:space="preserve"> XE "p</w:instrText>
+      </w:r>
+      <w:r>
+        <w:instrText>ersonalization</w:instrText>
+      </w:r>
+      <w:r>
+        <w:instrText xml:space="preserve">" </w:instrText>
+      </w:r>
+      <w:r>
+        <w:fldChar w:fldCharType="end"/>
+      </w:r>
+      <w:r>
+        <w:t xml:space="preserve"> and localization</w:t>
+      </w:r>
       <w:bookmarkEnd w:id="80"/>
       <w:bookmarkEnd w:id="81"/>
       <w:bookmarkEnd w:id="82"/>
+      <w:bookmarkEnd w:id="83"/>
+      <w:r>
+        <w:fldChar w:fldCharType="begin"/>
+      </w:r>
+      <w:r>
+        <w:instrText xml:space="preserve"> XE "l</w:instrText>
+      </w:r>
+      <w:r>
+        <w:instrText>ocalization</w:instrText>
+      </w:r>
+      <w:r>
+        <w:instrText xml:space="preserve">" </w:instrText>
+      </w:r>
+      <w:r>
+        <w:fldChar w:fldCharType="end"/>
+      </w:r>
+    </w:p>
+    <w:p>
+      <w:pPr>
+        <w:pStyle w:val="Body1"/>
+      </w:pPr>
+      <w:r>
+        <w:t>Often our applications need to display different information depending on the user. Sometimes this data is personal, such as your name or the customized look the feel of the site. Other times this might be displaying messages in a user’s native language, depending on the locale on their browser.</w:t>
+      </w:r>
+    </w:p>
+    <w:p>
+      <w:pPr>
+        <w:pStyle w:val="Body"/>
+      </w:pPr>
+      <w:r>
+        <w:t>ASP.NET personalization and localization work similarly in ASP.NET MVC, but we'll look at a couple examples to highlight the difference in usage.</w:t>
+      </w:r>
+    </w:p>
+    <w:p>
+      <w:pPr>
+        <w:pStyle w:val="Head2"/>
+      </w:pPr>
+      <w:bookmarkStart w:id="84" w:name="_Toc225334487"/>
+      <w:bookmarkStart w:id="85" w:name="_Toc226367932"/>
+      <w:bookmarkStart w:id="86" w:name="_Toc232863481"/>
+      <w:bookmarkStart w:id="87" w:name="_Toc232903640"/>
+      <w:r>
+        <w:t>7</w:t>
+      </w:r>
+      <w:r>
+        <w:t>.4.1 Leveraging ASP.NET personalization</w:t>
+      </w:r>
+      <w:bookmarkEnd w:id="84"/>
+      <w:bookmarkEnd w:id="85"/>
+      <w:bookmarkEnd w:id="86"/>
+      <w:bookmarkEnd w:id="87"/>
     </w:p>
     <w:p>
       <w:pPr>
@@ -6116,8 +6164,8 @@
       <w:pPr>
         <w:pStyle w:val="CodeListingCaption"/>
       </w:pPr>
-      <w:commentRangeStart w:id="83"/>
-      <w:commentRangeStart w:id="84"/>
+      <w:commentRangeStart w:id="88"/>
+      <w:commentRangeStart w:id="89"/>
       <w:r>
         <w:t xml:space="preserve">Listing </w:t>
       </w:r>
@@ -6127,7 +6175,7 @@
       <w:r>
         <w:t>.10 Passing the profile dictionary to the view</w:t>
       </w:r>
-      <w:commentRangeEnd w:id="83"/>
+      <w:commentRangeEnd w:id="88"/>
       <w:r>
         <w:rPr>
           <w:rStyle w:val="CommentReference"/>
@@ -6136,9 +6184,9 @@
           <w:vanish/>
           <w:color w:val="000000"/>
         </w:rPr>
-        <w:commentReference w:id="83"/>
-      </w:r>
-      <w:commentRangeEnd w:id="84"/>
+        <w:commentReference w:id="88"/>
+      </w:r>
+      <w:commentRangeEnd w:id="89"/>
       <w:r>
         <w:rPr>
           <w:rStyle w:val="CommentReference"/>
@@ -6146,19 +6194,19 @@
           <w:b w:val="0"/>
           <w:color w:val="000000"/>
         </w:rPr>
-        <w:commentReference w:id="84"/>
-      </w:r>
-    </w:p>
-    <w:p>
-      <w:pPr>
-        <w:pStyle w:val="Code"/>
-      </w:pPr>
-      <w:commentRangeStart w:id="85"/>
-      <w:commentRangeStart w:id="86"/>
+        <w:commentReference w:id="89"/>
+      </w:r>
+    </w:p>
+    <w:p>
+      <w:pPr>
+        <w:pStyle w:val="Code"/>
+      </w:pPr>
+      <w:commentRangeStart w:id="90"/>
+      <w:commentRangeStart w:id="91"/>
       <w:r>
         <w:t>public</w:t>
       </w:r>
-      <w:commentRangeEnd w:id="85"/>
+      <w:commentRangeEnd w:id="90"/>
       <w:r>
         <w:rPr>
           <w:rStyle w:val="CommentReference"/>
@@ -6166,16 +6214,16 @@
           <w:snapToGrid/>
           <w:vanish/>
         </w:rPr>
-        <w:commentReference w:id="85"/>
-      </w:r>
-      <w:commentRangeEnd w:id="86"/>
+        <w:commentReference w:id="90"/>
+      </w:r>
+      <w:commentRangeEnd w:id="91"/>
       <w:r>
         <w:rPr>
           <w:rStyle w:val="CommentReference"/>
           <w:rFonts w:ascii="Times New Roman" w:hAnsi="Times New Roman"/>
           <w:snapToGrid/>
         </w:rPr>
-        <w:commentReference w:id="86"/>
+        <w:commentReference w:id="91"/>
       </w:r>
       <w:r>
         <w:t xml:space="preserve"> class ProfileController : Controller</w:t>
@@ -6212,11 +6260,9 @@
       <w:r>
         <w:t xml:space="preserve">        var profile = ControllerContext.HttpContext.Profile;</w:t>
       </w:r>
-      <w:ins w:id="87" w:author="JSkinner" w:date="2010-02-27T11:59:00Z">
-        <w:r>
-          <w:t xml:space="preserve">         #A</w:t>
-        </w:r>
-      </w:ins>
+      <w:r>
+        <w:t xml:space="preserve">         #A</w:t>
+      </w:r>
     </w:p>
     <w:p>
       <w:pPr>
@@ -6225,11 +6271,9 @@
       <w:r>
         <w:t xml:space="preserve">        return View(profile);</w:t>
       </w:r>
-      <w:ins w:id="88" w:author="JSkinner" w:date="2010-02-27T11:59:00Z">
-        <w:r>
-          <w:t xml:space="preserve">                                        #B</w:t>
-        </w:r>
-      </w:ins>
+      <w:r>
+        <w:t xml:space="preserve">                                        #B</w:t>
+      </w:r>
     </w:p>
     <w:p>
       <w:pPr>
@@ -6250,41 +6294,24 @@
     <w:p>
       <w:pPr>
         <w:pStyle w:val="CodeAnnotation"/>
-        <w:rPr>
-          <w:ins w:id="89" w:author="JSkinner" w:date="2010-02-27T11:59:00Z"/>
-        </w:rPr>
-        <w:pPrChange w:id="90" w:author="JSkinner" w:date="2010-02-27T11:59:00Z">
-          <w:pPr>
-            <w:pStyle w:val="Code"/>
-          </w:pPr>
-        </w:pPrChange>
-      </w:pPr>
-      <w:ins w:id="91" w:author="JSkinner" w:date="2010-02-27T11:59:00Z">
-        <w:r>
-          <w:t>#A Access Profile from HttpContext</w:t>
-        </w:r>
-      </w:ins>
+      </w:pPr>
+      <w:r>
+        <w:t>#A Access Profile from HttpContext</w:t>
+      </w:r>
     </w:p>
     <w:p>
       <w:pPr>
         <w:pStyle w:val="CodeAnnotation"/>
-        <w:pPrChange w:id="92" w:author="JSkinner" w:date="2010-02-27T11:59:00Z">
-          <w:pPr>
-            <w:pStyle w:val="Code"/>
-          </w:pPr>
-        </w:pPrChange>
-      </w:pPr>
-      <w:ins w:id="93" w:author="JSkinner" w:date="2010-02-27T11:59:00Z">
-        <w:r>
-          <w:t>#B Send Profile to the view</w:t>
-        </w:r>
-      </w:ins>
+      </w:pPr>
+      <w:r>
+        <w:t>#B Send Profile to the view</w:t>
+      </w:r>
     </w:p>
     <w:p>
       <w:pPr>
         <w:pStyle w:val="CodeListingCaption"/>
       </w:pPr>
-      <w:commentRangeStart w:id="94"/>
+      <w:commentRangeStart w:id="92"/>
       <w:r>
         <w:t xml:space="preserve">Listing </w:t>
       </w:r>
@@ -6312,7 +6339,7 @@
       <w:r>
         <w:t xml:space="preserve"> data on the view</w:t>
       </w:r>
-      <w:commentRangeEnd w:id="94"/>
+      <w:commentRangeEnd w:id="92"/>
       <w:r>
         <w:rPr>
           <w:rStyle w:val="CommentReference"/>
@@ -6320,7 +6347,7 @@
           <w:b w:val="0"/>
           <w:color w:val="000000"/>
         </w:rPr>
-        <w:commentReference w:id="94"/>
+        <w:commentReference w:id="92"/>
       </w:r>
     </w:p>
     <w:p>
@@ -6338,11 +6365,9 @@
       <w:r>
         <w:t>Nick Name: &lt;%= Model["NickName"] %&gt;&lt;br /&gt;</w:t>
       </w:r>
-      <w:ins w:id="95" w:author="JSkinner" w:date="2010-02-27T12:02:00Z">
-        <w:r>
-          <w:t xml:space="preserve">                            |#A</w:t>
-        </w:r>
-      </w:ins>
+      <w:r>
+        <w:t xml:space="preserve">                            |#A</w:t>
+      </w:r>
     </w:p>
     <w:p>
       <w:pPr>
@@ -6351,11 +6376,9 @@
       <w:r>
         <w:t>Age: &lt;%= Model["Age"] %&gt;&lt;br /&gt;</w:t>
       </w:r>
-      <w:ins w:id="96" w:author="JSkinner" w:date="2010-02-27T12:02:00Z">
-        <w:r>
-          <w:t xml:space="preserve">                                       |#A</w:t>
-        </w:r>
-      </w:ins>
+      <w:r>
+        <w:t xml:space="preserve">                                       |#A</w:t>
+      </w:r>
     </w:p>
     <w:p>
       <w:pPr>
@@ -6373,30 +6396,15 @@
     <w:p>
       <w:pPr>
         <w:pStyle w:val="Code"/>
-        <w:rPr>
-          <w:ins w:id="97" w:author="JSkinner" w:date="2010-02-27T12:02:00Z"/>
-        </w:rPr>
       </w:pPr>
     </w:p>
     <w:p>
       <w:pPr>
         <w:pStyle w:val="CodeAnnotation"/>
-        <w:pPrChange w:id="98" w:author="JSkinner" w:date="2010-02-27T12:02:00Z">
-          <w:pPr>
-            <w:pStyle w:val="Code"/>
-          </w:pPr>
-        </w:pPrChange>
-      </w:pPr>
-      <w:ins w:id="99" w:author="JSkinner" w:date="2010-02-27T12:02:00Z">
-        <w:r>
-          <w:t xml:space="preserve">#A </w:t>
-        </w:r>
-      </w:ins>
-      <w:ins w:id="100" w:author="JSkinner" w:date="2010-02-27T12:03:00Z">
-        <w:r>
-          <w:t>Display Profile attributes</w:t>
-        </w:r>
-      </w:ins>
+      </w:pPr>
+      <w:r>
+        <w:t>#A Display Profile attributes</w:t>
+      </w:r>
     </w:p>
     <w:p>
       <w:pPr>
@@ -6542,20 +6550,20 @@
       <w:pPr>
         <w:pStyle w:val="Head2"/>
       </w:pPr>
-      <w:bookmarkStart w:id="101" w:name="_Toc225334488"/>
-      <w:bookmarkStart w:id="102" w:name="_Toc226367933"/>
-      <w:bookmarkStart w:id="103" w:name="_Toc232863482"/>
-      <w:bookmarkStart w:id="104" w:name="_Toc232903641"/>
+      <w:bookmarkStart w:id="93" w:name="_Toc225334488"/>
+      <w:bookmarkStart w:id="94" w:name="_Toc226367933"/>
+      <w:bookmarkStart w:id="95" w:name="_Toc232863482"/>
+      <w:bookmarkStart w:id="96" w:name="_Toc232903641"/>
       <w:r>
         <w:t>7</w:t>
       </w:r>
       <w:r>
         <w:t>.4.2 Leveraging ASP.NET localization</w:t>
       </w:r>
-      <w:bookmarkEnd w:id="101"/>
-      <w:bookmarkEnd w:id="102"/>
-      <w:bookmarkEnd w:id="103"/>
-      <w:bookmarkEnd w:id="104"/>
+      <w:bookmarkEnd w:id="93"/>
+      <w:bookmarkEnd w:id="94"/>
+      <w:bookmarkEnd w:id="95"/>
+      <w:bookmarkEnd w:id="96"/>
     </w:p>
     <w:p>
       <w:pPr>
@@ -6671,7 +6679,6 @@
       <w:r>
         <w:rPr>
           <w:noProof/>
-          <w:lang w:val="en-GB" w:eastAsia="en-GB"/>
         </w:rPr>
         <w:drawing>
           <wp:inline distT="0" distB="0" distL="0" distR="0">
@@ -6755,7 +6762,6 @@
       <w:r>
         <w:rPr>
           <w:noProof/>
-          <w:lang w:val="en-GB" w:eastAsia="en-GB"/>
         </w:rPr>
         <w:lastRenderedPageBreak/>
         <w:drawing>
@@ -7190,7 +7196,6 @@
       <w:r>
         <w:rPr>
           <w:noProof/>
-          <w:lang w:val="en-GB" w:eastAsia="en-GB"/>
         </w:rPr>
         <w:lastRenderedPageBreak/>
         <w:drawing>
@@ -7266,7 +7271,6 @@
       <w:r>
         <w:rPr>
           <w:noProof/>
-          <w:lang w:val="en-GB" w:eastAsia="en-GB"/>
         </w:rPr>
         <w:drawing>
           <wp:inline distT="0" distB="0" distL="0" distR="0">
@@ -7379,7 +7383,6 @@
       <w:r>
         <w:rPr>
           <w:noProof/>
-          <w:lang w:val="en-GB" w:eastAsia="en-GB"/>
         </w:rPr>
         <w:lastRenderedPageBreak/>
         <w:drawing>
@@ -7696,7 +7699,6 @@
       <w:r>
         <w:rPr>
           <w:noProof/>
-          <w:lang w:val="en-GB" w:eastAsia="en-GB"/>
         </w:rPr>
         <w:lastRenderedPageBreak/>
         <w:drawing>
@@ -7790,7 +7792,6 @@
       <w:r>
         <w:rPr>
           <w:noProof/>
-          <w:lang w:val="en-GB" w:eastAsia="en-GB"/>
         </w:rPr>
         <w:lastRenderedPageBreak/>
         <w:drawing>
@@ -7919,7 +7920,6 @@
       <w:r>
         <w:rPr>
           <w:noProof/>
-          <w:lang w:val="en-GB" w:eastAsia="en-GB"/>
         </w:rPr>
         <w:lastRenderedPageBreak/>
         <w:drawing>
@@ -8051,8 +8051,8 @@
       <w:r>
         <w:t xml:space="preserve">You can find the post online at </w:t>
       </w:r>
-      <w:commentRangeStart w:id="105"/>
-      <w:commentRangeStart w:id="106"/>
+      <w:commentRangeStart w:id="97"/>
+      <w:commentRangeStart w:id="98"/>
       <w:r>
         <w:fldChar w:fldCharType="begin"/>
       </w:r>
@@ -8074,22 +8074,22 @@
       <w:r>
         <w:t xml:space="preserve"> </w:t>
       </w:r>
-      <w:commentRangeEnd w:id="105"/>
+      <w:commentRangeEnd w:id="97"/>
       <w:r>
         <w:rPr>
           <w:rStyle w:val="CommentReference"/>
           <w:rFonts w:ascii="Times New Roman" w:hAnsi="Times New Roman"/>
           <w:vanish/>
         </w:rPr>
-        <w:commentReference w:id="105"/>
-      </w:r>
-      <w:commentRangeEnd w:id="106"/>
+        <w:commentReference w:id="97"/>
+      </w:r>
+      <w:commentRangeEnd w:id="98"/>
       <w:r>
         <w:rPr>
           <w:rStyle w:val="CommentReference"/>
           <w:rFonts w:ascii="Times New Roman" w:hAnsi="Times New Roman"/>
         </w:rPr>
-        <w:commentReference w:id="106"/>
+        <w:commentReference w:id="98"/>
       </w:r>
       <w:r>
         <w:t xml:space="preserve">His solution involves deriving from the standard </w:t>
@@ -8209,20 +8209,20 @@
       <w:pPr>
         <w:pStyle w:val="Head1"/>
       </w:pPr>
-      <w:bookmarkStart w:id="107" w:name="_Toc225334489"/>
-      <w:bookmarkStart w:id="108" w:name="_Toc226367934"/>
-      <w:bookmarkStart w:id="109" w:name="_Toc232863483"/>
-      <w:bookmarkStart w:id="110" w:name="_Toc232903642"/>
+      <w:bookmarkStart w:id="99" w:name="_Toc225334489"/>
+      <w:bookmarkStart w:id="100" w:name="_Toc226367934"/>
+      <w:bookmarkStart w:id="101" w:name="_Toc232863483"/>
+      <w:bookmarkStart w:id="102" w:name="_Toc232903642"/>
       <w:r>
         <w:t>7</w:t>
       </w:r>
       <w:r>
         <w:t xml:space="preserve">.5 Implementing ASP.NET </w:t>
       </w:r>
-      <w:bookmarkEnd w:id="107"/>
-      <w:bookmarkEnd w:id="108"/>
-      <w:bookmarkEnd w:id="109"/>
-      <w:bookmarkEnd w:id="110"/>
+      <w:bookmarkEnd w:id="99"/>
+      <w:bookmarkEnd w:id="100"/>
+      <w:bookmarkEnd w:id="101"/>
+      <w:bookmarkEnd w:id="102"/>
       <w:r>
         <w:t>site maps</w:t>
       </w:r>
@@ -8721,7 +8721,6 @@
       <w:r>
         <w:rPr>
           <w:noProof/>
-          <w:lang w:val="en-GB" w:eastAsia="en-GB"/>
         </w:rPr>
         <w:drawing>
           <wp:inline distT="0" distB="0" distL="0" distR="0">
@@ -8912,20 +8911,20 @@
       <w:pPr>
         <w:pStyle w:val="Head1"/>
       </w:pPr>
-      <w:bookmarkStart w:id="111" w:name="_Toc225334490"/>
-      <w:bookmarkStart w:id="112" w:name="_Toc226367935"/>
-      <w:bookmarkStart w:id="113" w:name="_Toc232863484"/>
-      <w:bookmarkStart w:id="114" w:name="_Toc232903643"/>
+      <w:bookmarkStart w:id="103" w:name="_Toc225334490"/>
+      <w:bookmarkStart w:id="104" w:name="_Toc226367935"/>
+      <w:bookmarkStart w:id="105" w:name="_Toc232863484"/>
+      <w:bookmarkStart w:id="106" w:name="_Toc232903643"/>
       <w:r>
         <w:t>7</w:t>
       </w:r>
       <w:r>
         <w:t>.6 Summary</w:t>
       </w:r>
-      <w:bookmarkEnd w:id="111"/>
-      <w:bookmarkEnd w:id="112"/>
-      <w:bookmarkEnd w:id="113"/>
-      <w:bookmarkEnd w:id="114"/>
+      <w:bookmarkEnd w:id="103"/>
+      <w:bookmarkEnd w:id="104"/>
+      <w:bookmarkEnd w:id="105"/>
+      <w:bookmarkEnd w:id="106"/>
     </w:p>
     <w:p>
       <w:pPr>
@@ -9172,7 +9171,7 @@
       </w:r>
     </w:p>
   </w:comment>
-  <w:comment w:id="6" w:author="JSkinner" w:date="2010-02-26T11:23:00Z" w:initials="J">
+  <w:comment w:id="1" w:author="Jeffrey" w:date="2010-03-07T22:29:00Z" w:initials="J">
     <w:p>
       <w:pPr>
         <w:pStyle w:val="CommentText"/>
@@ -9184,7 +9183,39 @@
         <w:annotationRef/>
       </w:r>
       <w:r>
+        <w:t>I fixed it.  The code is there now.</w:t>
+      </w:r>
+    </w:p>
+  </w:comment>
+  <w:comment w:id="7" w:author="JSkinner" w:date="2010-02-26T11:23:00Z" w:initials="J">
+    <w:p>
+      <w:pPr>
+        <w:pStyle w:val="CommentText"/>
+      </w:pPr>
+      <w:r>
+        <w:rPr>
+          <w:rStyle w:val="CommentReference"/>
+        </w:rPr>
+        <w:annotationRef/>
+      </w:r>
+      <w:r>
         <w:t>Chapter 1 used “PostBack”. Standardize on capitalization?</w:t>
+      </w:r>
+    </w:p>
+  </w:comment>
+  <w:comment w:id="8" w:author="Jeffrey" w:date="2010-03-07T22:29:00Z" w:initials="J">
+    <w:p>
+      <w:pPr>
+        <w:pStyle w:val="CommentText"/>
+      </w:pPr>
+      <w:r>
+        <w:rPr>
+          <w:rStyle w:val="CommentReference"/>
+        </w:rPr>
+        <w:annotationRef/>
+      </w:r>
+      <w:r>
+        <w:t>We have decapitalized it.  Thanks</w:t>
       </w:r>
     </w:p>
   </w:comment>
@@ -9233,7 +9264,7 @@
       </w:r>
     </w:p>
   </w:comment>
-  <w:comment w:id="19" w:author="JSkinner" w:date="2010-02-25T20:13:00Z" w:initials="J">
+  <w:comment w:id="27" w:author="JSkinner" w:date="2010-02-26T11:30:00Z" w:initials="J">
     <w:p>
       <w:pPr>
         <w:pStyle w:val="CommentText"/>
@@ -9245,11 +9276,11 @@
         <w:annotationRef/>
       </w:r>
       <w:r>
-        <w:t>Not sure I agree with this. I don’t recall ever having used them…</w:t>
+        <w:t>Should these links be shortened like those below?</w:t>
       </w:r>
     </w:p>
   </w:comment>
-  <w:comment w:id="28" w:author="JSkinner" w:date="2010-02-26T11:30:00Z" w:initials="J">
+  <w:comment w:id="28" w:author="Jeffrey" w:date="2010-03-07T22:31:00Z" w:initials="J">
     <w:p>
       <w:pPr>
         <w:pStyle w:val="CommentText"/>
@@ -9261,11 +9292,11 @@
         <w:annotationRef/>
       </w:r>
       <w:r>
-        <w:t>Should these links be shortened like those below?</w:t>
+        <w:t>We are waiting until final pass to shorten links</w:t>
       </w:r>
     </w:p>
   </w:comment>
-  <w:comment w:id="30" w:author="JSkinner" w:date="2010-02-26T11:29:00Z" w:initials="J">
+  <w:comment w:id="29" w:author="JSkinner" w:date="2010-02-26T11:29:00Z" w:initials="J">
     <w:p>
       <w:pPr>
         <w:pStyle w:val="CommentText"/>
@@ -9284,7 +9315,7 @@
       </w:r>
     </w:p>
   </w:comment>
-  <w:comment w:id="39" w:author="Katharine Osborne" w:date="2010-02-06T16:58:00Z" w:initials="KO">
+  <w:comment w:id="30" w:author="Jeffrey" w:date="2010-03-07T22:31:00Z" w:initials="J">
     <w:p>
       <w:pPr>
         <w:pStyle w:val="CommentText"/>
@@ -9296,11 +9327,27 @@
         <w:annotationRef/>
       </w:r>
       <w:r>
+        <w:t>Thanks</w:t>
+      </w:r>
+    </w:p>
+  </w:comment>
+  <w:comment w:id="35" w:author="Katharine Osborne" w:date="2010-02-06T16:58:00Z" w:initials="KO">
+    <w:p>
+      <w:pPr>
+        <w:pStyle w:val="CommentText"/>
+      </w:pPr>
+      <w:r>
+        <w:rPr>
+          <w:rStyle w:val="CommentReference"/>
+        </w:rPr>
+        <w:annotationRef/>
+      </w:r>
+      <w:r>
         <w:t>Why is this capitalized? Is it a proper name?</w:t>
       </w:r>
     </w:p>
   </w:comment>
-  <w:comment w:id="40" w:author="Jeffrey" w:date="2010-02-16T12:26:00Z" w:initials="J">
+  <w:comment w:id="36" w:author="Jeffrey" w:date="2010-02-16T12:26:00Z" w:initials="J">
     <w:p>
       <w:pPr>
         <w:pStyle w:val="CommentText"/>
@@ -9316,7 +9363,7 @@
       </w:r>
     </w:p>
   </w:comment>
-  <w:comment w:id="41" w:author="Katharine Osborne" w:date="2010-02-20T19:13:00Z" w:initials="KO">
+  <w:comment w:id="39" w:author="Katharine Osborne" w:date="2010-02-20T19:13:00Z" w:initials="KO">
     <w:p>
       <w:pPr>
         <w:pStyle w:val="CommentText"/>
@@ -9332,7 +9379,23 @@
       </w:r>
     </w:p>
   </w:comment>
-  <w:comment w:id="47" w:author="Katharine Osborne" w:date="2010-02-06T17:02:00Z" w:initials="KO">
+  <w:comment w:id="40" w:author="Jeffrey" w:date="2010-03-07T22:31:00Z" w:initials="J">
+    <w:p>
+      <w:pPr>
+        <w:pStyle w:val="CommentText"/>
+      </w:pPr>
+      <w:r>
+        <w:rPr>
+          <w:rStyle w:val="CommentReference"/>
+        </w:rPr>
+        <w:annotationRef/>
+      </w:r>
+      <w:r>
+        <w:t>On second thought.  When in doubt, don’t capitalize</w:t>
+      </w:r>
+    </w:p>
+  </w:comment>
+  <w:comment w:id="46" w:author="Katharine Osborne" w:date="2010-02-06T17:02:00Z" w:initials="KO">
     <w:p>
       <w:pPr>
         <w:pStyle w:val="CommentText"/>
@@ -9369,7 +9432,7 @@
       </w:r>
     </w:p>
   </w:comment>
-  <w:comment w:id="46" w:author="Jeffrey" w:date="2010-02-16T12:27:00Z" w:initials="J">
+  <w:comment w:id="45" w:author="Jeffrey" w:date="2010-02-16T12:27:00Z" w:initials="J">
     <w:p>
       <w:pPr>
         <w:pStyle w:val="CommentText"/>
@@ -9385,7 +9448,7 @@
       </w:r>
     </w:p>
   </w:comment>
-  <w:comment w:id="48" w:author="Katharine Osborne" w:date="2010-02-20T19:16:00Z" w:initials="KO">
+  <w:comment w:id="47" w:author="Katharine Osborne" w:date="2010-02-20T19:16:00Z" w:initials="KO">
     <w:p>
       <w:pPr>
         <w:pStyle w:val="CommentText"/>
@@ -9439,7 +9502,7 @@
       </w:r>
     </w:p>
   </w:comment>
-  <w:comment w:id="62" w:author="JSkinner" w:date="2010-02-26T11:37:00Z" w:initials="J">
+  <w:comment w:id="50" w:author="Jeffrey" w:date="2010-03-07T22:33:00Z" w:initials="J">
     <w:p>
       <w:pPr>
         <w:pStyle w:val="CommentText"/>
@@ -9451,6 +9514,22 @@
         <w:annotationRef/>
       </w:r>
       <w:r>
+        <w:t>Thanks.  fixed</w:t>
+      </w:r>
+    </w:p>
+  </w:comment>
+  <w:comment w:id="64" w:author="JSkinner" w:date="2010-02-26T11:37:00Z" w:initials="J">
+    <w:p>
+      <w:pPr>
+        <w:pStyle w:val="CommentText"/>
+      </w:pPr>
+      <w:r>
+        <w:rPr>
+          <w:rStyle w:val="CommentReference"/>
+        </w:rPr>
+        <w:annotationRef/>
+      </w:r>
+      <w:r>
         <w:t xml:space="preserve">I think this would be better as “…it </w:t>
       </w:r>
       <w:r>
@@ -9464,7 +9543,7 @@
       </w:r>
     </w:p>
   </w:comment>
-  <w:comment w:id="83" w:author="Katharine Osborne" w:date="2010-02-06T17:29:00Z" w:initials="KO">
+  <w:comment w:id="65" w:author="Jeffrey" w:date="2010-03-07T22:33:00Z" w:initials="J">
     <w:p>
       <w:pPr>
         <w:pStyle w:val="CommentText"/>
@@ -9476,11 +9555,27 @@
         <w:annotationRef/>
       </w:r>
       <w:r>
+        <w:t>Thanks, fixed</w:t>
+      </w:r>
+    </w:p>
+  </w:comment>
+  <w:comment w:id="88" w:author="Katharine Osborne" w:date="2010-02-06T17:29:00Z" w:initials="KO">
+    <w:p>
+      <w:pPr>
+        <w:pStyle w:val="CommentText"/>
+      </w:pPr>
+      <w:r>
+        <w:rPr>
+          <w:rStyle w:val="CommentReference"/>
+        </w:rPr>
+        <w:annotationRef/>
+      </w:r>
+      <w:r>
         <w:t>Don’t forget to annotate each code listing.</w:t>
       </w:r>
     </w:p>
   </w:comment>
-  <w:comment w:id="84" w:author="Jeffrey" w:date="2010-02-16T12:37:00Z" w:initials="J">
+  <w:comment w:id="89" w:author="Jeffrey" w:date="2010-02-16T12:37:00Z" w:initials="J">
     <w:p>
       <w:pPr>
         <w:pStyle w:val="CommentText"/>
@@ -9496,7 +9591,7 @@
       </w:r>
     </w:p>
   </w:comment>
-  <w:comment w:id="85" w:author="Katharine Osborne" w:date="2010-02-20T19:21:00Z" w:initials="KO">
+  <w:comment w:id="90" w:author="Katharine Osborne" w:date="2010-02-20T19:21:00Z" w:initials="KO">
     <w:p>
       <w:pPr>
         <w:pStyle w:val="CommentText"/>
@@ -9525,7 +9620,7 @@
       </w:r>
     </w:p>
   </w:comment>
-  <w:comment w:id="86" w:author="JSkinner" w:date="2010-02-27T11:58:00Z" w:initials="J">
+  <w:comment w:id="91" w:author="JSkinner" w:date="2010-02-27T11:58:00Z" w:initials="J">
     <w:p>
       <w:pPr>
         <w:pStyle w:val="CommentText"/>
@@ -9541,7 +9636,7 @@
       </w:r>
     </w:p>
   </w:comment>
-  <w:comment w:id="94" w:author="JSkinner" w:date="2010-02-27T12:07:00Z" w:initials="J">
+  <w:comment w:id="92" w:author="JSkinner" w:date="2010-02-27T12:07:00Z" w:initials="J">
     <w:p>
       <w:pPr>
         <w:pStyle w:val="CommentText"/>
@@ -9564,7 +9659,7 @@
       </w:r>
     </w:p>
   </w:comment>
-  <w:comment w:id="105" w:author="Katharine Osborne" w:date="2010-02-06T17:36:00Z" w:initials="KO">
+  <w:comment w:id="97" w:author="Katharine Osborne" w:date="2010-02-06T17:36:00Z" w:initials="KO">
     <w:p>
       <w:pPr>
         <w:pStyle w:val="CommentText"/>
@@ -9580,7 +9675,7 @@
       </w:r>
     </w:p>
   </w:comment>
-  <w:comment w:id="106" w:author="Jeffrey" w:date="2010-02-16T12:41:00Z" w:initials="J">
+  <w:comment w:id="98" w:author="Jeffrey" w:date="2010-02-16T12:41:00Z" w:initials="J">
     <w:p>
       <w:pPr>
         <w:pStyle w:val="CommentText"/>
@@ -9817,7 +9912,7 @@
         <w:rPr>
           <w:noProof/>
         </w:rPr>
-        <w:t>18</w:t>
+        <w:t>26</w:t>
       </w:r>
     </w:fldSimple>
     <w:r>
@@ -9843,22 +9938,12 @@
       <w:t xml:space="preserve">Last saved: </w:t>
     </w:r>
     <w:fldSimple w:instr=" SAVEDATE  \@ &quot;M/d/yyyy&quot;  \* MERGEFORMAT ">
-      <w:ins w:id="115" w:author="JSkinner" w:date="2010-02-27T11:49:00Z">
-        <w:r>
-          <w:rPr>
-            <w:noProof/>
-          </w:rPr>
-          <w:t>2/26/2010</w:t>
-        </w:r>
-      </w:ins>
-      <w:del w:id="116" w:author="JSkinner" w:date="2010-02-26T11:21:00Z">
-        <w:r>
-          <w:rPr>
-            <w:noProof/>
-          </w:rPr>
-          <w:delText>2/21/2010</w:delText>
-        </w:r>
-      </w:del>
+      <w:r>
+        <w:rPr>
+          <w:noProof/>
+        </w:rPr>
+        <w:t>2/27/2010</w:t>
+      </w:r>
     </w:fldSimple>
   </w:p>
 </w:hdr>
@@ -9879,22 +9964,12 @@
       <w:t xml:space="preserve">Last saved: </w:t>
     </w:r>
     <w:fldSimple w:instr=" SAVEDATE  \@ &quot;M/d/yyyy&quot;  \* MERGEFORMAT ">
-      <w:ins w:id="117" w:author="JSkinner" w:date="2010-02-27T11:49:00Z">
-        <w:r>
-          <w:rPr>
-            <w:noProof/>
-          </w:rPr>
-          <w:t>2/26/2010</w:t>
-        </w:r>
-      </w:ins>
-      <w:del w:id="118" w:author="JSkinner" w:date="2010-02-26T11:21:00Z">
-        <w:r>
-          <w:rPr>
-            <w:noProof/>
-          </w:rPr>
-          <w:delText>2/21/2010</w:delText>
-        </w:r>
-      </w:del>
+      <w:r>
+        <w:rPr>
+          <w:noProof/>
+        </w:rPr>
+        <w:t>2/27/2010</w:t>
+      </w:r>
     </w:fldSimple>
     <w:r>
       <w:tab/>
@@ -9922,7 +9997,7 @@
         <w:rPr>
           <w:noProof/>
         </w:rPr>
-        <w:t>19</w:t>
+        <w:t>1</w:t>
       </w:r>
     </w:fldSimple>
   </w:p>
@@ -9971,22 +10046,12 @@
       <w:t xml:space="preserve">Last saved: </w:t>
     </w:r>
     <w:fldSimple w:instr=" SAVEDATE  \@ &quot;M/d/yyyy&quot;  \* MERGEFORMAT ">
-      <w:ins w:id="119" w:author="JSkinner" w:date="2010-02-27T11:49:00Z">
-        <w:r>
-          <w:rPr>
-            <w:noProof/>
-          </w:rPr>
-          <w:t>2/26/2010</w:t>
-        </w:r>
-      </w:ins>
-      <w:del w:id="120" w:author="JSkinner" w:date="2010-02-26T11:21:00Z">
-        <w:r>
-          <w:rPr>
-            <w:noProof/>
-          </w:rPr>
-          <w:delText>2/21/2010</w:delText>
-        </w:r>
-      </w:del>
+      <w:r>
+        <w:rPr>
+          <w:noProof/>
+        </w:rPr>
+        <w:t>2/27/2010</w:t>
+      </w:r>
     </w:fldSimple>
   </w:p>
 </w:hdr>
@@ -10007,22 +10072,12 @@
       <w:t xml:space="preserve">Last saved: </w:t>
     </w:r>
     <w:fldSimple w:instr=" SAVEDATE  \@ &quot;M/d/yyyy&quot;  \* MERGEFORMAT ">
-      <w:ins w:id="121" w:author="JSkinner" w:date="2010-02-27T11:49:00Z">
-        <w:r>
-          <w:rPr>
-            <w:noProof/>
-          </w:rPr>
-          <w:t>2/26/2010</w:t>
-        </w:r>
-      </w:ins>
-      <w:del w:id="122" w:author="JSkinner" w:date="2010-02-26T11:21:00Z">
-        <w:r>
-          <w:rPr>
-            <w:noProof/>
-          </w:rPr>
-          <w:delText>2/21/2010</w:delText>
-        </w:r>
-      </w:del>
+      <w:r>
+        <w:rPr>
+          <w:noProof/>
+        </w:rPr>
+        <w:t>2/27/2010</w:t>
+      </w:r>
     </w:fldSimple>
     <w:r>
       <w:tab/>

</xml_diff>